<commit_message>
Uploading more work on the CS235 mobile app report.
</commit_message>
<xml_diff>
--- a/Assignment #4 - iOS Prototype/Report/CS235 - Assignment #4 - Final Report.docx
+++ b/Assignment #4 - iOS Prototype/Report/CS235 - Assignment #4 - Final Report.docx
@@ -410,7 +410,7 @@
         </w:rPr>
         <w:fldChar w:fldCharType="separate"/>
       </w:r>
-      <w:hyperlink w:anchor="_Toc417164462" w:history="1">
+      <w:hyperlink w:anchor="_Toc417172847" w:history="1">
         <w:r>
           <w:rPr>
             <w:rStyle w:val="Hyperlink"/>
@@ -451,7 +451,7 @@
             <w:noProof/>
             <w:webHidden/>
           </w:rPr>
-          <w:instrText xml:space="preserve"> PAGEREF _Toc417164462 \h </w:instrText>
+          <w:instrText xml:space="preserve"> PAGEREF _Toc417172847 \h </w:instrText>
         </w:r>
         <w:r>
           <w:rPr>
@@ -494,7 +494,7 @@
           <w:noProof/>
         </w:rPr>
       </w:pPr>
-      <w:hyperlink w:anchor="_Toc417164463" w:history="1">
+      <w:hyperlink w:anchor="_Toc417172848" w:history="1">
         <w:r>
           <w:rPr>
             <w:rStyle w:val="Hyperlink"/>
@@ -535,7 +535,7 @@
             <w:noProof/>
             <w:webHidden/>
           </w:rPr>
-          <w:instrText xml:space="preserve"> PAGEREF _Toc417164463 \h </w:instrText>
+          <w:instrText xml:space="preserve"> PAGEREF _Toc417172848 \h </w:instrText>
         </w:r>
         <w:r>
           <w:rPr>
@@ -578,7 +578,7 @@
           <w:noProof/>
         </w:rPr>
       </w:pPr>
-      <w:hyperlink w:anchor="_Toc417164464" w:history="1">
+      <w:hyperlink w:anchor="_Toc417172849" w:history="1">
         <w:r>
           <w:rPr>
             <w:rStyle w:val="Hyperlink"/>
@@ -619,7 +619,7 @@
             <w:noProof/>
             <w:webHidden/>
           </w:rPr>
-          <w:instrText xml:space="preserve"> PAGEREF _Toc417164464 \h </w:instrText>
+          <w:instrText xml:space="preserve"> PAGEREF _Toc417172849 \h </w:instrText>
         </w:r>
         <w:r>
           <w:rPr>
@@ -662,7 +662,7 @@
           <w:noProof/>
         </w:rPr>
       </w:pPr>
-      <w:hyperlink w:anchor="_Toc417164465" w:history="1">
+      <w:hyperlink w:anchor="_Toc417172850" w:history="1">
         <w:r>
           <w:rPr>
             <w:rStyle w:val="Hyperlink"/>
@@ -703,7 +703,7 @@
             <w:noProof/>
             <w:webHidden/>
           </w:rPr>
-          <w:instrText xml:space="preserve"> PAGEREF _Toc417164465 \h </w:instrText>
+          <w:instrText xml:space="preserve"> PAGEREF _Toc417172850 \h </w:instrText>
         </w:r>
         <w:r>
           <w:rPr>
@@ -723,7 +723,7 @@
             <w:noProof/>
             <w:webHidden/>
           </w:rPr>
-          <w:t>3</w:t>
+          <w:t>4</w:t>
         </w:r>
         <w:r>
           <w:rPr>
@@ -746,7 +746,7 @@
           <w:noProof/>
         </w:rPr>
       </w:pPr>
-      <w:hyperlink w:anchor="_Toc417164466" w:history="1">
+      <w:hyperlink w:anchor="_Toc417172851" w:history="1">
         <w:r>
           <w:rPr>
             <w:rStyle w:val="Hyperlink"/>
@@ -787,7 +787,7 @@
             <w:noProof/>
             <w:webHidden/>
           </w:rPr>
-          <w:instrText xml:space="preserve"> PAGEREF _Toc417164466 \h </w:instrText>
+          <w:instrText xml:space="preserve"> PAGEREF _Toc417172851 \h </w:instrText>
         </w:r>
         <w:r>
           <w:rPr>
@@ -830,7 +830,7 @@
           <w:noProof/>
         </w:rPr>
       </w:pPr>
-      <w:hyperlink w:anchor="_Toc417164467" w:history="1">
+      <w:hyperlink w:anchor="_Toc417172852" w:history="1">
         <w:r>
           <w:rPr>
             <w:rStyle w:val="Hyperlink"/>
@@ -871,7 +871,7 @@
             <w:noProof/>
             <w:webHidden/>
           </w:rPr>
-          <w:instrText xml:space="preserve"> PAGEREF _Toc417164467 \h </w:instrText>
+          <w:instrText xml:space="preserve"> PAGEREF _Toc417172852 \h </w:instrText>
         </w:r>
         <w:r>
           <w:rPr>
@@ -914,7 +914,7 @@
           <w:noProof/>
         </w:rPr>
       </w:pPr>
-      <w:hyperlink w:anchor="_Toc417164468" w:history="1">
+      <w:hyperlink w:anchor="_Toc417172853" w:history="1">
         <w:r>
           <w:rPr>
             <w:rStyle w:val="Hyperlink"/>
@@ -955,7 +955,7 @@
             <w:noProof/>
             <w:webHidden/>
           </w:rPr>
-          <w:instrText xml:space="preserve"> PAGEREF _Toc417164468 \h </w:instrText>
+          <w:instrText xml:space="preserve"> PAGEREF _Toc417172853 \h </w:instrText>
         </w:r>
         <w:r>
           <w:rPr>
@@ -998,7 +998,7 @@
           <w:noProof/>
         </w:rPr>
       </w:pPr>
-      <w:hyperlink w:anchor="_Toc417164469" w:history="1">
+      <w:hyperlink w:anchor="_Toc417172854" w:history="1">
         <w:r>
           <w:rPr>
             <w:rStyle w:val="Hyperlink"/>
@@ -1039,7 +1039,7 @@
             <w:noProof/>
             <w:webHidden/>
           </w:rPr>
-          <w:instrText xml:space="preserve"> PAGEREF _Toc417164469 \h </w:instrText>
+          <w:instrText xml:space="preserve"> PAGEREF _Toc417172854 \h </w:instrText>
         </w:r>
         <w:r>
           <w:rPr>
@@ -1059,7 +1059,7 @@
             <w:noProof/>
             <w:webHidden/>
           </w:rPr>
-          <w:t>5</w:t>
+          <w:t>6</w:t>
         </w:r>
         <w:r>
           <w:rPr>
@@ -1082,7 +1082,7 @@
           <w:noProof/>
         </w:rPr>
       </w:pPr>
-      <w:hyperlink w:anchor="_Toc417164470" w:history="1">
+      <w:hyperlink w:anchor="_Toc417172855" w:history="1">
         <w:r>
           <w:rPr>
             <w:rStyle w:val="Hyperlink"/>
@@ -1102,7 +1102,7 @@
             <w:rStyle w:val="Hyperlink"/>
             <w:noProof/>
           </w:rPr>
-          <w:t>Modal Dialog Design Pattern</w:t>
+          <w:t>“Toast” Semi-Modal Dialog Messages</w:t>
         </w:r>
         <w:r>
           <w:rPr>
@@ -1123,7 +1123,7 @@
             <w:noProof/>
             <w:webHidden/>
           </w:rPr>
-          <w:instrText xml:space="preserve"> PAGEREF _Toc417164470 \h </w:instrText>
+          <w:instrText xml:space="preserve"> PAGEREF _Toc417172855 \h </w:instrText>
         </w:r>
         <w:r>
           <w:rPr>
@@ -1166,7 +1166,7 @@
           <w:noProof/>
         </w:rPr>
       </w:pPr>
-      <w:hyperlink w:anchor="_Toc417164471" w:history="1">
+      <w:hyperlink w:anchor="_Toc417172856" w:history="1">
         <w:r>
           <w:rPr>
             <w:rStyle w:val="Hyperlink"/>
@@ -1186,7 +1186,7 @@
             <w:rStyle w:val="Hyperlink"/>
             <w:noProof/>
           </w:rPr>
-          <w:t>Drop Down Chooser Design Pattern</w:t>
+          <w:t>Dropdown Chooser Design Pattern</w:t>
         </w:r>
         <w:r>
           <w:rPr>
@@ -1207,7 +1207,7 @@
             <w:noProof/>
             <w:webHidden/>
           </w:rPr>
-          <w:instrText xml:space="preserve"> PAGEREF _Toc417164471 \h </w:instrText>
+          <w:instrText xml:space="preserve"> PAGEREF _Toc417172856 \h </w:instrText>
         </w:r>
         <w:r>
           <w:rPr>
@@ -1270,7 +1270,7 @@
       <w:pPr>
         <w:pStyle w:val="Heading1"/>
       </w:pPr>
-      <w:bookmarkStart w:id="2" w:name="_Toc417164462"/>
+      <w:bookmarkStart w:id="2" w:name="_Toc417172847"/>
       <w:r>
         <w:lastRenderedPageBreak/>
         <w:t>Summary</w:t>
@@ -1325,101 +1325,132 @@
         <w:t xml:space="preserve">.  </w:t>
       </w:r>
       <w:r>
-        <w:t xml:space="preserve">We received positive feedback from the class </w:t>
+        <w:t xml:space="preserve">We had previously done a calendar and to-do list application for our web application, and we felt very valuable experience could be gained as we thought through how we could best translate a web application to a mobile device while still ensuring a rich user experience.  </w:t>
+      </w:r>
+    </w:p>
+    <w:p>
+      <w:pPr>
+        <w:ind w:firstLine="360"/>
+      </w:pPr>
+    </w:p>
+    <w:p>
+      <w:pPr>
+        <w:ind w:firstLine="360"/>
+      </w:pPr>
+      <w:r>
+        <w:t>This document provide</w:t>
+      </w:r>
+      <w:r>
+        <w:t>s</w:t>
+      </w:r>
+      <w:r>
+        <w:t xml:space="preserve"> a brief description of </w:t>
+      </w:r>
+      <w:r>
+        <w:t>our</w:t>
+      </w:r>
+      <w:r>
+        <w:t xml:space="preserve"> application including its key features, a source code overview, </w:t>
+      </w:r>
+      <w:r>
+        <w:t>our presentation methodology</w:t>
+      </w:r>
+      <w:r>
+        <w:t xml:space="preserve">, </w:t>
       </w:r>
       <w:r>
         <w:t>and</w:t>
       </w:r>
       <w:r>
-        <w:t xml:space="preserve"> Professor Mak.  </w:t>
-      </w:r>
-      <w:r>
-        <w:t xml:space="preserve">The </w:t>
-      </w:r>
-      <w:r>
-        <w:t>application</w:t>
-      </w:r>
-      <w:r>
-        <w:t xml:space="preserve"> </w:t>
-      </w:r>
-      <w:r>
-        <w:t xml:space="preserve">and presentation </w:t>
-      </w:r>
-      <w:r>
-        <w:t xml:space="preserve">met all of our </w:t>
-      </w:r>
-      <w:r>
-        <w:t>major</w:t>
-      </w:r>
-      <w:r>
-        <w:t xml:space="preserve"> objectives</w:t>
-      </w:r>
-      <w:r>
-        <w:t>,</w:t>
-      </w:r>
-      <w:r>
-        <w:t xml:space="preserve"> and </w:t>
-      </w:r>
-      <w:r>
-        <w:t xml:space="preserve">we felt </w:t>
-      </w:r>
-      <w:r>
-        <w:t>they were</w:t>
-      </w:r>
-      <w:r>
-        <w:t xml:space="preserve"> a </w:t>
-      </w:r>
-      <w:r>
-        <w:t xml:space="preserve">success </w:t>
-      </w:r>
-      <w:r>
-        <w:t>based off</w:t>
-      </w:r>
-      <w:r>
-        <w:t xml:space="preserve"> both our personal standards as well as </w:t>
-      </w:r>
-      <w:r>
-        <w:t>in comparison</w:t>
-      </w:r>
-      <w:r>
-        <w:t xml:space="preserve"> to our peers.</w:t>
-      </w:r>
-    </w:p>
+        <w:t xml:space="preserve"> examples of five design patterns we used.</w:t>
+      </w:r>
+    </w:p>
+    <w:p/>
+    <w:p>
+      <w:pPr>
+        <w:pStyle w:val="Heading1"/>
+      </w:pPr>
+      <w:bookmarkStart w:id="3" w:name="_Toc417172848"/>
+      <w:r>
+        <w:t>Application Overview</w:t>
+      </w:r>
+      <w:r>
+        <w:rPr>
+          <w:rStyle w:val="FootnoteReference"/>
+        </w:rPr>
+        <w:footnoteReference w:id="1"/>
+      </w:r>
+      <w:bookmarkEnd w:id="3"/>
+    </w:p>
+    <w:p/>
     <w:p>
       <w:pPr>
         <w:ind w:firstLine="360"/>
       </w:pPr>
+      <w:r>
+        <w:t xml:space="preserve">It is common for a person to have multiple daily calendars stored on different, disconnected platforms.  Managing and visualizing these disparate calendars can be cumbersome and difficult. </w:t>
+      </w:r>
+      <w:r>
+        <w:t>O</w:t>
+      </w:r>
+      <w:r>
+        <w:t xml:space="preserve">ur application simplifies this otherwise burdensome task by integrating all of a user’s different calendars into a unified calendar where </w:t>
+      </w:r>
+      <w:r>
+        <w:t>a</w:t>
+      </w:r>
+      <w:r>
+        <w:t xml:space="preserve"> user can visualize and modify all of his/her calendars </w:t>
+      </w:r>
+      <w:r>
+        <w:t>through</w:t>
+      </w:r>
+      <w:r>
+        <w:t xml:space="preserve"> a single, cohesive interface.</w:t>
+      </w:r>
     </w:p>
     <w:p>
       <w:pPr>
         <w:ind w:firstLine="360"/>
       </w:pPr>
-      <w:r>
-        <w:t>This document provide</w:t>
-      </w:r>
-      <w:r>
-        <w:t>s</w:t>
-      </w:r>
-      <w:r>
-        <w:t xml:space="preserve"> a brief description of </w:t>
-      </w:r>
-      <w:r>
-        <w:t>our</w:t>
-      </w:r>
-      <w:r>
-        <w:t xml:space="preserve"> application including its key features, a source code overview, </w:t>
-      </w:r>
-      <w:r>
-        <w:t>our presentation methodology</w:t>
-      </w:r>
-      <w:r>
-        <w:t xml:space="preserve">, </w:t>
-      </w:r>
-      <w:r>
-        <w:t>and</w:t>
-      </w:r>
-      <w:r>
-        <w:t xml:space="preserve"> examples of five design patterns we used.</w:t>
+    </w:p>
+    <w:p>
+      <w:pPr>
+        <w:ind w:firstLine="360"/>
+      </w:pPr>
+      <w:r>
+        <w:t xml:space="preserve">In addition to scheduled </w:t>
+      </w:r>
+      <w:r>
+        <w:t>meetings</w:t>
+      </w:r>
+      <w:r>
+        <w:t xml:space="preserve"> and appointments, an individual usually must also complete a set of tasks, chores, errands, etc.  </w:t>
+      </w:r>
+      <w:r>
+        <w:t>Our</w:t>
+      </w:r>
+      <w:r>
+        <w:t xml:space="preserve"> application also integrates the ability to create and manage </w:t>
+      </w:r>
+      <w:r>
+        <w:t>a</w:t>
+      </w:r>
+      <w:r>
+        <w:t xml:space="preserve"> user’s tasks in the form of an advanced “to-do list”.</w:t>
+      </w:r>
+    </w:p>
+    <w:p>
+      <w:pPr>
+        <w:ind w:firstLine="360"/>
+      </w:pPr>
+    </w:p>
+    <w:p>
+      <w:pPr>
+        <w:ind w:firstLine="360"/>
+      </w:pPr>
+      <w:r>
+        <w:t>By juxtaposing in a single interface an individual’s calendar with the tasks s/he must perform, a user is able to easily visualize and prioritize all of his/her daily activities.  Therefore, this application’s integrated approach helps prevent the inefficiencies and issues (e.g. belated completion of tasks) associated with what for most is an unstructured system to daily activity management.</w:t>
       </w:r>
     </w:p>
     <w:p/>
@@ -1427,17 +1458,11 @@
       <w:pPr>
         <w:pStyle w:val="Heading1"/>
       </w:pPr>
-      <w:bookmarkStart w:id="3" w:name="_Toc417164463"/>
-      <w:r>
-        <w:t>Application Overview</w:t>
-      </w:r>
-      <w:bookmarkEnd w:id="3"/>
-      <w:r>
-        <w:rPr>
-          <w:rStyle w:val="FootnoteReference"/>
-        </w:rPr>
-        <w:footnoteReference w:id="1"/>
-      </w:r>
+      <w:bookmarkStart w:id="4" w:name="_Toc417172849"/>
+      <w:r>
+        <w:t>Application Files and Source Code</w:t>
+      </w:r>
+      <w:bookmarkEnd w:id="4"/>
     </w:p>
     <w:p/>
     <w:p>
@@ -1445,89 +1470,13 @@
         <w:ind w:firstLine="360"/>
       </w:pPr>
       <w:r>
-        <w:t xml:space="preserve">It is common for a person to have multiple daily calendars stored on different, disconnected platforms.  Managing and visualizing these disparate calendars can be cumbersome and difficult. </w:t>
-      </w:r>
-      <w:r>
-        <w:t>O</w:t>
-      </w:r>
-      <w:r>
-        <w:t xml:space="preserve">ur application simplifies this otherwise burdensome task by integrating all of a user’s different calendars into a unified calendar where </w:t>
-      </w:r>
-      <w:r>
-        <w:t>a</w:t>
-      </w:r>
-      <w:r>
-        <w:t xml:space="preserve"> user can visualize and modify all of his/her calendars </w:t>
-      </w:r>
-      <w:r>
-        <w:t>through</w:t>
-      </w:r>
-      <w:r>
-        <w:t xml:space="preserve"> a single, cohesive interface.</w:t>
-      </w:r>
-    </w:p>
-    <w:p>
-      <w:pPr>
-        <w:ind w:firstLine="360"/>
-      </w:pPr>
-    </w:p>
-    <w:p>
-      <w:pPr>
-        <w:ind w:firstLine="360"/>
-      </w:pPr>
-      <w:r>
-        <w:t xml:space="preserve">In addition to scheduled </w:t>
-      </w:r>
-      <w:r>
-        <w:t>meetings</w:t>
-      </w:r>
-      <w:r>
-        <w:t xml:space="preserve"> and appointments, an individual usually must also complete a set of tasks, chores, errands, etc.  </w:t>
-      </w:r>
-      <w:r>
-        <w:t>Our</w:t>
-      </w:r>
-      <w:r>
-        <w:t xml:space="preserve"> application also integrates the ability to create and manage </w:t>
-      </w:r>
-      <w:r>
-        <w:t>a</w:t>
-      </w:r>
-      <w:r>
-        <w:t xml:space="preserve"> user’s tasks in the form of an advanced “to-do list”.</w:t>
-      </w:r>
-    </w:p>
-    <w:p>
-      <w:pPr>
-        <w:ind w:firstLine="360"/>
-      </w:pPr>
-    </w:p>
-    <w:p>
-      <w:pPr>
-        <w:ind w:firstLine="360"/>
-      </w:pPr>
-      <w:r>
-        <w:t>By juxtaposing in a single interface an individual’s calendar with the tasks s/he must perform, a user is able to easily visualize and prioritize all of his/her daily activities.  Therefore, this application’s integrated approach helps prevent the inefficiencies and issues (e.g. belated completion of tasks) associated with what for most is an unstructured system to daily activity management.</w:t>
-      </w:r>
-    </w:p>
-    <w:p/>
-    <w:p>
-      <w:pPr>
-        <w:pStyle w:val="Heading1"/>
-      </w:pPr>
-      <w:bookmarkStart w:id="4" w:name="_Toc417164464"/>
-      <w:r>
-        <w:t>Application Files and Source Code</w:t>
-      </w:r>
-      <w:bookmarkEnd w:id="4"/>
-    </w:p>
-    <w:p/>
-    <w:p>
-      <w:pPr>
-        <w:ind w:firstLine="360"/>
-      </w:pPr>
-      <w:r>
-        <w:t>Our tool was written in Objective C and incorporated multiple open source utilities including:</w:t>
+        <w:t>Ou</w:t>
+      </w:r>
+      <w:r>
+        <w:t>r tool was written in Objective-</w:t>
+      </w:r>
+      <w:r>
+        <w:t>C and incorporated multiple open source utilities including:</w:t>
       </w:r>
     </w:p>
     <w:p/>
@@ -1543,6 +1492,7 @@
           <w:color w:val="000099"/>
         </w:rPr>
       </w:pPr>
+      <w:proofErr w:type="spellStart"/>
       <w:r>
         <w:rPr>
           <w:b/>
@@ -1550,6 +1500,7 @@
         </w:rPr>
         <w:t>JTCalendar</w:t>
       </w:r>
+      <w:proofErr w:type="spellEnd"/>
     </w:p>
     <w:p>
       <w:pPr>
@@ -1617,6 +1568,7 @@
           <w:color w:val="000099"/>
         </w:rPr>
       </w:pPr>
+      <w:proofErr w:type="spellStart"/>
       <w:r>
         <w:rPr>
           <w:b/>
@@ -1624,6 +1576,7 @@
         </w:rPr>
         <w:t>UITextField+Shake</w:t>
       </w:r>
+      <w:proofErr w:type="spellEnd"/>
     </w:p>
     <w:p>
       <w:pPr>
@@ -1697,6 +1650,7 @@
           <w:color w:val="000099"/>
         </w:rPr>
       </w:pPr>
+      <w:proofErr w:type="spellStart"/>
       <w:r>
         <w:rPr>
           <w:b/>
@@ -1704,6 +1658,7 @@
         </w:rPr>
         <w:t>Rateview</w:t>
       </w:r>
+      <w:proofErr w:type="spellEnd"/>
     </w:p>
     <w:p>
       <w:pPr>
@@ -1765,6 +1720,7 @@
           <w:color w:val="000099"/>
         </w:rPr>
       </w:pPr>
+      <w:proofErr w:type="spellStart"/>
       <w:r>
         <w:rPr>
           <w:b/>
@@ -1772,6 +1728,7 @@
         </w:rPr>
         <w:t>UIView+Toast</w:t>
       </w:r>
+      <w:proofErr w:type="spellEnd"/>
     </w:p>
     <w:p>
       <w:pPr>
@@ -1863,13 +1820,21 @@
         <w:t>Runtime Environment:</w:t>
       </w:r>
       <w:r>
-        <w:t xml:space="preserve"> Apple X</w:t>
+        <w:t xml:space="preserve"> Apple </w:t>
+      </w:r>
+      <w:proofErr w:type="spellStart"/>
+      <w:r>
+        <w:t>X</w:t>
       </w:r>
       <w:r>
         <w:t>c</w:t>
       </w:r>
       <w:r>
-        <w:t xml:space="preserve">ode ver. </w:t>
+        <w:t>ode</w:t>
+      </w:r>
+      <w:proofErr w:type="spellEnd"/>
+      <w:r>
+        <w:t xml:space="preserve"> ver. </w:t>
       </w:r>
       <w:r>
         <w:t>6.3</w:t>
@@ -1893,7 +1858,15 @@
         <w:t xml:space="preserve">To run the application, </w:t>
       </w:r>
       <w:r>
-        <w:t>the source code included with our submission in the file “Assignment #4 – iOS Prototype.”</w:t>
+        <w:t xml:space="preserve">the source code included with our submission in the file “Assignment #4 – </w:t>
+      </w:r>
+      <w:proofErr w:type="spellStart"/>
+      <w:r>
+        <w:t>iOS</w:t>
+      </w:r>
+      <w:proofErr w:type="spellEnd"/>
+      <w:r>
+        <w:t xml:space="preserve"> Prototype.”</w:t>
       </w:r>
       <w:r>
         <w:t xml:space="preserve"> should be unzipped; f</w:t>
@@ -1905,13 +1878,29 @@
         <w:t xml:space="preserve"> assume the folder name used the default naming of </w:t>
       </w:r>
       <w:r>
-        <w:t xml:space="preserve">“Assignment #4 – iOS Prototype.”  </w:t>
+        <w:t xml:space="preserve">“Assignment #4 – </w:t>
+      </w:r>
+      <w:proofErr w:type="spellStart"/>
+      <w:r>
+        <w:t>iOS</w:t>
+      </w:r>
+      <w:proofErr w:type="spellEnd"/>
+      <w:r>
+        <w:t xml:space="preserve"> Prototype.”  </w:t>
       </w:r>
       <w:r>
         <w:t>Next, o</w:t>
       </w:r>
       <w:r>
-        <w:t xml:space="preserve">pen XCode and import the project by clicking on the “Open another project…” button in the bottom right corner as shown in </w:t>
+        <w:t xml:space="preserve">pen </w:t>
+      </w:r>
+      <w:proofErr w:type="spellStart"/>
+      <w:r>
+        <w:t>XCode</w:t>
+      </w:r>
+      <w:proofErr w:type="spellEnd"/>
+      <w:r>
+        <w:t xml:space="preserve"> and import the project by clicking on the “Open another project…” button in the bottom right corner as shown in </w:t>
       </w:r>
       <w:r>
         <w:fldChar w:fldCharType="begin"/>
@@ -2024,8 +2013,13 @@
       </w:fldSimple>
       <w:bookmarkEnd w:id="5"/>
       <w:r>
-        <w:t xml:space="preserve"> – Importing the Project into Xcode</w:t>
-      </w:r>
+        <w:t xml:space="preserve"> – Importing the Project into </w:t>
+      </w:r>
+      <w:proofErr w:type="spellStart"/>
+      <w:r>
+        <w:t>Xcode</w:t>
+      </w:r>
+      <w:proofErr w:type="spellEnd"/>
     </w:p>
     <w:p>
       <w:pPr>
@@ -2037,13 +2031,42 @@
         <w:ind w:firstLine="270"/>
       </w:pPr>
       <w:r>
-        <w:t>A viewer will then open that allows you to browse to the Xcode</w:t>
-      </w:r>
+        <w:t xml:space="preserve">A viewer will then open that allows you to browse to the </w:t>
+      </w:r>
+      <w:proofErr w:type="spellStart"/>
+      <w:r>
+        <w:t>Xcode</w:t>
+      </w:r>
+      <w:proofErr w:type="spellEnd"/>
       <w:r>
         <w:t xml:space="preserve"> project.  Navigate to the folder </w:t>
       </w:r>
       <w:r>
-        <w:t xml:space="preserve">containing the source code. Next select the folder name “iOSPrototype.”  In there, you will find an Xcode project name “iOSPrototype.xcodeproj.”  Select that and click “Open” as shown in </w:t>
+        <w:t>containing the source code. Next select the folder name “</w:t>
+      </w:r>
+      <w:proofErr w:type="spellStart"/>
+      <w:r>
+        <w:t>iOSPrototype</w:t>
+      </w:r>
+      <w:proofErr w:type="spellEnd"/>
+      <w:r>
+        <w:t xml:space="preserve">.”  In there, you will find an </w:t>
+      </w:r>
+      <w:proofErr w:type="spellStart"/>
+      <w:r>
+        <w:t>Xcode</w:t>
+      </w:r>
+      <w:proofErr w:type="spellEnd"/>
+      <w:r>
+        <w:t xml:space="preserve"> project name “</w:t>
+      </w:r>
+      <w:proofErr w:type="spellStart"/>
+      <w:r>
+        <w:t>iOSPrototype.xcodeproj</w:t>
+      </w:r>
+      <w:proofErr w:type="spellEnd"/>
+      <w:r>
+        <w:t xml:space="preserve">.”  Select that and click “Open” as shown in </w:t>
       </w:r>
       <w:r>
         <w:fldChar w:fldCharType="begin"/>
@@ -2171,7 +2194,15 @@
         <w:t xml:space="preserve"> – </w:t>
       </w:r>
       <w:r>
-        <w:t>Selecting the Project in the Xcode File Browser</w:t>
+        <w:t xml:space="preserve">Selecting the Project in the </w:t>
+      </w:r>
+      <w:proofErr w:type="spellStart"/>
+      <w:r>
+        <w:t>Xcode</w:t>
+      </w:r>
+      <w:proofErr w:type="spellEnd"/>
+      <w:r>
+        <w:t xml:space="preserve"> File Browser</w:t>
       </w:r>
     </w:p>
     <w:p/>
@@ -2180,7 +2211,23 @@
         <w:ind w:firstLine="270"/>
       </w:pPr>
       <w:r>
-        <w:t xml:space="preserve">After clicking “Open”, the project will automatically open in Xcode.  Verify that the iPhone 6 runtime environment is selected and click the run button </w:t>
+        <w:t xml:space="preserve">After clicking “Open”, the project will automatically open in </w:t>
+      </w:r>
+      <w:proofErr w:type="spellStart"/>
+      <w:r>
+        <w:t>Xcode</w:t>
+      </w:r>
+      <w:proofErr w:type="spellEnd"/>
+      <w:r>
+        <w:t xml:space="preserve">.  Verify that the </w:t>
+      </w:r>
+      <w:proofErr w:type="spellStart"/>
+      <w:r>
+        <w:t>iPhone</w:t>
+      </w:r>
+      <w:proofErr w:type="spellEnd"/>
+      <w:r>
+        <w:t xml:space="preserve"> 6 runtime environment is selected and click the run button </w:t>
       </w:r>
       <w:r>
         <w:t xml:space="preserve">as </w:t>
@@ -2204,7 +2251,7 @@
         <w:rPr>
           <w:noProof/>
         </w:rPr>
-        <w:t>2</w:t>
+        <w:t>3</w:t>
       </w:r>
       <w:r>
         <w:fldChar w:fldCharType="end"/>
@@ -2213,7 +2260,23 @@
         <w:t>.</w:t>
       </w:r>
       <w:r>
-        <w:t xml:space="preserve"> A modal dialog box stating “Build Successful” should appear at which point the iOS Simulator will open showing our iOS application.</w:t>
+        <w:t xml:space="preserve"> A modal dialog box stating “Build Successful” should appear at which point the </w:t>
+      </w:r>
+      <w:proofErr w:type="spellStart"/>
+      <w:r>
+        <w:t>iOS</w:t>
+      </w:r>
+      <w:proofErr w:type="spellEnd"/>
+      <w:r>
+        <w:t xml:space="preserve"> Simulator will open showing our </w:t>
+      </w:r>
+      <w:proofErr w:type="spellStart"/>
+      <w:r>
+        <w:t>iOS</w:t>
+      </w:r>
+      <w:proofErr w:type="spellEnd"/>
+      <w:r>
+        <w:t xml:space="preserve"> application.</w:t>
       </w:r>
     </w:p>
     <w:p/>
@@ -2298,13 +2361,18 @@
           <w:rPr>
             <w:noProof/>
           </w:rPr>
-          <w:t>2</w:t>
+          <w:t>3</w:t>
         </w:r>
       </w:fldSimple>
       <w:bookmarkEnd w:id="7"/>
       <w:r>
-        <w:t xml:space="preserve"> – Running the Project in Xcode</w:t>
-      </w:r>
+        <w:t xml:space="preserve"> – Running the Project in </w:t>
+      </w:r>
+      <w:proofErr w:type="spellStart"/>
+      <w:r>
+        <w:t>Xcode</w:t>
+      </w:r>
+      <w:proofErr w:type="spellEnd"/>
     </w:p>
     <w:p/>
     <w:p/>
@@ -2312,7 +2380,7 @@
       <w:pPr>
         <w:pStyle w:val="Heading1"/>
       </w:pPr>
-      <w:bookmarkStart w:id="8" w:name="_Toc417164465"/>
+      <w:bookmarkStart w:id="8" w:name="_Toc417172850"/>
       <w:r>
         <w:t>Prototype Presentation</w:t>
       </w:r>
@@ -2327,7 +2395,9 @@
       </w:pPr>
       <w:r>
         <w:tab/>
-        <w:t xml:space="preserve">In contrast to the other teams, our prototype presentation utilized only a </w:t>
+      </w:r>
+      <w:r>
+        <w:t xml:space="preserve">Similar to the approach we used in our web application presentation, our mobile application presentation only had a </w:t>
       </w:r>
       <w:r>
         <w:t>very small number</w:t>
@@ -2378,13 +2448,21 @@
         <w:t xml:space="preserve"> would be more engaging and informative to the audience.  </w:t>
       </w:r>
       <w:r>
-        <w:t>Given the feedback we received from both Professor Mak and our peers in</w:t>
-      </w:r>
-      <w:r>
-        <w:t xml:space="preserve"> the</w:t>
-      </w:r>
-      <w:r>
-        <w:t xml:space="preserve"> class, we felt this strategy was very successful.  </w:t>
+        <w:t xml:space="preserve">Given the </w:t>
+      </w:r>
+      <w:r>
+        <w:t xml:space="preserve">very positive feedback we received from both Professor </w:t>
+      </w:r>
+      <w:proofErr w:type="spellStart"/>
+      <w:r>
+        <w:t>Mak</w:t>
+      </w:r>
+      <w:proofErr w:type="spellEnd"/>
+      <w:r>
+        <w:t xml:space="preserve"> and the class after our web application presentation, we saw no need to change our application in this presentation.  Overall, we felt the presentation was a success and was engaging to the audience.</w:t>
+      </w:r>
+      <w:r>
+        <w:t xml:space="preserve"> </w:t>
       </w:r>
       <w:r>
         <w:t xml:space="preserve">Our </w:t>
@@ -2396,7 +2474,7 @@
         <w:t xml:space="preserve"> presentation, named “</w:t>
       </w:r>
       <w:r>
-        <w:t>CS235 - Assignment #3 - Application Prototype.pptx</w:t>
+        <w:t>CS235 - Assignment #4 - Mobile Prototype.pptx</w:t>
       </w:r>
       <w:r>
         <w:t xml:space="preserve">”, is included </w:t>
@@ -2425,7 +2503,7 @@
       <w:pPr>
         <w:pStyle w:val="Heading1"/>
       </w:pPr>
-      <w:bookmarkStart w:id="9" w:name="_Toc417164466"/>
+      <w:bookmarkStart w:id="9" w:name="_Toc417172851"/>
       <w:r>
         <w:t>Design Patterns</w:t>
       </w:r>
@@ -2509,7 +2587,7 @@
       <w:pPr>
         <w:pStyle w:val="Heading2"/>
       </w:pPr>
-      <w:bookmarkStart w:id="10" w:name="_Toc417164467"/>
+      <w:bookmarkStart w:id="10" w:name="_Toc417172852"/>
       <w:r>
         <w:t>Inlay List Design Pattern</w:t>
       </w:r>
@@ -2612,7 +2690,15 @@
         <w:t>date, etc.  To display all of this information at once for each to-do list item would be a large visual cognitive load</w:t>
       </w:r>
       <w:r>
-        <w:t xml:space="preserve"> and would greatly reduce the scanability of the list</w:t>
+        <w:t xml:space="preserve"> and would greatly reduce the </w:t>
+      </w:r>
+      <w:proofErr w:type="spellStart"/>
+      <w:r>
+        <w:t>scanability</w:t>
+      </w:r>
+      <w:proofErr w:type="spellEnd"/>
+      <w:r>
+        <w:t xml:space="preserve"> of the list</w:t>
       </w:r>
       <w:r>
         <w:t xml:space="preserve">.  </w:t>
@@ -2636,6 +2722,7 @@
     <w:p/>
     <w:p>
       <w:r>
+        <w:lastRenderedPageBreak/>
         <w:tab/>
       </w:r>
       <w:r>
@@ -2654,7 +2741,7 @@
         <w:rPr>
           <w:noProof/>
         </w:rPr>
-        <w:t>3</w:t>
+        <w:t>4</w:t>
       </w:r>
       <w:r>
         <w:fldChar w:fldCharType="end"/>
@@ -2687,11 +2774,7 @@
         <w:t xml:space="preserve">is display.  When the user clicks on </w:t>
       </w:r>
       <w:r>
-        <w:t xml:space="preserve">an item in the list, the item expands to display </w:t>
-      </w:r>
-      <w:r>
-        <w:lastRenderedPageBreak/>
-        <w:t xml:space="preserve">all of its associated information.  </w:t>
+        <w:t xml:space="preserve">an item in the list, the item expands to display all of its associated information.  </w:t>
       </w:r>
       <w:r>
         <w:fldChar w:fldCharType="begin"/>
@@ -2709,7 +2792,7 @@
         <w:rPr>
           <w:noProof/>
         </w:rPr>
-        <w:t>4</w:t>
+        <w:t>5</w:t>
       </w:r>
       <w:r>
         <w:fldChar w:fldCharType="end"/>
@@ -2896,7 +2979,7 @@
           <w:rPr>
             <w:noProof/>
           </w:rPr>
-          <w:t>3</w:t>
+          <w:t>4</w:t>
         </w:r>
       </w:fldSimple>
       <w:bookmarkEnd w:id="11"/>
@@ -2979,7 +3062,7 @@
           <w:rPr>
             <w:noProof/>
           </w:rPr>
-          <w:t>4</w:t>
+          <w:t>5</w:t>
         </w:r>
       </w:fldSimple>
       <w:bookmarkEnd w:id="12"/>
@@ -2992,7 +3075,7 @@
       <w:pPr>
         <w:pStyle w:val="Heading2"/>
       </w:pPr>
-      <w:bookmarkStart w:id="13" w:name="_Toc417164468"/>
+      <w:bookmarkStart w:id="13" w:name="_Toc417172853"/>
       <w:r>
         <w:t xml:space="preserve">Alternate Views </w:t>
       </w:r>
@@ -3174,6 +3257,7 @@
         </w:numPr>
       </w:pPr>
       <w:r>
+        <w:lastRenderedPageBreak/>
         <w:t xml:space="preserve">Day View – View an hour by hour breakdown of a user’s appointments </w:t>
       </w:r>
       <w:r>
@@ -3219,7 +3303,6 @@
         </w:numPr>
       </w:pPr>
       <w:r>
-        <w:lastRenderedPageBreak/>
         <w:t>Month View – A higher level view of a user’s appointments for an entire month.</w:t>
       </w:r>
     </w:p>
@@ -3241,7 +3324,7 @@
         <w:fldChar w:fldCharType="separate"/>
       </w:r>
       <w:r>
-        <w:t>5</w:t>
+        <w:t>6</w:t>
       </w:r>
       <w:r>
         <w:fldChar w:fldCharType="end"/>
@@ -3259,7 +3342,7 @@
         <w:fldChar w:fldCharType="separate"/>
       </w:r>
       <w:r>
-        <w:t>6</w:t>
+        <w:t>7</w:t>
       </w:r>
       <w:r>
         <w:fldChar w:fldCharType="end"/>
@@ -3277,7 +3360,7 @@
         <w:fldChar w:fldCharType="separate"/>
       </w:r>
       <w:r>
-        <w:t>7</w:t>
+        <w:t>8</w:t>
       </w:r>
       <w:r>
         <w:fldChar w:fldCharType="end"/>
@@ -3318,7 +3401,7 @@
       <w:pPr>
         <w:pStyle w:val="Heading2"/>
       </w:pPr>
-      <w:bookmarkStart w:id="14" w:name="_Toc417164469"/>
+      <w:bookmarkStart w:id="14" w:name="_Toc417172854"/>
       <w:r>
         <w:t>Prompting Text Field</w:t>
       </w:r>
@@ -3411,7 +3494,7 @@
         <w:rPr>
           <w:noProof/>
         </w:rPr>
-        <w:t>8</w:t>
+        <w:t>9</w:t>
       </w:r>
       <w:r>
         <w:fldChar w:fldCharType="end"/>
@@ -3574,7 +3657,7 @@
           <w:rPr>
             <w:noProof/>
           </w:rPr>
-          <w:t>5</w:t>
+          <w:t>6</w:t>
         </w:r>
       </w:fldSimple>
       <w:bookmarkEnd w:id="15"/>
@@ -3663,7 +3746,7 @@
           <w:rPr>
             <w:noProof/>
           </w:rPr>
-          <w:t>6</w:t>
+          <w:t>7</w:t>
         </w:r>
       </w:fldSimple>
       <w:bookmarkEnd w:id="16"/>
@@ -3748,7 +3831,7 @@
           <w:rPr>
             <w:noProof/>
           </w:rPr>
-          <w:t>7</w:t>
+          <w:t>8</w:t>
         </w:r>
       </w:fldSimple>
       <w:bookmarkEnd w:id="17"/>
@@ -3842,7 +3925,7 @@
           <w:rPr>
             <w:noProof/>
           </w:rPr>
-          <w:t>8</w:t>
+          <w:t>9</w:t>
         </w:r>
       </w:fldSimple>
       <w:bookmarkEnd w:id="18"/>
@@ -3928,7 +4011,7 @@
           <w:rPr>
             <w:noProof/>
           </w:rPr>
-          <w:t>9</w:t>
+          <w:t>10</w:t>
         </w:r>
       </w:fldSimple>
       <w:bookmarkEnd w:id="19"/>
@@ -3959,7 +4042,7 @@
         <w:rPr>
           <w:noProof/>
         </w:rPr>
-        <w:t>9</w:t>
+        <w:t>10</w:t>
       </w:r>
       <w:r>
         <w:fldChar w:fldCharType="end"/>
@@ -3986,7 +4069,7 @@
         <w:rPr>
           <w:noProof/>
         </w:rPr>
-        <w:t>10</w:t>
+        <w:t>11</w:t>
       </w:r>
       <w:r>
         <w:fldChar w:fldCharType="end"/>
@@ -4102,7 +4185,7 @@
           <w:rPr>
             <w:noProof/>
           </w:rPr>
-          <w:t>10</w:t>
+          <w:t>11</w:t>
         </w:r>
       </w:fldSimple>
       <w:bookmarkEnd w:id="20"/>
@@ -4115,7 +4198,7 @@
       <w:pPr>
         <w:pStyle w:val="Heading2"/>
       </w:pPr>
-      <w:bookmarkStart w:id="21" w:name="_Toc417164470"/>
+      <w:bookmarkStart w:id="21" w:name="_Toc417172855"/>
       <w:r>
         <w:t xml:space="preserve">“Toast” </w:t>
       </w:r>
@@ -4126,10 +4209,7 @@
         <w:t>Modal Dialog</w:t>
       </w:r>
       <w:r>
-        <w:t xml:space="preserve"> Design</w:t>
-      </w:r>
-      <w:r>
-        <w:t xml:space="preserve"> Pattern</w:t>
+        <w:t xml:space="preserve"> Messages</w:t>
       </w:r>
       <w:bookmarkEnd w:id="21"/>
     </w:p>
@@ -4148,10 +4228,21 @@
         <w:t xml:space="preserve">, modal dialogs </w:t>
       </w:r>
       <w:r>
-        <w:t xml:space="preserve">generally do not translate well to a smartphone because of the smaller screen and less precise control for a finger versus a mouse.  </w:t>
-      </w:r>
-      <w:r>
-        <w:t>Given these limitations, modal dialogs can still have a place in a mobile environment when done correctly.</w:t>
+        <w:t xml:space="preserve">generally do not translate well to a </w:t>
+      </w:r>
+      <w:proofErr w:type="spellStart"/>
+      <w:r>
+        <w:t>smartphone</w:t>
+      </w:r>
+      <w:proofErr w:type="spellEnd"/>
+      <w:r>
+        <w:t xml:space="preserve"> because of the smaller screen and less precise control for a finger versus a mouse.  </w:t>
+      </w:r>
+      <w:r>
+        <w:t>Despite</w:t>
+      </w:r>
+      <w:r>
+        <w:t xml:space="preserve"> these limitations, modal dialogs can still have a place in a mobile environment when done correctly.</w:t>
       </w:r>
     </w:p>
     <w:p>
@@ -4184,13 +4275,75 @@
       <w:r>
         <w:t xml:space="preserve">  They are intended as “simple feedback about an operation in a small pop-up”.  </w:t>
       </w:r>
+      <w:r>
+        <w:t>The two locations we used semi-modal “Toast” messages were after calendar appointment and to-do task created (shown in</w:t>
+      </w:r>
+      <w:r>
+        <w:t xml:space="preserve"> figures</w:t>
+      </w:r>
+      <w:r>
+        <w:t xml:space="preserve"> </w:t>
+      </w:r>
+      <w:r>
+        <w:fldChar w:fldCharType="begin"/>
+      </w:r>
+      <w:r>
+        <w:instrText xml:space="preserve"> REF _Ref414756594 </w:instrText>
+      </w:r>
+      <w:r>
+        <w:instrText xml:space="preserve">\# "0" </w:instrText>
+      </w:r>
+      <w:r>
+        <w:instrText xml:space="preserve">\h </w:instrText>
+      </w:r>
+      <w:r>
+        <w:fldChar w:fldCharType="separate"/>
+      </w:r>
+      <w:r>
+        <w:t>12</w:t>
+      </w:r>
+      <w:r>
+        <w:fldChar w:fldCharType="end"/>
+      </w:r>
+      <w:r>
+        <w:t xml:space="preserve"> </w:t>
+      </w:r>
+      <w:r>
+        <w:t xml:space="preserve">and </w:t>
+      </w:r>
+      <w:r>
+        <w:fldChar w:fldCharType="begin"/>
+      </w:r>
+      <w:r>
+        <w:instrText xml:space="preserve"> REF  _Ref417168055 \# "0" \* Lower \h </w:instrText>
+      </w:r>
+      <w:r>
+        <w:fldChar w:fldCharType="separate"/>
+      </w:r>
+      <w:r>
+        <w:t>13</w:t>
+      </w:r>
+      <w:r>
+        <w:fldChar w:fldCharType="end"/>
+      </w:r>
+      <w:r>
+        <w:t xml:space="preserve"> respectively).  Some may consider near blasphemous to use an Android feature in </w:t>
+      </w:r>
+      <w:proofErr w:type="spellStart"/>
+      <w:r>
+        <w:t>iOS</w:t>
+      </w:r>
+      <w:proofErr w:type="spellEnd"/>
+      <w:r>
+        <w:t>.  However, we felt that since this scheme is used in other applications (e.g. the now defunct Windows messenger was the originator of the idea), it was not a case of forcing something where it did not belong.</w:t>
+      </w:r>
+    </w:p>
+    <w:p>
+      <w:pPr>
+        <w:ind w:firstLine="360"/>
+      </w:pPr>
     </w:p>
     <w:p/>
-    <w:p>
-      <w:pPr>
-        <w:jc w:val="center"/>
-      </w:pPr>
-    </w:p>
     <w:p>
       <w:pPr>
         <w:jc w:val="center"/>
@@ -4201,9 +4354,9 @@
         </w:rPr>
         <w:drawing>
           <wp:inline distT="0" distB="0" distL="0" distR="0">
-            <wp:extent cx="2061477" cy="2119745"/>
-            <wp:effectExtent l="19050" t="0" r="0" b="0"/>
-            <wp:docPr id="12" name="Picture 2" descr="Modal Dialog to Create Calendar Appointment.png"/>
+            <wp:extent cx="1787538" cy="3285131"/>
+            <wp:effectExtent l="38100" t="19050" r="22212" b="10519"/>
+            <wp:docPr id="15" name="Picture 14" descr="Appointment Create Toast Dialog.png"/>
             <wp:cNvGraphicFramePr>
               <a:graphicFrameLocks xmlns:a="http://schemas.openxmlformats.org/drawingml/2006/main" noChangeAspect="1"/>
             </wp:cNvGraphicFramePr>
@@ -4211,12 +4364,12 @@
               <a:graphicData uri="http://schemas.openxmlformats.org/drawingml/2006/picture">
                 <pic:pic xmlns:pic="http://schemas.openxmlformats.org/drawingml/2006/picture">
                   <pic:nvPicPr>
-                    <pic:cNvPr id="0" name="Modal Dialog to Create Calendar Appointment.png"/>
+                    <pic:cNvPr id="0" name="Appointment Create Toast Dialog.png"/>
                     <pic:cNvPicPr/>
                   </pic:nvPicPr>
                   <pic:blipFill>
                     <a:blip r:embed="rId25" cstate="print"/>
-                    <a:srcRect r="2052"/>
+                    <a:srcRect l="836" r="775" b="673"/>
                     <a:stretch>
                       <a:fillRect/>
                     </a:stretch>
@@ -4224,11 +4377,16 @@
                   <pic:spPr>
                     <a:xfrm>
                       <a:off x="0" y="0"/>
-                      <a:ext cx="2064235" cy="2122580"/>
+                      <a:ext cx="1787876" cy="3285751"/>
                     </a:xfrm>
                     <a:prstGeom prst="rect">
                       <a:avLst/>
                     </a:prstGeom>
+                    <a:ln w="25400">
+                      <a:solidFill>
+                        <a:schemeClr val="accent1"/>
+                      </a:solidFill>
+                    </a:ln>
                   </pic:spPr>
                 </pic:pic>
               </a:graphicData>
@@ -4259,190 +4417,32 @@
           <w:rPr>
             <w:noProof/>
           </w:rPr>
-          <w:t>11</w:t>
+          <w:t>12</w:t>
         </w:r>
       </w:fldSimple>
       <w:bookmarkEnd w:id="22"/>
       <w:r>
-        <w:t xml:space="preserve"> – Modal Dialog to Create a Calendar Appointment</w:t>
-      </w:r>
+        <w:t xml:space="preserve"> – </w:t>
+      </w:r>
+      <w:r>
+        <w:t>“Toast” Semi-</w:t>
+      </w:r>
+      <w:r>
+        <w:t xml:space="preserve">Modal Dialog </w:t>
+      </w:r>
+      <w:r>
+        <w:t>a</w:t>
+      </w:r>
+      <w:r>
+        <w:t>fter Calendar Appointment Creation</w:t>
+      </w:r>
+    </w:p>
+    <w:p>
+      <w:pPr>
+        <w:ind w:firstLine="360"/>
+      </w:pPr>
     </w:p>
     <w:p/>
-    <w:p>
-      <w:pPr>
-        <w:ind w:firstLine="360"/>
-      </w:pPr>
-    </w:p>
-    <w:p>
-      <w:pPr>
-        <w:ind w:firstLine="360"/>
-      </w:pPr>
-      <w:r>
-        <w:t>The merits of this type of messaging scheme are:</w:t>
-      </w:r>
-    </w:p>
-    <w:p>
-      <w:pPr>
-        <w:ind w:firstLine="360"/>
-      </w:pPr>
-    </w:p>
-    <w:p>
-      <w:pPr>
-        <w:pStyle w:val="ListParagraph"/>
-        <w:numPr>
-          <w:ilvl w:val="6"/>
-          <w:numId w:val="1"/>
-        </w:numPr>
-        <w:ind w:hanging="630"/>
-      </w:pPr>
-      <w:r>
-        <w:rPr>
-          <w:b/>
-        </w:rPr>
-        <w:t>Size</w:t>
-      </w:r>
-      <w:r>
-        <w:t xml:space="preserve"> – On a smartphone screen,</w:t>
-      </w:r>
-      <w:r>
-        <w:t xml:space="preserve"> size is often paramount leading to</w:t>
-      </w:r>
-      <w:r>
-        <w:t xml:space="preserve"> everything </w:t>
-      </w:r>
-      <w:r>
-        <w:t>being</w:t>
-      </w:r>
-      <w:r>
-        <w:t xml:space="preserve"> </w:t>
-      </w:r>
-      <w:r>
-        <w:t>miniaturized</w:t>
-      </w:r>
-      <w:r>
-        <w:t>.  This model is specifically designed for short (2-3 words) messages.</w:t>
-      </w:r>
-    </w:p>
-    <w:p>
-      <w:pPr>
-        <w:pStyle w:val="ListParagraph"/>
-        <w:numPr>
-          <w:ilvl w:val="0"/>
-          <w:numId w:val="0"/>
-        </w:numPr>
-        <w:ind w:left="1080"/>
-      </w:pPr>
-    </w:p>
-    <w:p>
-      <w:pPr>
-        <w:pStyle w:val="ListParagraph"/>
-        <w:numPr>
-          <w:ilvl w:val="6"/>
-          <w:numId w:val="1"/>
-        </w:numPr>
-        <w:ind w:hanging="630"/>
-      </w:pPr>
-      <w:r>
-        <w:rPr>
-          <w:b/>
-        </w:rPr>
-        <w:t xml:space="preserve">Instant Feedback </w:t>
-      </w:r>
-      <w:r>
-        <w:t xml:space="preserve">– </w:t>
-      </w:r>
-      <w:r>
-        <w:t xml:space="preserve">For users to feel comfortable with an application, they should receive obvious feedback that a specific control’s action has taken place.  This </w:t>
-      </w:r>
-      <w:r>
-        <w:t>interface provides that feedback.</w:t>
-      </w:r>
-    </w:p>
-    <w:p>
-      <w:pPr>
-        <w:pStyle w:val="ListParagraph"/>
-        <w:numPr>
-          <w:ilvl w:val="0"/>
-          <w:numId w:val="0"/>
-        </w:numPr>
-        <w:ind w:left="1080"/>
-      </w:pPr>
-    </w:p>
-    <w:p>
-      <w:pPr>
-        <w:pStyle w:val="ListParagraph"/>
-        <w:numPr>
-          <w:ilvl w:val="6"/>
-          <w:numId w:val="1"/>
-        </w:numPr>
-        <w:ind w:hanging="630"/>
-      </w:pPr>
-      <w:r>
-        <w:rPr>
-          <w:b/>
-        </w:rPr>
-        <w:t>Semi-modality</w:t>
-      </w:r>
-      <w:r>
-        <w:t xml:space="preserve"> – The “Toast” message appears in front of all text so the user will not be able to accidentally hide it behind other menus.  At the same time though, it is non-blocking so users can continue to perform other actions as needed.</w:t>
-      </w:r>
-    </w:p>
-    <w:p>
-      <w:pPr>
-        <w:ind w:left="450"/>
-      </w:pPr>
-    </w:p>
-    <w:p>
-      <w:pPr>
-        <w:pStyle w:val="ListParagraph"/>
-        <w:numPr>
-          <w:ilvl w:val="6"/>
-          <w:numId w:val="1"/>
-        </w:numPr>
-        <w:ind w:hanging="630"/>
-      </w:pPr>
-      <w:r>
-        <w:rPr>
-          <w:b/>
-        </w:rPr>
-        <w:t xml:space="preserve">Ephemerality </w:t>
-      </w:r>
-      <w:r>
-        <w:t>– Modal dialogs, in a particular on a mobile device, can be annoying if dismissing them requires a user action.  Toast dialogs are minimally intrusive as they are only displayed for a preprogrammed length of time (ideally the display time would be determined based off user feedback in a usability test).</w:t>
-      </w:r>
-    </w:p>
-    <w:p>
-      <w:pPr>
-        <w:rPr>
-          <w:sz w:val="16"/>
-          <w:szCs w:val="16"/>
-        </w:rPr>
-      </w:pPr>
-    </w:p>
-    <w:p>
-      <w:pPr>
-        <w:rPr>
-          <w:sz w:val="16"/>
-          <w:szCs w:val="16"/>
-        </w:rPr>
-      </w:pPr>
-    </w:p>
-    <w:p>
-      <w:pPr>
-        <w:rPr>
-          <w:sz w:val="16"/>
-          <w:szCs w:val="16"/>
-        </w:rPr>
-      </w:pPr>
-    </w:p>
-    <w:p>
-      <w:pPr>
-        <w:rPr>
-          <w:sz w:val="16"/>
-          <w:szCs w:val="16"/>
-        </w:rPr>
-      </w:pPr>
-    </w:p>
     <w:p>
       <w:pPr>
         <w:jc w:val="center"/>
@@ -4454,9 +4454,9 @@
         <w:lastRenderedPageBreak/>
         <w:drawing>
           <wp:inline distT="0" distB="0" distL="0" distR="0">
-            <wp:extent cx="2426480" cy="2036419"/>
-            <wp:effectExtent l="19050" t="0" r="0" b="0"/>
-            <wp:docPr id="8" name="Picture 7" descr="Modal Dialog to Create To-Do Task.png"/>
+            <wp:extent cx="1495601" cy="2742973"/>
+            <wp:effectExtent l="38100" t="19050" r="28399" b="19277"/>
+            <wp:docPr id="16" name="Picture 15" descr="Task Created Toast Dialog.png"/>
             <wp:cNvGraphicFramePr>
               <a:graphicFrameLocks xmlns:a="http://schemas.openxmlformats.org/drawingml/2006/main" noChangeAspect="1"/>
             </wp:cNvGraphicFramePr>
@@ -4464,11 +4464,12 @@
               <a:graphicData uri="http://schemas.openxmlformats.org/drawingml/2006/picture">
                 <pic:pic xmlns:pic="http://schemas.openxmlformats.org/drawingml/2006/picture">
                   <pic:nvPicPr>
-                    <pic:cNvPr id="0" name="Modal Dialog to Create To-Do Task.png"/>
+                    <pic:cNvPr id="0" name="Task Created Toast Dialog.png"/>
                     <pic:cNvPicPr/>
                   </pic:nvPicPr>
                   <pic:blipFill>
                     <a:blip r:embed="rId26" cstate="print"/>
+                    <a:srcRect l="766" t="483" r="736" b="644"/>
                     <a:stretch>
                       <a:fillRect/>
                     </a:stretch>
@@ -4476,11 +4477,16 @@
                   <pic:spPr>
                     <a:xfrm>
                       <a:off x="0" y="0"/>
-                      <a:ext cx="2426547" cy="2036475"/>
+                      <a:ext cx="1495701" cy="2743156"/>
                     </a:xfrm>
                     <a:prstGeom prst="rect">
                       <a:avLst/>
                     </a:prstGeom>
+                    <a:ln w="25400">
+                      <a:solidFill>
+                        <a:schemeClr val="accent1"/>
+                      </a:solidFill>
+                    </a:ln>
                   </pic:spPr>
                 </pic:pic>
               </a:graphicData>
@@ -4502,7 +4508,7 @@
       <w:pPr>
         <w:pStyle w:val="Caption"/>
       </w:pPr>
-      <w:bookmarkStart w:id="23" w:name="_Ref414756595"/>
+      <w:bookmarkStart w:id="23" w:name="_Ref417168055"/>
       <w:r>
         <w:t xml:space="preserve">Figure </w:t>
       </w:r>
@@ -4511,25 +4517,197 @@
           <w:rPr>
             <w:noProof/>
           </w:rPr>
-          <w:t>12</w:t>
+          <w:t>13</w:t>
         </w:r>
       </w:fldSimple>
       <w:bookmarkEnd w:id="23"/>
       <w:r>
-        <w:t xml:space="preserve"> – Modal Dialog to Create a </w:t>
-      </w:r>
-      <w:r>
-        <w:t>To-Do Task</w:t>
+        <w:t xml:space="preserve"> – “Toast” Semi-Modal Dialog </w:t>
+      </w:r>
+      <w:r>
+        <w:t>a</w:t>
+      </w:r>
+      <w:r>
+        <w:t>fter To-Do Task Creation</w:t>
       </w:r>
     </w:p>
     <w:p/>
     <w:p>
       <w:pPr>
+        <w:ind w:firstLine="360"/>
+      </w:pPr>
+      <w:r>
+        <w:t xml:space="preserve">The </w:t>
+      </w:r>
+      <w:r>
+        <w:t>advantages</w:t>
+      </w:r>
+      <w:r>
+        <w:t xml:space="preserve"> of </w:t>
+      </w:r>
+      <w:r>
+        <w:t>the “Toast”</w:t>
+      </w:r>
+      <w:r>
+        <w:t xml:space="preserve"> messaging scheme are:</w:t>
+      </w:r>
+    </w:p>
+    <w:p>
+      <w:pPr>
+        <w:ind w:firstLine="360"/>
+      </w:pPr>
+    </w:p>
+    <w:p>
+      <w:pPr>
+        <w:pStyle w:val="ListParagraph"/>
+        <w:numPr>
+          <w:ilvl w:val="6"/>
+          <w:numId w:val="1"/>
+        </w:numPr>
+        <w:ind w:hanging="630"/>
+      </w:pPr>
+      <w:r>
+        <w:rPr>
+          <w:b/>
+        </w:rPr>
+        <w:t>Size</w:t>
+      </w:r>
+      <w:r>
+        <w:t xml:space="preserve"> – On a </w:t>
+      </w:r>
+      <w:proofErr w:type="spellStart"/>
+      <w:r>
+        <w:t>smartphone</w:t>
+      </w:r>
+      <w:proofErr w:type="spellEnd"/>
+      <w:r>
+        <w:t xml:space="preserve"> screen,</w:t>
+      </w:r>
+      <w:r>
+        <w:t xml:space="preserve"> size is often paramount leading to</w:t>
+      </w:r>
+      <w:r>
+        <w:t xml:space="preserve"> everything </w:t>
+      </w:r>
+      <w:r>
+        <w:t>being</w:t>
+      </w:r>
+      <w:r>
+        <w:t xml:space="preserve"> </w:t>
+      </w:r>
+      <w:r>
+        <w:t>miniaturized</w:t>
+      </w:r>
+      <w:r>
+        <w:t>.  This model is specifically designed for short (2-3 words) messages.</w:t>
+      </w:r>
+    </w:p>
+    <w:p>
+      <w:pPr>
+        <w:pStyle w:val="ListParagraph"/>
+        <w:numPr>
+          <w:ilvl w:val="0"/>
+          <w:numId w:val="0"/>
+        </w:numPr>
+        <w:ind w:left="1080"/>
+      </w:pPr>
+    </w:p>
+    <w:p>
+      <w:pPr>
+        <w:pStyle w:val="ListParagraph"/>
+        <w:numPr>
+          <w:ilvl w:val="6"/>
+          <w:numId w:val="1"/>
+        </w:numPr>
+        <w:ind w:hanging="630"/>
+      </w:pPr>
+      <w:r>
+        <w:rPr>
+          <w:b/>
+        </w:rPr>
+        <w:t xml:space="preserve">Instant Feedback </w:t>
+      </w:r>
+      <w:r>
+        <w:t xml:space="preserve">– </w:t>
+      </w:r>
+      <w:r>
+        <w:t xml:space="preserve">For users to feel comfortable with an application, they should receive obvious feedback that a specific control’s action has taken place.  This </w:t>
+      </w:r>
+      <w:r>
+        <w:t>interface provides that feedback.</w:t>
+      </w:r>
+    </w:p>
+    <w:p>
+      <w:pPr>
+        <w:pStyle w:val="ListParagraph"/>
+        <w:numPr>
+          <w:ilvl w:val="0"/>
+          <w:numId w:val="0"/>
+        </w:numPr>
+        <w:ind w:left="1080"/>
+      </w:pPr>
+    </w:p>
+    <w:p>
+      <w:pPr>
+        <w:pStyle w:val="ListParagraph"/>
+        <w:numPr>
+          <w:ilvl w:val="6"/>
+          <w:numId w:val="1"/>
+        </w:numPr>
+        <w:ind w:hanging="630"/>
+      </w:pPr>
+      <w:r>
+        <w:rPr>
+          <w:b/>
+        </w:rPr>
+        <w:t>Semi-modality</w:t>
+      </w:r>
+      <w:r>
+        <w:t xml:space="preserve"> – The “Toast” message appears in front of all text so the user will not be able to accidentally hide it behind other menus.  At the same time though, it is non-blocking so users can continue to perform other actions as needed.</w:t>
+      </w:r>
+    </w:p>
+    <w:p>
+      <w:pPr>
+        <w:ind w:left="450"/>
+      </w:pPr>
+    </w:p>
+    <w:p>
+      <w:pPr>
+        <w:pStyle w:val="ListParagraph"/>
+        <w:numPr>
+          <w:ilvl w:val="6"/>
+          <w:numId w:val="1"/>
+        </w:numPr>
+        <w:ind w:hanging="630"/>
+      </w:pPr>
+      <w:r>
+        <w:rPr>
+          <w:b/>
+        </w:rPr>
+        <w:t xml:space="preserve">Ephemerality </w:t>
+      </w:r>
+      <w:r>
+        <w:t>– Modal dialogs, in a particular on a mobile device, can be annoying if dismissing them requires a user action.  Toast dialogs are minimally intrusive as they are only displayed for a preprogrammed length of time (ideally the display time would be determined based off user feedback in a usability test).</w:t>
+      </w:r>
+    </w:p>
+    <w:p>
+      <w:pPr>
+        <w:rPr>
+          <w:sz w:val="16"/>
+          <w:szCs w:val="16"/>
+        </w:rPr>
+      </w:pPr>
+    </w:p>
+    <w:p>
+      <w:pPr>
         <w:pStyle w:val="Heading2"/>
       </w:pPr>
-      <w:bookmarkStart w:id="24" w:name="_Toc417164471"/>
-      <w:r>
-        <w:t>Drop Down Chooser Design Pattern</w:t>
+      <w:bookmarkStart w:id="24" w:name="_Toc417172856"/>
+      <w:r>
+        <w:t>Dropd</w:t>
+      </w:r>
+      <w:r>
+        <w:t>own Chooser Design Pattern</w:t>
       </w:r>
       <w:bookmarkEnd w:id="24"/>
     </w:p>
@@ -4542,7 +4720,13 @@
         <w:t>When</w:t>
       </w:r>
       <w:r>
-        <w:t xml:space="preserve"> a web page is not </w:t>
+        <w:t xml:space="preserve"> a </w:t>
+      </w:r>
+      <w:r>
+        <w:t>web page or mobile application</w:t>
+      </w:r>
+      <w:r>
+        <w:t xml:space="preserve"> is not </w:t>
       </w:r>
       <w:r>
         <w:t>well-design</w:t>
@@ -4599,7 +4783,22 @@
         <w:t xml:space="preserve"> </w:t>
       </w:r>
       <w:r>
-        <w:t>drop down choosers in our application.</w:t>
+        <w:t>drop</w:t>
+      </w:r>
+      <w:r>
+        <w:t xml:space="preserve">down choosers in </w:t>
+      </w:r>
+      <w:r>
+        <w:t xml:space="preserve">both our web </w:t>
+      </w:r>
+      <w:r>
+        <w:t xml:space="preserve">and mobile </w:t>
+      </w:r>
+      <w:r>
+        <w:t>applications</w:t>
+      </w:r>
+      <w:r>
+        <w:t>.</w:t>
       </w:r>
       <w:r>
         <w:t xml:space="preserve"> </w:t>
@@ -4615,34 +4814,19 @@
         <w:ind w:firstLine="360"/>
       </w:pPr>
       <w:r>
-        <w:t xml:space="preserve">One type of drop down chooser used by our application is </w:t>
-      </w:r>
-      <w:r>
-        <w:t>a date</w:t>
-      </w:r>
-      <w:r>
-        <w:t>/</w:t>
-      </w:r>
-      <w:r>
-        <w:t>calendar</w:t>
-      </w:r>
-      <w:r>
-        <w:t>-</w:t>
-      </w:r>
-      <w:r>
-        <w:t xml:space="preserve">style chooser where a user can select a specific day </w:t>
-      </w:r>
-      <w:r>
-        <w:t xml:space="preserve">from a </w:t>
-      </w:r>
-      <w:r>
-        <w:t>calendar month</w:t>
-      </w:r>
-      <w:r>
-        <w:t xml:space="preserve"> view.  This type of drop down chooser is shown in</w:t>
-      </w:r>
-      <w:r>
-        <w:t xml:space="preserve"> </w:t>
+        <w:t>Our web app</w:t>
+      </w:r>
+      <w:r>
+        <w:t>lication used two types of drop</w:t>
+      </w:r>
+      <w:r>
+        <w:t>down choosers.  The first was to select a specific dat</w:t>
+      </w:r>
+      <w:r>
+        <w:t>e</w:t>
+      </w:r>
+      <w:r>
+        <w:t xml:space="preserve"> from a calendar (shown in </w:t>
       </w:r>
       <w:r>
         <w:fldChar w:fldCharType="begin"/>
@@ -4666,207 +4850,43 @@
         <w:fldChar w:fldCharType="end"/>
       </w:r>
       <w:r>
-        <w:t xml:space="preserve"> and was used in all three of our modal dialogs shown in figure</w:t>
-      </w:r>
-      <w:r>
-        <w:t>s</w:t>
-      </w:r>
-      <w:r>
-        <w:t xml:space="preserve"> </w:t>
+        <w:t xml:space="preserve">), and the second was a time chooser (shown in </w:t>
       </w:r>
       <w:r>
         <w:fldChar w:fldCharType="begin"/>
       </w:r>
       <w:r>
-        <w:instrText xml:space="preserve"> REF _Ref414756594 \h \# "0" </w:instrText>
+        <w:instrText xml:space="preserve"> REF  _Ref414760136 \* Lower \h </w:instrText>
       </w:r>
       <w:r>
         <w:fldChar w:fldCharType="separate"/>
       </w:r>
       <w:r>
-        <w:t>11</w:t>
+        <w:t xml:space="preserve">figure </w:t>
+      </w:r>
+      <w:r>
+        <w:rPr>
+          <w:noProof/>
+        </w:rPr>
+        <w:t>15</w:t>
       </w:r>
       <w:r>
         <w:fldChar w:fldCharType="end"/>
       </w:r>
       <w:r>
-        <w:t xml:space="preserve">, </w:t>
-      </w:r>
-      <w:r>
-        <w:fldChar w:fldCharType="begin"/>
-      </w:r>
-      <w:r>
-        <w:instrText xml:space="preserve"> REF _Ref414756595 \h \# "0" </w:instrText>
-      </w:r>
-      <w:r>
-        <w:fldChar w:fldCharType="separate"/>
-      </w:r>
-      <w:r>
-        <w:t>12</w:t>
-      </w:r>
-      <w:r>
-        <w:fldChar w:fldCharType="end"/>
-      </w:r>
-      <w:r>
-        <w:t xml:space="preserve">, and </w:t>
-      </w:r>
-      <w:r>
-        <w:fldChar w:fldCharType="begin"/>
-      </w:r>
-      <w:r>
-        <w:instrText xml:space="preserve"> REF _Ref414756596 \h \# "0" </w:instrText>
-      </w:r>
-      <w:r>
-        <w:fldChar w:fldCharType="separate"/>
-      </w:r>
-      <w:r>
-        <w:t>13</w:t>
-      </w:r>
-      <w:r>
-        <w:fldChar w:fldCharType="end"/>
-      </w:r>
-      <w:r>
-        <w:t>.</w:t>
-      </w:r>
-      <w:r>
-        <w:t xml:space="preserve">  One key added benefit of this chooser is that </w:t>
-      </w:r>
-      <w:r>
-        <w:t xml:space="preserve">it eliminates the need for a </w:t>
-      </w:r>
-      <w:r>
-        <w:t xml:space="preserve">user to recall the day of the week for a particular date.  </w:t>
-      </w:r>
-      <w:r>
-        <w:t>Instead</w:t>
-      </w:r>
-      <w:r>
-        <w:t xml:space="preserve">, the calendar drop down chooser we used allows a user to quickly and visually recognize </w:t>
-      </w:r>
-      <w:r>
-        <w:t>a particular date’s</w:t>
-      </w:r>
-      <w:r>
-        <w:t xml:space="preserve"> day of the week</w:t>
-      </w:r>
-      <w:r>
-        <w:t xml:space="preserve"> reducing the likelihood of </w:t>
-      </w:r>
-      <w:r>
-        <w:t>user error</w:t>
-      </w:r>
-      <w:r>
-        <w:t xml:space="preserve">. </w:t>
+        <w:t>).</w:t>
       </w:r>
     </w:p>
     <w:p/>
     <w:p>
       <w:pPr>
-        <w:ind w:firstLine="360"/>
-      </w:pPr>
-      <w:r>
-        <w:t xml:space="preserve">The second type </w:t>
-      </w:r>
-      <w:r>
-        <w:t xml:space="preserve">of drop down chooser we utilized </w:t>
-      </w:r>
-      <w:r>
-        <w:t xml:space="preserve">was a time chooser where the user could select </w:t>
-      </w:r>
-      <w:r>
-        <w:t xml:space="preserve">a </w:t>
-      </w:r>
-      <w:r>
-        <w:t xml:space="preserve">specific time that would be displayed in 24 hour formatting.  The drop down chooser is shown in </w:t>
-      </w:r>
-      <w:r>
-        <w:fldChar w:fldCharType="begin"/>
-      </w:r>
-      <w:r>
-        <w:instrText xml:space="preserve"> REF  _Ref414760136 \* Lower \h </w:instrText>
-      </w:r>
-      <w:r>
-        <w:fldChar w:fldCharType="separate"/>
-      </w:r>
-      <w:r>
-        <w:t xml:space="preserve">figure </w:t>
-      </w:r>
+        <w:jc w:val="center"/>
+      </w:pPr>
       <w:r>
         <w:rPr>
           <w:noProof/>
         </w:rPr>
-        <w:t>15</w:t>
-      </w:r>
-      <w:r>
-        <w:fldChar w:fldCharType="end"/>
-      </w:r>
-      <w:r>
-        <w:t>; it</w:t>
-      </w:r>
-      <w:r>
-        <w:t xml:space="preserve"> was used in the </w:t>
-      </w:r>
-      <w:r>
-        <w:t xml:space="preserve">modal dialogs for </w:t>
-      </w:r>
-      <w:r>
-        <w:t xml:space="preserve">calendar appointment creation and to-do task completion shown </w:t>
-      </w:r>
-      <w:r>
-        <w:t xml:space="preserve">in </w:t>
-      </w:r>
-      <w:r>
-        <w:t xml:space="preserve">figures </w:t>
-      </w:r>
-      <w:r>
-        <w:fldChar w:fldCharType="begin"/>
-      </w:r>
-      <w:r>
-        <w:instrText xml:space="preserve"> REF _Ref414756594 \h \# "0" </w:instrText>
-      </w:r>
-      <w:r>
-        <w:fldChar w:fldCharType="separate"/>
-      </w:r>
-      <w:r>
-        <w:t>11</w:t>
-      </w:r>
-      <w:r>
-        <w:fldChar w:fldCharType="end"/>
-      </w:r>
-      <w:r>
-        <w:t xml:space="preserve"> and </w:t>
-      </w:r>
-      <w:r>
-        <w:fldChar w:fldCharType="begin"/>
-      </w:r>
-      <w:r>
-        <w:instrText xml:space="preserve"> REF _Ref414756596 \h \# "0" </w:instrText>
-      </w:r>
-      <w:r>
-        <w:fldChar w:fldCharType="separate"/>
-      </w:r>
-      <w:r>
-        <w:t>13</w:t>
-      </w:r>
-      <w:r>
-        <w:fldChar w:fldCharType="end"/>
-      </w:r>
-      <w:r>
-        <w:t>.</w:t>
-      </w:r>
-      <w:r>
-        <w:t xml:space="preserve">  </w:t>
-      </w:r>
-    </w:p>
-    <w:p/>
-    <w:p>
-      <w:pPr>
-        <w:jc w:val="center"/>
-      </w:pPr>
-      <w:r>
-        <w:rPr>
-          <w:noProof/>
-        </w:rPr>
+        <w:lastRenderedPageBreak/>
         <w:pict>
           <v:rect id="_x0000_s1037" style="position:absolute;left:0;text-align:left;margin-left:242.5pt;margin-top:58.2pt;width:94.25pt;height:73.25pt;z-index:251667456" filled="f" strokecolor="red" strokeweight="1pt"/>
         </w:pict>
@@ -4943,7 +4963,22 @@
         <w:t xml:space="preserve"> – </w:t>
       </w:r>
       <w:r>
-        <w:t>Calendar Date Selector Drop Down Chooser</w:t>
+        <w:t xml:space="preserve">Web Application </w:t>
+      </w:r>
+      <w:r>
+        <w:t>“Point-and-Click”</w:t>
+      </w:r>
+      <w:r>
+        <w:t xml:space="preserve"> Style</w:t>
+      </w:r>
+      <w:r>
+        <w:t xml:space="preserve"> Date</w:t>
+      </w:r>
+      <w:r>
+        <w:t xml:space="preserve"> Dropd</w:t>
+      </w:r>
+      <w:r>
+        <w:t>own Chooser</w:t>
       </w:r>
     </w:p>
     <w:p>
@@ -4960,7 +4995,6 @@
         <w:rPr>
           <w:noProof/>
         </w:rPr>
-        <w:lastRenderedPageBreak/>
         <w:pict>
           <v:rect id="_x0000_s1038" style="position:absolute;left:0;text-align:left;margin-left:252.25pt;margin-top:51.45pt;width:56.1pt;height:67.5pt;z-index:251669504" filled="f" strokecolor="red" strokeweight="1pt"/>
         </w:pict>
@@ -5034,14 +5068,412 @@
       </w:fldSimple>
       <w:bookmarkEnd w:id="26"/>
       <w:r>
-        <w:t xml:space="preserve"> – Time Selector Drop Down Chooser</w:t>
-      </w:r>
-    </w:p>
+        <w:t xml:space="preserve"> – </w:t>
+      </w:r>
+      <w:r>
+        <w:t xml:space="preserve">Web Application </w:t>
+      </w:r>
+      <w:r>
+        <w:t>“Point-and-Click”</w:t>
+      </w:r>
+      <w:r>
+        <w:t xml:space="preserve"> </w:t>
+      </w:r>
+      <w:r>
+        <w:t xml:space="preserve">Style </w:t>
+      </w:r>
+      <w:r>
+        <w:t xml:space="preserve">Time </w:t>
+      </w:r>
+      <w:r>
+        <w:t>Dropd</w:t>
+      </w:r>
+      <w:r>
+        <w:t>own Chooser</w:t>
+      </w:r>
+    </w:p>
+    <w:p/>
+    <w:p>
+      <w:r>
+        <w:tab/>
+        <w:t>While these dropdown choosers worked</w:t>
+      </w:r>
+      <w:r>
+        <w:t xml:space="preserve"> well for a web application, they were wholly insufficient for a mobile application as both required high precision when selecting the date/time.  Figures </w:t>
+      </w:r>
+      <w:r>
+        <w:fldChar w:fldCharType="begin"/>
+      </w:r>
+      <w:r>
+        <w:instrText xml:space="preserve"> REF _Ref417170599 \# "0" \h </w:instrText>
+      </w:r>
+      <w:r>
+        <w:fldChar w:fldCharType="separate"/>
+      </w:r>
+      <w:r>
+        <w:t>16</w:t>
+      </w:r>
+      <w:r>
+        <w:fldChar w:fldCharType="end"/>
+      </w:r>
+      <w:r>
+        <w:t xml:space="preserve"> and </w:t>
+      </w:r>
+      <w:r>
+        <w:fldChar w:fldCharType="begin"/>
+      </w:r>
+      <w:r>
+        <w:instrText xml:space="preserve"> REF _Ref417170601 \# "0" \h </w:instrText>
+      </w:r>
+      <w:r>
+        <w:fldChar w:fldCharType="separate"/>
+      </w:r>
+      <w:r>
+        <w:t>17</w:t>
+      </w:r>
+      <w:r>
+        <w:fldChar w:fldCharType="end"/>
+      </w:r>
+      <w:r>
+        <w:t xml:space="preserve"> show the dropdown choosers we used in our mobile application</w:t>
+      </w:r>
+      <w:r>
+        <w:t>; the date chooser was used in both the “Create New Calendar Appointment” and “Create New To-Do Task” forms while the time chooser was only used in the “Create New Calendar Appointment” form</w:t>
+      </w:r>
+      <w:r>
+        <w:t xml:space="preserve">.  </w:t>
+      </w:r>
+      <w:r>
+        <w:t>It is important to note</w:t>
+      </w:r>
+      <w:r>
+        <w:t xml:space="preserve"> that the choosers </w:t>
+      </w:r>
+      <w:r>
+        <w:t>were changed to a</w:t>
+      </w:r>
+      <w:r>
+        <w:t xml:space="preserve"> “rolodex” </w:t>
+      </w:r>
+      <w:r>
+        <w:t xml:space="preserve">style in the mobile application </w:t>
+      </w:r>
+      <w:r>
+        <w:t xml:space="preserve">as </w:t>
+      </w:r>
+      <w:r>
+        <w:t xml:space="preserve">to the </w:t>
+      </w:r>
+      <w:r>
+        <w:t xml:space="preserve">opposed to a “point and click” style used in the web application.  The benefits of the rolodex style </w:t>
+      </w:r>
+      <w:r>
+        <w:t xml:space="preserve">for mobile applications </w:t>
+      </w:r>
+      <w:r>
+        <w:t>include:</w:t>
+      </w:r>
+    </w:p>
+    <w:p>
+      <w:pPr>
+        <w:ind w:firstLine="360"/>
+      </w:pPr>
+    </w:p>
+    <w:p>
+      <w:pPr>
+        <w:pStyle w:val="ListParagraph"/>
+        <w:numPr>
+          <w:ilvl w:val="6"/>
+          <w:numId w:val="1"/>
+        </w:numPr>
+        <w:ind w:hanging="630"/>
+      </w:pPr>
+      <w:r>
+        <w:rPr>
+          <w:b/>
+        </w:rPr>
+        <w:t>Reduc</w:t>
+      </w:r>
+      <w:r>
+        <w:rPr>
+          <w:b/>
+        </w:rPr>
+        <w:t>tion in the Requisite</w:t>
+      </w:r>
+      <w:r>
+        <w:rPr>
+          <w:b/>
+        </w:rPr>
+        <w:t xml:space="preserve"> Precision</w:t>
+      </w:r>
+      <w:r>
+        <w:t xml:space="preserve"> – </w:t>
+      </w:r>
+      <w:r>
+        <w:t xml:space="preserve">Precisely controlled selections on a mobile device are very difficult, especially for specific types of users (e.g. elderly).  </w:t>
+      </w:r>
+      <w:r>
+        <w:t xml:space="preserve">Requiring users to click on specific dates or times in a small window may be next to impossible for some users.  In contrast, the rolodex only requires users to move their finger up and down to move through the list of choices, which many users will find significantly </w:t>
+      </w:r>
+      <w:r>
+        <w:t>more manageable</w:t>
+      </w:r>
+      <w:r>
+        <w:t>.</w:t>
+      </w:r>
+    </w:p>
+    <w:p>
+      <w:pPr>
+        <w:pStyle w:val="ListParagraph"/>
+        <w:numPr>
+          <w:ilvl w:val="0"/>
+          <w:numId w:val="0"/>
+        </w:numPr>
+        <w:ind w:left="1080"/>
+      </w:pPr>
+    </w:p>
+    <w:p>
+      <w:pPr>
+        <w:pStyle w:val="ListParagraph"/>
+        <w:numPr>
+          <w:ilvl w:val="6"/>
+          <w:numId w:val="1"/>
+        </w:numPr>
+        <w:ind w:hanging="630"/>
+      </w:pPr>
+      <w:r>
+        <w:rPr>
+          <w:b/>
+        </w:rPr>
+        <w:t>Error Forgiveness</w:t>
+      </w:r>
+      <w:r>
+        <w:t xml:space="preserve"> – In a rolodex dropdown chooser, the user is able to do fine scrolling back and forth as they try to hone in on their target date and time.  This is contrasted with a web drop down chooser which usually closes as soon as the user selects an item.</w:t>
+      </w:r>
+    </w:p>
+    <w:p/>
+    <w:p>
+      <w:r>
+        <w:t>While the change in dropdown chooser represents a difference between our two applications, we felt the previously enumerated benefits greatly outweighed the associated costs (e.g. requiring users to learn two data entry models).</w:t>
+      </w:r>
+    </w:p>
+    <w:p/>
+    <w:p/>
     <w:p>
       <w:pPr>
         <w:jc w:val="center"/>
       </w:pPr>
-    </w:p>
+      <w:r>
+        <w:rPr>
+          <w:noProof/>
+        </w:rPr>
+        <w:lastRenderedPageBreak/>
+        <w:pict>
+          <v:rect id="_x0000_s1045" style="position:absolute;left:0;text-align:left;margin-left:194.3pt;margin-top:174.8pt;width:138pt;height:79.5pt;z-index:251680768" filled="f" strokecolor="red" strokeweight="3pt"/>
+        </w:pict>
+      </w:r>
+      <w:r>
+        <w:rPr>
+          <w:noProof/>
+        </w:rPr>
+        <w:drawing>
+          <wp:inline distT="0" distB="0" distL="0" distR="0">
+            <wp:extent cx="1736579" cy="3206750"/>
+            <wp:effectExtent l="19050" t="19050" r="16021" b="12700"/>
+            <wp:docPr id="20" name="Picture 19" descr="Calendar Rolodex View.png"/>
+            <wp:cNvGraphicFramePr>
+              <a:graphicFrameLocks xmlns:a="http://schemas.openxmlformats.org/drawingml/2006/main" noChangeAspect="1"/>
+            </wp:cNvGraphicFramePr>
+            <a:graphic xmlns:a="http://schemas.openxmlformats.org/drawingml/2006/main">
+              <a:graphicData uri="http://schemas.openxmlformats.org/drawingml/2006/picture">
+                <pic:pic xmlns:pic="http://schemas.openxmlformats.org/drawingml/2006/picture">
+                  <pic:nvPicPr>
+                    <pic:cNvPr id="0" name="Calendar Rolodex View.png"/>
+                    <pic:cNvPicPr/>
+                  </pic:nvPicPr>
+                  <pic:blipFill>
+                    <a:blip r:embed="rId29" cstate="print"/>
+                    <a:stretch>
+                      <a:fillRect/>
+                    </a:stretch>
+                  </pic:blipFill>
+                  <pic:spPr>
+                    <a:xfrm>
+                      <a:off x="0" y="0"/>
+                      <a:ext cx="1736449" cy="3206510"/>
+                    </a:xfrm>
+                    <a:prstGeom prst="rect">
+                      <a:avLst/>
+                    </a:prstGeom>
+                    <a:ln w="25400">
+                      <a:solidFill>
+                        <a:schemeClr val="accent1"/>
+                      </a:solidFill>
+                    </a:ln>
+                  </pic:spPr>
+                </pic:pic>
+              </a:graphicData>
+            </a:graphic>
+          </wp:inline>
+        </w:drawing>
+      </w:r>
+    </w:p>
+    <w:p>
+      <w:pPr>
+        <w:jc w:val="center"/>
+        <w:rPr>
+          <w:sz w:val="12"/>
+          <w:szCs w:val="12"/>
+        </w:rPr>
+      </w:pPr>
+    </w:p>
+    <w:p>
+      <w:pPr>
+        <w:pStyle w:val="Caption"/>
+      </w:pPr>
+      <w:bookmarkStart w:id="27" w:name="_Ref417170599"/>
+      <w:r>
+        <w:t xml:space="preserve">Figure </w:t>
+      </w:r>
+      <w:fldSimple w:instr=" SEQ Figure \* ARABIC ">
+        <w:r>
+          <w:rPr>
+            <w:noProof/>
+          </w:rPr>
+          <w:t>16</w:t>
+        </w:r>
+      </w:fldSimple>
+      <w:bookmarkEnd w:id="27"/>
+      <w:r>
+        <w:t xml:space="preserve"> – </w:t>
+      </w:r>
+      <w:r>
+        <w:t>Mobile Application</w:t>
+      </w:r>
+      <w:r>
+        <w:t xml:space="preserve"> </w:t>
+      </w:r>
+      <w:r>
+        <w:t>“</w:t>
+      </w:r>
+      <w:r>
+        <w:t>Rolodex</w:t>
+      </w:r>
+      <w:r>
+        <w:t>”</w:t>
+      </w:r>
+      <w:r>
+        <w:t xml:space="preserve"> Style</w:t>
+      </w:r>
+      <w:r>
+        <w:t xml:space="preserve"> </w:t>
+      </w:r>
+      <w:r>
+        <w:t xml:space="preserve">Date </w:t>
+      </w:r>
+      <w:r>
+        <w:t>Dropdown Chooser</w:t>
+      </w:r>
+    </w:p>
+    <w:p>
+      <w:pPr>
+        <w:jc w:val="center"/>
+      </w:pPr>
+    </w:p>
+    <w:p/>
+    <w:p>
+      <w:pPr>
+        <w:jc w:val="center"/>
+      </w:pPr>
+      <w:r>
+        <w:rPr>
+          <w:noProof/>
+        </w:rPr>
+        <w:pict>
+          <v:rect id="_x0000_s1046" style="position:absolute;left:0;text-align:left;margin-left:194.3pt;margin-top:175.25pt;width:138pt;height:79.05pt;z-index:251679744" filled="f" strokecolor="red" strokeweight="3pt"/>
+        </w:pict>
+      </w:r>
+      <w:r>
+        <w:rPr>
+          <w:noProof/>
+        </w:rPr>
+        <w:drawing>
+          <wp:inline distT="0" distB="0" distL="0" distR="0">
+            <wp:extent cx="1735958" cy="3196819"/>
+            <wp:effectExtent l="19050" t="19050" r="16642" b="22631"/>
+            <wp:docPr id="24" name="Picture 23" descr="Time Rolodex Dropdown Chooser.png"/>
+            <wp:cNvGraphicFramePr>
+              <a:graphicFrameLocks xmlns:a="http://schemas.openxmlformats.org/drawingml/2006/main" noChangeAspect="1"/>
+            </wp:cNvGraphicFramePr>
+            <a:graphic xmlns:a="http://schemas.openxmlformats.org/drawingml/2006/main">
+              <a:graphicData uri="http://schemas.openxmlformats.org/drawingml/2006/picture">
+                <pic:pic xmlns:pic="http://schemas.openxmlformats.org/drawingml/2006/picture">
+                  <pic:nvPicPr>
+                    <pic:cNvPr id="0" name="Time Rolodex Dropdown Chooser.png"/>
+                    <pic:cNvPicPr/>
+                  </pic:nvPicPr>
+                  <pic:blipFill>
+                    <a:blip r:embed="rId30" cstate="print"/>
+                    <a:srcRect l="1209" t="403" r="852" b="775"/>
+                    <a:stretch>
+                      <a:fillRect/>
+                    </a:stretch>
+                  </pic:blipFill>
+                  <pic:spPr>
+                    <a:xfrm>
+                      <a:off x="0" y="0"/>
+                      <a:ext cx="1739750" cy="3203802"/>
+                    </a:xfrm>
+                    <a:prstGeom prst="rect">
+                      <a:avLst/>
+                    </a:prstGeom>
+                    <a:ln w="25400">
+                      <a:solidFill>
+                        <a:schemeClr val="accent1"/>
+                      </a:solidFill>
+                    </a:ln>
+                  </pic:spPr>
+                </pic:pic>
+              </a:graphicData>
+            </a:graphic>
+          </wp:inline>
+        </w:drawing>
+      </w:r>
+    </w:p>
+    <w:p>
+      <w:pPr>
+        <w:jc w:val="center"/>
+        <w:rPr>
+          <w:sz w:val="12"/>
+          <w:szCs w:val="12"/>
+        </w:rPr>
+      </w:pPr>
+    </w:p>
+    <w:p>
+      <w:pPr>
+        <w:pStyle w:val="Caption"/>
+      </w:pPr>
+      <w:bookmarkStart w:id="28" w:name="_Ref417170601"/>
+      <w:r>
+        <w:t xml:space="preserve">Figure </w:t>
+      </w:r>
+      <w:fldSimple w:instr=" SEQ Figure \* ARABIC ">
+        <w:r>
+          <w:rPr>
+            <w:noProof/>
+          </w:rPr>
+          <w:t>17</w:t>
+        </w:r>
+      </w:fldSimple>
+      <w:bookmarkEnd w:id="28"/>
+      <w:r>
+        <w:t xml:space="preserve"> – </w:t>
+      </w:r>
+      <w:r>
+        <w:t>Mobile Application “Rolodex” Style Time Dropdown Chooser</w:t>
+      </w:r>
+    </w:p>
+    <w:p/>
     <w:sectPr>
       <w:pgSz w:w="12240" w:h="15840"/>
       <w:pgMar w:top="864" w:right="864" w:bottom="864" w:left="864" w:header="720" w:footer="720" w:gutter="0"/>
@@ -5289,7 +5721,13 @@
         <w:footnoteRef/>
       </w:r>
       <w:r>
-        <w:t xml:space="preserve"> The “Application Overview” section is the same as in our web application final report.  Since the two applications are intended to have been developed theortically by the same company going after a single market, we did not see it made logical sense to have two different descriptions.</w:t>
+        <w:t xml:space="preserve"> The “Application Overview” section is the same as in our web application final report.  Since the two applications are intended to have been developed </w:t>
+      </w:r>
+      <w:r>
+        <w:t>theoretically</w:t>
+      </w:r>
+      <w:r>
+        <w:t xml:space="preserve"> by the same company going after a single market, we did not see it made logical sense to have two different descriptions.</w:t>
       </w:r>
     </w:p>
   </w:footnote>
@@ -8421,7 +8859,7 @@
 </file>
 
 <file path=customXml/itemProps1.xml><?xml version="1.0" encoding="utf-8"?>
-<ds:datastoreItem xmlns:ds="http://schemas.openxmlformats.org/officeDocument/2006/customXml" ds:itemID="{C885ECF2-A8BA-4E9B-9801-EDAA3D3281CC}">
+<ds:datastoreItem xmlns:ds="http://schemas.openxmlformats.org/officeDocument/2006/customXml" ds:itemID="{50420CB4-86F1-4CC6-8A0E-9266B53C38A1}">
   <ds:schemaRefs>
     <ds:schemaRef ds:uri="http://schemas.openxmlformats.org/officeDocument/2006/bibliography"/>
   </ds:schemaRefs>

</xml_diff>

<commit_message>
Updating the report with more changes including the introduction and the inlay list design pattern.
</commit_message>
<xml_diff>
--- a/Assignment #4 - iOS Prototype/Report/CS235 - Assignment #4 - Final Report.docx
+++ b/Assignment #4 - iOS Prototype/Report/CS235 - Assignment #4 - Final Report.docx
@@ -50,7 +50,7 @@
           <w:sz w:val="72"/>
           <w:szCs w:val="72"/>
         </w:rPr>
-        <w:t>Task List Manager</w:t>
+        <w:t>To-Do</w:t>
       </w:r>
       <w:r>
         <w:rPr>
@@ -58,33 +58,41 @@
           <w:sz w:val="72"/>
           <w:szCs w:val="72"/>
         </w:rPr>
-        <w:t xml:space="preserve"> </w:t>
-      </w:r>
-    </w:p>
-    <w:p>
-      <w:pPr>
-        <w:jc w:val="center"/>
+        <w:t xml:space="preserve"> List Manager</w:t>
+      </w:r>
+      <w:r>
         <w:rPr>
           <w:b/>
           <w:sz w:val="72"/>
           <w:szCs w:val="72"/>
         </w:rPr>
-      </w:pPr>
+        <w:t>:</w:t>
+      </w:r>
       <w:r>
         <w:rPr>
           <w:b/>
           <w:sz w:val="72"/>
           <w:szCs w:val="72"/>
         </w:rPr>
-        <w:t>– A Mobile Application</w:t>
-      </w:r>
-      <w:r>
+        <w:t xml:space="preserve"> </w:t>
+      </w:r>
+    </w:p>
+    <w:p>
+      <w:pPr>
+        <w:jc w:val="center"/>
         <w:rPr>
           <w:b/>
           <w:sz w:val="72"/>
           <w:szCs w:val="72"/>
         </w:rPr>
-        <w:t>:</w:t>
+      </w:pPr>
+      <w:r>
+        <w:rPr>
+          <w:b/>
+          <w:sz w:val="72"/>
+          <w:szCs w:val="72"/>
+        </w:rPr>
+        <w:t>A Mobile Application</w:t>
       </w:r>
     </w:p>
     <w:p>
@@ -359,6 +367,8 @@
         <w:jc w:val="center"/>
         <w:rPr>
           <w:b/>
+          <w:sz w:val="24"/>
+          <w:szCs w:val="24"/>
         </w:rPr>
       </w:pPr>
       <w:bookmarkStart w:id="1" w:name="_GoBack"/>
@@ -367,6 +377,8 @@
       <w:r>
         <w:rPr>
           <w:b/>
+          <w:sz w:val="24"/>
+          <w:szCs w:val="24"/>
         </w:rPr>
         <w:lastRenderedPageBreak/>
         <w:t>Table of Contents</w:t>
@@ -410,7 +422,7 @@
         </w:rPr>
         <w:fldChar w:fldCharType="separate"/>
       </w:r>
-      <w:hyperlink w:anchor="_Toc417172847" w:history="1">
+      <w:hyperlink w:anchor="_Toc417174621" w:history="1">
         <w:r>
           <w:rPr>
             <w:rStyle w:val="Hyperlink"/>
@@ -451,7 +463,7 @@
             <w:noProof/>
             <w:webHidden/>
           </w:rPr>
-          <w:instrText xml:space="preserve"> PAGEREF _Toc417172847 \h </w:instrText>
+          <w:instrText xml:space="preserve"> PAGEREF _Toc417174621 \h </w:instrText>
         </w:r>
         <w:r>
           <w:rPr>
@@ -494,7 +506,7 @@
           <w:noProof/>
         </w:rPr>
       </w:pPr>
-      <w:hyperlink w:anchor="_Toc417172848" w:history="1">
+      <w:hyperlink w:anchor="_Toc417174622" w:history="1">
         <w:r>
           <w:rPr>
             <w:rStyle w:val="Hyperlink"/>
@@ -535,7 +547,7 @@
             <w:noProof/>
             <w:webHidden/>
           </w:rPr>
-          <w:instrText xml:space="preserve"> PAGEREF _Toc417172848 \h </w:instrText>
+          <w:instrText xml:space="preserve"> PAGEREF _Toc417174622 \h </w:instrText>
         </w:r>
         <w:r>
           <w:rPr>
@@ -578,7 +590,7 @@
           <w:noProof/>
         </w:rPr>
       </w:pPr>
-      <w:hyperlink w:anchor="_Toc417172849" w:history="1">
+      <w:hyperlink w:anchor="_Toc417174623" w:history="1">
         <w:r>
           <w:rPr>
             <w:rStyle w:val="Hyperlink"/>
@@ -619,7 +631,7 @@
             <w:noProof/>
             <w:webHidden/>
           </w:rPr>
-          <w:instrText xml:space="preserve"> PAGEREF _Toc417172849 \h </w:instrText>
+          <w:instrText xml:space="preserve"> PAGEREF _Toc417174623 \h </w:instrText>
         </w:r>
         <w:r>
           <w:rPr>
@@ -662,7 +674,7 @@
           <w:noProof/>
         </w:rPr>
       </w:pPr>
-      <w:hyperlink w:anchor="_Toc417172850" w:history="1">
+      <w:hyperlink w:anchor="_Toc417174624" w:history="1">
         <w:r>
           <w:rPr>
             <w:rStyle w:val="Hyperlink"/>
@@ -703,7 +715,7 @@
             <w:noProof/>
             <w:webHidden/>
           </w:rPr>
-          <w:instrText xml:space="preserve"> PAGEREF _Toc417172850 \h </w:instrText>
+          <w:instrText xml:space="preserve"> PAGEREF _Toc417174624 \h </w:instrText>
         </w:r>
         <w:r>
           <w:rPr>
@@ -746,7 +758,7 @@
           <w:noProof/>
         </w:rPr>
       </w:pPr>
-      <w:hyperlink w:anchor="_Toc417172851" w:history="1">
+      <w:hyperlink w:anchor="_Toc417174625" w:history="1">
         <w:r>
           <w:rPr>
             <w:rStyle w:val="Hyperlink"/>
@@ -787,7 +799,7 @@
             <w:noProof/>
             <w:webHidden/>
           </w:rPr>
-          <w:instrText xml:space="preserve"> PAGEREF _Toc417172851 \h </w:instrText>
+          <w:instrText xml:space="preserve"> PAGEREF _Toc417174625 \h </w:instrText>
         </w:r>
         <w:r>
           <w:rPr>
@@ -830,7 +842,7 @@
           <w:noProof/>
         </w:rPr>
       </w:pPr>
-      <w:hyperlink w:anchor="_Toc417172852" w:history="1">
+      <w:hyperlink w:anchor="_Toc417174626" w:history="1">
         <w:r>
           <w:rPr>
             <w:rStyle w:val="Hyperlink"/>
@@ -871,7 +883,7 @@
             <w:noProof/>
             <w:webHidden/>
           </w:rPr>
-          <w:instrText xml:space="preserve"> PAGEREF _Toc417172852 \h </w:instrText>
+          <w:instrText xml:space="preserve"> PAGEREF _Toc417174626 \h </w:instrText>
         </w:r>
         <w:r>
           <w:rPr>
@@ -914,7 +926,7 @@
           <w:noProof/>
         </w:rPr>
       </w:pPr>
-      <w:hyperlink w:anchor="_Toc417172853" w:history="1">
+      <w:hyperlink w:anchor="_Toc417174627" w:history="1">
         <w:r>
           <w:rPr>
             <w:rStyle w:val="Hyperlink"/>
@@ -955,7 +967,7 @@
             <w:noProof/>
             <w:webHidden/>
           </w:rPr>
-          <w:instrText xml:space="preserve"> PAGEREF _Toc417172853 \h </w:instrText>
+          <w:instrText xml:space="preserve"> PAGEREF _Toc417174627 \h </w:instrText>
         </w:r>
         <w:r>
           <w:rPr>
@@ -998,7 +1010,7 @@
           <w:noProof/>
         </w:rPr>
       </w:pPr>
-      <w:hyperlink w:anchor="_Toc417172854" w:history="1">
+      <w:hyperlink w:anchor="_Toc417174628" w:history="1">
         <w:r>
           <w:rPr>
             <w:rStyle w:val="Hyperlink"/>
@@ -1039,7 +1051,7 @@
             <w:noProof/>
             <w:webHidden/>
           </w:rPr>
-          <w:instrText xml:space="preserve"> PAGEREF _Toc417172854 \h </w:instrText>
+          <w:instrText xml:space="preserve"> PAGEREF _Toc417174628 \h </w:instrText>
         </w:r>
         <w:r>
           <w:rPr>
@@ -1082,7 +1094,7 @@
           <w:noProof/>
         </w:rPr>
       </w:pPr>
-      <w:hyperlink w:anchor="_Toc417172855" w:history="1">
+      <w:hyperlink w:anchor="_Toc417174629" w:history="1">
         <w:r>
           <w:rPr>
             <w:rStyle w:val="Hyperlink"/>
@@ -1123,7 +1135,7 @@
             <w:noProof/>
             <w:webHidden/>
           </w:rPr>
-          <w:instrText xml:space="preserve"> PAGEREF _Toc417172855 \h </w:instrText>
+          <w:instrText xml:space="preserve"> PAGEREF _Toc417174629 \h </w:instrText>
         </w:r>
         <w:r>
           <w:rPr>
@@ -1166,7 +1178,7 @@
           <w:noProof/>
         </w:rPr>
       </w:pPr>
-      <w:hyperlink w:anchor="_Toc417172856" w:history="1">
+      <w:hyperlink w:anchor="_Toc417174630" w:history="1">
         <w:r>
           <w:rPr>
             <w:rStyle w:val="Hyperlink"/>
@@ -1207,7 +1219,7 @@
             <w:noProof/>
             <w:webHidden/>
           </w:rPr>
-          <w:instrText xml:space="preserve"> PAGEREF _Toc417172856 \h </w:instrText>
+          <w:instrText xml:space="preserve"> PAGEREF _Toc417174630 \h </w:instrText>
         </w:r>
         <w:r>
           <w:rPr>
@@ -1270,7 +1282,7 @@
       <w:pPr>
         <w:pStyle w:val="Heading1"/>
       </w:pPr>
-      <w:bookmarkStart w:id="2" w:name="_Toc417172847"/>
+      <w:bookmarkStart w:id="2" w:name="_Toc417174621"/>
       <w:r>
         <w:lastRenderedPageBreak/>
         <w:t>Summary</w:t>
@@ -1325,7 +1337,13 @@
         <w:t xml:space="preserve">.  </w:t>
       </w:r>
       <w:r>
-        <w:t xml:space="preserve">We had previously done a calendar and to-do list application for our web application, and we felt very valuable experience could be gained as we thought through how we could best translate a web application to a mobile device while still ensuring a rich user experience.  </w:t>
+        <w:t xml:space="preserve">We had previously done a calendar and to-do list application for our web application, and we felt very valuable experience could be gained as we </w:t>
+      </w:r>
+      <w:r>
+        <w:t xml:space="preserve">worked through the process of translating </w:t>
+      </w:r>
+      <w:r>
+        <w:t xml:space="preserve">a web application to a mobile device while still ensuring a rich user experience.  </w:t>
       </w:r>
     </w:p>
     <w:p>
@@ -1370,7 +1388,7 @@
       <w:pPr>
         <w:pStyle w:val="Heading1"/>
       </w:pPr>
-      <w:bookmarkStart w:id="3" w:name="_Toc417172848"/>
+      <w:bookmarkStart w:id="3" w:name="_Toc417174622"/>
       <w:r>
         <w:t>Application Overview</w:t>
       </w:r>
@@ -1458,7 +1476,7 @@
       <w:pPr>
         <w:pStyle w:val="Heading1"/>
       </w:pPr>
-      <w:bookmarkStart w:id="4" w:name="_Toc417172849"/>
+      <w:bookmarkStart w:id="4" w:name="_Toc417174623"/>
       <w:r>
         <w:t>Application Files and Source Code</w:t>
       </w:r>
@@ -1492,7 +1510,6 @@
           <w:color w:val="000099"/>
         </w:rPr>
       </w:pPr>
-      <w:proofErr w:type="spellStart"/>
       <w:r>
         <w:rPr>
           <w:b/>
@@ -1500,7 +1517,6 @@
         </w:rPr>
         <w:t>JTCalendar</w:t>
       </w:r>
-      <w:proofErr w:type="spellEnd"/>
     </w:p>
     <w:p>
       <w:pPr>
@@ -1568,7 +1584,6 @@
           <w:color w:val="000099"/>
         </w:rPr>
       </w:pPr>
-      <w:proofErr w:type="spellStart"/>
       <w:r>
         <w:rPr>
           <w:b/>
@@ -1576,7 +1591,6 @@
         </w:rPr>
         <w:t>UITextField+Shake</w:t>
       </w:r>
-      <w:proofErr w:type="spellEnd"/>
     </w:p>
     <w:p>
       <w:pPr>
@@ -1650,15 +1664,27 @@
           <w:color w:val="000099"/>
         </w:rPr>
       </w:pPr>
-      <w:proofErr w:type="spellStart"/>
       <w:r>
         <w:rPr>
           <w:b/>
           <w:color w:val="000099"/>
         </w:rPr>
-        <w:t>Rateview</w:t>
-      </w:r>
-      <w:proofErr w:type="spellEnd"/>
+        <w:t>Rate</w:t>
+      </w:r>
+      <w:r>
+        <w:rPr>
+          <w:b/>
+          <w:color w:val="000099"/>
+        </w:rPr>
+        <w:t>V</w:t>
+      </w:r>
+      <w:r>
+        <w:rPr>
+          <w:b/>
+          <w:color w:val="000099"/>
+        </w:rPr>
+        <w:t>iew</w:t>
+      </w:r>
     </w:p>
     <w:p>
       <w:pPr>
@@ -1720,7 +1746,6 @@
           <w:color w:val="000099"/>
         </w:rPr>
       </w:pPr>
-      <w:proofErr w:type="spellStart"/>
       <w:r>
         <w:rPr>
           <w:b/>
@@ -1728,7 +1753,6 @@
         </w:rPr>
         <w:t>UIView+Toast</w:t>
       </w:r>
-      <w:proofErr w:type="spellEnd"/>
     </w:p>
     <w:p>
       <w:pPr>
@@ -1820,21 +1844,13 @@
         <w:t>Runtime Environment:</w:t>
       </w:r>
       <w:r>
-        <w:t xml:space="preserve"> Apple </w:t>
-      </w:r>
-      <w:proofErr w:type="spellStart"/>
-      <w:r>
-        <w:t>X</w:t>
+        <w:t xml:space="preserve"> Apple X</w:t>
       </w:r>
       <w:r>
         <w:t>c</w:t>
       </w:r>
       <w:r>
-        <w:t>ode</w:t>
-      </w:r>
-      <w:proofErr w:type="spellEnd"/>
-      <w:r>
-        <w:t xml:space="preserve"> ver. </w:t>
+        <w:t xml:space="preserve">ode ver. </w:t>
       </w:r>
       <w:r>
         <w:t>6.3</w:t>
@@ -1858,15 +1874,7 @@
         <w:t xml:space="preserve">To run the application, </w:t>
       </w:r>
       <w:r>
-        <w:t xml:space="preserve">the source code included with our submission in the file “Assignment #4 – </w:t>
-      </w:r>
-      <w:proofErr w:type="spellStart"/>
-      <w:r>
-        <w:t>iOS</w:t>
-      </w:r>
-      <w:proofErr w:type="spellEnd"/>
-      <w:r>
-        <w:t xml:space="preserve"> Prototype.”</w:t>
+        <w:t>the source code included with our submission in the file “Assignment #4 – iOS Prototype.”</w:t>
       </w:r>
       <w:r>
         <w:t xml:space="preserve"> should be unzipped; f</w:t>
@@ -1878,29 +1886,13 @@
         <w:t xml:space="preserve"> assume the folder name used the default naming of </w:t>
       </w:r>
       <w:r>
-        <w:t xml:space="preserve">“Assignment #4 – </w:t>
-      </w:r>
-      <w:proofErr w:type="spellStart"/>
-      <w:r>
-        <w:t>iOS</w:t>
-      </w:r>
-      <w:proofErr w:type="spellEnd"/>
-      <w:r>
-        <w:t xml:space="preserve"> Prototype.”  </w:t>
+        <w:t xml:space="preserve">“Assignment #4 – iOS Prototype.”  </w:t>
       </w:r>
       <w:r>
         <w:t>Next, o</w:t>
       </w:r>
       <w:r>
-        <w:t xml:space="preserve">pen </w:t>
-      </w:r>
-      <w:proofErr w:type="spellStart"/>
-      <w:r>
-        <w:t>XCode</w:t>
-      </w:r>
-      <w:proofErr w:type="spellEnd"/>
-      <w:r>
-        <w:t xml:space="preserve"> and import the project by clicking on the “Open another project…” button in the bottom right corner as shown in </w:t>
+        <w:t xml:space="preserve">pen XCode and import the project by clicking on the “Open another project…” button in the bottom right corner as shown in </w:t>
       </w:r>
       <w:r>
         <w:fldChar w:fldCharType="begin"/>
@@ -2013,13 +2005,8 @@
       </w:fldSimple>
       <w:bookmarkEnd w:id="5"/>
       <w:r>
-        <w:t xml:space="preserve"> – Importing the Project into </w:t>
-      </w:r>
-      <w:proofErr w:type="spellStart"/>
-      <w:r>
-        <w:t>Xcode</w:t>
-      </w:r>
-      <w:proofErr w:type="spellEnd"/>
+        <w:t xml:space="preserve"> – Importing the Project into Xcode</w:t>
+      </w:r>
     </w:p>
     <w:p>
       <w:pPr>
@@ -2031,42 +2018,13 @@
         <w:ind w:firstLine="270"/>
       </w:pPr>
       <w:r>
-        <w:t xml:space="preserve">A viewer will then open that allows you to browse to the </w:t>
-      </w:r>
-      <w:proofErr w:type="spellStart"/>
-      <w:r>
-        <w:t>Xcode</w:t>
-      </w:r>
-      <w:proofErr w:type="spellEnd"/>
+        <w:t>A viewer will then open that allows you to browse to the Xcode</w:t>
+      </w:r>
       <w:r>
         <w:t xml:space="preserve"> project.  Navigate to the folder </w:t>
       </w:r>
       <w:r>
-        <w:t>containing the source code. Next select the folder name “</w:t>
-      </w:r>
-      <w:proofErr w:type="spellStart"/>
-      <w:r>
-        <w:t>iOSPrototype</w:t>
-      </w:r>
-      <w:proofErr w:type="spellEnd"/>
-      <w:r>
-        <w:t xml:space="preserve">.”  In there, you will find an </w:t>
-      </w:r>
-      <w:proofErr w:type="spellStart"/>
-      <w:r>
-        <w:t>Xcode</w:t>
-      </w:r>
-      <w:proofErr w:type="spellEnd"/>
-      <w:r>
-        <w:t xml:space="preserve"> project name “</w:t>
-      </w:r>
-      <w:proofErr w:type="spellStart"/>
-      <w:r>
-        <w:t>iOSPrototype.xcodeproj</w:t>
-      </w:r>
-      <w:proofErr w:type="spellEnd"/>
-      <w:r>
-        <w:t xml:space="preserve">.”  Select that and click “Open” as shown in </w:t>
+        <w:t xml:space="preserve">containing the source code. Next select the folder name “iOSPrototype.”  In there, you will find an Xcode project name “iOSPrototype.xcodeproj.”  Select that and click “Open” as shown in </w:t>
       </w:r>
       <w:r>
         <w:fldChar w:fldCharType="begin"/>
@@ -2194,15 +2152,7 @@
         <w:t xml:space="preserve"> – </w:t>
       </w:r>
       <w:r>
-        <w:t xml:space="preserve">Selecting the Project in the </w:t>
-      </w:r>
-      <w:proofErr w:type="spellStart"/>
-      <w:r>
-        <w:t>Xcode</w:t>
-      </w:r>
-      <w:proofErr w:type="spellEnd"/>
-      <w:r>
-        <w:t xml:space="preserve"> File Browser</w:t>
+        <w:t>Selecting the Project in the Xcode File Browser</w:t>
       </w:r>
     </w:p>
     <w:p/>
@@ -2211,23 +2161,7 @@
         <w:ind w:firstLine="270"/>
       </w:pPr>
       <w:r>
-        <w:t xml:space="preserve">After clicking “Open”, the project will automatically open in </w:t>
-      </w:r>
-      <w:proofErr w:type="spellStart"/>
-      <w:r>
-        <w:t>Xcode</w:t>
-      </w:r>
-      <w:proofErr w:type="spellEnd"/>
-      <w:r>
-        <w:t xml:space="preserve">.  Verify that the </w:t>
-      </w:r>
-      <w:proofErr w:type="spellStart"/>
-      <w:r>
-        <w:t>iPhone</w:t>
-      </w:r>
-      <w:proofErr w:type="spellEnd"/>
-      <w:r>
-        <w:t xml:space="preserve"> 6 runtime environment is selected and click the run button </w:t>
+        <w:t xml:space="preserve">After clicking “Open”, the project will automatically open in Xcode.  Verify that the iPhone 6 runtime environment is selected and click the run button </w:t>
       </w:r>
       <w:r>
         <w:t xml:space="preserve">as </w:t>
@@ -2260,23 +2194,7 @@
         <w:t>.</w:t>
       </w:r>
       <w:r>
-        <w:t xml:space="preserve"> A modal dialog box stating “Build Successful” should appear at which point the </w:t>
-      </w:r>
-      <w:proofErr w:type="spellStart"/>
-      <w:r>
-        <w:t>iOS</w:t>
-      </w:r>
-      <w:proofErr w:type="spellEnd"/>
-      <w:r>
-        <w:t xml:space="preserve"> Simulator will open showing our </w:t>
-      </w:r>
-      <w:proofErr w:type="spellStart"/>
-      <w:r>
-        <w:t>iOS</w:t>
-      </w:r>
-      <w:proofErr w:type="spellEnd"/>
-      <w:r>
-        <w:t xml:space="preserve"> application.</w:t>
+        <w:t xml:space="preserve"> A modal dialog box stating “Build Successful” should appear at which point the iOS Simulator will open showing our iOS application.</w:t>
       </w:r>
     </w:p>
     <w:p/>
@@ -2366,13 +2284,8 @@
       </w:fldSimple>
       <w:bookmarkEnd w:id="7"/>
       <w:r>
-        <w:t xml:space="preserve"> – Running the Project in </w:t>
-      </w:r>
-      <w:proofErr w:type="spellStart"/>
-      <w:r>
-        <w:t>Xcode</w:t>
-      </w:r>
-      <w:proofErr w:type="spellEnd"/>
+        <w:t xml:space="preserve"> – Running the Project in Xcode</w:t>
+      </w:r>
     </w:p>
     <w:p/>
     <w:p/>
@@ -2380,7 +2293,7 @@
       <w:pPr>
         <w:pStyle w:val="Heading1"/>
       </w:pPr>
-      <w:bookmarkStart w:id="8" w:name="_Toc417172850"/>
+      <w:bookmarkStart w:id="8" w:name="_Toc417174624"/>
       <w:r>
         <w:t>Prototype Presentation</w:t>
       </w:r>
@@ -2451,15 +2364,7 @@
         <w:t xml:space="preserve">Given the </w:t>
       </w:r>
       <w:r>
-        <w:t xml:space="preserve">very positive feedback we received from both Professor </w:t>
-      </w:r>
-      <w:proofErr w:type="spellStart"/>
-      <w:r>
-        <w:t>Mak</w:t>
-      </w:r>
-      <w:proofErr w:type="spellEnd"/>
-      <w:r>
-        <w:t xml:space="preserve"> and the class after our web application presentation, we saw no need to change our application in this presentation.  Overall, we felt the presentation was a success and was engaging to the audience.</w:t>
+        <w:t>very positive feedback we received from both Professor Mak and the class after our web application presentation, we saw no need to change our application in this presentation.  Overall, we felt the presentation was a success and was engaging to the audience.</w:t>
       </w:r>
       <w:r>
         <w:t xml:space="preserve"> </w:t>
@@ -2503,7 +2408,7 @@
       <w:pPr>
         <w:pStyle w:val="Heading1"/>
       </w:pPr>
-      <w:bookmarkStart w:id="9" w:name="_Toc417172851"/>
+      <w:bookmarkStart w:id="9" w:name="_Toc417174625"/>
       <w:r>
         <w:t>Design Patterns</w:t>
       </w:r>
@@ -2543,6 +2448,9 @@
         <w:t xml:space="preserve"> our </w:t>
       </w:r>
       <w:r>
+        <w:t xml:space="preserve">mobile </w:t>
+      </w:r>
+      <w:r>
         <w:t>application</w:t>
       </w:r>
       <w:r>
@@ -2564,352 +2472,543 @@
         <w:t>when selecting which design patterns to describe in the subsequent section</w:t>
       </w:r>
       <w:r>
-        <w:t>s, we strove to balance</w:t>
-      </w:r>
-      <w:r>
-        <w:t xml:space="preserve"> the criticality of the pattern to our</w:t>
-      </w:r>
-      <w:r>
-        <w:t xml:space="preserve"> overall</w:t>
-      </w:r>
-      <w:r>
-        <w:t xml:space="preserve"> design with </w:t>
-      </w:r>
-      <w:r>
-        <w:t>how well we thought the implementation could be described in this format.</w:t>
-      </w:r>
+        <w:t>s, we</w:t>
+      </w:r>
+      <w:r>
+        <w:t xml:space="preserve"> considered the following criteria:</w:t>
+      </w:r>
+    </w:p>
+    <w:p>
+      <w:pPr>
+        <w:ind w:firstLine="360"/>
+      </w:pPr>
+    </w:p>
+    <w:p>
+      <w:pPr>
+        <w:pStyle w:val="ListParagraph"/>
+        <w:numPr>
+          <w:ilvl w:val="6"/>
+          <w:numId w:val="1"/>
+        </w:numPr>
+        <w:ind w:hanging="630"/>
+      </w:pPr>
+      <w:r>
+        <w:t xml:space="preserve">Criticality of the pattern to the </w:t>
+      </w:r>
+      <w:r>
+        <w:t>overall design.</w:t>
+      </w:r>
+    </w:p>
+    <w:p>
+      <w:pPr>
+        <w:pStyle w:val="ListParagraph"/>
+        <w:numPr>
+          <w:ilvl w:val="0"/>
+          <w:numId w:val="0"/>
+        </w:numPr>
+        <w:ind w:left="1080"/>
+      </w:pPr>
+    </w:p>
+    <w:p>
+      <w:pPr>
+        <w:pStyle w:val="ListParagraph"/>
+        <w:numPr>
+          <w:ilvl w:val="6"/>
+          <w:numId w:val="1"/>
+        </w:numPr>
+        <w:ind w:hanging="630"/>
+      </w:pPr>
+      <w:r>
+        <w:t>Potentially interesting contrast between our implementation for a mobile application versus the implementation in a web application.</w:t>
+      </w:r>
+    </w:p>
+    <w:p>
+      <w:pPr>
+        <w:pStyle w:val="ListParagraph"/>
+        <w:numPr>
+          <w:ilvl w:val="0"/>
+          <w:numId w:val="0"/>
+        </w:numPr>
+        <w:ind w:left="1080"/>
+      </w:pPr>
+    </w:p>
+    <w:p>
+      <w:pPr>
+        <w:pStyle w:val="ListParagraph"/>
+        <w:numPr>
+          <w:ilvl w:val="6"/>
+          <w:numId w:val="1"/>
+        </w:numPr>
+        <w:ind w:hanging="630"/>
+      </w:pPr>
+      <w:r>
+        <w:t>Conduciveness of the pattern to be shown and described in a text report</w:t>
+      </w:r>
+    </w:p>
+    <w:p/>
+    <w:p>
+      <w:pPr>
+        <w:pStyle w:val="Heading2"/>
+        <w:numPr>
+          <w:ilvl w:val="1"/>
+          <w:numId w:val="24"/>
+        </w:numPr>
+      </w:pPr>
+      <w:bookmarkStart w:id="10" w:name="_Toc417174626"/>
+      <w:r>
+        <w:t>Inlay List Design Pattern</w:t>
+      </w:r>
+      <w:bookmarkEnd w:id="10"/>
+    </w:p>
+    <w:p/>
+    <w:p>
+      <w:pPr>
+        <w:ind w:firstLine="360"/>
+      </w:pPr>
+      <w:r>
+        <w:t>An inlay list displays a list of items (usually text based) as a single column; when a user selects/clicks on an item</w:t>
+      </w:r>
+      <w:r>
+        <w:t xml:space="preserve"> in the list</w:t>
+      </w:r>
+      <w:r>
+        <w:t>, that item</w:t>
+      </w:r>
+      <w:r>
+        <w:t>’s details</w:t>
+      </w:r>
+      <w:r>
+        <w:t xml:space="preserve"> are display</w:t>
+      </w:r>
+      <w:r>
+        <w:t>ed</w:t>
+      </w:r>
+      <w:r>
+        <w:t xml:space="preserve"> below it.  This pattern allows for a significant amount of content to be displayed in a relatively compact space.  </w:t>
+      </w:r>
+    </w:p>
+    <w:p>
+      <w:pPr>
+        <w:ind w:firstLine="360"/>
+      </w:pPr>
+    </w:p>
+    <w:p>
+      <w:pPr>
+        <w:ind w:firstLine="360"/>
+      </w:pPr>
+      <w:r>
+        <w:t>I</w:t>
+      </w:r>
+      <w:r>
+        <w:t xml:space="preserve">n our </w:t>
+      </w:r>
+      <w:r>
+        <w:t>original web application</w:t>
+      </w:r>
+      <w:r>
+        <w:t>, we used the Inlay L</w:t>
+      </w:r>
+      <w:r>
+        <w:t xml:space="preserve">ist </w:t>
+      </w:r>
+      <w:r>
+        <w:t>P</w:t>
+      </w:r>
+      <w:r>
+        <w:t xml:space="preserve">attern </w:t>
+      </w:r>
+      <w:r>
+        <w:t xml:space="preserve">to display </w:t>
+      </w:r>
+      <w:r>
+        <w:t>the</w:t>
+      </w:r>
+      <w:r>
+        <w:t xml:space="preserve"> user’s to do list.  We </w:t>
+      </w:r>
+      <w:r>
+        <w:t xml:space="preserve">had </w:t>
+      </w:r>
+      <w:r>
+        <w:t xml:space="preserve">decided on this methodology because a user </w:t>
+      </w:r>
+      <w:r>
+        <w:t>could have dozens of items or more in their to-do list</w:t>
+      </w:r>
+      <w:r>
+        <w:t xml:space="preserve">.  </w:t>
+      </w:r>
+      <w:r>
+        <w:t xml:space="preserve">What is </w:t>
+      </w:r>
+      <w:r>
+        <w:lastRenderedPageBreak/>
+        <w:t>more, e</w:t>
+      </w:r>
+      <w:r>
+        <w:t xml:space="preserve">ach to-do list item </w:t>
+      </w:r>
+      <w:r>
+        <w:t>will</w:t>
+      </w:r>
+      <w:r>
+        <w:t xml:space="preserve"> </w:t>
+      </w:r>
+      <w:r>
+        <w:t xml:space="preserve">have several pieces of information associated with it including: </w:t>
+      </w:r>
+      <w:r>
+        <w:t xml:space="preserve">a </w:t>
+      </w:r>
+      <w:r>
+        <w:t>title</w:t>
+      </w:r>
+      <w:r>
+        <w:t xml:space="preserve">, description, priority, completion </w:t>
+      </w:r>
+      <w:r>
+        <w:t xml:space="preserve">due </w:t>
+      </w:r>
+      <w:r>
+        <w:t>date, etc.  To display all of this information at once for each to-do list item would be a large visual cognitive load</w:t>
+      </w:r>
+      <w:r>
+        <w:t xml:space="preserve"> and would greatly reduce the scanability of the list</w:t>
+      </w:r>
+      <w:r>
+        <w:t xml:space="preserve">.  </w:t>
+      </w:r>
+      <w:r>
+        <w:t>In</w:t>
+      </w:r>
+      <w:r>
+        <w:t xml:space="preserve"> contrast, the inlay list allowed</w:t>
+      </w:r>
+      <w:r>
+        <w:t xml:space="preserve"> us to display the minimum amount of information possible while at th</w:t>
+      </w:r>
+      <w:r>
+        <w:t>e same time giving the user the flexibility</w:t>
+      </w:r>
+      <w:r>
+        <w:t xml:space="preserve"> to display additional details as required by that user’s specific goals.</w:t>
+      </w:r>
+      <w:r>
+        <w:t xml:space="preserve">  When transitioning to a web application, all of the previously enumerated benefits applied; what is more, the smaller screen size of a smartphone made it even more necessary to be efficient when displaying the items in the to-do list.</w:t>
+      </w:r>
+    </w:p>
+    <w:p/>
+    <w:p>
       <w:r>
         <w:tab/>
       </w:r>
+      <w:r>
+        <w:fldChar w:fldCharType="begin"/>
+      </w:r>
+      <w:r>
+        <w:instrText xml:space="preserve"> REF _Ref414727960 \h </w:instrText>
+      </w:r>
+      <w:r>
+        <w:fldChar w:fldCharType="separate"/>
+      </w:r>
+      <w:r>
+        <w:t xml:space="preserve">Figure </w:t>
+      </w:r>
+      <w:r>
+        <w:rPr>
+          <w:noProof/>
+        </w:rPr>
+        <w:t>4</w:t>
+      </w:r>
+      <w:r>
+        <w:fldChar w:fldCharType="end"/>
+      </w:r>
+      <w:r>
+        <w:t xml:space="preserve"> shows </w:t>
+      </w:r>
+      <w:r>
+        <w:t xml:space="preserve">our </w:t>
+      </w:r>
+      <w:r>
+        <w:t xml:space="preserve">mobile </w:t>
+      </w:r>
+      <w:r>
+        <w:t>application’s</w:t>
+      </w:r>
+      <w:r>
+        <w:t xml:space="preserve"> to-do inlay list in its unexp</w:t>
+      </w:r>
+      <w:r>
+        <w:t>a</w:t>
+      </w:r>
+      <w:r>
+        <w:t xml:space="preserve">nded form.  Note that for the four items in the list, only the title </w:t>
+      </w:r>
+      <w:r>
+        <w:t>for each</w:t>
+      </w:r>
+      <w:r>
+        <w:t xml:space="preserve"> </w:t>
+      </w:r>
+      <w:r>
+        <w:t xml:space="preserve">task </w:t>
+      </w:r>
+      <w:r>
+        <w:t>is display</w:t>
+      </w:r>
+      <w:r>
+        <w:t>ed</w:t>
+      </w:r>
+      <w:r>
+        <w:t xml:space="preserve">.  When the user clicks on </w:t>
+      </w:r>
+      <w:r>
+        <w:t xml:space="preserve">an item in the list, the item expands to display all of its associated information.  </w:t>
+      </w:r>
+      <w:r>
+        <w:fldChar w:fldCharType="begin"/>
+      </w:r>
+      <w:r>
+        <w:instrText xml:space="preserve"> REF _Ref414728197 \h </w:instrText>
+      </w:r>
+      <w:r>
+        <w:fldChar w:fldCharType="separate"/>
+      </w:r>
+      <w:r>
+        <w:t xml:space="preserve">Figure </w:t>
+      </w:r>
+      <w:r>
+        <w:rPr>
+          <w:noProof/>
+        </w:rPr>
+        <w:t>5</w:t>
+      </w:r>
+      <w:r>
+        <w:fldChar w:fldCharType="end"/>
+      </w:r>
+      <w:r>
+        <w:t xml:space="preserve"> shows the expanded information associated with the “Mow the Lawn” to-do list item.  Note that the description, due date, priority, and completion check box </w:t>
+      </w:r>
+      <w:r>
+        <w:t>a</w:t>
+      </w:r>
+      <w:r>
+        <w:t>re</w:t>
+      </w:r>
+      <w:r>
+        <w:t xml:space="preserve"> now</w:t>
+      </w:r>
+      <w:r>
+        <w:t xml:space="preserve"> display</w:t>
+      </w:r>
+      <w:r>
+        <w:t>ed</w:t>
+      </w:r>
+      <w:r>
+        <w:t xml:space="preserve"> below the item’s </w:t>
+      </w:r>
+      <w:r>
+        <w:t>title</w:t>
+      </w:r>
+      <w:r>
+        <w:t>.</w:t>
+      </w:r>
     </w:p>
     <w:p/>
     <w:p>
       <w:pPr>
-        <w:pStyle w:val="Heading2"/>
-      </w:pPr>
-      <w:bookmarkStart w:id="10" w:name="_Toc417172852"/>
-      <w:r>
-        <w:t>Inlay List Design Pattern</w:t>
-      </w:r>
-      <w:bookmarkEnd w:id="10"/>
+        <w:jc w:val="center"/>
+      </w:pPr>
+      <w:r>
+        <w:rPr>
+          <w:noProof/>
+        </w:rPr>
+        <w:drawing>
+          <wp:inline distT="0" distB="0" distL="0" distR="0">
+            <wp:extent cx="1209032" cy="2233113"/>
+            <wp:effectExtent l="19050" t="19050" r="10168" b="14787"/>
+            <wp:docPr id="29" name="Picture 28" descr="Inlay List Unexpanded.png"/>
+            <wp:cNvGraphicFramePr>
+              <a:graphicFrameLocks xmlns:a="http://schemas.openxmlformats.org/drawingml/2006/main" noChangeAspect="1"/>
+            </wp:cNvGraphicFramePr>
+            <a:graphic xmlns:a="http://schemas.openxmlformats.org/drawingml/2006/main">
+              <a:graphicData uri="http://schemas.openxmlformats.org/drawingml/2006/picture">
+                <pic:pic xmlns:pic="http://schemas.openxmlformats.org/drawingml/2006/picture">
+                  <pic:nvPicPr>
+                    <pic:cNvPr id="0" name="Inlay List Unexpanded.png"/>
+                    <pic:cNvPicPr/>
+                  </pic:nvPicPr>
+                  <pic:blipFill>
+                    <a:blip r:embed="rId17" cstate="print"/>
+                    <a:stretch>
+                      <a:fillRect/>
+                    </a:stretch>
+                  </pic:blipFill>
+                  <pic:spPr>
+                    <a:xfrm>
+                      <a:off x="0" y="0"/>
+                      <a:ext cx="1210074" cy="2235038"/>
+                    </a:xfrm>
+                    <a:prstGeom prst="rect">
+                      <a:avLst/>
+                    </a:prstGeom>
+                    <a:ln w="25400">
+                      <a:solidFill>
+                        <a:schemeClr val="accent1"/>
+                      </a:solidFill>
+                    </a:ln>
+                  </pic:spPr>
+                </pic:pic>
+              </a:graphicData>
+            </a:graphic>
+          </wp:inline>
+        </w:drawing>
+      </w:r>
+    </w:p>
+    <w:p>
+      <w:pPr>
+        <w:jc w:val="center"/>
+        <w:rPr>
+          <w:sz w:val="12"/>
+          <w:szCs w:val="12"/>
+        </w:rPr>
+      </w:pPr>
+    </w:p>
+    <w:p>
+      <w:pPr>
+        <w:pStyle w:val="Caption"/>
+      </w:pPr>
+      <w:bookmarkStart w:id="11" w:name="_Ref414727960"/>
+      <w:r>
+        <w:t xml:space="preserve">Figure </w:t>
+      </w:r>
+      <w:fldSimple w:instr=" SEQ Figure \* ARABIC ">
+        <w:r>
+          <w:rPr>
+            <w:noProof/>
+          </w:rPr>
+          <w:t>4</w:t>
+        </w:r>
+      </w:fldSimple>
+      <w:bookmarkEnd w:id="11"/>
+      <w:r>
+        <w:t xml:space="preserve"> – </w:t>
+      </w:r>
+      <w:r>
+        <w:t xml:space="preserve">Mobile Application’s </w:t>
+      </w:r>
+      <w:r>
+        <w:t>Unexpanded Inlay To-Do List</w:t>
+      </w:r>
     </w:p>
     <w:p/>
     <w:p>
       <w:pPr>
-        <w:ind w:firstLine="360"/>
-      </w:pPr>
-      <w:r>
-        <w:t>An inlay list displays a list of items (usually text based) as a single column; when a user selects/clicks on an item</w:t>
-      </w:r>
-      <w:r>
-        <w:t xml:space="preserve"> in the list</w:t>
-      </w:r>
-      <w:r>
-        <w:t>, that item</w:t>
-      </w:r>
-      <w:r>
-        <w:t>’s details</w:t>
-      </w:r>
-      <w:r>
-        <w:t xml:space="preserve"> are display</w:t>
-      </w:r>
-      <w:r>
-        <w:t>ed</w:t>
-      </w:r>
-      <w:r>
-        <w:t xml:space="preserve"> below it.  This pattern allows for a significant amount of content to be displayed in a relatively compact space.  </w:t>
-      </w:r>
-    </w:p>
-    <w:p>
-      <w:pPr>
-        <w:ind w:firstLine="360"/>
-      </w:pPr>
-    </w:p>
-    <w:p>
-      <w:pPr>
-        <w:ind w:firstLine="360"/>
-      </w:pPr>
-      <w:r>
-        <w:t>I</w:t>
-      </w:r>
-      <w:r>
-        <w:t>n our application, we used the Inlay L</w:t>
-      </w:r>
-      <w:r>
-        <w:t xml:space="preserve">ist </w:t>
-      </w:r>
-      <w:r>
-        <w:t>P</w:t>
-      </w:r>
-      <w:r>
-        <w:t xml:space="preserve">attern </w:t>
-      </w:r>
-      <w:r>
-        <w:t xml:space="preserve">to display </w:t>
-      </w:r>
-      <w:r>
-        <w:t>the</w:t>
-      </w:r>
-      <w:r>
-        <w:t xml:space="preserve"> user’s to do list.  We decided on this methodology because a user </w:t>
-      </w:r>
-      <w:r>
-        <w:t>could have dozens of items or more in their to-do list</w:t>
-      </w:r>
-      <w:r>
-        <w:t xml:space="preserve">.  </w:t>
-      </w:r>
-      <w:r>
-        <w:t>What is more, e</w:t>
-      </w:r>
-      <w:r>
-        <w:t xml:space="preserve">ach to-do list item </w:t>
-      </w:r>
-      <w:r>
-        <w:t>will</w:t>
-      </w:r>
-      <w:r>
-        <w:t xml:space="preserve"> </w:t>
-      </w:r>
-      <w:r>
-        <w:t xml:space="preserve">have several pieces of information associated with it including: </w:t>
-      </w:r>
-      <w:r>
-        <w:t xml:space="preserve">a </w:t>
-      </w:r>
-      <w:r>
-        <w:t>title</w:t>
-      </w:r>
-      <w:r>
-        <w:t xml:space="preserve">, description, priority, completion </w:t>
-      </w:r>
-      <w:r>
-        <w:t xml:space="preserve">due </w:t>
-      </w:r>
-      <w:r>
-        <w:t>date, etc.  To display all of this information at once for each to-do list item would be a large visual cognitive load</w:t>
-      </w:r>
-      <w:r>
-        <w:t xml:space="preserve"> and would greatly reduce the </w:t>
-      </w:r>
-      <w:proofErr w:type="spellStart"/>
-      <w:r>
-        <w:t>scanability</w:t>
-      </w:r>
-      <w:proofErr w:type="spellEnd"/>
-      <w:r>
-        <w:t xml:space="preserve"> of the list</w:t>
-      </w:r>
-      <w:r>
-        <w:t xml:space="preserve">.  </w:t>
-      </w:r>
-      <w:r>
-        <w:t>In</w:t>
-      </w:r>
-      <w:r>
-        <w:t xml:space="preserve"> contrast, the inlay list allowed</w:t>
-      </w:r>
-      <w:r>
-        <w:t xml:space="preserve"> us to display the minimum amount of information possible while at th</w:t>
-      </w:r>
-      <w:r>
-        <w:t>e same time giving the user the flexibility</w:t>
-      </w:r>
-      <w:r>
-        <w:t xml:space="preserve"> to display additional details as required by that user’s specific goals.</w:t>
+        <w:jc w:val="center"/>
+      </w:pPr>
+      <w:r>
+        <w:rPr>
+          <w:noProof/>
+        </w:rPr>
+        <w:pict>
+          <v:rect id="_x0000_s1029" style="position:absolute;left:0;text-align:left;margin-left:210.8pt;margin-top:39.6pt;width:106pt;height:51.1pt;z-index:251660288" filled="f" strokecolor="red" strokeweight="3pt"/>
+        </w:pict>
+      </w:r>
+      <w:r>
+        <w:rPr>
+          <w:noProof/>
+        </w:rPr>
+        <w:drawing>
+          <wp:inline distT="0" distB="0" distL="0" distR="0">
+            <wp:extent cx="1316064" cy="2470150"/>
+            <wp:effectExtent l="38100" t="19050" r="17436" b="25400"/>
+            <wp:docPr id="31" name="Picture 30" descr="Inlay List Expanded.png"/>
+            <wp:cNvGraphicFramePr>
+              <a:graphicFrameLocks xmlns:a="http://schemas.openxmlformats.org/drawingml/2006/main" noChangeAspect="1"/>
+            </wp:cNvGraphicFramePr>
+            <a:graphic xmlns:a="http://schemas.openxmlformats.org/drawingml/2006/main">
+              <a:graphicData uri="http://schemas.openxmlformats.org/drawingml/2006/picture">
+                <pic:pic xmlns:pic="http://schemas.openxmlformats.org/drawingml/2006/picture">
+                  <pic:nvPicPr>
+                    <pic:cNvPr id="0" name="Inlay List Expanded.png"/>
+                    <pic:cNvPicPr/>
+                  </pic:nvPicPr>
+                  <pic:blipFill>
+                    <a:blip r:embed="rId18" cstate="print"/>
+                    <a:srcRect l="1311" r="1311" b="459"/>
+                    <a:stretch>
+                      <a:fillRect/>
+                    </a:stretch>
+                  </pic:blipFill>
+                  <pic:spPr>
+                    <a:xfrm>
+                      <a:off x="0" y="0"/>
+                      <a:ext cx="1316064" cy="2470150"/>
+                    </a:xfrm>
+                    <a:prstGeom prst="rect">
+                      <a:avLst/>
+                    </a:prstGeom>
+                    <a:ln w="25400">
+                      <a:solidFill>
+                        <a:schemeClr val="accent1"/>
+                      </a:solidFill>
+                    </a:ln>
+                  </pic:spPr>
+                </pic:pic>
+              </a:graphicData>
+            </a:graphic>
+          </wp:inline>
+        </w:drawing>
+      </w:r>
+    </w:p>
+    <w:p>
+      <w:pPr>
+        <w:rPr>
+          <w:sz w:val="12"/>
+          <w:szCs w:val="12"/>
+        </w:rPr>
+      </w:pPr>
+    </w:p>
+    <w:p>
+      <w:pPr>
+        <w:pStyle w:val="Caption"/>
+      </w:pPr>
+      <w:bookmarkStart w:id="12" w:name="_Ref414728197"/>
+      <w:r>
+        <w:t xml:space="preserve">Figure </w:t>
+      </w:r>
+      <w:fldSimple w:instr=" SEQ Figure \* ARABIC ">
+        <w:r>
+          <w:rPr>
+            <w:noProof/>
+          </w:rPr>
+          <w:t>5</w:t>
+        </w:r>
+      </w:fldSimple>
+      <w:bookmarkEnd w:id="12"/>
+      <w:r>
+        <w:t xml:space="preserve"> – </w:t>
+      </w:r>
+      <w:r>
+        <w:t xml:space="preserve">Mobile Application’s </w:t>
+      </w:r>
+      <w:r>
+        <w:t>Expanded Inlay To-Do List</w:t>
       </w:r>
     </w:p>
     <w:p/>
-    <w:p>
+    <w:p/>
+    <w:p>
+      <w:r>
+        <w:tab/>
+        <w:t xml:space="preserve">The second additional feature we added was to use color to distinguish between a to-do list item’s title (which always has a white background) and its description field (which always has a light blue background).  </w:t>
+      </w:r>
       <w:r>
         <w:lastRenderedPageBreak/>
-        <w:tab/>
-      </w:r>
-      <w:r>
-        <w:fldChar w:fldCharType="begin"/>
-      </w:r>
-      <w:r>
-        <w:instrText xml:space="preserve"> REF _Ref414727960 \h </w:instrText>
-      </w:r>
-      <w:r>
-        <w:fldChar w:fldCharType="separate"/>
-      </w:r>
-      <w:r>
-        <w:t xml:space="preserve">Figure </w:t>
-      </w:r>
-      <w:r>
-        <w:rPr>
-          <w:noProof/>
-        </w:rPr>
-        <w:t>4</w:t>
-      </w:r>
-      <w:r>
-        <w:fldChar w:fldCharType="end"/>
-      </w:r>
-      <w:r>
-        <w:t xml:space="preserve"> shows </w:t>
-      </w:r>
-      <w:r>
-        <w:t>our application’s</w:t>
-      </w:r>
-      <w:r>
-        <w:t xml:space="preserve"> to-do inlay list in its unexp</w:t>
-      </w:r>
-      <w:r>
-        <w:t>a</w:t>
-      </w:r>
-      <w:r>
-        <w:t xml:space="preserve">nded form.  Note that for the four items in the list, only the title </w:t>
-      </w:r>
-      <w:r>
-        <w:t>for each</w:t>
-      </w:r>
-      <w:r>
-        <w:t xml:space="preserve"> </w:t>
-      </w:r>
-      <w:r>
-        <w:t xml:space="preserve">task </w:t>
-      </w:r>
-      <w:r>
-        <w:t xml:space="preserve">is display.  When the user clicks on </w:t>
-      </w:r>
-      <w:r>
-        <w:t xml:space="preserve">an item in the list, the item expands to display all of its associated information.  </w:t>
-      </w:r>
-      <w:r>
-        <w:fldChar w:fldCharType="begin"/>
-      </w:r>
-      <w:r>
-        <w:instrText xml:space="preserve"> REF _Ref414728197 \h </w:instrText>
-      </w:r>
-      <w:r>
-        <w:fldChar w:fldCharType="separate"/>
-      </w:r>
-      <w:r>
-        <w:t xml:space="preserve">Figure </w:t>
-      </w:r>
-      <w:r>
-        <w:rPr>
-          <w:noProof/>
-        </w:rPr>
-        <w:t>5</w:t>
-      </w:r>
-      <w:r>
-        <w:fldChar w:fldCharType="end"/>
-      </w:r>
-      <w:r>
-        <w:t xml:space="preserve"> shows the expanded information associated with the “Mow the Lawn” to-do list item.  Note that the description, due date, priority, and completion check box </w:t>
-      </w:r>
-      <w:r>
-        <w:t>a</w:t>
-      </w:r>
-      <w:r>
-        <w:t>re</w:t>
-      </w:r>
-      <w:r>
-        <w:t xml:space="preserve"> now</w:t>
-      </w:r>
-      <w:r>
-        <w:t xml:space="preserve"> display</w:t>
-      </w:r>
-      <w:r>
-        <w:t>ed</w:t>
-      </w:r>
-      <w:r>
-        <w:t xml:space="preserve"> below the item’s </w:t>
-      </w:r>
-      <w:r>
-        <w:t>title</w:t>
-      </w:r>
-      <w:r>
-        <w:t>.</w:t>
+        <w:t>This will allow a user to visually recognize the nature of a particular section of displayed text without relying on recall.</w:t>
       </w:r>
     </w:p>
     <w:p/>
-    <w:p>
-      <w:pPr>
-        <w:ind w:firstLine="360"/>
-      </w:pPr>
-      <w:r>
-        <w:t xml:space="preserve">We included two additional features in our to-do inlay list to improve </w:t>
-      </w:r>
-      <w:r>
-        <w:t xml:space="preserve">the overall implementation of this pattern.  First, when a to-do list item is unexpanded, it has a “+” next to </w:t>
-      </w:r>
-      <w:r>
-        <w:t>its</w:t>
-      </w:r>
-      <w:r>
-        <w:t xml:space="preserve"> </w:t>
-      </w:r>
-      <w:r>
-        <w:t>title</w:t>
-      </w:r>
-      <w:r>
-        <w:t xml:space="preserve"> as </w:t>
-      </w:r>
-      <w:r>
-        <w:t>indication</w:t>
-      </w:r>
-      <w:r>
-        <w:t xml:space="preserve"> to the user that this item can be expanded.  </w:t>
-      </w:r>
-      <w:r>
-        <w:t>W</w:t>
-      </w:r>
-      <w:r>
-        <w:t>hen a to-do list item is expanded, the “+” changes to a “-“ t</w:t>
-      </w:r>
-      <w:r>
-        <w:t>o indicate to the user that the</w:t>
-      </w:r>
-      <w:r>
-        <w:t xml:space="preserve"> item can be collapsed.  While this may appear subtle to some users, for others, it is a clear affordance to indicate that the structure is an inlay list. </w:t>
-      </w:r>
-    </w:p>
-    <w:p/>
-    <w:p>
-      <w:r>
-        <w:tab/>
-        <w:t>The second additional feature we added was to use color to distinguish between a to-do list item’s title (which always</w:t>
-      </w:r>
-      <w:r>
-        <w:t xml:space="preserve"> has a</w:t>
-      </w:r>
-      <w:r>
-        <w:t xml:space="preserve"> white</w:t>
-      </w:r>
-      <w:r>
-        <w:t xml:space="preserve"> background</w:t>
-      </w:r>
-      <w:r>
-        <w:t xml:space="preserve">) and its description field (which always </w:t>
-      </w:r>
-      <w:r>
-        <w:t xml:space="preserve">has a </w:t>
-      </w:r>
-      <w:r>
-        <w:t>light blue</w:t>
-      </w:r>
-      <w:r>
-        <w:t xml:space="preserve"> background</w:t>
-      </w:r>
-      <w:r>
-        <w:t>).  This will allow a user to visual</w:t>
-      </w:r>
-      <w:r>
-        <w:t xml:space="preserve">ly recognize the nature of a particular section of displayed text without </w:t>
-      </w:r>
-      <w:r>
-        <w:t xml:space="preserve">relying </w:t>
-      </w:r>
-      <w:r>
-        <w:t xml:space="preserve">on </w:t>
-      </w:r>
-      <w:r>
-        <w:t>recall.</w:t>
-      </w:r>
-    </w:p>
     <w:p/>
     <w:p>
       <w:pPr>
@@ -2923,7 +3022,7 @@
           <wp:inline distT="0" distB="0" distL="0" distR="0">
             <wp:extent cx="1515883" cy="971322"/>
             <wp:effectExtent l="19050" t="0" r="8117" b="0"/>
-            <wp:docPr id="6" name="Picture 0" descr="Unexpanded Inlay To-Do List.png"/>
+            <wp:docPr id="26" name="Picture 0" descr="Unexpanded Inlay To-Do List.png"/>
             <wp:cNvGraphicFramePr>
               <a:graphicFrameLocks xmlns:a="http://schemas.openxmlformats.org/drawingml/2006/main" noChangeAspect="1"/>
             </wp:cNvGraphicFramePr>
@@ -2935,7 +3034,7 @@
                     <pic:cNvPicPr/>
                   </pic:nvPicPr>
                   <pic:blipFill>
-                    <a:blip r:embed="rId17" cstate="print"/>
+                    <a:blip r:embed="rId19" cstate="print"/>
                     <a:srcRect b="45032"/>
                     <a:stretch>
                       <a:fillRect/>
@@ -2970,7 +3069,6 @@
       <w:pPr>
         <w:pStyle w:val="Caption"/>
       </w:pPr>
-      <w:bookmarkStart w:id="11" w:name="_Ref414727960"/>
       <w:r>
         <w:t xml:space="preserve">Figure </w:t>
       </w:r>
@@ -2982,9 +3080,8 @@
           <w:t>4</w:t>
         </w:r>
       </w:fldSimple>
-      <w:bookmarkEnd w:id="11"/>
-      <w:r>
-        <w:t xml:space="preserve"> – Unexpanded Inlay To-Do List</w:t>
+      <w:r>
+        <w:t xml:space="preserve"> – Web Application’s Unexpanded Inlay To-Do List</w:t>
       </w:r>
     </w:p>
     <w:p/>
@@ -2997,7 +3094,7 @@
           <w:noProof/>
         </w:rPr>
         <w:pict>
-          <v:rect id="_x0000_s1029" style="position:absolute;left:0;text-align:left;margin-left:193.5pt;margin-top:51.35pt;width:141.75pt;height:74.8pt;z-index:251660288" filled="f" strokecolor="red" strokeweight="1.5pt"/>
+          <v:rect id="_x0000_s1047" style="position:absolute;left:0;text-align:left;margin-left:193.5pt;margin-top:51.35pt;width:141.75pt;height:74.8pt;z-index:251682816" filled="f" strokecolor="red" strokeweight="1.5pt"/>
         </w:pict>
       </w:r>
       <w:r>
@@ -3008,7 +3105,7 @@
           <wp:inline distT="0" distB="0" distL="0" distR="0">
             <wp:extent cx="1814360" cy="1978926"/>
             <wp:effectExtent l="19050" t="0" r="0" b="0"/>
-            <wp:docPr id="19" name="Picture 4" descr="Expanded Inlay To-Do List.png"/>
+            <wp:docPr id="27" name="Picture 4" descr="Expanded Inlay To-Do List.png"/>
             <wp:cNvGraphicFramePr>
               <a:graphicFrameLocks xmlns:a="http://schemas.openxmlformats.org/drawingml/2006/main" noChangeAspect="1"/>
             </wp:cNvGraphicFramePr>
@@ -3020,7 +3117,7 @@
                     <pic:cNvPicPr/>
                   </pic:nvPicPr>
                   <pic:blipFill>
-                    <a:blip r:embed="rId18" cstate="print"/>
+                    <a:blip r:embed="rId20" cstate="print"/>
                     <a:stretch>
                       <a:fillRect/>
                     </a:stretch>
@@ -3053,7 +3150,6 @@
       <w:pPr>
         <w:pStyle w:val="Caption"/>
       </w:pPr>
-      <w:bookmarkStart w:id="12" w:name="_Ref414728197"/>
       <w:r>
         <w:t xml:space="preserve">Figure </w:t>
       </w:r>
@@ -3065,17 +3161,17 @@
           <w:t>5</w:t>
         </w:r>
       </w:fldSimple>
-      <w:bookmarkEnd w:id="12"/>
-      <w:r>
-        <w:t xml:space="preserve"> – Expanded Inlay To-Do List</w:t>
+      <w:r>
+        <w:t xml:space="preserve"> – Web Application’s Expanded Inlay To-Do List</w:t>
       </w:r>
     </w:p>
     <w:p/>
+    <w:p/>
     <w:p>
       <w:pPr>
         <w:pStyle w:val="Heading2"/>
       </w:pPr>
-      <w:bookmarkStart w:id="13" w:name="_Toc417172853"/>
+      <w:bookmarkStart w:id="13" w:name="_Toc417174627"/>
       <w:r>
         <w:t xml:space="preserve">Alternate Views </w:t>
       </w:r>
@@ -3257,7 +3353,6 @@
         </w:numPr>
       </w:pPr>
       <w:r>
-        <w:lastRenderedPageBreak/>
         <w:t xml:space="preserve">Day View – View an hour by hour breakdown of a user’s appointments </w:t>
       </w:r>
       <w:r>
@@ -3401,7 +3496,7 @@
       <w:pPr>
         <w:pStyle w:val="Heading2"/>
       </w:pPr>
-      <w:bookmarkStart w:id="14" w:name="_Toc417172854"/>
+      <w:bookmarkStart w:id="14" w:name="_Toc417174628"/>
       <w:r>
         <w:t>Prompting Text Field</w:t>
       </w:r>
@@ -3452,7 +3547,11 @@
         <w:t xml:space="preserve">  </w:t>
       </w:r>
       <w:r>
-        <w:t>The Prompting Text Field Pattern includes prefilled information inside a text field to inform the user regarding the nature of the input</w:t>
+        <w:t xml:space="preserve">The Prompting Text </w:t>
+      </w:r>
+      <w:r>
+        <w:lastRenderedPageBreak/>
+        <w:t>Field Pattern includes prefilled information inside a text field to inform the user regarding the nature of the input</w:t>
       </w:r>
       <w:r>
         <w:t xml:space="preserve"> field</w:t>
@@ -3614,7 +3713,7 @@
                     <pic:cNvPicPr/>
                   </pic:nvPicPr>
                   <pic:blipFill>
-                    <a:blip r:embed="rId19" cstate="print"/>
+                    <a:blip r:embed="rId21" cstate="print"/>
                     <a:stretch>
                       <a:fillRect/>
                     </a:stretch>
@@ -3703,7 +3802,7 @@
                     <pic:cNvPicPr/>
                   </pic:nvPicPr>
                   <pic:blipFill>
-                    <a:blip r:embed="rId20" cstate="print"/>
+                    <a:blip r:embed="rId22" cstate="print"/>
                     <a:stretch>
                       <a:fillRect/>
                     </a:stretch>
@@ -3788,7 +3887,7 @@
                     <pic:cNvPicPr/>
                   </pic:nvPicPr>
                   <pic:blipFill>
-                    <a:blip r:embed="rId21" cstate="print"/>
+                    <a:blip r:embed="rId23" cstate="print"/>
                     <a:stretch>
                       <a:fillRect/>
                     </a:stretch>
@@ -3882,7 +3981,7 @@
                     <pic:cNvPicPr/>
                   </pic:nvPicPr>
                   <pic:blipFill>
-                    <a:blip r:embed="rId22" cstate="print"/>
+                    <a:blip r:embed="rId24" cstate="print"/>
                     <a:stretch>
                       <a:fillRect/>
                     </a:stretch>
@@ -3968,7 +4067,7 @@
                     <pic:cNvPicPr/>
                   </pic:nvPicPr>
                   <pic:blipFill>
-                    <a:blip r:embed="rId23" cstate="print"/>
+                    <a:blip r:embed="rId25" cstate="print"/>
                     <a:stretch>
                       <a:fillRect/>
                     </a:stretch>
@@ -4142,7 +4241,7 @@
                     <pic:cNvPicPr/>
                   </pic:nvPicPr>
                   <pic:blipFill>
-                    <a:blip r:embed="rId24" cstate="print"/>
+                    <a:blip r:embed="rId26" cstate="print"/>
                     <a:stretch>
                       <a:fillRect/>
                     </a:stretch>
@@ -4198,7 +4297,7 @@
       <w:pPr>
         <w:pStyle w:val="Heading2"/>
       </w:pPr>
-      <w:bookmarkStart w:id="21" w:name="_Toc417172855"/>
+      <w:bookmarkStart w:id="21" w:name="_Toc417174629"/>
       <w:r>
         <w:t xml:space="preserve">“Toast” </w:t>
       </w:r>
@@ -4228,15 +4327,7 @@
         <w:t xml:space="preserve">, modal dialogs </w:t>
       </w:r>
       <w:r>
-        <w:t xml:space="preserve">generally do not translate well to a </w:t>
-      </w:r>
-      <w:proofErr w:type="spellStart"/>
-      <w:r>
-        <w:t>smartphone</w:t>
-      </w:r>
-      <w:proofErr w:type="spellEnd"/>
-      <w:r>
-        <w:t xml:space="preserve"> because of the smaller screen and less precise control for a finger versus a mouse.  </w:t>
+        <w:t xml:space="preserve">generally do not translate well to a smartphone because of the smaller screen and less precise control for a finger versus a mouse.  </w:t>
       </w:r>
       <w:r>
         <w:t>Despite</w:t>
@@ -4270,7 +4361,16 @@
         <w:t>s</w:t>
       </w:r>
       <w:r>
-        <w:t xml:space="preserve"> scheme.</w:t>
+        <w:t xml:space="preserve"> scheme</w:t>
+      </w:r>
+      <w:r>
+        <w:rPr>
+          <w:rStyle w:val="FootnoteReference"/>
+        </w:rPr>
+        <w:footnoteReference w:id="2"/>
+      </w:r>
+      <w:r>
+        <w:t>.</w:t>
       </w:r>
       <w:r>
         <w:t xml:space="preserve">  They are intended as “simple feedback about an operation in a small pop-up”.  </w:t>
@@ -4327,15 +4427,7 @@
         <w:fldChar w:fldCharType="end"/>
       </w:r>
       <w:r>
-        <w:t xml:space="preserve"> respectively).  Some may consider near blasphemous to use an Android feature in </w:t>
-      </w:r>
-      <w:proofErr w:type="spellStart"/>
-      <w:r>
-        <w:t>iOS</w:t>
-      </w:r>
-      <w:proofErr w:type="spellEnd"/>
-      <w:r>
-        <w:t>.  However, we felt that since this scheme is used in other applications (e.g. the now defunct Windows messenger was the originator of the idea), it was not a case of forcing something where it did not belong.</w:t>
+        <w:t xml:space="preserve"> respectively).  Some may consider near blasphemous to use an Android feature in iOS.  However, we felt that since this scheme is used in other applications (e.g. the now defunct Windows messenger was the originator of the idea), it was not a case of forcing something where it did not belong.</w:t>
       </w:r>
     </w:p>
     <w:p>
@@ -4354,8 +4446,8 @@
         </w:rPr>
         <w:drawing>
           <wp:inline distT="0" distB="0" distL="0" distR="0">
-            <wp:extent cx="1787538" cy="3285131"/>
-            <wp:effectExtent l="38100" t="19050" r="22212" b="10519"/>
+            <wp:extent cx="1585949" cy="2914650"/>
+            <wp:effectExtent l="19050" t="19050" r="14251" b="19050"/>
             <wp:docPr id="15" name="Picture 14" descr="Appointment Create Toast Dialog.png"/>
             <wp:cNvGraphicFramePr>
               <a:graphicFrameLocks xmlns:a="http://schemas.openxmlformats.org/drawingml/2006/main" noChangeAspect="1"/>
@@ -4368,7 +4460,7 @@
                     <pic:cNvPicPr/>
                   </pic:nvPicPr>
                   <pic:blipFill>
-                    <a:blip r:embed="rId25" cstate="print"/>
+                    <a:blip r:embed="rId27" cstate="print"/>
                     <a:srcRect l="836" r="775" b="673"/>
                     <a:stretch>
                       <a:fillRect/>
@@ -4377,7 +4469,7 @@
                   <pic:spPr>
                     <a:xfrm>
                       <a:off x="0" y="0"/>
-                      <a:ext cx="1787876" cy="3285751"/>
+                      <a:ext cx="1586075" cy="2914882"/>
                     </a:xfrm>
                     <a:prstGeom prst="rect">
                       <a:avLst/>
@@ -4468,7 +4560,7 @@
                     <pic:cNvPicPr/>
                   </pic:nvPicPr>
                   <pic:blipFill>
-                    <a:blip r:embed="rId26" cstate="print"/>
+                    <a:blip r:embed="rId28" cstate="print"/>
                     <a:srcRect l="766" t="483" r="736" b="644"/>
                     <a:stretch>
                       <a:fillRect/>
@@ -4573,15 +4665,7 @@
         <w:t>Size</w:t>
       </w:r>
       <w:r>
-        <w:t xml:space="preserve"> – On a </w:t>
-      </w:r>
-      <w:proofErr w:type="spellStart"/>
-      <w:r>
-        <w:t>smartphone</w:t>
-      </w:r>
-      <w:proofErr w:type="spellEnd"/>
-      <w:r>
-        <w:t xml:space="preserve"> screen,</w:t>
+        <w:t xml:space="preserve"> – On a smartphone screen,</w:t>
       </w:r>
       <w:r>
         <w:t xml:space="preserve"> size is often paramount leading to</w:t>
@@ -4702,7 +4786,7 @@
       <w:pPr>
         <w:pStyle w:val="Heading2"/>
       </w:pPr>
-      <w:bookmarkStart w:id="24" w:name="_Toc417172856"/>
+      <w:bookmarkStart w:id="24" w:name="_Toc417174630"/>
       <w:r>
         <w:t>Dropd</w:t>
       </w:r>
@@ -4911,7 +4995,7 @@
                     <pic:cNvPicPr/>
                   </pic:nvPicPr>
                   <pic:blipFill>
-                    <a:blip r:embed="rId27" cstate="print"/>
+                    <a:blip r:embed="rId29" cstate="print"/>
                     <a:srcRect l="2955" t="3353" r="3184" b="3560"/>
                     <a:stretch>
                       <a:fillRect/>
@@ -4963,7 +5047,13 @@
         <w:t xml:space="preserve"> – </w:t>
       </w:r>
       <w:r>
-        <w:t xml:space="preserve">Web Application </w:t>
+        <w:t>Web Application</w:t>
+      </w:r>
+      <w:r>
+        <w:t>’s</w:t>
+      </w:r>
+      <w:r>
+        <w:t xml:space="preserve"> </w:t>
       </w:r>
       <w:r>
         <w:t>“Point-and-Click”</w:t>
@@ -5019,7 +5109,7 @@
                     <pic:cNvPicPr/>
                   </pic:nvPicPr>
                   <pic:blipFill>
-                    <a:blip r:embed="rId28" cstate="print"/>
+                    <a:blip r:embed="rId30" cstate="print"/>
                     <a:srcRect l="1021" t="2130" r="3083" b="2963"/>
                     <a:stretch>
                       <a:fillRect/>
@@ -5071,7 +5161,13 @@
         <w:t xml:space="preserve"> – </w:t>
       </w:r>
       <w:r>
-        <w:t xml:space="preserve">Web Application </w:t>
+        <w:t>Web Application</w:t>
+      </w:r>
+      <w:r>
+        <w:t>’s</w:t>
+      </w:r>
+      <w:r>
+        <w:t xml:space="preserve"> </w:t>
       </w:r>
       <w:r>
         <w:t>“Point-and-Click”</w:t>
@@ -5292,7 +5388,7 @@
                     <pic:cNvPicPr/>
                   </pic:nvPicPr>
                   <pic:blipFill>
-                    <a:blip r:embed="rId29" cstate="print"/>
+                    <a:blip r:embed="rId31" cstate="print"/>
                     <a:stretch>
                       <a:fillRect/>
                     </a:stretch>
@@ -5351,6 +5447,9 @@
         <w:t>Mobile Application</w:t>
       </w:r>
       <w:r>
+        <w:t>’s</w:t>
+      </w:r>
+      <w:r>
         <w:t xml:space="preserve"> </w:t>
       </w:r>
       <w:r>
@@ -5413,7 +5512,7 @@
                     <pic:cNvPicPr/>
                   </pic:nvPicPr>
                   <pic:blipFill>
-                    <a:blip r:embed="rId30" cstate="print"/>
+                    <a:blip r:embed="rId32" cstate="print"/>
                     <a:srcRect l="1209" t="403" r="852" b="775"/>
                     <a:stretch>
                       <a:fillRect/>
@@ -5470,7 +5569,13 @@
         <w:t xml:space="preserve"> – </w:t>
       </w:r>
       <w:r>
-        <w:t>Mobile Application “Rolodex” Style Time Dropdown Chooser</w:t>
+        <w:t>Mobile Application</w:t>
+      </w:r>
+      <w:r>
+        <w:t>’s</w:t>
+      </w:r>
+      <w:r>
+        <w:t xml:space="preserve"> “Rolodex” Style Time Dropdown Chooser</w:t>
       </w:r>
     </w:p>
     <w:p/>
@@ -5657,7 +5762,7 @@
             <w:rPr>
               <w:noProof/>
             </w:rPr>
-            <w:t>2</w:t>
+            <w:t>1</w:t>
           </w:r>
           <w:r>
             <w:rPr>
@@ -5728,6 +5833,56 @@
       </w:r>
       <w:r>
         <w:t xml:space="preserve"> by the same company going after a single market, we did not see it made logical sense to have two different descriptions.</w:t>
+      </w:r>
+    </w:p>
+  </w:footnote>
+  <w:footnote w:id="2">
+    <w:p>
+      <w:pPr>
+        <w:pStyle w:val="FootnoteText"/>
+      </w:pPr>
+      <w:r>
+        <w:rPr>
+          <w:rStyle w:val="FootnoteReference"/>
+        </w:rPr>
+        <w:footnoteRef/>
+      </w:r>
+      <w:r>
+        <w:t xml:space="preserve"> </w:t>
+      </w:r>
+      <w:r>
+        <w:rPr>
+          <w:sz w:val="18"/>
+          <w:szCs w:val="18"/>
+        </w:rPr>
+        <w:t>For more information on Android</w:t>
+      </w:r>
+      <w:r>
+        <w:rPr>
+          <w:sz w:val="18"/>
+          <w:szCs w:val="18"/>
+        </w:rPr>
+        <w:t xml:space="preserve">’s </w:t>
+      </w:r>
+      <w:r>
+        <w:rPr>
+          <w:sz w:val="18"/>
+          <w:szCs w:val="18"/>
+        </w:rPr>
+        <w:t xml:space="preserve">toast, please see here: </w:t>
+      </w:r>
+      <w:hyperlink r:id="rId1" w:history="1">
+        <w:r>
+          <w:rPr>
+            <w:rStyle w:val="Hyperlink"/>
+            <w:sz w:val="18"/>
+            <w:szCs w:val="18"/>
+          </w:rPr>
+          <w:t>http://developer.android.com/guide/topics/ui/notifiers/toasts.html</w:t>
+        </w:r>
+      </w:hyperlink>
+      <w:r>
+        <w:t>.</w:t>
       </w:r>
     </w:p>
   </w:footnote>
@@ -7839,6 +7994,36 @@
   </w:num>
   <w:num w:numId="23">
     <w:abstractNumId w:val="19"/>
+  </w:num>
+  <w:num w:numId="24">
+    <w:abstractNumId w:val="16"/>
+    <w:lvlOverride w:ilvl="0">
+      <w:startOverride w:val="1"/>
+    </w:lvlOverride>
+    <w:lvlOverride w:ilvl="1">
+      <w:startOverride w:val="1"/>
+    </w:lvlOverride>
+    <w:lvlOverride w:ilvl="2">
+      <w:startOverride w:val="1"/>
+    </w:lvlOverride>
+    <w:lvlOverride w:ilvl="3">
+      <w:startOverride w:val="1"/>
+    </w:lvlOverride>
+    <w:lvlOverride w:ilvl="4">
+      <w:startOverride w:val="1"/>
+    </w:lvlOverride>
+    <w:lvlOverride w:ilvl="5">
+      <w:startOverride w:val="1"/>
+    </w:lvlOverride>
+    <w:lvlOverride w:ilvl="6">
+      <w:startOverride w:val="1"/>
+    </w:lvlOverride>
+    <w:lvlOverride w:ilvl="7">
+      <w:startOverride w:val="1"/>
+    </w:lvlOverride>
+    <w:lvlOverride w:ilvl="8">
+      <w:startOverride w:val="1"/>
+    </w:lvlOverride>
   </w:num>
   <w:numIdMacAtCleanup w:val="12"/>
 </w:numbering>
@@ -8110,7 +8295,6 @@
   <w:style w:type="character" w:default="1" w:styleId="DefaultParagraphFont">
     <w:name w:val="Default Paragraph Font"/>
     <w:uiPriority w:val="1"/>
-    <w:semiHidden/>
     <w:unhideWhenUsed/>
   </w:style>
   <w:style w:type="table" w:default="1" w:styleId="TableNormal">
@@ -8859,7 +9043,7 @@
 </file>
 
 <file path=customXml/itemProps1.xml><?xml version="1.0" encoding="utf-8"?>
-<ds:datastoreItem xmlns:ds="http://schemas.openxmlformats.org/officeDocument/2006/customXml" ds:itemID="{50420CB4-86F1-4CC6-8A0E-9266B53C38A1}">
+<ds:datastoreItem xmlns:ds="http://schemas.openxmlformats.org/officeDocument/2006/customXml" ds:itemID="{040CB20F-EF1E-4E71-B5C2-B0499B9E6453}">
   <ds:schemaRefs>
     <ds:schemaRef ds:uri="http://schemas.openxmlformats.org/officeDocument/2006/bibliography"/>
   </ds:schemaRefs>

</xml_diff>

<commit_message>
Finished inlay list and now working on the prompting text fields.
</commit_message>
<xml_diff>
--- a/Assignment #4 - iOS Prototype/Report/CS235 - Assignment #4 - Final Report.docx
+++ b/Assignment #4 - iOS Prototype/Report/CS235 - Assignment #4 - Final Report.docx
@@ -422,7 +422,7 @@
         </w:rPr>
         <w:fldChar w:fldCharType="separate"/>
       </w:r>
-      <w:hyperlink w:anchor="_Toc417174621" w:history="1">
+      <w:hyperlink w:anchor="_Toc417175517" w:history="1">
         <w:r>
           <w:rPr>
             <w:rStyle w:val="Hyperlink"/>
@@ -463,7 +463,7 @@
             <w:noProof/>
             <w:webHidden/>
           </w:rPr>
-          <w:instrText xml:space="preserve"> PAGEREF _Toc417174621 \h </w:instrText>
+          <w:instrText xml:space="preserve"> PAGEREF _Toc417175517 \h </w:instrText>
         </w:r>
         <w:r>
           <w:rPr>
@@ -506,7 +506,7 @@
           <w:noProof/>
         </w:rPr>
       </w:pPr>
-      <w:hyperlink w:anchor="_Toc417174622" w:history="1">
+      <w:hyperlink w:anchor="_Toc417175518" w:history="1">
         <w:r>
           <w:rPr>
             <w:rStyle w:val="Hyperlink"/>
@@ -547,7 +547,7 @@
             <w:noProof/>
             <w:webHidden/>
           </w:rPr>
-          <w:instrText xml:space="preserve"> PAGEREF _Toc417174622 \h </w:instrText>
+          <w:instrText xml:space="preserve"> PAGEREF _Toc417175518 \h </w:instrText>
         </w:r>
         <w:r>
           <w:rPr>
@@ -590,7 +590,7 @@
           <w:noProof/>
         </w:rPr>
       </w:pPr>
-      <w:hyperlink w:anchor="_Toc417174623" w:history="1">
+      <w:hyperlink w:anchor="_Toc417175519" w:history="1">
         <w:r>
           <w:rPr>
             <w:rStyle w:val="Hyperlink"/>
@@ -631,7 +631,7 @@
             <w:noProof/>
             <w:webHidden/>
           </w:rPr>
-          <w:instrText xml:space="preserve"> PAGEREF _Toc417174623 \h </w:instrText>
+          <w:instrText xml:space="preserve"> PAGEREF _Toc417175519 \h </w:instrText>
         </w:r>
         <w:r>
           <w:rPr>
@@ -674,7 +674,7 @@
           <w:noProof/>
         </w:rPr>
       </w:pPr>
-      <w:hyperlink w:anchor="_Toc417174624" w:history="1">
+      <w:hyperlink w:anchor="_Toc417175520" w:history="1">
         <w:r>
           <w:rPr>
             <w:rStyle w:val="Hyperlink"/>
@@ -715,7 +715,7 @@
             <w:noProof/>
             <w:webHidden/>
           </w:rPr>
-          <w:instrText xml:space="preserve"> PAGEREF _Toc417174624 \h </w:instrText>
+          <w:instrText xml:space="preserve"> PAGEREF _Toc417175520 \h </w:instrText>
         </w:r>
         <w:r>
           <w:rPr>
@@ -758,7 +758,7 @@
           <w:noProof/>
         </w:rPr>
       </w:pPr>
-      <w:hyperlink w:anchor="_Toc417174625" w:history="1">
+      <w:hyperlink w:anchor="_Toc417175521" w:history="1">
         <w:r>
           <w:rPr>
             <w:rStyle w:val="Hyperlink"/>
@@ -799,7 +799,7 @@
             <w:noProof/>
             <w:webHidden/>
           </w:rPr>
-          <w:instrText xml:space="preserve"> PAGEREF _Toc417174625 \h </w:instrText>
+          <w:instrText xml:space="preserve"> PAGEREF _Toc417175521 \h </w:instrText>
         </w:r>
         <w:r>
           <w:rPr>
@@ -842,7 +842,7 @@
           <w:noProof/>
         </w:rPr>
       </w:pPr>
-      <w:hyperlink w:anchor="_Toc417174626" w:history="1">
+      <w:hyperlink w:anchor="_Toc417175522" w:history="1">
         <w:r>
           <w:rPr>
             <w:rStyle w:val="Hyperlink"/>
@@ -883,7 +883,7 @@
             <w:noProof/>
             <w:webHidden/>
           </w:rPr>
-          <w:instrText xml:space="preserve"> PAGEREF _Toc417174626 \h </w:instrText>
+          <w:instrText xml:space="preserve"> PAGEREF _Toc417175522 \h </w:instrText>
         </w:r>
         <w:r>
           <w:rPr>
@@ -926,7 +926,7 @@
           <w:noProof/>
         </w:rPr>
       </w:pPr>
-      <w:hyperlink w:anchor="_Toc417174627" w:history="1">
+      <w:hyperlink w:anchor="_Toc417175523" w:history="1">
         <w:r>
           <w:rPr>
             <w:rStyle w:val="Hyperlink"/>
@@ -967,7 +967,7 @@
             <w:noProof/>
             <w:webHidden/>
           </w:rPr>
-          <w:instrText xml:space="preserve"> PAGEREF _Toc417174627 \h </w:instrText>
+          <w:instrText xml:space="preserve"> PAGEREF _Toc417175523 \h </w:instrText>
         </w:r>
         <w:r>
           <w:rPr>
@@ -987,7 +987,7 @@
             <w:noProof/>
             <w:webHidden/>
           </w:rPr>
-          <w:t>5</w:t>
+          <w:t>6</w:t>
         </w:r>
         <w:r>
           <w:rPr>
@@ -1010,7 +1010,7 @@
           <w:noProof/>
         </w:rPr>
       </w:pPr>
-      <w:hyperlink w:anchor="_Toc417174628" w:history="1">
+      <w:hyperlink w:anchor="_Toc417175524" w:history="1">
         <w:r>
           <w:rPr>
             <w:rStyle w:val="Hyperlink"/>
@@ -1051,7 +1051,7 @@
             <w:noProof/>
             <w:webHidden/>
           </w:rPr>
-          <w:instrText xml:space="preserve"> PAGEREF _Toc417174628 \h </w:instrText>
+          <w:instrText xml:space="preserve"> PAGEREF _Toc417175524 \h </w:instrText>
         </w:r>
         <w:r>
           <w:rPr>
@@ -1094,7 +1094,7 @@
           <w:noProof/>
         </w:rPr>
       </w:pPr>
-      <w:hyperlink w:anchor="_Toc417174629" w:history="1">
+      <w:hyperlink w:anchor="_Toc417175525" w:history="1">
         <w:r>
           <w:rPr>
             <w:rStyle w:val="Hyperlink"/>
@@ -1135,7 +1135,7 @@
             <w:noProof/>
             <w:webHidden/>
           </w:rPr>
-          <w:instrText xml:space="preserve"> PAGEREF _Toc417174629 \h </w:instrText>
+          <w:instrText xml:space="preserve"> PAGEREF _Toc417175525 \h </w:instrText>
         </w:r>
         <w:r>
           <w:rPr>
@@ -1155,7 +1155,7 @@
             <w:noProof/>
             <w:webHidden/>
           </w:rPr>
-          <w:t>9</w:t>
+          <w:t>10</w:t>
         </w:r>
         <w:r>
           <w:rPr>
@@ -1178,7 +1178,7 @@
           <w:noProof/>
         </w:rPr>
       </w:pPr>
-      <w:hyperlink w:anchor="_Toc417174630" w:history="1">
+      <w:hyperlink w:anchor="_Toc417175526" w:history="1">
         <w:r>
           <w:rPr>
             <w:rStyle w:val="Hyperlink"/>
@@ -1219,7 +1219,7 @@
             <w:noProof/>
             <w:webHidden/>
           </w:rPr>
-          <w:instrText xml:space="preserve"> PAGEREF _Toc417174630 \h </w:instrText>
+          <w:instrText xml:space="preserve"> PAGEREF _Toc417175526 \h </w:instrText>
         </w:r>
         <w:r>
           <w:rPr>
@@ -1239,7 +1239,7 @@
             <w:noProof/>
             <w:webHidden/>
           </w:rPr>
-          <w:t>10</w:t>
+          <w:t>11</w:t>
         </w:r>
         <w:r>
           <w:rPr>
@@ -1282,7 +1282,7 @@
       <w:pPr>
         <w:pStyle w:val="Heading1"/>
       </w:pPr>
-      <w:bookmarkStart w:id="2" w:name="_Toc417174621"/>
+      <w:bookmarkStart w:id="2" w:name="_Toc417175517"/>
       <w:r>
         <w:lastRenderedPageBreak/>
         <w:t>Summary</w:t>
@@ -1388,7 +1388,7 @@
       <w:pPr>
         <w:pStyle w:val="Heading1"/>
       </w:pPr>
-      <w:bookmarkStart w:id="3" w:name="_Toc417174622"/>
+      <w:bookmarkStart w:id="3" w:name="_Toc417175518"/>
       <w:r>
         <w:t>Application Overview</w:t>
       </w:r>
@@ -1476,7 +1476,7 @@
       <w:pPr>
         <w:pStyle w:val="Heading1"/>
       </w:pPr>
-      <w:bookmarkStart w:id="4" w:name="_Toc417174623"/>
+      <w:bookmarkStart w:id="4" w:name="_Toc417175519"/>
       <w:r>
         <w:t>Application Files and Source Code</w:t>
       </w:r>
@@ -1844,13 +1844,21 @@
         <w:t>Runtime Environment:</w:t>
       </w:r>
       <w:r>
-        <w:t xml:space="preserve"> Apple X</w:t>
+        <w:t xml:space="preserve"> Apple </w:t>
+      </w:r>
+      <w:proofErr w:type="spellStart"/>
+      <w:r>
+        <w:t>X</w:t>
       </w:r>
       <w:r>
         <w:t>c</w:t>
       </w:r>
       <w:r>
-        <w:t xml:space="preserve">ode ver. </w:t>
+        <w:t>ode</w:t>
+      </w:r>
+      <w:proofErr w:type="spellEnd"/>
+      <w:r>
+        <w:t xml:space="preserve"> ver. </w:t>
       </w:r>
       <w:r>
         <w:t>6.3</w:t>
@@ -1874,7 +1882,15 @@
         <w:t xml:space="preserve">To run the application, </w:t>
       </w:r>
       <w:r>
-        <w:t>the source code included with our submission in the file “Assignment #4 – iOS Prototype.”</w:t>
+        <w:t xml:space="preserve">the source code included with our submission in the file “Assignment #4 – </w:t>
+      </w:r>
+      <w:proofErr w:type="spellStart"/>
+      <w:r>
+        <w:t>iOS</w:t>
+      </w:r>
+      <w:proofErr w:type="spellEnd"/>
+      <w:r>
+        <w:t xml:space="preserve"> Prototype.”</w:t>
       </w:r>
       <w:r>
         <w:t xml:space="preserve"> should be unzipped; f</w:t>
@@ -1886,13 +1902,29 @@
         <w:t xml:space="preserve"> assume the folder name used the default naming of </w:t>
       </w:r>
       <w:r>
-        <w:t xml:space="preserve">“Assignment #4 – iOS Prototype.”  </w:t>
+        <w:t xml:space="preserve">“Assignment #4 – </w:t>
+      </w:r>
+      <w:proofErr w:type="spellStart"/>
+      <w:r>
+        <w:t>iOS</w:t>
+      </w:r>
+      <w:proofErr w:type="spellEnd"/>
+      <w:r>
+        <w:t xml:space="preserve"> Prototype.”  </w:t>
       </w:r>
       <w:r>
         <w:t>Next, o</w:t>
       </w:r>
       <w:r>
-        <w:t xml:space="preserve">pen XCode and import the project by clicking on the “Open another project…” button in the bottom right corner as shown in </w:t>
+        <w:t xml:space="preserve">pen </w:t>
+      </w:r>
+      <w:proofErr w:type="spellStart"/>
+      <w:r>
+        <w:t>XCode</w:t>
+      </w:r>
+      <w:proofErr w:type="spellEnd"/>
+      <w:r>
+        <w:t xml:space="preserve"> and import the project by clicking on the “Open another project…” button in the bottom right corner as shown in </w:t>
       </w:r>
       <w:r>
         <w:fldChar w:fldCharType="begin"/>
@@ -2005,8 +2037,13 @@
       </w:fldSimple>
       <w:bookmarkEnd w:id="5"/>
       <w:r>
-        <w:t xml:space="preserve"> – Importing the Project into Xcode</w:t>
-      </w:r>
+        <w:t xml:space="preserve"> – Importing the Project into </w:t>
+      </w:r>
+      <w:proofErr w:type="spellStart"/>
+      <w:r>
+        <w:t>Xcode</w:t>
+      </w:r>
+      <w:proofErr w:type="spellEnd"/>
     </w:p>
     <w:p>
       <w:pPr>
@@ -2018,13 +2055,42 @@
         <w:ind w:firstLine="270"/>
       </w:pPr>
       <w:r>
-        <w:t>A viewer will then open that allows you to browse to the Xcode</w:t>
-      </w:r>
+        <w:t xml:space="preserve">A viewer will then open that allows you to browse to the </w:t>
+      </w:r>
+      <w:proofErr w:type="spellStart"/>
+      <w:r>
+        <w:t>Xcode</w:t>
+      </w:r>
+      <w:proofErr w:type="spellEnd"/>
       <w:r>
         <w:t xml:space="preserve"> project.  Navigate to the folder </w:t>
       </w:r>
       <w:r>
-        <w:t xml:space="preserve">containing the source code. Next select the folder name “iOSPrototype.”  In there, you will find an Xcode project name “iOSPrototype.xcodeproj.”  Select that and click “Open” as shown in </w:t>
+        <w:t>containing the source code. Next select the folder name “</w:t>
+      </w:r>
+      <w:proofErr w:type="spellStart"/>
+      <w:r>
+        <w:t>iOSPrototype</w:t>
+      </w:r>
+      <w:proofErr w:type="spellEnd"/>
+      <w:r>
+        <w:t xml:space="preserve">.”  In there, you will find an </w:t>
+      </w:r>
+      <w:proofErr w:type="spellStart"/>
+      <w:r>
+        <w:t>Xcode</w:t>
+      </w:r>
+      <w:proofErr w:type="spellEnd"/>
+      <w:r>
+        <w:t xml:space="preserve"> project name “</w:t>
+      </w:r>
+      <w:proofErr w:type="spellStart"/>
+      <w:r>
+        <w:t>iOSPrototype.xcodeproj</w:t>
+      </w:r>
+      <w:proofErr w:type="spellEnd"/>
+      <w:r>
+        <w:t xml:space="preserve">.”  Select that and click “Open” as shown in </w:t>
       </w:r>
       <w:r>
         <w:fldChar w:fldCharType="begin"/>
@@ -2152,7 +2218,15 @@
         <w:t xml:space="preserve"> – </w:t>
       </w:r>
       <w:r>
-        <w:t>Selecting the Project in the Xcode File Browser</w:t>
+        <w:t xml:space="preserve">Selecting the Project in the </w:t>
+      </w:r>
+      <w:proofErr w:type="spellStart"/>
+      <w:r>
+        <w:t>Xcode</w:t>
+      </w:r>
+      <w:proofErr w:type="spellEnd"/>
+      <w:r>
+        <w:t xml:space="preserve"> File Browser</w:t>
       </w:r>
     </w:p>
     <w:p/>
@@ -2161,7 +2235,23 @@
         <w:ind w:firstLine="270"/>
       </w:pPr>
       <w:r>
-        <w:t xml:space="preserve">After clicking “Open”, the project will automatically open in Xcode.  Verify that the iPhone 6 runtime environment is selected and click the run button </w:t>
+        <w:t xml:space="preserve">After clicking “Open”, the project will automatically open in </w:t>
+      </w:r>
+      <w:proofErr w:type="spellStart"/>
+      <w:r>
+        <w:t>Xcode</w:t>
+      </w:r>
+      <w:proofErr w:type="spellEnd"/>
+      <w:r>
+        <w:t xml:space="preserve">.  Verify that the </w:t>
+      </w:r>
+      <w:proofErr w:type="spellStart"/>
+      <w:r>
+        <w:t>iPhone</w:t>
+      </w:r>
+      <w:proofErr w:type="spellEnd"/>
+      <w:r>
+        <w:t xml:space="preserve"> 6 runtime environment is selected and click the run button </w:t>
       </w:r>
       <w:r>
         <w:t xml:space="preserve">as </w:t>
@@ -2194,7 +2284,23 @@
         <w:t>.</w:t>
       </w:r>
       <w:r>
-        <w:t xml:space="preserve"> A modal dialog box stating “Build Successful” should appear at which point the iOS Simulator will open showing our iOS application.</w:t>
+        <w:t xml:space="preserve"> A modal dialog box stating “Build Successful” should appear at which point the </w:t>
+      </w:r>
+      <w:proofErr w:type="spellStart"/>
+      <w:r>
+        <w:t>iOS</w:t>
+      </w:r>
+      <w:proofErr w:type="spellEnd"/>
+      <w:r>
+        <w:t xml:space="preserve"> Simulator will open showing our </w:t>
+      </w:r>
+      <w:proofErr w:type="spellStart"/>
+      <w:r>
+        <w:t>iOS</w:t>
+      </w:r>
+      <w:proofErr w:type="spellEnd"/>
+      <w:r>
+        <w:t xml:space="preserve"> application.</w:t>
       </w:r>
     </w:p>
     <w:p/>
@@ -2284,16 +2390,20 @@
       </w:fldSimple>
       <w:bookmarkEnd w:id="7"/>
       <w:r>
-        <w:t xml:space="preserve"> – Running the Project in Xcode</w:t>
-      </w:r>
+        <w:t xml:space="preserve"> – Running the Project in </w:t>
+      </w:r>
+      <w:proofErr w:type="spellStart"/>
+      <w:r>
+        <w:t>Xcode</w:t>
+      </w:r>
+      <w:proofErr w:type="spellEnd"/>
     </w:p>
     <w:p/>
-    <w:p/>
     <w:p>
       <w:pPr>
         <w:pStyle w:val="Heading1"/>
       </w:pPr>
-      <w:bookmarkStart w:id="8" w:name="_Toc417174624"/>
+      <w:bookmarkStart w:id="8" w:name="_Toc417175520"/>
       <w:r>
         <w:t>Prototype Presentation</w:t>
       </w:r>
@@ -2364,7 +2474,15 @@
         <w:t xml:space="preserve">Given the </w:t>
       </w:r>
       <w:r>
-        <w:t>very positive feedback we received from both Professor Mak and the class after our web application presentation, we saw no need to change our application in this presentation.  Overall, we felt the presentation was a success and was engaging to the audience.</w:t>
+        <w:t xml:space="preserve">very positive feedback we received from both Professor </w:t>
+      </w:r>
+      <w:proofErr w:type="spellStart"/>
+      <w:r>
+        <w:t>Mak</w:t>
+      </w:r>
+      <w:proofErr w:type="spellEnd"/>
+      <w:r>
+        <w:t xml:space="preserve"> and the class after our web application presentation, we saw no need to change our application in this presentation.  Overall, we felt the presentation was a success and was engaging to the audience.</w:t>
       </w:r>
       <w:r>
         <w:t xml:space="preserve"> </w:t>
@@ -2408,7 +2526,7 @@
       <w:pPr>
         <w:pStyle w:val="Heading1"/>
       </w:pPr>
-      <w:bookmarkStart w:id="9" w:name="_Toc417174625"/>
+      <w:bookmarkStart w:id="9" w:name="_Toc417175521"/>
       <w:r>
         <w:t>Design Patterns</w:t>
       </w:r>
@@ -2554,7 +2672,7 @@
           <w:numId w:val="24"/>
         </w:numPr>
       </w:pPr>
-      <w:bookmarkStart w:id="10" w:name="_Toc417174626"/>
+      <w:bookmarkStart w:id="10" w:name="_Toc417175522"/>
       <w:r>
         <w:t>Inlay List Design Pattern</w:t>
       </w:r>
@@ -2639,32 +2757,32 @@
         <w:t xml:space="preserve">.  </w:t>
       </w:r>
       <w:r>
-        <w:t xml:space="preserve">What is </w:t>
+        <w:t>What is more, e</w:t>
+      </w:r>
+      <w:r>
+        <w:t xml:space="preserve">ach to-do list item </w:t>
+      </w:r>
+      <w:r>
+        <w:t>will</w:t>
+      </w:r>
+      <w:r>
+        <w:t xml:space="preserve"> </w:t>
+      </w:r>
+      <w:r>
+        <w:t xml:space="preserve">have several pieces of information associated with it including: </w:t>
+      </w:r>
+      <w:r>
+        <w:t xml:space="preserve">a </w:t>
+      </w:r>
+      <w:r>
+        <w:t>title</w:t>
+      </w:r>
+      <w:r>
+        <w:t xml:space="preserve">, </w:t>
       </w:r>
       <w:r>
         <w:lastRenderedPageBreak/>
-        <w:t>more, e</w:t>
-      </w:r>
-      <w:r>
-        <w:t xml:space="preserve">ach to-do list item </w:t>
-      </w:r>
-      <w:r>
-        <w:t>will</w:t>
-      </w:r>
-      <w:r>
-        <w:t xml:space="preserve"> </w:t>
-      </w:r>
-      <w:r>
-        <w:t xml:space="preserve">have several pieces of information associated with it including: </w:t>
-      </w:r>
-      <w:r>
-        <w:t xml:space="preserve">a </w:t>
-      </w:r>
-      <w:r>
-        <w:t>title</w:t>
-      </w:r>
-      <w:r>
-        <w:t xml:space="preserve">, description, priority, completion </w:t>
+        <w:t xml:space="preserve">description, priority, completion </w:t>
       </w:r>
       <w:r>
         <w:t xml:space="preserve">due </w:t>
@@ -2673,7 +2791,15 @@
         <w:t>date, etc.  To display all of this information at once for each to-do list item would be a large visual cognitive load</w:t>
       </w:r>
       <w:r>
-        <w:t xml:space="preserve"> and would greatly reduce the scanability of the list</w:t>
+        <w:t xml:space="preserve"> and would greatly reduce the </w:t>
+      </w:r>
+      <w:proofErr w:type="spellStart"/>
+      <w:r>
+        <w:t>scanability</w:t>
+      </w:r>
+      <w:proofErr w:type="spellEnd"/>
+      <w:r>
+        <w:t xml:space="preserve"> of the list</w:t>
       </w:r>
       <w:r>
         <w:t xml:space="preserve">.  </w:t>
@@ -2997,15 +3123,141 @@
       </w:r>
     </w:p>
     <w:p/>
+    <w:p>
+      <w:r>
+        <w:tab/>
+        <w:t xml:space="preserve">During our in class presentation, we spoke multiple times about the importance of brand cohesion between the mobile and web applications.  When developing the mobile application, we strived to keep the interface as close as possible to the web application.  Figures </w:t>
+      </w:r>
+      <w:r>
+        <w:fldChar w:fldCharType="begin"/>
+      </w:r>
+      <w:r>
+        <w:instrText xml:space="preserve"> REF _Ref417175468 \# "0" \h </w:instrText>
+      </w:r>
+      <w:r>
+        <w:fldChar w:fldCharType="separate"/>
+      </w:r>
+      <w:r>
+        <w:t>6</w:t>
+      </w:r>
+      <w:r>
+        <w:fldChar w:fldCharType="end"/>
+      </w:r>
+      <w:r>
+        <w:t xml:space="preserve"> and </w:t>
+      </w:r>
+      <w:r>
+        <w:fldChar w:fldCharType="begin"/>
+      </w:r>
+      <w:r>
+        <w:instrText xml:space="preserve"> REF _Ref417175469 \# "0" \h </w:instrText>
+      </w:r>
+      <w:r>
+        <w:fldChar w:fldCharType="separate"/>
+      </w:r>
+      <w:r>
+        <w:t>7</w:t>
+      </w:r>
+      <w:r>
+        <w:fldChar w:fldCharType="end"/>
+      </w:r>
+      <w:r>
+        <w:t xml:space="preserve"> show the inlay lists from our web application.  Similarity between the two </w:t>
+      </w:r>
+      <w:proofErr w:type="gramStart"/>
+      <w:r>
+        <w:t>application</w:t>
+      </w:r>
+      <w:proofErr w:type="gramEnd"/>
+      <w:r>
+        <w:t xml:space="preserve"> allows for a user to share their frequency of practice between the two </w:t>
+      </w:r>
+      <w:r>
+        <w:lastRenderedPageBreak/>
+        <w:t>applications.  Below are examples where we tried to ensure similarity between the two to-do list implementations:</w:t>
+      </w:r>
+    </w:p>
     <w:p/>
     <w:p>
-      <w:r>
-        <w:tab/>
-        <w:t xml:space="preserve">The second additional feature we added was to use color to distinguish between a to-do list item’s title (which always has a white background) and its description field (which always has a light blue background).  </w:t>
-      </w:r>
-      <w:r>
-        <w:lastRenderedPageBreak/>
-        <w:t>This will allow a user to visually recognize the nature of a particular section of displayed text without relying on recall.</w:t>
+      <w:pPr>
+        <w:pStyle w:val="ListParagraph"/>
+        <w:numPr>
+          <w:ilvl w:val="6"/>
+          <w:numId w:val="1"/>
+        </w:numPr>
+        <w:ind w:hanging="630"/>
+      </w:pPr>
+      <w:r>
+        <w:t>T</w:t>
+      </w:r>
+      <w:r>
+        <w:t>itle b</w:t>
+      </w:r>
+      <w:r>
+        <w:t>ar with the text “To-Do List”</w:t>
+      </w:r>
+    </w:p>
+    <w:p>
+      <w:pPr>
+        <w:pStyle w:val="ListParagraph"/>
+        <w:numPr>
+          <w:ilvl w:val="0"/>
+          <w:numId w:val="0"/>
+        </w:numPr>
+        <w:ind w:left="1080"/>
+      </w:pPr>
+    </w:p>
+    <w:p>
+      <w:pPr>
+        <w:pStyle w:val="ListParagraph"/>
+        <w:numPr>
+          <w:ilvl w:val="6"/>
+          <w:numId w:val="1"/>
+        </w:numPr>
+        <w:ind w:hanging="630"/>
+      </w:pPr>
+      <w:r>
+        <w:t>Color scheme for the title board and text color as well as the unexpanded (white) and expanded (light blue) to-do list items.</w:t>
+      </w:r>
+    </w:p>
+    <w:p>
+      <w:pPr>
+        <w:pStyle w:val="ListParagraph"/>
+        <w:numPr>
+          <w:ilvl w:val="0"/>
+          <w:numId w:val="0"/>
+        </w:numPr>
+        <w:ind w:left="1080"/>
+      </w:pPr>
+    </w:p>
+    <w:p>
+      <w:pPr>
+        <w:pStyle w:val="ListParagraph"/>
+        <w:numPr>
+          <w:ilvl w:val="6"/>
+          <w:numId w:val="1"/>
+        </w:numPr>
+        <w:ind w:hanging="630"/>
+      </w:pPr>
+      <w:r>
+        <w:t>Organization of the text in the</w:t>
+      </w:r>
+      <w:r>
+        <w:t xml:space="preserve"> expanded to-do list description.</w:t>
+      </w:r>
+    </w:p>
+    <w:p/>
+    <w:p>
+      <w:pPr>
+        <w:pStyle w:val="ListParagraph"/>
+        <w:numPr>
+          <w:ilvl w:val="6"/>
+          <w:numId w:val="1"/>
+        </w:numPr>
+        <w:ind w:hanging="630"/>
+      </w:pPr>
+      <w:r>
+        <w:t>The plus (“+”) sign to indicate that a to-do list can be expanded.</w:t>
       </w:r>
     </w:p>
     <w:p/>
@@ -3069,6 +3321,7 @@
       <w:pPr>
         <w:pStyle w:val="Caption"/>
       </w:pPr>
+      <w:bookmarkStart w:id="13" w:name="_Ref417175468"/>
       <w:r>
         <w:t xml:space="preserve">Figure </w:t>
       </w:r>
@@ -3077,9 +3330,10 @@
           <w:rPr>
             <w:noProof/>
           </w:rPr>
-          <w:t>4</w:t>
+          <w:t>6</w:t>
         </w:r>
       </w:fldSimple>
+      <w:bookmarkEnd w:id="13"/>
       <w:r>
         <w:t xml:space="preserve"> – Web Application’s Unexpanded Inlay To-Do List</w:t>
       </w:r>
@@ -3094,7 +3348,7 @@
           <w:noProof/>
         </w:rPr>
         <w:pict>
-          <v:rect id="_x0000_s1047" style="position:absolute;left:0;text-align:left;margin-left:193.5pt;margin-top:51.35pt;width:141.75pt;height:74.8pt;z-index:251682816" filled="f" strokecolor="red" strokeweight="1.5pt"/>
+          <v:rect id="_x0000_s1047" style="position:absolute;left:0;text-align:left;margin-left:193.5pt;margin-top:51.35pt;width:141.7pt;height:74.8pt;z-index:251682816" filled="f" strokecolor="red" strokeweight="2pt"/>
         </w:pict>
       </w:r>
       <w:r>
@@ -3150,6 +3404,7 @@
       <w:pPr>
         <w:pStyle w:val="Caption"/>
       </w:pPr>
+      <w:bookmarkStart w:id="14" w:name="_Ref417175469"/>
       <w:r>
         <w:t xml:space="preserve">Figure </w:t>
       </w:r>
@@ -3158,9 +3413,10 @@
           <w:rPr>
             <w:noProof/>
           </w:rPr>
-          <w:t>5</w:t>
+          <w:t>7</w:t>
         </w:r>
       </w:fldSimple>
+      <w:bookmarkEnd w:id="14"/>
       <w:r>
         <w:t xml:space="preserve"> – Web Application’s Expanded Inlay To-Do List</w:t>
       </w:r>
@@ -3171,7 +3427,7 @@
       <w:pPr>
         <w:pStyle w:val="Heading2"/>
       </w:pPr>
-      <w:bookmarkStart w:id="13" w:name="_Toc417174627"/>
+      <w:bookmarkStart w:id="15" w:name="_Toc417175523"/>
       <w:r>
         <w:t xml:space="preserve">Alternate Views </w:t>
       </w:r>
@@ -3181,7 +3437,7 @@
       <w:r>
         <w:t>Pattern</w:t>
       </w:r>
-      <w:bookmarkEnd w:id="13"/>
+      <w:bookmarkEnd w:id="15"/>
     </w:p>
     <w:p/>
     <w:p>
@@ -3419,7 +3675,7 @@
         <w:fldChar w:fldCharType="separate"/>
       </w:r>
       <w:r>
-        <w:t>6</w:t>
+        <w:t>8</w:t>
       </w:r>
       <w:r>
         <w:fldChar w:fldCharType="end"/>
@@ -3437,7 +3693,7 @@
         <w:fldChar w:fldCharType="separate"/>
       </w:r>
       <w:r>
-        <w:t>7</w:t>
+        <w:t>9</w:t>
       </w:r>
       <w:r>
         <w:fldChar w:fldCharType="end"/>
@@ -3455,7 +3711,7 @@
         <w:fldChar w:fldCharType="separate"/>
       </w:r>
       <w:r>
-        <w:t>8</w:t>
+        <w:t>10</w:t>
       </w:r>
       <w:r>
         <w:fldChar w:fldCharType="end"/>
@@ -3496,7 +3752,7 @@
       <w:pPr>
         <w:pStyle w:val="Heading2"/>
       </w:pPr>
-      <w:bookmarkStart w:id="14" w:name="_Toc417174628"/>
+      <w:bookmarkStart w:id="16" w:name="_Toc417175524"/>
       <w:r>
         <w:t>Prompting Text Field</w:t>
       </w:r>
@@ -3506,7 +3762,7 @@
       <w:r>
         <w:t xml:space="preserve"> Pattern</w:t>
       </w:r>
-      <w:bookmarkEnd w:id="14"/>
+      <w:bookmarkEnd w:id="16"/>
     </w:p>
     <w:p/>
     <w:p>
@@ -3547,11 +3803,7 @@
         <w:t xml:space="preserve">  </w:t>
       </w:r>
       <w:r>
-        <w:t xml:space="preserve">The Prompting Text </w:t>
-      </w:r>
-      <w:r>
-        <w:lastRenderedPageBreak/>
-        <w:t>Field Pattern includes prefilled information inside a text field to inform the user regarding the nature of the input</w:t>
+        <w:t>The Prompting Text Field Pattern includes prefilled information inside a text field to inform the user regarding the nature of the input</w:t>
       </w:r>
       <w:r>
         <w:t xml:space="preserve"> field</w:t>
@@ -3566,142 +3818,86 @@
         <w:ind w:firstLine="360"/>
       </w:pPr>
       <w:r>
-        <w:t>To reduce the amount a user must think when using our application and to reduce the likelihood of user error, our application used the Prompting Text Field design pattern in two different place</w:t>
+        <w:t>The Prompting Text Field design pattern reduce</w:t>
       </w:r>
       <w:r>
         <w:t>s</w:t>
       </w:r>
       <w:r>
-        <w:t>.  First, on the login page (</w:t>
-      </w:r>
-      <w:r>
-        <w:t xml:space="preserve">shown in </w:t>
+        <w:t xml:space="preserve"> the amount a user must think when using </w:t>
+      </w:r>
+      <w:r>
+        <w:t xml:space="preserve">any application; it also reduces </w:t>
+      </w:r>
+      <w:r>
+        <w:t xml:space="preserve">the likelihood of user error. </w:t>
+      </w:r>
+      <w:r>
+        <w:t>O</w:t>
+      </w:r>
+      <w:r>
+        <w:t>ur original web application</w:t>
+      </w:r>
+      <w:r>
+        <w:t xml:space="preserve"> </w:t>
+      </w:r>
+      <w:r>
+        <w:t xml:space="preserve">failed to take full advantage of the benefits provided by prompting text fields.  </w:t>
+      </w:r>
+      <w:r>
+        <w:t xml:space="preserve">Figures </w:t>
       </w:r>
       <w:r>
         <w:fldChar w:fldCharType="begin"/>
       </w:r>
       <w:r>
-        <w:instrText xml:space="preserve"> REF  _Ref414730990 \* Lower \h </w:instrText>
+        <w:instrText xml:space="preserve"> REF _Ref414730990 \# "0" \h </w:instrText>
       </w:r>
       <w:r>
         <w:fldChar w:fldCharType="separate"/>
       </w:r>
       <w:r>
-        <w:t xml:space="preserve">figure </w:t>
-      </w:r>
-      <w:r>
-        <w:rPr>
-          <w:noProof/>
-        </w:rPr>
-        <w:t>9</w:t>
+        <w:t>11</w:t>
       </w:r>
       <w:r>
         <w:fldChar w:fldCharType="end"/>
       </w:r>
       <w:r>
-        <w:t>)</w:t>
-      </w:r>
-      <w:r>
-        <w:t xml:space="preserve">, the username field is </w:t>
-      </w:r>
-      <w:r>
-        <w:t>prepopulated</w:t>
-      </w:r>
-      <w:r>
-        <w:t xml:space="preserve"> with the text “Username”, and </w:t>
-      </w:r>
-      <w:r>
-        <w:t xml:space="preserve">the password field has </w:t>
-      </w:r>
-      <w:r>
-        <w:t>pre-masked</w:t>
-      </w:r>
-      <w:r>
-        <w:t xml:space="preserve"> characters to </w:t>
-      </w:r>
-      <w:r>
-        <w:t>indicate to</w:t>
-      </w:r>
-      <w:r>
-        <w:t xml:space="preserve"> the user </w:t>
-      </w:r>
-      <w:r>
-        <w:t>that they should enter their password in the lower box</w:t>
-      </w:r>
-      <w:r>
-        <w:t xml:space="preserve">.  </w:t>
-      </w:r>
-      <w:r>
-        <w:t>This type of formatting will allow a user to quickly recognize the type of input</w:t>
-      </w:r>
-      <w:r>
-        <w:t xml:space="preserve"> taken by</w:t>
-      </w:r>
-      <w:r>
-        <w:t xml:space="preserve"> each field with</w:t>
-      </w:r>
-      <w:r>
-        <w:t xml:space="preserve"> little to no</w:t>
-      </w:r>
-      <w:r>
-        <w:t xml:space="preserve"> </w:t>
-      </w:r>
-      <w:r>
-        <w:t>thought</w:t>
-      </w:r>
-      <w:r>
-        <w:t xml:space="preserve">.  </w:t>
-      </w:r>
-      <w:r>
-        <w:t xml:space="preserve">While the password prompting is somewhat more subtle than </w:t>
-      </w:r>
-      <w:r>
-        <w:t xml:space="preserve">the model used for the </w:t>
-      </w:r>
-      <w:r>
-        <w:t>“Username”</w:t>
-      </w:r>
-      <w:r>
-        <w:t xml:space="preserve"> field</w:t>
-      </w:r>
-      <w:r>
-        <w:t xml:space="preserve">, we felt this was sufficient for the </w:t>
-      </w:r>
-      <w:r>
-        <w:t>average</w:t>
-      </w:r>
-      <w:r>
-        <w:t xml:space="preserve"> </w:t>
-      </w:r>
-      <w:r>
-        <w:t>user.</w:t>
-      </w:r>
-      <w:r>
-        <w:br w:type="page"/>
-      </w:r>
-    </w:p>
+        <w:t xml:space="preserve"> and </w:t>
+      </w:r>
+      <w:r>
+        <w:fldChar w:fldCharType="begin"/>
+      </w:r>
+      <w:r>
+        <w:instrText xml:space="preserve"> REF _Ref414731617 \# "0" \h </w:instrText>
+      </w:r>
+      <w:r>
+        <w:fldChar w:fldCharType="separate"/>
+      </w:r>
+      <w:r>
+        <w:t>12</w:t>
+      </w:r>
+      <w:r>
+        <w:fldChar w:fldCharType="end"/>
+      </w:r>
+      <w:r>
+        <w:t xml:space="preserve"> show the web application’s forms to create new calendar appointment and to-do list tasks respectively.  Note that for the “Name”, “Description”, and “Due Date” fields, the text box is blank with no guidance to the user.  </w:t>
+      </w:r>
+    </w:p>
+    <w:p/>
     <w:p>
       <w:pPr>
         <w:jc w:val="center"/>
       </w:pPr>
-      <w:r>
-        <w:rPr>
-          <w:noProof/>
-        </w:rPr>
-        <w:lastRenderedPageBreak/>
-        <w:pict>
-          <v:rect id="_x0000_s1030" style="position:absolute;left:0;text-align:left;margin-left:353.3pt;margin-top:1.85pt;width:15.55pt;height:10.25pt;z-index:251661312" filled="f" strokecolor="red" strokeweight="2.25pt"/>
-        </w:pict>
-      </w:r>
       <w:r>
         <w:rPr>
           <w:noProof/>
         </w:rPr>
         <w:drawing>
           <wp:inline distT="0" distB="0" distL="0" distR="0">
-            <wp:extent cx="2769628" cy="2216334"/>
+            <wp:extent cx="1754886" cy="1767885"/>
             <wp:effectExtent l="19050" t="0" r="0" b="0"/>
-            <wp:docPr id="21" name="Picture 20" descr="Calender Day View.png"/>
+            <wp:docPr id="33" name="Picture 32" descr="Modal Dialog to Create Calendar Appointment.png"/>
             <wp:cNvGraphicFramePr>
               <a:graphicFrameLocks xmlns:a="http://schemas.openxmlformats.org/drawingml/2006/main" noChangeAspect="1"/>
             </wp:cNvGraphicFramePr>
@@ -3709,7 +3905,7 @@
               <a:graphicData uri="http://schemas.openxmlformats.org/drawingml/2006/picture">
                 <pic:pic xmlns:pic="http://schemas.openxmlformats.org/drawingml/2006/picture">
                   <pic:nvPicPr>
-                    <pic:cNvPr id="0" name="Calender Day View.png"/>
+                    <pic:cNvPr id="0" name="Modal Dialog to Create Calendar Appointment.png"/>
                     <pic:cNvPicPr/>
                   </pic:nvPicPr>
                   <pic:blipFill>
@@ -3721,7 +3917,7 @@
                   <pic:spPr>
                     <a:xfrm>
                       <a:off x="0" y="0"/>
-                      <a:ext cx="2772537" cy="2218662"/>
+                      <a:ext cx="1755421" cy="1768424"/>
                     </a:xfrm>
                     <a:prstGeom prst="rect">
                       <a:avLst/>
@@ -3747,7 +3943,7 @@
       <w:pPr>
         <w:pStyle w:val="Caption"/>
       </w:pPr>
-      <w:bookmarkStart w:id="15" w:name="_Ref414729860"/>
+      <w:bookmarkStart w:id="17" w:name="_Ref414730990"/>
       <w:r>
         <w:t xml:space="preserve">Figure </w:t>
       </w:r>
@@ -3756,41 +3952,31 @@
           <w:rPr>
             <w:noProof/>
           </w:rPr>
-          <w:t>6</w:t>
+          <w:t>11</w:t>
         </w:r>
       </w:fldSimple>
-      <w:bookmarkEnd w:id="15"/>
-      <w:r>
-        <w:t xml:space="preserve"> – Calendar Appointments Day View</w:t>
-      </w:r>
-    </w:p>
+      <w:bookmarkEnd w:id="17"/>
+      <w:r>
+        <w:t xml:space="preserve"> – </w:t>
+      </w:r>
+      <w:r>
+        <w:t>Web Application’s Create Calendar Appointment Modal Dialog</w:t>
+      </w:r>
+    </w:p>
+    <w:p/>
     <w:p>
       <w:pPr>
         <w:jc w:val="center"/>
       </w:pPr>
-    </w:p>
-    <w:p/>
-    <w:p>
-      <w:pPr>
-        <w:jc w:val="center"/>
-      </w:pPr>
-      <w:r>
-        <w:rPr>
-          <w:noProof/>
-        </w:rPr>
-        <w:pict>
-          <v:rect id="_x0000_s1031" style="position:absolute;left:0;text-align:left;margin-left:339.1pt;margin-top:2.15pt;width:18.55pt;height:10.25pt;z-index:251662336" filled="f" strokecolor="red" strokeweight="2.25pt"/>
-        </w:pict>
-      </w:r>
       <w:r>
         <w:rPr>
           <w:noProof/>
         </w:rPr>
         <w:drawing>
           <wp:inline distT="0" distB="0" distL="0" distR="0">
-            <wp:extent cx="2809189" cy="2267501"/>
+            <wp:extent cx="1531772" cy="1285538"/>
             <wp:effectExtent l="19050" t="0" r="0" b="0"/>
-            <wp:docPr id="23" name="Picture 22" descr="Calender Week View.png"/>
+            <wp:docPr id="32" name="Picture 31" descr="Modal Dialog to Create To-Do Task.png"/>
             <wp:cNvGraphicFramePr>
               <a:graphicFrameLocks xmlns:a="http://schemas.openxmlformats.org/drawingml/2006/main" noChangeAspect="1"/>
             </wp:cNvGraphicFramePr>
@@ -3798,7 +3984,7 @@
               <a:graphicData uri="http://schemas.openxmlformats.org/drawingml/2006/picture">
                 <pic:pic xmlns:pic="http://schemas.openxmlformats.org/drawingml/2006/picture">
                   <pic:nvPicPr>
-                    <pic:cNvPr id="0" name="Calender Week View.png"/>
+                    <pic:cNvPr id="0" name="Modal Dialog to Create To-Do Task.png"/>
                     <pic:cNvPicPr/>
                   </pic:nvPicPr>
                   <pic:blipFill>
@@ -3810,7 +3996,7 @@
                   <pic:spPr>
                     <a:xfrm>
                       <a:off x="0" y="0"/>
-                      <a:ext cx="2811978" cy="2269752"/>
+                      <a:ext cx="1531815" cy="1285574"/>
                     </a:xfrm>
                     <a:prstGeom prst="rect">
                       <a:avLst/>
@@ -3836,7 +4022,7 @@
       <w:pPr>
         <w:pStyle w:val="Caption"/>
       </w:pPr>
-      <w:bookmarkStart w:id="16" w:name="_Ref414729861"/>
+      <w:bookmarkStart w:id="18" w:name="_Ref414731617"/>
       <w:r>
         <w:t xml:space="preserve">Figure </w:t>
       </w:r>
@@ -3845,282 +4031,25 @@
           <w:rPr>
             <w:noProof/>
           </w:rPr>
-          <w:t>7</w:t>
+          <w:t>12</w:t>
         </w:r>
       </w:fldSimple>
-      <w:bookmarkEnd w:id="16"/>
-      <w:r>
-        <w:t xml:space="preserve"> – Calendar Appointments Week View</w:t>
-      </w:r>
+      <w:bookmarkEnd w:id="18"/>
+      <w:r>
+        <w:t xml:space="preserve"> – </w:t>
+      </w:r>
+      <w:r>
+        <w:t>Web Application’s Create To-Do Task Modal Dialog</w:t>
+      </w:r>
+    </w:p>
+    <w:p>
+      <w:pPr>
+        <w:pStyle w:val="Caption"/>
+      </w:pPr>
     </w:p>
     <w:p/>
     <w:p/>
     <w:p>
-      <w:pPr>
-        <w:jc w:val="center"/>
-      </w:pPr>
-      <w:r>
-        <w:rPr>
-          <w:noProof/>
-        </w:rPr>
-        <w:pict>
-          <v:rect id="_x0000_s1032" style="position:absolute;left:0;text-align:left;margin-left:318.6pt;margin-top:1.05pt;width:20.45pt;height:10.25pt;z-index:251663360" filled="f" strokecolor="red" strokeweight="2.25pt"/>
-        </w:pict>
-      </w:r>
-      <w:r>
-        <w:rPr>
-          <w:noProof/>
-        </w:rPr>
-        <w:drawing>
-          <wp:inline distT="0" distB="0" distL="0" distR="0">
-            <wp:extent cx="2758770" cy="2224705"/>
-            <wp:effectExtent l="19050" t="0" r="3480" b="0"/>
-            <wp:docPr id="25" name="Picture 24" descr="Calender Month View.png"/>
-            <wp:cNvGraphicFramePr>
-              <a:graphicFrameLocks xmlns:a="http://schemas.openxmlformats.org/drawingml/2006/main" noChangeAspect="1"/>
-            </wp:cNvGraphicFramePr>
-            <a:graphic xmlns:a="http://schemas.openxmlformats.org/drawingml/2006/main">
-              <a:graphicData uri="http://schemas.openxmlformats.org/drawingml/2006/picture">
-                <pic:pic xmlns:pic="http://schemas.openxmlformats.org/drawingml/2006/picture">
-                  <pic:nvPicPr>
-                    <pic:cNvPr id="0" name="Calender Month View.png"/>
-                    <pic:cNvPicPr/>
-                  </pic:nvPicPr>
-                  <pic:blipFill>
-                    <a:blip r:embed="rId23" cstate="print"/>
-                    <a:stretch>
-                      <a:fillRect/>
-                    </a:stretch>
-                  </pic:blipFill>
-                  <pic:spPr>
-                    <a:xfrm>
-                      <a:off x="0" y="0"/>
-                      <a:ext cx="2759421" cy="2225230"/>
-                    </a:xfrm>
-                    <a:prstGeom prst="rect">
-                      <a:avLst/>
-                    </a:prstGeom>
-                  </pic:spPr>
-                </pic:pic>
-              </a:graphicData>
-            </a:graphic>
-          </wp:inline>
-        </w:drawing>
-      </w:r>
-    </w:p>
-    <w:p>
-      <w:pPr>
-        <w:jc w:val="center"/>
-        <w:rPr>
-          <w:sz w:val="12"/>
-          <w:szCs w:val="12"/>
-        </w:rPr>
-      </w:pPr>
-    </w:p>
-    <w:p>
-      <w:pPr>
-        <w:pStyle w:val="Caption"/>
-      </w:pPr>
-      <w:bookmarkStart w:id="17" w:name="_Ref414729862"/>
-      <w:r>
-        <w:t xml:space="preserve">Figure </w:t>
-      </w:r>
-      <w:fldSimple w:instr=" SEQ Figure \* ARABIC ">
-        <w:r>
-          <w:rPr>
-            <w:noProof/>
-          </w:rPr>
-          <w:t>8</w:t>
-        </w:r>
-      </w:fldSimple>
-      <w:bookmarkEnd w:id="17"/>
-      <w:r>
-        <w:t xml:space="preserve"> – Calendar Appointments Month View</w:t>
-      </w:r>
-    </w:p>
-    <w:p/>
-    <w:p/>
-    <w:p>
-      <w:pPr>
-        <w:jc w:val="center"/>
-      </w:pPr>
-      <w:r>
-        <w:rPr>
-          <w:noProof/>
-        </w:rPr>
-        <w:lastRenderedPageBreak/>
-        <w:pict>
-          <v:rect id="_x0000_s1033" style="position:absolute;left:0;text-align:left;margin-left:187.4pt;margin-top:100.55pt;width:156.3pt;height:29.3pt;z-index:251665408" filled="f" strokecolor="red" strokeweight="1.5pt"/>
-        </w:pict>
-      </w:r>
-      <w:r>
-        <w:rPr>
-          <w:noProof/>
-        </w:rPr>
-        <w:pict>
-          <v:rect id="_x0000_s1035" style="position:absolute;left:0;text-align:left;margin-left:187.4pt;margin-top:139.6pt;width:156.3pt;height:30.85pt;z-index:251666432" filled="f" strokecolor="red" strokeweight="1.5pt"/>
-        </w:pict>
-      </w:r>
-      <w:r>
-        <w:rPr>
-          <w:noProof/>
-        </w:rPr>
-        <w:drawing>
-          <wp:inline distT="0" distB="0" distL="0" distR="0">
-            <wp:extent cx="2368550" cy="3017544"/>
-            <wp:effectExtent l="19050" t="0" r="0" b="0"/>
-            <wp:docPr id="28" name="Picture 27" descr="Login Page Prompting Text Fields.png"/>
-            <wp:cNvGraphicFramePr>
-              <a:graphicFrameLocks xmlns:a="http://schemas.openxmlformats.org/drawingml/2006/main" noChangeAspect="1"/>
-            </wp:cNvGraphicFramePr>
-            <a:graphic xmlns:a="http://schemas.openxmlformats.org/drawingml/2006/main">
-              <a:graphicData uri="http://schemas.openxmlformats.org/drawingml/2006/picture">
-                <pic:pic xmlns:pic="http://schemas.openxmlformats.org/drawingml/2006/picture">
-                  <pic:nvPicPr>
-                    <pic:cNvPr id="0" name="Login Page Prompting Text Fields.png"/>
-                    <pic:cNvPicPr/>
-                  </pic:nvPicPr>
-                  <pic:blipFill>
-                    <a:blip r:embed="rId24" cstate="print"/>
-                    <a:stretch>
-                      <a:fillRect/>
-                    </a:stretch>
-                  </pic:blipFill>
-                  <pic:spPr>
-                    <a:xfrm>
-                      <a:off x="0" y="0"/>
-                      <a:ext cx="2368993" cy="3018109"/>
-                    </a:xfrm>
-                    <a:prstGeom prst="rect">
-                      <a:avLst/>
-                    </a:prstGeom>
-                  </pic:spPr>
-                </pic:pic>
-              </a:graphicData>
-            </a:graphic>
-          </wp:inline>
-        </w:drawing>
-      </w:r>
-    </w:p>
-    <w:p>
-      <w:pPr>
-        <w:jc w:val="center"/>
-        <w:rPr>
-          <w:sz w:val="12"/>
-          <w:szCs w:val="12"/>
-        </w:rPr>
-      </w:pPr>
-    </w:p>
-    <w:p>
-      <w:pPr>
-        <w:pStyle w:val="Caption"/>
-      </w:pPr>
-      <w:bookmarkStart w:id="18" w:name="_Ref414730990"/>
-      <w:r>
-        <w:t xml:space="preserve">Figure </w:t>
-      </w:r>
-      <w:fldSimple w:instr=" SEQ Figure \* ARABIC ">
-        <w:r>
-          <w:rPr>
-            <w:noProof/>
-          </w:rPr>
-          <w:t>9</w:t>
-        </w:r>
-      </w:fldSimple>
-      <w:bookmarkEnd w:id="18"/>
-      <w:r>
-        <w:t xml:space="preserve"> – Login Page with Prompting Text Fields for Username and Password</w:t>
-      </w:r>
-    </w:p>
-    <w:p/>
-    <w:p>
-      <w:r>
-        <w:rPr>
-          <w:noProof/>
-        </w:rPr>
-        <w:pict>
-          <v:rect id="_x0000_s1039" style="position:absolute;margin-left:124.8pt;margin-top:10.25pt;width:232.15pt;height:40.3pt;z-index:251670528" filled="f" strokecolor="red" strokeweight="2pt"/>
-        </w:pict>
-      </w:r>
-    </w:p>
-    <w:p>
-      <w:pPr>
-        <w:jc w:val="center"/>
-      </w:pPr>
-      <w:r>
-        <w:rPr>
-          <w:noProof/>
-        </w:rPr>
-        <w:drawing>
-          <wp:inline distT="0" distB="0" distL="0" distR="0">
-            <wp:extent cx="3429479" cy="447738"/>
-            <wp:effectExtent l="19050" t="0" r="0" b="0"/>
-            <wp:docPr id="30" name="Picture 29" descr="Search Prompting Text Field.png"/>
-            <wp:cNvGraphicFramePr>
-              <a:graphicFrameLocks xmlns:a="http://schemas.openxmlformats.org/drawingml/2006/main" noChangeAspect="1"/>
-            </wp:cNvGraphicFramePr>
-            <a:graphic xmlns:a="http://schemas.openxmlformats.org/drawingml/2006/main">
-              <a:graphicData uri="http://schemas.openxmlformats.org/drawingml/2006/picture">
-                <pic:pic xmlns:pic="http://schemas.openxmlformats.org/drawingml/2006/picture">
-                  <pic:nvPicPr>
-                    <pic:cNvPr id="0" name="Search Prompting Text Field.png"/>
-                    <pic:cNvPicPr/>
-                  </pic:nvPicPr>
-                  <pic:blipFill>
-                    <a:blip r:embed="rId25" cstate="print"/>
-                    <a:stretch>
-                      <a:fillRect/>
-                    </a:stretch>
-                  </pic:blipFill>
-                  <pic:spPr>
-                    <a:xfrm>
-                      <a:off x="0" y="0"/>
-                      <a:ext cx="3429479" cy="447738"/>
-                    </a:xfrm>
-                    <a:prstGeom prst="rect">
-                      <a:avLst/>
-                    </a:prstGeom>
-                  </pic:spPr>
-                </pic:pic>
-              </a:graphicData>
-            </a:graphic>
-          </wp:inline>
-        </w:drawing>
-      </w:r>
-    </w:p>
-    <w:p>
-      <w:pPr>
-        <w:jc w:val="center"/>
-        <w:rPr>
-          <w:sz w:val="12"/>
-          <w:szCs w:val="12"/>
-        </w:rPr>
-      </w:pPr>
-    </w:p>
-    <w:p>
-      <w:pPr>
-        <w:pStyle w:val="Caption"/>
-      </w:pPr>
-      <w:bookmarkStart w:id="19" w:name="_Ref414731617"/>
-      <w:r>
-        <w:t xml:space="preserve">Figure </w:t>
-      </w:r>
-      <w:fldSimple w:instr=" SEQ Figure \* ARABIC ">
-        <w:r>
-          <w:rPr>
-            <w:noProof/>
-          </w:rPr>
-          <w:t>10</w:t>
-        </w:r>
-      </w:fldSimple>
-      <w:bookmarkEnd w:id="19"/>
-      <w:r>
-        <w:t xml:space="preserve"> – Search Box as a Prompting Text Field</w:t>
-      </w:r>
-    </w:p>
-    <w:p/>
-    <w:p/>
-    <w:p>
       <w:r>
         <w:tab/>
         <w:t xml:space="preserve">The second place we used the Prompting Text Field Pattern was in our page’s search box as shown in </w:t>
@@ -4141,7 +4070,7 @@
         <w:rPr>
           <w:noProof/>
         </w:rPr>
-        <w:t>10</w:t>
+        <w:t>12</w:t>
       </w:r>
       <w:r>
         <w:fldChar w:fldCharType="end"/>
@@ -4168,7 +4097,7 @@
         <w:rPr>
           <w:noProof/>
         </w:rPr>
-        <w:t>11</w:t>
+        <w:t>13</w:t>
       </w:r>
       <w:r>
         <w:fldChar w:fldCharType="end"/>
@@ -4241,7 +4170,7 @@
                     <pic:cNvPicPr/>
                   </pic:nvPicPr>
                   <pic:blipFill>
-                    <a:blip r:embed="rId26" cstate="print"/>
+                    <a:blip r:embed="rId23" cstate="print"/>
                     <a:stretch>
                       <a:fillRect/>
                     </a:stretch>
@@ -4275,7 +4204,7 @@
       <w:pPr>
         <w:pStyle w:val="Caption"/>
       </w:pPr>
-      <w:bookmarkStart w:id="20" w:name="_Ref415451538"/>
+      <w:bookmarkStart w:id="19" w:name="_Ref415451538"/>
       <w:r>
         <w:t xml:space="preserve">Figure </w:t>
       </w:r>
@@ -4284,166 +4213,175 @@
           <w:rPr>
             <w:noProof/>
           </w:rPr>
-          <w:t>11</w:t>
+          <w:t>13</w:t>
         </w:r>
       </w:fldSimple>
+      <w:bookmarkEnd w:id="19"/>
+      <w:r>
+        <w:t xml:space="preserve"> – Location of the Search Box Above the Inlay List</w:t>
+      </w:r>
+    </w:p>
+    <w:p/>
+    <w:p>
+      <w:pPr>
+        <w:pStyle w:val="Heading2"/>
+      </w:pPr>
+      <w:bookmarkStart w:id="20" w:name="_Toc417175525"/>
+      <w:r>
+        <w:t xml:space="preserve">“Toast” </w:t>
+      </w:r>
+      <w:r>
+        <w:t>Semi-</w:t>
+      </w:r>
+      <w:r>
+        <w:t>Modal Dialog</w:t>
+      </w:r>
+      <w:r>
+        <w:t xml:space="preserve"> Messages</w:t>
+      </w:r>
       <w:bookmarkEnd w:id="20"/>
-      <w:r>
-        <w:t xml:space="preserve"> – Location of the Search Box Above the Inlay List</w:t>
-      </w:r>
     </w:p>
     <w:p/>
     <w:p>
       <w:pPr>
-        <w:pStyle w:val="Heading2"/>
-      </w:pPr>
-      <w:bookmarkStart w:id="21" w:name="_Toc417174629"/>
-      <w:r>
-        <w:t xml:space="preserve">“Toast” </w:t>
-      </w:r>
-      <w:r>
-        <w:t>Semi-</w:t>
-      </w:r>
-      <w:r>
-        <w:t>Modal Dialog</w:t>
-      </w:r>
-      <w:r>
-        <w:t xml:space="preserve"> Messages</w:t>
-      </w:r>
-      <w:bookmarkEnd w:id="21"/>
+        <w:ind w:firstLine="360"/>
+      </w:pPr>
+      <w:r>
+        <w:t xml:space="preserve">For the web version of this application, we relied heavily on modal dialog boxes to streamline navigation and create a “hub and spoke” style navigation modal.  </w:t>
+      </w:r>
+      <w:r>
+        <w:t>In contrast</w:t>
+      </w:r>
+      <w:r>
+        <w:t xml:space="preserve">, modal dialogs </w:t>
+      </w:r>
+      <w:r>
+        <w:t xml:space="preserve">generally do not translate well to a smartphone because of the smaller screen and less precise control for a finger versus a mouse.  </w:t>
+      </w:r>
+      <w:r>
+        <w:t>Despite</w:t>
+      </w:r>
+      <w:r>
+        <w:t xml:space="preserve"> these limitations, modal dialogs can still have a place in a mobile environment when done correctly.</w:t>
+      </w:r>
+    </w:p>
+    <w:p>
+      <w:pPr>
+        <w:ind w:firstLine="360"/>
+      </w:pPr>
+    </w:p>
+    <w:p>
+      <w:pPr>
+        <w:ind w:firstLine="360"/>
+      </w:pPr>
+      <w:r>
+        <w:t xml:space="preserve">Starting with Jelly Bean (version 4.1), </w:t>
+      </w:r>
+      <w:r>
+        <w:t xml:space="preserve">Android </w:t>
+      </w:r>
+      <w:r>
+        <w:t xml:space="preserve">provided an API for creating simple </w:t>
+      </w:r>
+      <w:r>
+        <w:t>“Toast” semi-modal dialog</w:t>
+      </w:r>
+      <w:r>
+        <w:t>s</w:t>
+      </w:r>
+      <w:r>
+        <w:t xml:space="preserve"> scheme</w:t>
+      </w:r>
+      <w:r>
+        <w:rPr>
+          <w:rStyle w:val="FootnoteReference"/>
+        </w:rPr>
+        <w:footnoteReference w:id="2"/>
+      </w:r>
+      <w:r>
+        <w:t>.</w:t>
+      </w:r>
+      <w:r>
+        <w:t xml:space="preserve">  They are intended as “simple feedback about an operation in a small pop-up”.  </w:t>
+      </w:r>
+      <w:r>
+        <w:t>The two locations we used semi-modal “Toast” messages were after calendar appointment and to-do task created (shown in</w:t>
+      </w:r>
+      <w:r>
+        <w:t xml:space="preserve"> figures</w:t>
+      </w:r>
+      <w:r>
+        <w:t xml:space="preserve"> </w:t>
+      </w:r>
+      <w:r>
+        <w:fldChar w:fldCharType="begin"/>
+      </w:r>
+      <w:r>
+        <w:instrText xml:space="preserve"> REF _Ref414756594 </w:instrText>
+      </w:r>
+      <w:r>
+        <w:instrText xml:space="preserve">\# "0" </w:instrText>
+      </w:r>
+      <w:r>
+        <w:instrText xml:space="preserve">\h </w:instrText>
+      </w:r>
+      <w:r>
+        <w:fldChar w:fldCharType="separate"/>
+      </w:r>
+      <w:r>
+        <w:t>14</w:t>
+      </w:r>
+      <w:r>
+        <w:fldChar w:fldCharType="end"/>
+      </w:r>
+      <w:r>
+        <w:t xml:space="preserve"> </w:t>
+      </w:r>
+      <w:r>
+        <w:t xml:space="preserve">and </w:t>
+      </w:r>
+      <w:r>
+        <w:fldChar w:fldCharType="begin"/>
+      </w:r>
+      <w:r>
+        <w:instrText xml:space="preserve"> REF  _Ref417168055 \# "0" \* Lower \h </w:instrText>
+      </w:r>
+      <w:r>
+        <w:fldChar w:fldCharType="separate"/>
+      </w:r>
+      <w:r>
+        <w:t>15</w:t>
+      </w:r>
+      <w:r>
+        <w:fldChar w:fldCharType="end"/>
+      </w:r>
+      <w:r>
+        <w:t xml:space="preserve"> respectively).  Some may consider near blasphemous to use an Android feature in </w:t>
+      </w:r>
+      <w:proofErr w:type="spellStart"/>
+      <w:r>
+        <w:t>iOS</w:t>
+      </w:r>
+      <w:proofErr w:type="spellEnd"/>
+      <w:r>
+        <w:t>.  However, we felt that since this scheme is used in other applications (e.g. the now defunct Windows messenger was the originator of the idea), it was not a case of forcing something where it did not belong.</w:t>
+      </w:r>
+    </w:p>
+    <w:p>
+      <w:pPr>
+        <w:ind w:firstLine="360"/>
+      </w:pPr>
     </w:p>
     <w:p/>
     <w:p>
       <w:pPr>
-        <w:ind w:firstLine="360"/>
-      </w:pPr>
-      <w:r>
-        <w:t xml:space="preserve">For the web version of this application, we relied heavily on modal dialog boxes to streamline navigation and create a “hub and spoke” style navigation modal.  </w:t>
-      </w:r>
-      <w:r>
-        <w:t>In contrast</w:t>
-      </w:r>
-      <w:r>
-        <w:t xml:space="preserve">, modal dialogs </w:t>
-      </w:r>
-      <w:r>
-        <w:t xml:space="preserve">generally do not translate well to a smartphone because of the smaller screen and less precise control for a finger versus a mouse.  </w:t>
-      </w:r>
-      <w:r>
-        <w:t>Despite</w:t>
-      </w:r>
-      <w:r>
-        <w:t xml:space="preserve"> these limitations, modal dialogs can still have a place in a mobile environment when done correctly.</w:t>
-      </w:r>
-    </w:p>
-    <w:p>
-      <w:pPr>
-        <w:ind w:firstLine="360"/>
-      </w:pPr>
-    </w:p>
-    <w:p>
-      <w:pPr>
-        <w:ind w:firstLine="360"/>
-      </w:pPr>
-      <w:r>
-        <w:t xml:space="preserve">Starting with Jelly Bean (version 4.1), </w:t>
-      </w:r>
-      <w:r>
-        <w:t xml:space="preserve">Android </w:t>
-      </w:r>
-      <w:r>
-        <w:t xml:space="preserve">provided an API for creating simple </w:t>
-      </w:r>
-      <w:r>
-        <w:t>“Toast” semi-modal dialog</w:t>
-      </w:r>
-      <w:r>
-        <w:t>s</w:t>
-      </w:r>
-      <w:r>
-        <w:t xml:space="preserve"> scheme</w:t>
-      </w:r>
-      <w:r>
-        <w:rPr>
-          <w:rStyle w:val="FootnoteReference"/>
-        </w:rPr>
-        <w:footnoteReference w:id="2"/>
-      </w:r>
-      <w:r>
-        <w:t>.</w:t>
-      </w:r>
-      <w:r>
-        <w:t xml:space="preserve">  They are intended as “simple feedback about an operation in a small pop-up”.  </w:t>
-      </w:r>
-      <w:r>
-        <w:t>The two locations we used semi-modal “Toast” messages were after calendar appointment and to-do task created (shown in</w:t>
-      </w:r>
-      <w:r>
-        <w:t xml:space="preserve"> figures</w:t>
-      </w:r>
-      <w:r>
-        <w:t xml:space="preserve"> </w:t>
-      </w:r>
-      <w:r>
-        <w:fldChar w:fldCharType="begin"/>
-      </w:r>
-      <w:r>
-        <w:instrText xml:space="preserve"> REF _Ref414756594 </w:instrText>
-      </w:r>
-      <w:r>
-        <w:instrText xml:space="preserve">\# "0" </w:instrText>
-      </w:r>
-      <w:r>
-        <w:instrText xml:space="preserve">\h </w:instrText>
-      </w:r>
-      <w:r>
-        <w:fldChar w:fldCharType="separate"/>
-      </w:r>
-      <w:r>
-        <w:t>12</w:t>
-      </w:r>
-      <w:r>
-        <w:fldChar w:fldCharType="end"/>
-      </w:r>
-      <w:r>
-        <w:t xml:space="preserve"> </w:t>
-      </w:r>
-      <w:r>
-        <w:t xml:space="preserve">and </w:t>
-      </w:r>
-      <w:r>
-        <w:fldChar w:fldCharType="begin"/>
-      </w:r>
-      <w:r>
-        <w:instrText xml:space="preserve"> REF  _Ref417168055 \# "0" \* Lower \h </w:instrText>
-      </w:r>
-      <w:r>
-        <w:fldChar w:fldCharType="separate"/>
-      </w:r>
-      <w:r>
-        <w:t>13</w:t>
-      </w:r>
-      <w:r>
-        <w:fldChar w:fldCharType="end"/>
-      </w:r>
-      <w:r>
-        <w:t xml:space="preserve"> respectively).  Some may consider near blasphemous to use an Android feature in iOS.  However, we felt that since this scheme is used in other applications (e.g. the now defunct Windows messenger was the originator of the idea), it was not a case of forcing something where it did not belong.</w:t>
-      </w:r>
-    </w:p>
-    <w:p>
-      <w:pPr>
-        <w:ind w:firstLine="360"/>
-      </w:pPr>
-    </w:p>
-    <w:p/>
-    <w:p>
-      <w:pPr>
         <w:jc w:val="center"/>
       </w:pPr>
       <w:r>
         <w:rPr>
           <w:noProof/>
         </w:rPr>
+        <w:lastRenderedPageBreak/>
         <w:drawing>
           <wp:inline distT="0" distB="0" distL="0" distR="0">
             <wp:extent cx="1585949" cy="2914650"/>
@@ -4460,7 +4398,7 @@
                     <pic:cNvPicPr/>
                   </pic:nvPicPr>
                   <pic:blipFill>
-                    <a:blip r:embed="rId27" cstate="print"/>
+                    <a:blip r:embed="rId24" cstate="print"/>
                     <a:srcRect l="836" r="775" b="673"/>
                     <a:stretch>
                       <a:fillRect/>
@@ -4500,7 +4438,7 @@
       <w:pPr>
         <w:pStyle w:val="Caption"/>
       </w:pPr>
-      <w:bookmarkStart w:id="22" w:name="_Ref414756594"/>
+      <w:bookmarkStart w:id="21" w:name="_Ref414756594"/>
       <w:r>
         <w:t xml:space="preserve">Figure </w:t>
       </w:r>
@@ -4509,10 +4447,10 @@
           <w:rPr>
             <w:noProof/>
           </w:rPr>
-          <w:t>12</w:t>
+          <w:t>14</w:t>
         </w:r>
       </w:fldSimple>
-      <w:bookmarkEnd w:id="22"/>
+      <w:bookmarkEnd w:id="21"/>
       <w:r>
         <w:t xml:space="preserve"> – </w:t>
       </w:r>
@@ -4543,7 +4481,6 @@
         <w:rPr>
           <w:noProof/>
         </w:rPr>
-        <w:lastRenderedPageBreak/>
         <w:drawing>
           <wp:inline distT="0" distB="0" distL="0" distR="0">
             <wp:extent cx="1495601" cy="2742973"/>
@@ -4560,7 +4497,7 @@
                     <pic:cNvPicPr/>
                   </pic:nvPicPr>
                   <pic:blipFill>
-                    <a:blip r:embed="rId28" cstate="print"/>
+                    <a:blip r:embed="rId25" cstate="print"/>
                     <a:srcRect l="766" t="483" r="736" b="644"/>
                     <a:stretch>
                       <a:fillRect/>
@@ -4600,7 +4537,7 @@
       <w:pPr>
         <w:pStyle w:val="Caption"/>
       </w:pPr>
-      <w:bookmarkStart w:id="23" w:name="_Ref417168055"/>
+      <w:bookmarkStart w:id="22" w:name="_Ref417168055"/>
       <w:r>
         <w:t xml:space="preserve">Figure </w:t>
       </w:r>
@@ -4609,10 +4546,10 @@
           <w:rPr>
             <w:noProof/>
           </w:rPr>
-          <w:t>13</w:t>
+          <w:t>15</w:t>
         </w:r>
       </w:fldSimple>
-      <w:bookmarkEnd w:id="23"/>
+      <w:bookmarkEnd w:id="22"/>
       <w:r>
         <w:t xml:space="preserve"> – “Toast” Semi-Modal Dialog </w:t>
       </w:r>
@@ -4744,6 +4681,7 @@
         <w:rPr>
           <w:b/>
         </w:rPr>
+        <w:lastRenderedPageBreak/>
         <w:t>Semi-modality</w:t>
       </w:r>
       <w:r>
@@ -4786,14 +4724,14 @@
       <w:pPr>
         <w:pStyle w:val="Heading2"/>
       </w:pPr>
-      <w:bookmarkStart w:id="24" w:name="_Toc417174630"/>
+      <w:bookmarkStart w:id="23" w:name="_Toc417175526"/>
       <w:r>
         <w:t>Dropd</w:t>
       </w:r>
       <w:r>
         <w:t>own Chooser Design Pattern</w:t>
       </w:r>
-      <w:bookmarkEnd w:id="24"/>
+      <w:bookmarkEnd w:id="23"/>
     </w:p>
     <w:p/>
     <w:p>
@@ -4928,7 +4866,7 @@
         <w:rPr>
           <w:noProof/>
         </w:rPr>
-        <w:t>14</w:t>
+        <w:t>16</w:t>
       </w:r>
       <w:r>
         <w:fldChar w:fldCharType="end"/>
@@ -4952,7 +4890,7 @@
         <w:rPr>
           <w:noProof/>
         </w:rPr>
-        <w:t>15</w:t>
+        <w:t>17</w:t>
       </w:r>
       <w:r>
         <w:fldChar w:fldCharType="end"/>
@@ -4970,9 +4908,8 @@
         <w:rPr>
           <w:noProof/>
         </w:rPr>
-        <w:lastRenderedPageBreak/>
         <w:pict>
-          <v:rect id="_x0000_s1037" style="position:absolute;left:0;text-align:left;margin-left:242.5pt;margin-top:58.2pt;width:94.25pt;height:73.25pt;z-index:251667456" filled="f" strokecolor="red" strokeweight="1pt"/>
+          <v:rect id="_x0000_s1037" style="position:absolute;left:0;text-align:left;margin-left:242.5pt;margin-top:58.2pt;width:94.25pt;height:73.25pt;z-index:251667456" filled="f" strokecolor="red" strokeweight="2pt"/>
         </w:pict>
       </w:r>
       <w:r>
@@ -4995,7 +4932,7 @@
                     <pic:cNvPicPr/>
                   </pic:nvPicPr>
                   <pic:blipFill>
-                    <a:blip r:embed="rId29" cstate="print"/>
+                    <a:blip r:embed="rId26" cstate="print"/>
                     <a:srcRect l="2955" t="3353" r="3184" b="3560"/>
                     <a:stretch>
                       <a:fillRect/>
@@ -5030,7 +4967,7 @@
       <w:pPr>
         <w:pStyle w:val="Caption"/>
       </w:pPr>
-      <w:bookmarkStart w:id="25" w:name="_Ref414760021"/>
+      <w:bookmarkStart w:id="24" w:name="_Ref414760021"/>
       <w:r>
         <w:t xml:space="preserve">Figure </w:t>
       </w:r>
@@ -5039,10 +4976,10 @@
           <w:rPr>
             <w:noProof/>
           </w:rPr>
-          <w:t>14</w:t>
+          <w:t>16</w:t>
         </w:r>
       </w:fldSimple>
-      <w:bookmarkEnd w:id="25"/>
+      <w:bookmarkEnd w:id="24"/>
       <w:r>
         <w:t xml:space="preserve"> – </w:t>
       </w:r>
@@ -5086,7 +5023,7 @@
           <w:noProof/>
         </w:rPr>
         <w:pict>
-          <v:rect id="_x0000_s1038" style="position:absolute;left:0;text-align:left;margin-left:252.25pt;margin-top:51.45pt;width:56.1pt;height:67.5pt;z-index:251669504" filled="f" strokecolor="red" strokeweight="1pt"/>
+          <v:rect id="_x0000_s1038" style="position:absolute;left:0;text-align:left;margin-left:252.25pt;margin-top:51.45pt;width:56.1pt;height:67.5pt;z-index:251669504" filled="f" strokecolor="red" strokeweight="2pt"/>
         </w:pict>
       </w:r>
       <w:r>
@@ -5109,7 +5046,7 @@
                     <pic:cNvPicPr/>
                   </pic:nvPicPr>
                   <pic:blipFill>
-                    <a:blip r:embed="rId30" cstate="print"/>
+                    <a:blip r:embed="rId27" cstate="print"/>
                     <a:srcRect l="1021" t="2130" r="3083" b="2963"/>
                     <a:stretch>
                       <a:fillRect/>
@@ -5144,7 +5081,7 @@
       <w:pPr>
         <w:pStyle w:val="Caption"/>
       </w:pPr>
-      <w:bookmarkStart w:id="26" w:name="_Ref414760136"/>
+      <w:bookmarkStart w:id="25" w:name="_Ref414760136"/>
       <w:r>
         <w:t xml:space="preserve">Figure </w:t>
       </w:r>
@@ -5153,10 +5090,10 @@
           <w:rPr>
             <w:noProof/>
           </w:rPr>
-          <w:t>15</w:t>
+          <w:t>17</w:t>
         </w:r>
       </w:fldSimple>
-      <w:bookmarkEnd w:id="26"/>
+      <w:bookmarkEnd w:id="25"/>
       <w:r>
         <w:t xml:space="preserve"> – </w:t>
       </w:r>
@@ -5207,7 +5144,7 @@
         <w:fldChar w:fldCharType="separate"/>
       </w:r>
       <w:r>
-        <w:t>16</w:t>
+        <w:t>18</w:t>
       </w:r>
       <w:r>
         <w:fldChar w:fldCharType="end"/>
@@ -5225,7 +5162,7 @@
         <w:fldChar w:fldCharType="separate"/>
       </w:r>
       <w:r>
-        <w:t>17</w:t>
+        <w:t>19</w:t>
       </w:r>
       <w:r>
         <w:fldChar w:fldCharType="end"/>
@@ -5252,6 +5189,7 @@
         <w:t xml:space="preserve"> “rolodex” </w:t>
       </w:r>
       <w:r>
+        <w:lastRenderedPageBreak/>
         <w:t xml:space="preserve">style in the mobile application </w:t>
       </w:r>
       <w:r>
@@ -5363,7 +5301,6 @@
         <w:rPr>
           <w:noProof/>
         </w:rPr>
-        <w:lastRenderedPageBreak/>
         <w:pict>
           <v:rect id="_x0000_s1045" style="position:absolute;left:0;text-align:left;margin-left:194.3pt;margin-top:174.8pt;width:138pt;height:79.5pt;z-index:251680768" filled="f" strokecolor="red" strokeweight="3pt"/>
         </w:pict>
@@ -5388,7 +5325,7 @@
                     <pic:cNvPicPr/>
                   </pic:nvPicPr>
                   <pic:blipFill>
-                    <a:blip r:embed="rId31" cstate="print"/>
+                    <a:blip r:embed="rId28" cstate="print"/>
                     <a:stretch>
                       <a:fillRect/>
                     </a:stretch>
@@ -5427,7 +5364,7 @@
       <w:pPr>
         <w:pStyle w:val="Caption"/>
       </w:pPr>
-      <w:bookmarkStart w:id="27" w:name="_Ref417170599"/>
+      <w:bookmarkStart w:id="26" w:name="_Ref417170599"/>
       <w:r>
         <w:t xml:space="preserve">Figure </w:t>
       </w:r>
@@ -5436,10 +5373,10 @@
           <w:rPr>
             <w:noProof/>
           </w:rPr>
-          <w:t>16</w:t>
+          <w:t>18</w:t>
         </w:r>
       </w:fldSimple>
-      <w:bookmarkEnd w:id="27"/>
+      <w:bookmarkEnd w:id="26"/>
       <w:r>
         <w:t xml:space="preserve"> – </w:t>
       </w:r>
@@ -5488,6 +5425,7 @@
         <w:rPr>
           <w:noProof/>
         </w:rPr>
+        <w:lastRenderedPageBreak/>
         <w:pict>
           <v:rect id="_x0000_s1046" style="position:absolute;left:0;text-align:left;margin-left:194.3pt;margin-top:175.25pt;width:138pt;height:79.05pt;z-index:251679744" filled="f" strokecolor="red" strokeweight="3pt"/>
         </w:pict>
@@ -5512,7 +5450,7 @@
                     <pic:cNvPicPr/>
                   </pic:nvPicPr>
                   <pic:blipFill>
-                    <a:blip r:embed="rId32" cstate="print"/>
+                    <a:blip r:embed="rId29" cstate="print"/>
                     <a:srcRect l="1209" t="403" r="852" b="775"/>
                     <a:stretch>
                       <a:fillRect/>
@@ -5552,7 +5490,7 @@
       <w:pPr>
         <w:pStyle w:val="Caption"/>
       </w:pPr>
-      <w:bookmarkStart w:id="28" w:name="_Ref417170601"/>
+      <w:bookmarkStart w:id="27" w:name="_Ref417170601"/>
       <w:r>
         <w:t xml:space="preserve">Figure </w:t>
       </w:r>
@@ -5561,10 +5499,10 @@
           <w:rPr>
             <w:noProof/>
           </w:rPr>
-          <w:t>17</w:t>
+          <w:t>19</w:t>
         </w:r>
       </w:fldSimple>
-      <w:bookmarkEnd w:id="28"/>
+      <w:bookmarkEnd w:id="27"/>
       <w:r>
         <w:t xml:space="preserve"> – </w:t>
       </w:r>
@@ -5762,7 +5700,7 @@
             <w:rPr>
               <w:noProof/>
             </w:rPr>
-            <w:t>1</w:t>
+            <w:t>8</w:t>
           </w:r>
           <w:r>
             <w:rPr>
@@ -9043,7 +8981,7 @@
 </file>
 
 <file path=customXml/itemProps1.xml><?xml version="1.0" encoding="utf-8"?>
-<ds:datastoreItem xmlns:ds="http://schemas.openxmlformats.org/officeDocument/2006/customXml" ds:itemID="{040CB20F-EF1E-4E71-B5C2-B0499B9E6453}">
+<ds:datastoreItem xmlns:ds="http://schemas.openxmlformats.org/officeDocument/2006/customXml" ds:itemID="{E40BDEE0-4CA8-4546-AC19-7B343365A373}">
   <ds:schemaRefs>
     <ds:schemaRef ds:uri="http://schemas.openxmlformats.org/officeDocument/2006/bibliography"/>
   </ds:schemaRefs>

</xml_diff>

<commit_message>
finished the fourth section on prompting text fields.
</commit_message>
<xml_diff>
--- a/Assignment #4 - iOS Prototype/Report/CS235 - Assignment #4 - Final Report.docx
+++ b/Assignment #4 - iOS Prototype/Report/CS235 - Assignment #4 - Final Report.docx
@@ -422,7 +422,7 @@
         </w:rPr>
         <w:fldChar w:fldCharType="separate"/>
       </w:r>
-      <w:hyperlink w:anchor="_Toc417175517" w:history="1">
+      <w:hyperlink w:anchor="_Toc417179797" w:history="1">
         <w:r>
           <w:rPr>
             <w:rStyle w:val="Hyperlink"/>
@@ -463,7 +463,7 @@
             <w:noProof/>
             <w:webHidden/>
           </w:rPr>
-          <w:instrText xml:space="preserve"> PAGEREF _Toc417175517 \h </w:instrText>
+          <w:instrText xml:space="preserve"> PAGEREF _Toc417179797 \h </w:instrText>
         </w:r>
         <w:r>
           <w:rPr>
@@ -506,7 +506,7 @@
           <w:noProof/>
         </w:rPr>
       </w:pPr>
-      <w:hyperlink w:anchor="_Toc417175518" w:history="1">
+      <w:hyperlink w:anchor="_Toc417179798" w:history="1">
         <w:r>
           <w:rPr>
             <w:rStyle w:val="Hyperlink"/>
@@ -547,7 +547,7 @@
             <w:noProof/>
             <w:webHidden/>
           </w:rPr>
-          <w:instrText xml:space="preserve"> PAGEREF _Toc417175518 \h </w:instrText>
+          <w:instrText xml:space="preserve"> PAGEREF _Toc417179798 \h </w:instrText>
         </w:r>
         <w:r>
           <w:rPr>
@@ -590,7 +590,7 @@
           <w:noProof/>
         </w:rPr>
       </w:pPr>
-      <w:hyperlink w:anchor="_Toc417175519" w:history="1">
+      <w:hyperlink w:anchor="_Toc417179799" w:history="1">
         <w:r>
           <w:rPr>
             <w:rStyle w:val="Hyperlink"/>
@@ -631,7 +631,7 @@
             <w:noProof/>
             <w:webHidden/>
           </w:rPr>
-          <w:instrText xml:space="preserve"> PAGEREF _Toc417175519 \h </w:instrText>
+          <w:instrText xml:space="preserve"> PAGEREF _Toc417179799 \h </w:instrText>
         </w:r>
         <w:r>
           <w:rPr>
@@ -674,7 +674,7 @@
           <w:noProof/>
         </w:rPr>
       </w:pPr>
-      <w:hyperlink w:anchor="_Toc417175520" w:history="1">
+      <w:hyperlink w:anchor="_Toc417179800" w:history="1">
         <w:r>
           <w:rPr>
             <w:rStyle w:val="Hyperlink"/>
@@ -715,7 +715,7 @@
             <w:noProof/>
             <w:webHidden/>
           </w:rPr>
-          <w:instrText xml:space="preserve"> PAGEREF _Toc417175520 \h </w:instrText>
+          <w:instrText xml:space="preserve"> PAGEREF _Toc417179800 \h </w:instrText>
         </w:r>
         <w:r>
           <w:rPr>
@@ -758,7 +758,7 @@
           <w:noProof/>
         </w:rPr>
       </w:pPr>
-      <w:hyperlink w:anchor="_Toc417175521" w:history="1">
+      <w:hyperlink w:anchor="_Toc417179801" w:history="1">
         <w:r>
           <w:rPr>
             <w:rStyle w:val="Hyperlink"/>
@@ -799,7 +799,7 @@
             <w:noProof/>
             <w:webHidden/>
           </w:rPr>
-          <w:instrText xml:space="preserve"> PAGEREF _Toc417175521 \h </w:instrText>
+          <w:instrText xml:space="preserve"> PAGEREF _Toc417179801 \h </w:instrText>
         </w:r>
         <w:r>
           <w:rPr>
@@ -842,7 +842,7 @@
           <w:noProof/>
         </w:rPr>
       </w:pPr>
-      <w:hyperlink w:anchor="_Toc417175522" w:history="1">
+      <w:hyperlink w:anchor="_Toc417179802" w:history="1">
         <w:r>
           <w:rPr>
             <w:rStyle w:val="Hyperlink"/>
@@ -883,7 +883,7 @@
             <w:noProof/>
             <w:webHidden/>
           </w:rPr>
-          <w:instrText xml:space="preserve"> PAGEREF _Toc417175522 \h </w:instrText>
+          <w:instrText xml:space="preserve"> PAGEREF _Toc417179802 \h </w:instrText>
         </w:r>
         <w:r>
           <w:rPr>
@@ -926,7 +926,7 @@
           <w:noProof/>
         </w:rPr>
       </w:pPr>
-      <w:hyperlink w:anchor="_Toc417175523" w:history="1">
+      <w:hyperlink w:anchor="_Toc417179803" w:history="1">
         <w:r>
           <w:rPr>
             <w:rStyle w:val="Hyperlink"/>
@@ -967,7 +967,7 @@
             <w:noProof/>
             <w:webHidden/>
           </w:rPr>
-          <w:instrText xml:space="preserve"> PAGEREF _Toc417175523 \h </w:instrText>
+          <w:instrText xml:space="preserve"> PAGEREF _Toc417179803 \h </w:instrText>
         </w:r>
         <w:r>
           <w:rPr>
@@ -1010,7 +1010,7 @@
           <w:noProof/>
         </w:rPr>
       </w:pPr>
-      <w:hyperlink w:anchor="_Toc417175524" w:history="1">
+      <w:hyperlink w:anchor="_Toc417179804" w:history="1">
         <w:r>
           <w:rPr>
             <w:rStyle w:val="Hyperlink"/>
@@ -1051,7 +1051,7 @@
             <w:noProof/>
             <w:webHidden/>
           </w:rPr>
-          <w:instrText xml:space="preserve"> PAGEREF _Toc417175524 \h </w:instrText>
+          <w:instrText xml:space="preserve"> PAGEREF _Toc417179804 \h </w:instrText>
         </w:r>
         <w:r>
           <w:rPr>
@@ -1071,7 +1071,7 @@
             <w:noProof/>
             <w:webHidden/>
           </w:rPr>
-          <w:t>6</w:t>
+          <w:t>7</w:t>
         </w:r>
         <w:r>
           <w:rPr>
@@ -1094,7 +1094,7 @@
           <w:noProof/>
         </w:rPr>
       </w:pPr>
-      <w:hyperlink w:anchor="_Toc417175525" w:history="1">
+      <w:hyperlink w:anchor="_Toc417179805" w:history="1">
         <w:r>
           <w:rPr>
             <w:rStyle w:val="Hyperlink"/>
@@ -1135,7 +1135,7 @@
             <w:noProof/>
             <w:webHidden/>
           </w:rPr>
-          <w:instrText xml:space="preserve"> PAGEREF _Toc417175525 \h </w:instrText>
+          <w:instrText xml:space="preserve"> PAGEREF _Toc417179805 \h </w:instrText>
         </w:r>
         <w:r>
           <w:rPr>
@@ -1155,7 +1155,7 @@
             <w:noProof/>
             <w:webHidden/>
           </w:rPr>
-          <w:t>10</w:t>
+          <w:t>8</w:t>
         </w:r>
         <w:r>
           <w:rPr>
@@ -1178,7 +1178,7 @@
           <w:noProof/>
         </w:rPr>
       </w:pPr>
-      <w:hyperlink w:anchor="_Toc417175526" w:history="1">
+      <w:hyperlink w:anchor="_Toc417179806" w:history="1">
         <w:r>
           <w:rPr>
             <w:rStyle w:val="Hyperlink"/>
@@ -1219,7 +1219,7 @@
             <w:noProof/>
             <w:webHidden/>
           </w:rPr>
-          <w:instrText xml:space="preserve"> PAGEREF _Toc417175526 \h </w:instrText>
+          <w:instrText xml:space="preserve"> PAGEREF _Toc417179806 \h </w:instrText>
         </w:r>
         <w:r>
           <w:rPr>
@@ -1239,7 +1239,7 @@
             <w:noProof/>
             <w:webHidden/>
           </w:rPr>
-          <w:t>11</w:t>
+          <w:t>10</w:t>
         </w:r>
         <w:r>
           <w:rPr>
@@ -1282,7 +1282,7 @@
       <w:pPr>
         <w:pStyle w:val="Heading1"/>
       </w:pPr>
-      <w:bookmarkStart w:id="2" w:name="_Toc417175517"/>
+      <w:bookmarkStart w:id="2" w:name="_Toc417179797"/>
       <w:r>
         <w:lastRenderedPageBreak/>
         <w:t>Summary</w:t>
@@ -1388,7 +1388,7 @@
       <w:pPr>
         <w:pStyle w:val="Heading1"/>
       </w:pPr>
-      <w:bookmarkStart w:id="3" w:name="_Toc417175518"/>
+      <w:bookmarkStart w:id="3" w:name="_Toc417179798"/>
       <w:r>
         <w:t>Application Overview</w:t>
       </w:r>
@@ -1476,7 +1476,7 @@
       <w:pPr>
         <w:pStyle w:val="Heading1"/>
       </w:pPr>
-      <w:bookmarkStart w:id="4" w:name="_Toc417175519"/>
+      <w:bookmarkStart w:id="4" w:name="_Toc417179799"/>
       <w:r>
         <w:t>Application Files and Source Code</w:t>
       </w:r>
@@ -1823,6 +1823,7 @@
         <w:rPr>
           <w:b/>
         </w:rPr>
+        <w:lastRenderedPageBreak/>
         <w:t>Operating System:</w:t>
       </w:r>
       <w:r>
@@ -1844,21 +1845,13 @@
         <w:t>Runtime Environment:</w:t>
       </w:r>
       <w:r>
-        <w:t xml:space="preserve"> Apple </w:t>
-      </w:r>
-      <w:proofErr w:type="spellStart"/>
-      <w:r>
-        <w:t>X</w:t>
+        <w:t xml:space="preserve"> Apple X</w:t>
       </w:r>
       <w:r>
         <w:t>c</w:t>
       </w:r>
       <w:r>
-        <w:t>ode</w:t>
-      </w:r>
-      <w:proofErr w:type="spellEnd"/>
-      <w:r>
-        <w:t xml:space="preserve"> ver. </w:t>
+        <w:t xml:space="preserve">ode ver. </w:t>
       </w:r>
       <w:r>
         <w:t>6.3</w:t>
@@ -1882,15 +1875,7 @@
         <w:t xml:space="preserve">To run the application, </w:t>
       </w:r>
       <w:r>
-        <w:t xml:space="preserve">the source code included with our submission in the file “Assignment #4 – </w:t>
-      </w:r>
-      <w:proofErr w:type="spellStart"/>
-      <w:r>
-        <w:t>iOS</w:t>
-      </w:r>
-      <w:proofErr w:type="spellEnd"/>
-      <w:r>
-        <w:t xml:space="preserve"> Prototype.”</w:t>
+        <w:t>the source code included with our submission in the file “Assignment #4 – iOS Prototype.”</w:t>
       </w:r>
       <w:r>
         <w:t xml:space="preserve"> should be unzipped; f</w:t>
@@ -1902,29 +1887,13 @@
         <w:t xml:space="preserve"> assume the folder name used the default naming of </w:t>
       </w:r>
       <w:r>
-        <w:t xml:space="preserve">“Assignment #4 – </w:t>
-      </w:r>
-      <w:proofErr w:type="spellStart"/>
-      <w:r>
-        <w:t>iOS</w:t>
-      </w:r>
-      <w:proofErr w:type="spellEnd"/>
-      <w:r>
-        <w:t xml:space="preserve"> Prototype.”  </w:t>
+        <w:t xml:space="preserve">“Assignment #4 – iOS Prototype.”  </w:t>
       </w:r>
       <w:r>
         <w:t>Next, o</w:t>
       </w:r>
       <w:r>
-        <w:t xml:space="preserve">pen </w:t>
-      </w:r>
-      <w:proofErr w:type="spellStart"/>
-      <w:r>
-        <w:t>XCode</w:t>
-      </w:r>
-      <w:proofErr w:type="spellEnd"/>
-      <w:r>
-        <w:t xml:space="preserve"> and import the project by clicking on the “Open another project…” button in the bottom right corner as shown in </w:t>
+        <w:t xml:space="preserve">pen XCode and import the project by clicking on the “Open another project…” button in the bottom right corner as shown in </w:t>
       </w:r>
       <w:r>
         <w:fldChar w:fldCharType="begin"/>
@@ -2037,13 +2006,8 @@
       </w:fldSimple>
       <w:bookmarkEnd w:id="5"/>
       <w:r>
-        <w:t xml:space="preserve"> – Importing the Project into </w:t>
-      </w:r>
-      <w:proofErr w:type="spellStart"/>
-      <w:r>
-        <w:t>Xcode</w:t>
-      </w:r>
-      <w:proofErr w:type="spellEnd"/>
+        <w:t xml:space="preserve"> – Importing the Project into Xcode</w:t>
+      </w:r>
     </w:p>
     <w:p>
       <w:pPr>
@@ -2055,42 +2019,13 @@
         <w:ind w:firstLine="270"/>
       </w:pPr>
       <w:r>
-        <w:t xml:space="preserve">A viewer will then open that allows you to browse to the </w:t>
-      </w:r>
-      <w:proofErr w:type="spellStart"/>
-      <w:r>
-        <w:t>Xcode</w:t>
-      </w:r>
-      <w:proofErr w:type="spellEnd"/>
+        <w:t>A viewer will then open that allows you to browse to the Xcode</w:t>
+      </w:r>
       <w:r>
         <w:t xml:space="preserve"> project.  Navigate to the folder </w:t>
       </w:r>
       <w:r>
-        <w:t>containing the source code. Next select the folder name “</w:t>
-      </w:r>
-      <w:proofErr w:type="spellStart"/>
-      <w:r>
-        <w:t>iOSPrototype</w:t>
-      </w:r>
-      <w:proofErr w:type="spellEnd"/>
-      <w:r>
-        <w:t xml:space="preserve">.”  In there, you will find an </w:t>
-      </w:r>
-      <w:proofErr w:type="spellStart"/>
-      <w:r>
-        <w:t>Xcode</w:t>
-      </w:r>
-      <w:proofErr w:type="spellEnd"/>
-      <w:r>
-        <w:t xml:space="preserve"> project name “</w:t>
-      </w:r>
-      <w:proofErr w:type="spellStart"/>
-      <w:r>
-        <w:t>iOSPrototype.xcodeproj</w:t>
-      </w:r>
-      <w:proofErr w:type="spellEnd"/>
-      <w:r>
-        <w:t xml:space="preserve">.”  Select that and click “Open” as shown in </w:t>
+        <w:t xml:space="preserve">containing the source code. Next select the folder name “iOSPrototype.”  In there, you will find an Xcode project name “iOSPrototype.xcodeproj.”  Select that and click “Open” as shown in </w:t>
       </w:r>
       <w:r>
         <w:fldChar w:fldCharType="begin"/>
@@ -2218,15 +2153,7 @@
         <w:t xml:space="preserve"> – </w:t>
       </w:r>
       <w:r>
-        <w:t xml:space="preserve">Selecting the Project in the </w:t>
-      </w:r>
-      <w:proofErr w:type="spellStart"/>
-      <w:r>
-        <w:t>Xcode</w:t>
-      </w:r>
-      <w:proofErr w:type="spellEnd"/>
-      <w:r>
-        <w:t xml:space="preserve"> File Browser</w:t>
+        <w:t>Selecting the Project in the Xcode File Browser</w:t>
       </w:r>
     </w:p>
     <w:p/>
@@ -2235,23 +2162,7 @@
         <w:ind w:firstLine="270"/>
       </w:pPr>
       <w:r>
-        <w:t xml:space="preserve">After clicking “Open”, the project will automatically open in </w:t>
-      </w:r>
-      <w:proofErr w:type="spellStart"/>
-      <w:r>
-        <w:t>Xcode</w:t>
-      </w:r>
-      <w:proofErr w:type="spellEnd"/>
-      <w:r>
-        <w:t xml:space="preserve">.  Verify that the </w:t>
-      </w:r>
-      <w:proofErr w:type="spellStart"/>
-      <w:r>
-        <w:t>iPhone</w:t>
-      </w:r>
-      <w:proofErr w:type="spellEnd"/>
-      <w:r>
-        <w:t xml:space="preserve"> 6 runtime environment is selected and click the run button </w:t>
+        <w:t xml:space="preserve">After clicking “Open”, the project will automatically open in Xcode.  Verify that the iPhone 6 runtime environment is selected and click the run button </w:t>
       </w:r>
       <w:r>
         <w:t xml:space="preserve">as </w:t>
@@ -2284,23 +2195,7 @@
         <w:t>.</w:t>
       </w:r>
       <w:r>
-        <w:t xml:space="preserve"> A modal dialog box stating “Build Successful” should appear at which point the </w:t>
-      </w:r>
-      <w:proofErr w:type="spellStart"/>
-      <w:r>
-        <w:t>iOS</w:t>
-      </w:r>
-      <w:proofErr w:type="spellEnd"/>
-      <w:r>
-        <w:t xml:space="preserve"> Simulator will open showing our </w:t>
-      </w:r>
-      <w:proofErr w:type="spellStart"/>
-      <w:r>
-        <w:t>iOS</w:t>
-      </w:r>
-      <w:proofErr w:type="spellEnd"/>
-      <w:r>
-        <w:t xml:space="preserve"> application.</w:t>
+        <w:t xml:space="preserve"> A modal dialog box stating “Build Successful” should appear at which point the iOS Simulator will open showing our iOS application.</w:t>
       </w:r>
     </w:p>
     <w:p/>
@@ -2390,20 +2285,15 @@
       </w:fldSimple>
       <w:bookmarkEnd w:id="7"/>
       <w:r>
-        <w:t xml:space="preserve"> – Running the Project in </w:t>
-      </w:r>
-      <w:proofErr w:type="spellStart"/>
-      <w:r>
-        <w:t>Xcode</w:t>
-      </w:r>
-      <w:proofErr w:type="spellEnd"/>
+        <w:t xml:space="preserve"> – Running the Project in Xcode</w:t>
+      </w:r>
     </w:p>
     <w:p/>
     <w:p>
       <w:pPr>
         <w:pStyle w:val="Heading1"/>
       </w:pPr>
-      <w:bookmarkStart w:id="8" w:name="_Toc417175520"/>
+      <w:bookmarkStart w:id="8" w:name="_Toc417179800"/>
       <w:r>
         <w:t>Prototype Presentation</w:t>
       </w:r>
@@ -2474,15 +2364,7 @@
         <w:t xml:space="preserve">Given the </w:t>
       </w:r>
       <w:r>
-        <w:t xml:space="preserve">very positive feedback we received from both Professor </w:t>
-      </w:r>
-      <w:proofErr w:type="spellStart"/>
-      <w:r>
-        <w:t>Mak</w:t>
-      </w:r>
-      <w:proofErr w:type="spellEnd"/>
-      <w:r>
-        <w:t xml:space="preserve"> and the class after our web application presentation, we saw no need to change our application in this presentation.  Overall, we felt the presentation was a success and was engaging to the audience.</w:t>
+        <w:t>very positive feedback we received from both Professor Mak and the class after our web application presentation, we saw no need to change our application in this presentation.  Overall, we felt the presentation was a success and was engaging to the audience.</w:t>
       </w:r>
       <w:r>
         <w:t xml:space="preserve"> </w:t>
@@ -2526,7 +2408,7 @@
       <w:pPr>
         <w:pStyle w:val="Heading1"/>
       </w:pPr>
-      <w:bookmarkStart w:id="9" w:name="_Toc417175521"/>
+      <w:bookmarkStart w:id="9" w:name="_Toc417179801"/>
       <w:r>
         <w:t>Design Patterns</w:t>
       </w:r>
@@ -2587,80 +2469,7 @@
         <w:t xml:space="preserve"> exhaustive; rather, </w:t>
       </w:r>
       <w:r>
-        <w:t>when selecting which design patterns to describe in the subsequent section</w:t>
-      </w:r>
-      <w:r>
-        <w:t>s, we</w:t>
-      </w:r>
-      <w:r>
-        <w:t xml:space="preserve"> considered the following criteria:</w:t>
-      </w:r>
-    </w:p>
-    <w:p>
-      <w:pPr>
-        <w:ind w:firstLine="360"/>
-      </w:pPr>
-    </w:p>
-    <w:p>
-      <w:pPr>
-        <w:pStyle w:val="ListParagraph"/>
-        <w:numPr>
-          <w:ilvl w:val="6"/>
-          <w:numId w:val="1"/>
-        </w:numPr>
-        <w:ind w:hanging="630"/>
-      </w:pPr>
-      <w:r>
-        <w:t xml:space="preserve">Criticality of the pattern to the </w:t>
-      </w:r>
-      <w:r>
-        <w:t>overall design.</w:t>
-      </w:r>
-    </w:p>
-    <w:p>
-      <w:pPr>
-        <w:pStyle w:val="ListParagraph"/>
-        <w:numPr>
-          <w:ilvl w:val="0"/>
-          <w:numId w:val="0"/>
-        </w:numPr>
-        <w:ind w:left="1080"/>
-      </w:pPr>
-    </w:p>
-    <w:p>
-      <w:pPr>
-        <w:pStyle w:val="ListParagraph"/>
-        <w:numPr>
-          <w:ilvl w:val="6"/>
-          <w:numId w:val="1"/>
-        </w:numPr>
-        <w:ind w:hanging="630"/>
-      </w:pPr>
-      <w:r>
-        <w:t>Potentially interesting contrast between our implementation for a mobile application versus the implementation in a web application.</w:t>
-      </w:r>
-    </w:p>
-    <w:p>
-      <w:pPr>
-        <w:pStyle w:val="ListParagraph"/>
-        <w:numPr>
-          <w:ilvl w:val="0"/>
-          <w:numId w:val="0"/>
-        </w:numPr>
-        <w:ind w:left="1080"/>
-      </w:pPr>
-    </w:p>
-    <w:p>
-      <w:pPr>
-        <w:pStyle w:val="ListParagraph"/>
-        <w:numPr>
-          <w:ilvl w:val="6"/>
-          <w:numId w:val="1"/>
-        </w:numPr>
-        <w:ind w:hanging="630"/>
-      </w:pPr>
-      <w:r>
-        <w:t>Conduciveness of the pattern to be shown and described in a text report</w:t>
+        <w:t>we selected the same five design patterns from the web application’s report.  While not specifically requested in the project description, we felt it made for a more insightful report if we compared and contrasted how we implemented the patterns in the web space versus the mobile space.</w:t>
       </w:r>
     </w:p>
     <w:p/>
@@ -2672,7 +2481,7 @@
           <w:numId w:val="24"/>
         </w:numPr>
       </w:pPr>
-      <w:bookmarkStart w:id="10" w:name="_Toc417175522"/>
+      <w:bookmarkStart w:id="10" w:name="_Toc417179802"/>
       <w:r>
         <w:t>Inlay List Design Pattern</w:t>
       </w:r>
@@ -2778,11 +2587,7 @@
         <w:t>title</w:t>
       </w:r>
       <w:r>
-        <w:t xml:space="preserve">, </w:t>
-      </w:r>
-      <w:r>
-        <w:lastRenderedPageBreak/>
-        <w:t xml:space="preserve">description, priority, completion </w:t>
+        <w:t xml:space="preserve">, description, priority, completion </w:t>
       </w:r>
       <w:r>
         <w:t xml:space="preserve">due </w:t>
@@ -2791,15 +2596,7 @@
         <w:t>date, etc.  To display all of this information at once for each to-do list item would be a large visual cognitive load</w:t>
       </w:r>
       <w:r>
-        <w:t xml:space="preserve"> and would greatly reduce the </w:t>
-      </w:r>
-      <w:proofErr w:type="spellStart"/>
-      <w:r>
-        <w:t>scanability</w:t>
-      </w:r>
-      <w:proofErr w:type="spellEnd"/>
-      <w:r>
-        <w:t xml:space="preserve"> of the list</w:t>
+        <w:t xml:space="preserve"> and would greatly reduce the scanability of the list</w:t>
       </w:r>
       <w:r>
         <w:t xml:space="preserve">.  </w:t>
@@ -3162,19 +2959,7 @@
         <w:fldChar w:fldCharType="end"/>
       </w:r>
       <w:r>
-        <w:t xml:space="preserve"> show the inlay lists from our web application.  Similarity between the two </w:t>
-      </w:r>
-      <w:proofErr w:type="gramStart"/>
-      <w:r>
-        <w:t>application</w:t>
-      </w:r>
-      <w:proofErr w:type="gramEnd"/>
-      <w:r>
-        <w:t xml:space="preserve"> allows for a user to share their frequency of practice between the two </w:t>
-      </w:r>
-      <w:r>
-        <w:lastRenderedPageBreak/>
-        <w:t>applications.  Below are examples where we tried to ensure similarity between the two to-do list implementations:</w:t>
+        <w:t xml:space="preserve"> show the inlay lists from our web application.  Similarity between the two application allows for a user to share their frequency of practice between the two applications.  Below are examples where we tried to ensure similarity between the two to-do list implementations:</w:t>
       </w:r>
     </w:p>
     <w:p/>
@@ -3217,6 +3002,7 @@
         <w:ind w:hanging="630"/>
       </w:pPr>
       <w:r>
+        <w:lastRenderedPageBreak/>
         <w:t>Color scheme for the title board and text color as well as the unexpanded (white) and expanded (light blue) to-do list items.</w:t>
       </w:r>
     </w:p>
@@ -3427,7 +3213,7 @@
       <w:pPr>
         <w:pStyle w:val="Heading2"/>
       </w:pPr>
-      <w:bookmarkStart w:id="15" w:name="_Toc417175523"/>
+      <w:bookmarkStart w:id="15" w:name="_Toc417179803"/>
       <w:r>
         <w:t xml:space="preserve">Alternate Views </w:t>
       </w:r>
@@ -3675,19 +3461,216 @@
         <w:fldChar w:fldCharType="separate"/>
       </w:r>
       <w:r>
+        <w:rPr>
+          <w:b/>
+          <w:bCs/>
+        </w:rPr>
+        <w:t>Error! Reference source not found.</w:t>
+      </w:r>
+      <w:r>
+        <w:fldChar w:fldCharType="end"/>
+      </w:r>
+      <w:r>
+        <w:t xml:space="preserve">, </w:t>
+      </w:r>
+      <w:r>
+        <w:fldChar w:fldCharType="begin"/>
+      </w:r>
+      <w:r>
+        <w:instrText xml:space="preserve"> REF _Ref414729861 \h \# "0" </w:instrText>
+      </w:r>
+      <w:r>
+        <w:fldChar w:fldCharType="separate"/>
+      </w:r>
+      <w:r>
+        <w:rPr>
+          <w:b/>
+          <w:bCs/>
+        </w:rPr>
+        <w:t>Error! Reference source not found.</w:t>
+      </w:r>
+      <w:r>
+        <w:fldChar w:fldCharType="end"/>
+      </w:r>
+      <w:r>
+        <w:t xml:space="preserve">, and </w:t>
+      </w:r>
+      <w:r>
+        <w:fldChar w:fldCharType="begin"/>
+      </w:r>
+      <w:r>
+        <w:instrText xml:space="preserve"> REF _Ref414729862 \h \# "0" </w:instrText>
+      </w:r>
+      <w:r>
+        <w:fldChar w:fldCharType="separate"/>
+      </w:r>
+      <w:r>
+        <w:rPr>
+          <w:b/>
+          <w:bCs/>
+        </w:rPr>
+        <w:t>Error! Reference source not found.</w:t>
+      </w:r>
+      <w:r>
+        <w:fldChar w:fldCharType="end"/>
+      </w:r>
+      <w:r>
+        <w:t xml:space="preserve"> respectively.  Note that the view is selectable by clicking on the name of the view</w:t>
+      </w:r>
+      <w:r>
+        <w:t xml:space="preserve"> (e.g. </w:t>
+      </w:r>
+      <w:r>
+        <w:t>“d</w:t>
+      </w:r>
+      <w:r>
+        <w:t xml:space="preserve">ay”, “week”, </w:t>
+      </w:r>
+      <w:r>
+        <w:t>and “</w:t>
+      </w:r>
+      <w:r>
+        <w:t>month”)</w:t>
+      </w:r>
+      <w:r>
+        <w:t xml:space="preserve"> in the upper</w:t>
+      </w:r>
+      <w:r>
+        <w:t xml:space="preserve"> right corner of the calendar as shown in each of the</w:t>
+      </w:r>
+      <w:r>
+        <w:t>se</w:t>
+      </w:r>
+      <w:r>
+        <w:t xml:space="preserve"> figures.</w:t>
+      </w:r>
+    </w:p>
+    <w:p/>
+    <w:p>
+      <w:pPr>
+        <w:pStyle w:val="Heading2"/>
+      </w:pPr>
+      <w:bookmarkStart w:id="16" w:name="_Toc417179804"/>
+      <w:r>
+        <w:t>Prompting Text Field</w:t>
+      </w:r>
+      <w:r>
+        <w:t xml:space="preserve"> Design</w:t>
+      </w:r>
+      <w:r>
+        <w:t xml:space="preserve"> Pattern</w:t>
+      </w:r>
+      <w:bookmarkEnd w:id="16"/>
+    </w:p>
+    <w:p/>
+    <w:p>
+      <w:pPr>
+        <w:ind w:firstLine="360"/>
+      </w:pPr>
+      <w:r>
+        <w:t>A web page is more likely to make traction with users if it is intuitive and easy to use.</w:t>
+      </w:r>
+      <w:r>
+        <w:t xml:space="preserve"> </w:t>
+      </w:r>
+      <w:r>
+        <w:t>One of the way</w:t>
+      </w:r>
+      <w:r>
+        <w:t>s</w:t>
+      </w:r>
+      <w:r>
+        <w:t xml:space="preserve"> to increase the </w:t>
+      </w:r>
+      <w:r>
+        <w:t xml:space="preserve">intuitiveness </w:t>
+      </w:r>
+      <w:r>
+        <w:t>of a page is to reduce the amount users must think</w:t>
+      </w:r>
+      <w:r>
+        <w:t xml:space="preserve"> when using i</w:t>
+      </w:r>
+      <w:r>
+        <w:t>t</w:t>
+      </w:r>
+      <w:r>
+        <w:t>; i</w:t>
+      </w:r>
+      <w:r>
+        <w:t>.</w:t>
+      </w:r>
+      <w:r>
+        <w:t xml:space="preserve">  </w:t>
+      </w:r>
+      <w:r>
+        <w:t>The Prompting Text Field Pattern includes prefilled information inside a text field to inform the user regarding the nature of the input</w:t>
+      </w:r>
+      <w:r>
+        <w:t xml:space="preserve"> field</w:t>
+      </w:r>
+      <w:r>
+        <w:t xml:space="preserve">.  </w:t>
+      </w:r>
+    </w:p>
+    <w:p/>
+    <w:p>
+      <w:pPr>
+        <w:ind w:firstLine="360"/>
+      </w:pPr>
+      <w:r>
+        <w:t>The Prompting Text Field design pattern reduce</w:t>
+      </w:r>
+      <w:r>
+        <w:t>s</w:t>
+      </w:r>
+      <w:r>
+        <w:t xml:space="preserve"> the amount a user must think </w:t>
+      </w:r>
+      <w:r>
+        <w:t>while also reducing the likel</w:t>
+      </w:r>
+      <w:r>
+        <w:t xml:space="preserve">ihood of user error. </w:t>
+      </w:r>
+      <w:r>
+        <w:t>O</w:t>
+      </w:r>
+      <w:r>
+        <w:t>ur original web application</w:t>
+      </w:r>
+      <w:r>
+        <w:t xml:space="preserve"> </w:t>
+      </w:r>
+      <w:r>
+        <w:t xml:space="preserve">failed to take full advantage of the benefits provided by prompting text fields.  </w:t>
+      </w:r>
+      <w:r>
+        <w:t xml:space="preserve">Figures </w:t>
+      </w:r>
+      <w:r>
+        <w:fldChar w:fldCharType="begin"/>
+      </w:r>
+      <w:r>
+        <w:instrText xml:space="preserve"> REF _Ref414730990 \# "0" \h </w:instrText>
+      </w:r>
+      <w:r>
+        <w:fldChar w:fldCharType="separate"/>
+      </w:r>
+      <w:r>
         <w:t>8</w:t>
       </w:r>
       <w:r>
         <w:fldChar w:fldCharType="end"/>
       </w:r>
       <w:r>
-        <w:t xml:space="preserve">, </w:t>
+        <w:t xml:space="preserve"> and </w:t>
       </w:r>
       <w:r>
         <w:fldChar w:fldCharType="begin"/>
       </w:r>
       <w:r>
-        <w:instrText xml:space="preserve"> REF _Ref414729861 \h \# "0" </w:instrText>
+        <w:instrText xml:space="preserve"> REF _Ref414731617 \# "0" \h </w:instrText>
       </w:r>
       <w:r>
         <w:fldChar w:fldCharType="separate"/>
@@ -3699,13 +3682,49 @@
         <w:fldChar w:fldCharType="end"/>
       </w:r>
       <w:r>
-        <w:t xml:space="preserve">, and </w:t>
+        <w:t xml:space="preserve"> show </w:t>
+      </w:r>
+      <w:r>
+        <w:t>our</w:t>
+      </w:r>
+      <w:r>
+        <w:t xml:space="preserve"> web application’s forms to create new calendar appointment</w:t>
+      </w:r>
+      <w:r>
+        <w:t>s</w:t>
+      </w:r>
+      <w:r>
+        <w:t xml:space="preserve"> and to-do list tasks respectively.  Note that for the “Name”, “Description”, </w:t>
+      </w:r>
+      <w:r>
+        <w:t xml:space="preserve">“Add Invitees,” </w:t>
+      </w:r>
+      <w:r>
+        <w:t>and “Due Date” fields, the text box</w:t>
+      </w:r>
+      <w:r>
+        <w:t>es</w:t>
+      </w:r>
+      <w:r>
+        <w:t xml:space="preserve"> </w:t>
+      </w:r>
+      <w:r>
+        <w:t>are</w:t>
+      </w:r>
+      <w:r>
+        <w:t xml:space="preserve"> blank with no guidance to the user.  </w:t>
+      </w:r>
+      <w:r>
+        <w:t>In contrast, f</w:t>
+      </w:r>
+      <w:r>
+        <w:t xml:space="preserve">igures </w:t>
       </w:r>
       <w:r>
         <w:fldChar w:fldCharType="begin"/>
       </w:r>
       <w:r>
-        <w:instrText xml:space="preserve"> REF _Ref414729862 \h \# "0" </w:instrText>
+        <w:instrText xml:space="preserve"> REF _Ref417177466 \# "0" \h </w:instrText>
       </w:r>
       <w:r>
         <w:fldChar w:fldCharType="separate"/>
@@ -3717,178 +3736,57 @@
         <w:fldChar w:fldCharType="end"/>
       </w:r>
       <w:r>
-        <w:t xml:space="preserve"> respectively.  Note that the view is selectable by clicking on the name of the view</w:t>
-      </w:r>
-      <w:r>
-        <w:t xml:space="preserve"> (e.g. </w:t>
-      </w:r>
-      <w:r>
-        <w:t>“d</w:t>
-      </w:r>
-      <w:r>
-        <w:t xml:space="preserve">ay”, “week”, </w:t>
-      </w:r>
-      <w:r>
-        <w:t>and “</w:t>
-      </w:r>
-      <w:r>
-        <w:t>month”)</w:t>
-      </w:r>
-      <w:r>
-        <w:t xml:space="preserve"> in the upper</w:t>
-      </w:r>
-      <w:r>
-        <w:t xml:space="preserve"> right corner of the calendar as shown in each of the</w:t>
-      </w:r>
-      <w:r>
-        <w:t>se</w:t>
-      </w:r>
-      <w:r>
-        <w:t xml:space="preserve"> figures.</w:t>
+        <w:t xml:space="preserve"> and </w:t>
+      </w:r>
+      <w:r>
+        <w:fldChar w:fldCharType="begin"/>
+      </w:r>
+      <w:r>
+        <w:instrText xml:space="preserve"> REF _Ref417179807 \# "0" \h </w:instrText>
+      </w:r>
+      <w:r>
+        <w:fldChar w:fldCharType="separate"/>
+      </w:r>
+      <w:r>
+        <w:t>11</w:t>
+      </w:r>
+      <w:r>
+        <w:fldChar w:fldCharType="end"/>
+      </w:r>
+      <w:r>
+        <w:t xml:space="preserve"> show how these fields are now all filled with prompting text in our mobile application.  </w:t>
+      </w:r>
+      <w:r>
+        <w:t xml:space="preserve">This revised approach allows us to subtly and </w:t>
+      </w:r>
+      <w:r>
+        <w:t>unobtrus</w:t>
+      </w:r>
+      <w:r>
+        <w:t>ively remind users which fields are optional and which are required.</w:t>
       </w:r>
     </w:p>
     <w:p/>
     <w:p>
       <w:pPr>
-        <w:pStyle w:val="Heading2"/>
-      </w:pPr>
-      <w:bookmarkStart w:id="16" w:name="_Toc417175524"/>
-      <w:r>
-        <w:t>Prompting Text Field</w:t>
-      </w:r>
-      <w:r>
-        <w:t xml:space="preserve"> Design</w:t>
-      </w:r>
-      <w:r>
-        <w:t xml:space="preserve"> Pattern</w:t>
-      </w:r>
-      <w:bookmarkEnd w:id="16"/>
-    </w:p>
-    <w:p/>
-    <w:p>
-      <w:pPr>
-        <w:ind w:firstLine="360"/>
-      </w:pPr>
-      <w:r>
-        <w:t>A web page is more likely to make traction with users if it is intuitive and easy to use.</w:t>
-      </w:r>
-      <w:r>
-        <w:t xml:space="preserve"> </w:t>
-      </w:r>
-      <w:r>
-        <w:t>One of the way</w:t>
-      </w:r>
-      <w:r>
-        <w:t>s</w:t>
-      </w:r>
-      <w:r>
-        <w:t xml:space="preserve"> to increase the </w:t>
-      </w:r>
-      <w:r>
-        <w:t xml:space="preserve">intuitiveness </w:t>
-      </w:r>
-      <w:r>
-        <w:t>of a page is to reduce the amount users must think</w:t>
-      </w:r>
-      <w:r>
-        <w:t xml:space="preserve"> when using i</w:t>
-      </w:r>
-      <w:r>
-        <w:t>t</w:t>
-      </w:r>
-      <w:r>
-        <w:t>.</w:t>
-      </w:r>
-      <w:r>
-        <w:t xml:space="preserve">  </w:t>
-      </w:r>
-      <w:r>
-        <w:t>The Prompting Text Field Pattern includes prefilled information inside a text field to inform the user regarding the nature of the input</w:t>
-      </w:r>
-      <w:r>
-        <w:t xml:space="preserve"> field</w:t>
-      </w:r>
-      <w:r>
-        <w:t xml:space="preserve">.  </w:t>
-      </w:r>
-    </w:p>
-    <w:p/>
-    <w:p>
-      <w:pPr>
-        <w:ind w:firstLine="360"/>
-      </w:pPr>
-      <w:r>
-        <w:t>The Prompting Text Field design pattern reduce</w:t>
-      </w:r>
-      <w:r>
-        <w:t>s</w:t>
-      </w:r>
-      <w:r>
-        <w:t xml:space="preserve"> the amount a user must think when using </w:t>
-      </w:r>
-      <w:r>
-        <w:t xml:space="preserve">any application; it also reduces </w:t>
-      </w:r>
-      <w:r>
-        <w:t xml:space="preserve">the likelihood of user error. </w:t>
-      </w:r>
-      <w:r>
-        <w:t>O</w:t>
-      </w:r>
-      <w:r>
-        <w:t>ur original web application</w:t>
-      </w:r>
-      <w:r>
-        <w:t xml:space="preserve"> </w:t>
-      </w:r>
-      <w:r>
-        <w:t xml:space="preserve">failed to take full advantage of the benefits provided by prompting text fields.  </w:t>
-      </w:r>
-      <w:r>
-        <w:t xml:space="preserve">Figures </w:t>
-      </w:r>
-      <w:r>
-        <w:fldChar w:fldCharType="begin"/>
-      </w:r>
-      <w:r>
-        <w:instrText xml:space="preserve"> REF _Ref414730990 \# "0" \h </w:instrText>
-      </w:r>
-      <w:r>
-        <w:fldChar w:fldCharType="separate"/>
-      </w:r>
-      <w:r>
-        <w:t>11</w:t>
-      </w:r>
-      <w:r>
-        <w:fldChar w:fldCharType="end"/>
-      </w:r>
-      <w:r>
-        <w:t xml:space="preserve"> and </w:t>
-      </w:r>
-      <w:r>
-        <w:fldChar w:fldCharType="begin"/>
-      </w:r>
-      <w:r>
-        <w:instrText xml:space="preserve"> REF _Ref414731617 \# "0" \h </w:instrText>
-      </w:r>
-      <w:r>
-        <w:fldChar w:fldCharType="separate"/>
-      </w:r>
-      <w:r>
-        <w:t>12</w:t>
-      </w:r>
-      <w:r>
-        <w:fldChar w:fldCharType="end"/>
-      </w:r>
-      <w:r>
-        <w:t xml:space="preserve"> show the web application’s forms to create new calendar appointment and to-do list tasks respectively.  Note that for the “Name”, “Description”, and “Due Date” fields, the text box is blank with no guidance to the user.  </w:t>
-      </w:r>
-    </w:p>
-    <w:p/>
-    <w:p>
-      <w:pPr>
         <w:jc w:val="center"/>
       </w:pPr>
+      <w:r>
+        <w:rPr>
+          <w:noProof/>
+        </w:rPr>
+        <w:pict>
+          <v:rect id="_x0000_s1049" style="position:absolute;left:0;text-align:left;margin-left:245.7pt;margin-top:71.5pt;width:71.75pt;height:23.5pt;z-index:251684864" filled="f" strokecolor="red" strokeweight="1pt"/>
+        </w:pict>
+      </w:r>
+      <w:r>
+        <w:rPr>
+          <w:noProof/>
+        </w:rPr>
+        <w:pict>
+          <v:rect id="_x0000_s1048" style="position:absolute;left:0;text-align:left;margin-left:245.7pt;margin-top:27.15pt;width:71.75pt;height:11.5pt;z-index:251683840" filled="f" strokecolor="red" strokeweight="1pt"/>
+        </w:pict>
+      </w:r>
       <w:r>
         <w:rPr>
           <w:noProof/>
@@ -3952,7 +3850,7 @@
           <w:rPr>
             <w:noProof/>
           </w:rPr>
-          <w:t>11</w:t>
+          <w:t>8</w:t>
         </w:r>
       </w:fldSimple>
       <w:bookmarkEnd w:id="17"/>
@@ -3962,12 +3860,23 @@
       <w:r>
         <w:t>Web Application’s Create Calendar Appointment Modal Dialog</w:t>
       </w:r>
+      <w:r>
+        <w:t xml:space="preserve"> without Prompting Text</w:t>
+      </w:r>
     </w:p>
     <w:p/>
     <w:p>
       <w:pPr>
         <w:jc w:val="center"/>
       </w:pPr>
+      <w:r>
+        <w:rPr>
+          <w:noProof/>
+        </w:rPr>
+        <w:pict>
+          <v:rect id="_x0000_s1051" style="position:absolute;left:0;text-align:left;margin-left:244.9pt;margin-top:24pt;width:65.05pt;height:33.6pt;z-index:251686912" filled="f" strokecolor="red" strokeweight="1pt"/>
+        </w:pict>
+      </w:r>
       <w:r>
         <w:rPr>
           <w:noProof/>
@@ -4031,7 +3940,7 @@
           <w:rPr>
             <w:noProof/>
           </w:rPr>
-          <w:t>12</w:t>
+          <w:t>9</w:t>
         </w:r>
       </w:fldSimple>
       <w:bookmarkEnd w:id="18"/>
@@ -4041,113 +3950,34 @@
       <w:r>
         <w:t>Web Application’s Create To-Do Task Modal Dialog</w:t>
       </w:r>
+      <w:r>
+        <w:t xml:space="preserve"> without Prompting Text</w:t>
+      </w:r>
     </w:p>
     <w:p>
       <w:pPr>
         <w:pStyle w:val="Caption"/>
       </w:pPr>
     </w:p>
-    <w:p/>
-    <w:p/>
-    <w:p>
-      <w:r>
-        <w:tab/>
-        <w:t xml:space="preserve">The second place we used the Prompting Text Field Pattern was in our page’s search box as shown in </w:t>
-      </w:r>
-      <w:r>
-        <w:fldChar w:fldCharType="begin"/>
-      </w:r>
-      <w:r>
-        <w:instrText xml:space="preserve"> REF  _Ref414731617 \* Lower \h </w:instrText>
-      </w:r>
-      <w:r>
-        <w:fldChar w:fldCharType="separate"/>
-      </w:r>
-      <w:r>
-        <w:t xml:space="preserve">figure </w:t>
-      </w:r>
+    <w:p>
+      <w:pPr>
+        <w:jc w:val="center"/>
+      </w:pPr>
       <w:r>
         <w:rPr>
           <w:noProof/>
         </w:rPr>
-        <w:t>12</w:t>
-      </w:r>
-      <w:r>
-        <w:fldChar w:fldCharType="end"/>
-      </w:r>
-      <w:r>
-        <w:t>.  Since the search field was placed above the to-do list</w:t>
-      </w:r>
-      <w:r>
-        <w:t xml:space="preserve"> (as shown in </w:t>
-      </w:r>
-      <w:r>
-        <w:fldChar w:fldCharType="begin"/>
-      </w:r>
-      <w:r>
-        <w:instrText xml:space="preserve"> REF  _Ref415451538 \* Lower \h </w:instrText>
-      </w:r>
-      <w:r>
-        <w:fldChar w:fldCharType="separate"/>
-      </w:r>
-      <w:r>
-        <w:t xml:space="preserve">figure </w:t>
+        <w:lastRenderedPageBreak/>
+        <w:pict>
+          <v:rect id="_x0000_s1054" style="position:absolute;left:0;text-align:left;margin-left:252pt;margin-top:31.8pt;width:61.55pt;height:11.5pt;z-index:251688960" filled="f" strokecolor="red" strokeweight="1pt"/>
+        </w:pict>
       </w:r>
       <w:r>
         <w:rPr>
           <w:noProof/>
         </w:rPr>
-        <w:t>13</w:t>
-      </w:r>
-      <w:r>
-        <w:fldChar w:fldCharType="end"/>
-      </w:r>
-      <w:r>
-        <w:t>)</w:t>
-      </w:r>
-      <w:r>
-        <w:t xml:space="preserve">, there were concerns that some users may think that the search feature applied only to the to-do list and not the whole </w:t>
-      </w:r>
-      <w:r>
-        <w:t>application</w:t>
-      </w:r>
-      <w:r>
-        <w:t>.  As such, we placed inside the search field the prompt</w:t>
-      </w:r>
-      <w:r>
-        <w:t>ing text</w:t>
-      </w:r>
-      <w:r>
-        <w:t xml:space="preserve"> “Search Calendar &amp; To-Do List” to inform the user of the </w:t>
-      </w:r>
-      <w:r>
-        <w:t>search feature</w:t>
-      </w:r>
-      <w:r>
-        <w:t xml:space="preserve">’s full functionality.  In addition to the intuitiveness improvements associated with the prompting text field for the search box, this approach also reduces the burden on a user’s long term memory to remember the types of queries </w:t>
-      </w:r>
-      <w:r>
-        <w:t>the search feature</w:t>
-      </w:r>
-      <w:r>
-        <w:t xml:space="preserve"> supports.</w:t>
-      </w:r>
-    </w:p>
-    <w:p>
-      <w:pPr>
-        <w:jc w:val="center"/>
-      </w:pPr>
-    </w:p>
-    <w:p>
-      <w:pPr>
-        <w:jc w:val="center"/>
-      </w:pPr>
-      <w:r>
-        <w:rPr>
-          <w:noProof/>
-        </w:rPr>
         <w:pict>
-          <v:rect id="_x0000_s1040" style="position:absolute;left:0;text-align:left;margin-left:319.35pt;margin-top:15.75pt;width:83.4pt;height:13.5pt;z-index:251672576" filled="f" strokecolor="red" strokeweight="1.5pt"/>
+          <v:rect id="_x0000_s1053" style="position:absolute;left:0;text-align:left;margin-left:252pt;margin-top:66.45pt;width:61.55pt;height:62.6pt;z-index:251687936" filled="f" strokecolor="red" strokeweight="1pt"/>
         </w:pict>
       </w:r>
       <w:r>
@@ -4156,9 +3986,9 @@
         </w:rPr>
         <w:drawing>
           <wp:inline distT="0" distB="0" distL="0" distR="0">
-            <wp:extent cx="3550675" cy="2176272"/>
-            <wp:effectExtent l="19050" t="0" r="0" b="0"/>
-            <wp:docPr id="4" name="Picture 3" descr="Location of Search Field.png"/>
+            <wp:extent cx="1418895" cy="2611954"/>
+            <wp:effectExtent l="19050" t="19050" r="9855" b="16946"/>
+            <wp:docPr id="36" name="Picture 35" descr="Create New Calendar with Prompting Text Fields.png"/>
             <wp:cNvGraphicFramePr>
               <a:graphicFrameLocks xmlns:a="http://schemas.openxmlformats.org/drawingml/2006/main" noChangeAspect="1"/>
             </wp:cNvGraphicFramePr>
@@ -4166,11 +3996,12 @@
               <a:graphicData uri="http://schemas.openxmlformats.org/drawingml/2006/picture">
                 <pic:pic xmlns:pic="http://schemas.openxmlformats.org/drawingml/2006/picture">
                   <pic:nvPicPr>
-                    <pic:cNvPr id="0" name="Location of Search Field.png"/>
+                    <pic:cNvPr id="0" name="Create New Calendar with Prompting Text Fields.png"/>
                     <pic:cNvPicPr/>
                   </pic:nvPicPr>
                   <pic:blipFill>
                     <a:blip r:embed="rId23" cstate="print"/>
+                    <a:srcRect l="963" t="418" r="1180" b="418"/>
                     <a:stretch>
                       <a:fillRect/>
                     </a:stretch>
@@ -4178,236 +4009,7 @@
                   <pic:spPr>
                     <a:xfrm>
                       <a:off x="0" y="0"/>
-                      <a:ext cx="3552410" cy="2177336"/>
-                    </a:xfrm>
-                    <a:prstGeom prst="rect">
-                      <a:avLst/>
-                    </a:prstGeom>
-                  </pic:spPr>
-                </pic:pic>
-              </a:graphicData>
-            </a:graphic>
-          </wp:inline>
-        </w:drawing>
-      </w:r>
-    </w:p>
-    <w:p>
-      <w:pPr>
-        <w:jc w:val="center"/>
-        <w:rPr>
-          <w:sz w:val="12"/>
-          <w:szCs w:val="12"/>
-        </w:rPr>
-      </w:pPr>
-    </w:p>
-    <w:p>
-      <w:pPr>
-        <w:pStyle w:val="Caption"/>
-      </w:pPr>
-      <w:bookmarkStart w:id="19" w:name="_Ref415451538"/>
-      <w:r>
-        <w:t xml:space="preserve">Figure </w:t>
-      </w:r>
-      <w:fldSimple w:instr=" SEQ Figure \* ARABIC ">
-        <w:r>
-          <w:rPr>
-            <w:noProof/>
-          </w:rPr>
-          <w:t>13</w:t>
-        </w:r>
-      </w:fldSimple>
-      <w:bookmarkEnd w:id="19"/>
-      <w:r>
-        <w:t xml:space="preserve"> – Location of the Search Box Above the Inlay List</w:t>
-      </w:r>
-    </w:p>
-    <w:p/>
-    <w:p>
-      <w:pPr>
-        <w:pStyle w:val="Heading2"/>
-      </w:pPr>
-      <w:bookmarkStart w:id="20" w:name="_Toc417175525"/>
-      <w:r>
-        <w:t xml:space="preserve">“Toast” </w:t>
-      </w:r>
-      <w:r>
-        <w:t>Semi-</w:t>
-      </w:r>
-      <w:r>
-        <w:t>Modal Dialog</w:t>
-      </w:r>
-      <w:r>
-        <w:t xml:space="preserve"> Messages</w:t>
-      </w:r>
-      <w:bookmarkEnd w:id="20"/>
-    </w:p>
-    <w:p/>
-    <w:p>
-      <w:pPr>
-        <w:ind w:firstLine="360"/>
-      </w:pPr>
-      <w:r>
-        <w:t xml:space="preserve">For the web version of this application, we relied heavily on modal dialog boxes to streamline navigation and create a “hub and spoke” style navigation modal.  </w:t>
-      </w:r>
-      <w:r>
-        <w:t>In contrast</w:t>
-      </w:r>
-      <w:r>
-        <w:t xml:space="preserve">, modal dialogs </w:t>
-      </w:r>
-      <w:r>
-        <w:t xml:space="preserve">generally do not translate well to a smartphone because of the smaller screen and less precise control for a finger versus a mouse.  </w:t>
-      </w:r>
-      <w:r>
-        <w:t>Despite</w:t>
-      </w:r>
-      <w:r>
-        <w:t xml:space="preserve"> these limitations, modal dialogs can still have a place in a mobile environment when done correctly.</w:t>
-      </w:r>
-    </w:p>
-    <w:p>
-      <w:pPr>
-        <w:ind w:firstLine="360"/>
-      </w:pPr>
-    </w:p>
-    <w:p>
-      <w:pPr>
-        <w:ind w:firstLine="360"/>
-      </w:pPr>
-      <w:r>
-        <w:t xml:space="preserve">Starting with Jelly Bean (version 4.1), </w:t>
-      </w:r>
-      <w:r>
-        <w:t xml:space="preserve">Android </w:t>
-      </w:r>
-      <w:r>
-        <w:t xml:space="preserve">provided an API for creating simple </w:t>
-      </w:r>
-      <w:r>
-        <w:t>“Toast” semi-modal dialog</w:t>
-      </w:r>
-      <w:r>
-        <w:t>s</w:t>
-      </w:r>
-      <w:r>
-        <w:t xml:space="preserve"> scheme</w:t>
-      </w:r>
-      <w:r>
-        <w:rPr>
-          <w:rStyle w:val="FootnoteReference"/>
-        </w:rPr>
-        <w:footnoteReference w:id="2"/>
-      </w:r>
-      <w:r>
-        <w:t>.</w:t>
-      </w:r>
-      <w:r>
-        <w:t xml:space="preserve">  They are intended as “simple feedback about an operation in a small pop-up”.  </w:t>
-      </w:r>
-      <w:r>
-        <w:t>The two locations we used semi-modal “Toast” messages were after calendar appointment and to-do task created (shown in</w:t>
-      </w:r>
-      <w:r>
-        <w:t xml:space="preserve"> figures</w:t>
-      </w:r>
-      <w:r>
-        <w:t xml:space="preserve"> </w:t>
-      </w:r>
-      <w:r>
-        <w:fldChar w:fldCharType="begin"/>
-      </w:r>
-      <w:r>
-        <w:instrText xml:space="preserve"> REF _Ref414756594 </w:instrText>
-      </w:r>
-      <w:r>
-        <w:instrText xml:space="preserve">\# "0" </w:instrText>
-      </w:r>
-      <w:r>
-        <w:instrText xml:space="preserve">\h </w:instrText>
-      </w:r>
-      <w:r>
-        <w:fldChar w:fldCharType="separate"/>
-      </w:r>
-      <w:r>
-        <w:t>14</w:t>
-      </w:r>
-      <w:r>
-        <w:fldChar w:fldCharType="end"/>
-      </w:r>
-      <w:r>
-        <w:t xml:space="preserve"> </w:t>
-      </w:r>
-      <w:r>
-        <w:t xml:space="preserve">and </w:t>
-      </w:r>
-      <w:r>
-        <w:fldChar w:fldCharType="begin"/>
-      </w:r>
-      <w:r>
-        <w:instrText xml:space="preserve"> REF  _Ref417168055 \# "0" \* Lower \h </w:instrText>
-      </w:r>
-      <w:r>
-        <w:fldChar w:fldCharType="separate"/>
-      </w:r>
-      <w:r>
-        <w:t>15</w:t>
-      </w:r>
-      <w:r>
-        <w:fldChar w:fldCharType="end"/>
-      </w:r>
-      <w:r>
-        <w:t xml:space="preserve"> respectively).  Some may consider near blasphemous to use an Android feature in </w:t>
-      </w:r>
-      <w:proofErr w:type="spellStart"/>
-      <w:r>
-        <w:t>iOS</w:t>
-      </w:r>
-      <w:proofErr w:type="spellEnd"/>
-      <w:r>
-        <w:t>.  However, we felt that since this scheme is used in other applications (e.g. the now defunct Windows messenger was the originator of the idea), it was not a case of forcing something where it did not belong.</w:t>
-      </w:r>
-    </w:p>
-    <w:p>
-      <w:pPr>
-        <w:ind w:firstLine="360"/>
-      </w:pPr>
-    </w:p>
-    <w:p/>
-    <w:p>
-      <w:pPr>
-        <w:jc w:val="center"/>
-      </w:pPr>
-      <w:r>
-        <w:rPr>
-          <w:noProof/>
-        </w:rPr>
-        <w:lastRenderedPageBreak/>
-        <w:drawing>
-          <wp:inline distT="0" distB="0" distL="0" distR="0">
-            <wp:extent cx="1585949" cy="2914650"/>
-            <wp:effectExtent l="19050" t="19050" r="14251" b="19050"/>
-            <wp:docPr id="15" name="Picture 14" descr="Appointment Create Toast Dialog.png"/>
-            <wp:cNvGraphicFramePr>
-              <a:graphicFrameLocks xmlns:a="http://schemas.openxmlformats.org/drawingml/2006/main" noChangeAspect="1"/>
-            </wp:cNvGraphicFramePr>
-            <a:graphic xmlns:a="http://schemas.openxmlformats.org/drawingml/2006/main">
-              <a:graphicData uri="http://schemas.openxmlformats.org/drawingml/2006/picture">
-                <pic:pic xmlns:pic="http://schemas.openxmlformats.org/drawingml/2006/picture">
-                  <pic:nvPicPr>
-                    <pic:cNvPr id="0" name="Appointment Create Toast Dialog.png"/>
-                    <pic:cNvPicPr/>
-                  </pic:nvPicPr>
-                  <pic:blipFill>
-                    <a:blip r:embed="rId24" cstate="print"/>
-                    <a:srcRect l="836" r="775" b="673"/>
-                    <a:stretch>
-                      <a:fillRect/>
-                    </a:stretch>
-                  </pic:blipFill>
-                  <pic:spPr>
-                    <a:xfrm>
-                      <a:off x="0" y="0"/>
-                      <a:ext cx="1586075" cy="2914882"/>
+                      <a:ext cx="1419215" cy="2612544"/>
                     </a:xfrm>
                     <a:prstGeom prst="rect">
                       <a:avLst/>
@@ -4438,7 +4040,7 @@
       <w:pPr>
         <w:pStyle w:val="Caption"/>
       </w:pPr>
-      <w:bookmarkStart w:id="21" w:name="_Ref414756594"/>
+      <w:bookmarkStart w:id="19" w:name="_Ref417177466"/>
       <w:r>
         <w:t xml:space="preserve">Figure </w:t>
       </w:r>
@@ -4447,45 +4049,42 @@
           <w:rPr>
             <w:noProof/>
           </w:rPr>
-          <w:t>14</w:t>
+          <w:t>10</w:t>
         </w:r>
       </w:fldSimple>
-      <w:bookmarkEnd w:id="21"/>
-      <w:r>
-        <w:t xml:space="preserve"> – </w:t>
-      </w:r>
-      <w:r>
-        <w:t>“Toast” Semi-</w:t>
-      </w:r>
-      <w:r>
-        <w:t xml:space="preserve">Modal Dialog </w:t>
-      </w:r>
-      <w:r>
-        <w:t>a</w:t>
-      </w:r>
-      <w:r>
-        <w:t>fter Calendar Appointment Creation</w:t>
-      </w:r>
-    </w:p>
-    <w:p>
-      <w:pPr>
-        <w:ind w:firstLine="360"/>
-      </w:pPr>
+      <w:bookmarkEnd w:id="19"/>
+      <w:r>
+        <w:t xml:space="preserve"> – Mobile Application’s Create Calendar Appointment </w:t>
+      </w:r>
+      <w:r>
+        <w:t>Form</w:t>
+      </w:r>
+      <w:r>
+        <w:t xml:space="preserve"> with Prompting Text</w:t>
+      </w:r>
     </w:p>
     <w:p/>
     <w:p>
       <w:pPr>
         <w:jc w:val="center"/>
       </w:pPr>
+      <w:r>
+        <w:rPr>
+          <w:noProof/>
+        </w:rPr>
+        <w:pict>
+          <v:rect id="_x0000_s1055" style="position:absolute;left:0;text-align:left;margin-left:253.4pt;margin-top:26.75pt;width:57.85pt;height:69.25pt;z-index:251689984" filled="f" strokecolor="red" strokeweight="1pt"/>
+        </w:pict>
+      </w:r>
       <w:r>
         <w:rPr>
           <w:noProof/>
         </w:rPr>
         <w:drawing>
           <wp:inline distT="0" distB="0" distL="0" distR="0">
-            <wp:extent cx="1495601" cy="2742973"/>
-            <wp:effectExtent l="38100" t="19050" r="28399" b="19277"/>
-            <wp:docPr id="16" name="Picture 15" descr="Task Created Toast Dialog.png"/>
+            <wp:extent cx="1425381" cy="2617244"/>
+            <wp:effectExtent l="19050" t="19050" r="22419" b="11656"/>
+            <wp:docPr id="37" name="Picture 36" descr="Create To-Do Task with Prompting Text Fields.png"/>
             <wp:cNvGraphicFramePr>
               <a:graphicFrameLocks xmlns:a="http://schemas.openxmlformats.org/drawingml/2006/main" noChangeAspect="1"/>
             </wp:cNvGraphicFramePr>
@@ -4493,12 +4092,12 @@
               <a:graphicData uri="http://schemas.openxmlformats.org/drawingml/2006/picture">
                 <pic:pic xmlns:pic="http://schemas.openxmlformats.org/drawingml/2006/picture">
                   <pic:nvPicPr>
-                    <pic:cNvPr id="0" name="Task Created Toast Dialog.png"/>
+                    <pic:cNvPr id="0" name="Create To-Do Task with Prompting Text Fields.png"/>
                     <pic:cNvPicPr/>
                   </pic:nvPicPr>
                   <pic:blipFill>
-                    <a:blip r:embed="rId25" cstate="print"/>
-                    <a:srcRect l="766" t="483" r="736" b="644"/>
+                    <a:blip r:embed="rId24" cstate="print"/>
+                    <a:srcRect l="771" t="1269" r="887" b="803"/>
                     <a:stretch>
                       <a:fillRect/>
                     </a:stretch>
@@ -4506,7 +4105,7 @@
                   <pic:spPr>
                     <a:xfrm>
                       <a:off x="0" y="0"/>
-                      <a:ext cx="1495701" cy="2743156"/>
+                      <a:ext cx="1425381" cy="2617244"/>
                     </a:xfrm>
                     <a:prstGeom prst="rect">
                       <a:avLst/>
@@ -4537,7 +4136,7 @@
       <w:pPr>
         <w:pStyle w:val="Caption"/>
       </w:pPr>
-      <w:bookmarkStart w:id="22" w:name="_Ref417168055"/>
+      <w:bookmarkStart w:id="20" w:name="_Ref417179807"/>
       <w:r>
         <w:t xml:space="preserve">Figure </w:t>
       </w:r>
@@ -4546,10 +4145,344 @@
           <w:rPr>
             <w:noProof/>
           </w:rPr>
-          <w:t>15</w:t>
+          <w:t>11</w:t>
+        </w:r>
+      </w:fldSimple>
+      <w:bookmarkEnd w:id="20"/>
+      <w:r>
+        <w:t xml:space="preserve"> – Mobile Application’s Create To-Do Task </w:t>
+      </w:r>
+      <w:r>
+        <w:t xml:space="preserve">Form </w:t>
+      </w:r>
+      <w:r>
+        <w:t>with Prompting Text</w:t>
+      </w:r>
+    </w:p>
+    <w:p/>
+    <w:p>
+      <w:pPr>
+        <w:pStyle w:val="Heading2"/>
+      </w:pPr>
+      <w:bookmarkStart w:id="21" w:name="_Toc417179805"/>
+      <w:r>
+        <w:t xml:space="preserve">“Toast” </w:t>
+      </w:r>
+      <w:r>
+        <w:t>Semi-</w:t>
+      </w:r>
+      <w:r>
+        <w:t>Modal Dialog</w:t>
+      </w:r>
+      <w:r>
+        <w:t xml:space="preserve"> Messages</w:t>
+      </w:r>
+      <w:bookmarkEnd w:id="21"/>
+    </w:p>
+    <w:p/>
+    <w:p>
+      <w:pPr>
+        <w:ind w:firstLine="360"/>
+      </w:pPr>
+      <w:r>
+        <w:t xml:space="preserve">For the web version of this application, we relied heavily on modal dialog boxes to streamline navigation and create a “hub and spoke” style navigation modal.  </w:t>
+      </w:r>
+      <w:r>
+        <w:t>In contrast</w:t>
+      </w:r>
+      <w:r>
+        <w:t xml:space="preserve">, modal dialogs </w:t>
+      </w:r>
+      <w:r>
+        <w:t xml:space="preserve">generally do not translate well to a smartphone because of the smaller screen and less precise control for a finger versus a mouse.  </w:t>
+      </w:r>
+      <w:r>
+        <w:t>Despite</w:t>
+      </w:r>
+      <w:r>
+        <w:t xml:space="preserve"> these limitations, modal dialogs can still have a place in a mobile environment when done correctly.</w:t>
+      </w:r>
+    </w:p>
+    <w:p>
+      <w:pPr>
+        <w:ind w:firstLine="360"/>
+      </w:pPr>
+    </w:p>
+    <w:p>
+      <w:pPr>
+        <w:ind w:firstLine="360"/>
+      </w:pPr>
+      <w:r>
+        <w:t xml:space="preserve">Starting with Jelly Bean (version 4.1), </w:t>
+      </w:r>
+      <w:r>
+        <w:t xml:space="preserve">Android </w:t>
+      </w:r>
+      <w:r>
+        <w:t xml:space="preserve">provided an API for creating simple </w:t>
+      </w:r>
+      <w:r>
+        <w:t>“Toast” semi-modal dialog</w:t>
+      </w:r>
+      <w:r>
+        <w:t>s</w:t>
+      </w:r>
+      <w:r>
+        <w:t xml:space="preserve"> scheme</w:t>
+      </w:r>
+      <w:r>
+        <w:rPr>
+          <w:rStyle w:val="FootnoteReference"/>
+        </w:rPr>
+        <w:footnoteReference w:id="2"/>
+      </w:r>
+      <w:r>
+        <w:t>.</w:t>
+      </w:r>
+      <w:r>
+        <w:t xml:space="preserve">  They are intended as “simple feedback about an operation in a small pop-up”.  </w:t>
+      </w:r>
+      <w:r>
+        <w:t>The two locations we used semi-modal “Toast” messages were after calendar appointment and to-do task created (shown in</w:t>
+      </w:r>
+      <w:r>
+        <w:t xml:space="preserve"> figures</w:t>
+      </w:r>
+      <w:r>
+        <w:t xml:space="preserve"> </w:t>
+      </w:r>
+      <w:r>
+        <w:fldChar w:fldCharType="begin"/>
+      </w:r>
+      <w:r>
+        <w:instrText xml:space="preserve"> REF _Ref414756594 </w:instrText>
+      </w:r>
+      <w:r>
+        <w:instrText xml:space="preserve">\# "0" </w:instrText>
+      </w:r>
+      <w:r>
+        <w:instrText xml:space="preserve">\h </w:instrText>
+      </w:r>
+      <w:r>
+        <w:fldChar w:fldCharType="separate"/>
+      </w:r>
+      <w:r>
+        <w:t>12</w:t>
+      </w:r>
+      <w:r>
+        <w:fldChar w:fldCharType="end"/>
+      </w:r>
+      <w:r>
+        <w:t xml:space="preserve"> </w:t>
+      </w:r>
+      <w:r>
+        <w:t xml:space="preserve">and </w:t>
+      </w:r>
+      <w:r>
+        <w:fldChar w:fldCharType="begin"/>
+      </w:r>
+      <w:r>
+        <w:instrText xml:space="preserve"> REF  _Ref417168055 \# "0" \* Lower \h </w:instrText>
+      </w:r>
+      <w:r>
+        <w:fldChar w:fldCharType="separate"/>
+      </w:r>
+      <w:r>
+        <w:t>13</w:t>
+      </w:r>
+      <w:r>
+        <w:fldChar w:fldCharType="end"/>
+      </w:r>
+      <w:r>
+        <w:t xml:space="preserve"> respectively).  Some may consider near blasphemous to use an Android feature in </w:t>
+      </w:r>
+      <w:r>
+        <w:lastRenderedPageBreak/>
+        <w:t>iOS.  However, we felt that since this scheme is used in other applications (e.g. the now defunct Windows messenger was the originator of the idea), it was not a case of forcing something where it did not belong.</w:t>
+      </w:r>
+    </w:p>
+    <w:p>
+      <w:pPr>
+        <w:ind w:firstLine="360"/>
+      </w:pPr>
+    </w:p>
+    <w:p/>
+    <w:p>
+      <w:pPr>
+        <w:jc w:val="center"/>
+      </w:pPr>
+      <w:r>
+        <w:rPr>
+          <w:noProof/>
+        </w:rPr>
+        <w:drawing>
+          <wp:inline distT="0" distB="0" distL="0" distR="0">
+            <wp:extent cx="1444741" cy="2655139"/>
+            <wp:effectExtent l="19050" t="19050" r="22109" b="11861"/>
+            <wp:docPr id="15" name="Picture 14" descr="Appointment Create Toast Dialog.png"/>
+            <wp:cNvGraphicFramePr>
+              <a:graphicFrameLocks xmlns:a="http://schemas.openxmlformats.org/drawingml/2006/main" noChangeAspect="1"/>
+            </wp:cNvGraphicFramePr>
+            <a:graphic xmlns:a="http://schemas.openxmlformats.org/drawingml/2006/main">
+              <a:graphicData uri="http://schemas.openxmlformats.org/drawingml/2006/picture">
+                <pic:pic xmlns:pic="http://schemas.openxmlformats.org/drawingml/2006/picture">
+                  <pic:nvPicPr>
+                    <pic:cNvPr id="0" name="Appointment Create Toast Dialog.png"/>
+                    <pic:cNvPicPr/>
+                  </pic:nvPicPr>
+                  <pic:blipFill>
+                    <a:blip r:embed="rId25" cstate="print"/>
+                    <a:srcRect l="836" r="775" b="673"/>
+                    <a:stretch>
+                      <a:fillRect/>
+                    </a:stretch>
+                  </pic:blipFill>
+                  <pic:spPr>
+                    <a:xfrm>
+                      <a:off x="0" y="0"/>
+                      <a:ext cx="1446104" cy="2657644"/>
+                    </a:xfrm>
+                    <a:prstGeom prst="rect">
+                      <a:avLst/>
+                    </a:prstGeom>
+                    <a:ln w="25400">
+                      <a:solidFill>
+                        <a:schemeClr val="accent1"/>
+                      </a:solidFill>
+                    </a:ln>
+                  </pic:spPr>
+                </pic:pic>
+              </a:graphicData>
+            </a:graphic>
+          </wp:inline>
+        </w:drawing>
+      </w:r>
+    </w:p>
+    <w:p>
+      <w:pPr>
+        <w:jc w:val="center"/>
+        <w:rPr>
+          <w:sz w:val="12"/>
+          <w:szCs w:val="12"/>
+        </w:rPr>
+      </w:pPr>
+    </w:p>
+    <w:p>
+      <w:pPr>
+        <w:pStyle w:val="Caption"/>
+      </w:pPr>
+      <w:bookmarkStart w:id="22" w:name="_Ref414756594"/>
+      <w:r>
+        <w:t xml:space="preserve">Figure </w:t>
+      </w:r>
+      <w:fldSimple w:instr=" SEQ Figure \* ARABIC ">
+        <w:r>
+          <w:rPr>
+            <w:noProof/>
+          </w:rPr>
+          <w:t>12</w:t>
         </w:r>
       </w:fldSimple>
       <w:bookmarkEnd w:id="22"/>
+      <w:r>
+        <w:t xml:space="preserve"> – </w:t>
+      </w:r>
+      <w:r>
+        <w:t>“Toast” Semi-</w:t>
+      </w:r>
+      <w:r>
+        <w:t xml:space="preserve">Modal Dialog </w:t>
+      </w:r>
+      <w:r>
+        <w:t>a</w:t>
+      </w:r>
+      <w:r>
+        <w:t>fter Calendar Appointment Creation</w:t>
+      </w:r>
+    </w:p>
+    <w:p>
+      <w:pPr>
+        <w:ind w:firstLine="360"/>
+      </w:pPr>
+    </w:p>
+    <w:p/>
+    <w:p>
+      <w:pPr>
+        <w:jc w:val="center"/>
+      </w:pPr>
+      <w:r>
+        <w:rPr>
+          <w:noProof/>
+        </w:rPr>
+        <w:drawing>
+          <wp:inline distT="0" distB="0" distL="0" distR="0">
+            <wp:extent cx="1386563" cy="2542995"/>
+            <wp:effectExtent l="19050" t="19050" r="23137" b="9705"/>
+            <wp:docPr id="16" name="Picture 15" descr="Task Created Toast Dialog.png"/>
+            <wp:cNvGraphicFramePr>
+              <a:graphicFrameLocks xmlns:a="http://schemas.openxmlformats.org/drawingml/2006/main" noChangeAspect="1"/>
+            </wp:cNvGraphicFramePr>
+            <a:graphic xmlns:a="http://schemas.openxmlformats.org/drawingml/2006/main">
+              <a:graphicData uri="http://schemas.openxmlformats.org/drawingml/2006/picture">
+                <pic:pic xmlns:pic="http://schemas.openxmlformats.org/drawingml/2006/picture">
+                  <pic:nvPicPr>
+                    <pic:cNvPr id="0" name="Task Created Toast Dialog.png"/>
+                    <pic:cNvPicPr/>
+                  </pic:nvPicPr>
+                  <pic:blipFill>
+                    <a:blip r:embed="rId26" cstate="print"/>
+                    <a:srcRect l="766" t="483" r="736" b="644"/>
+                    <a:stretch>
+                      <a:fillRect/>
+                    </a:stretch>
+                  </pic:blipFill>
+                  <pic:spPr>
+                    <a:xfrm>
+                      <a:off x="0" y="0"/>
+                      <a:ext cx="1388360" cy="2546290"/>
+                    </a:xfrm>
+                    <a:prstGeom prst="rect">
+                      <a:avLst/>
+                    </a:prstGeom>
+                    <a:ln w="25400">
+                      <a:solidFill>
+                        <a:schemeClr val="accent1"/>
+                      </a:solidFill>
+                    </a:ln>
+                  </pic:spPr>
+                </pic:pic>
+              </a:graphicData>
+            </a:graphic>
+          </wp:inline>
+        </w:drawing>
+      </w:r>
+    </w:p>
+    <w:p>
+      <w:pPr>
+        <w:jc w:val="center"/>
+        <w:rPr>
+          <w:sz w:val="12"/>
+          <w:szCs w:val="12"/>
+        </w:rPr>
+      </w:pPr>
+    </w:p>
+    <w:p>
+      <w:pPr>
+        <w:pStyle w:val="Caption"/>
+      </w:pPr>
+      <w:bookmarkStart w:id="23" w:name="_Ref417168055"/>
+      <w:r>
+        <w:t xml:space="preserve">Figure </w:t>
+      </w:r>
+      <w:fldSimple w:instr=" SEQ Figure \* ARABIC ">
+        <w:r>
+          <w:rPr>
+            <w:noProof/>
+          </w:rPr>
+          <w:t>13</w:t>
+        </w:r>
+      </w:fldSimple>
+      <w:bookmarkEnd w:id="23"/>
       <w:r>
         <w:t xml:space="preserve"> – “Toast” Semi-Modal Dialog </w:t>
       </w:r>
@@ -4724,14 +4657,14 @@
       <w:pPr>
         <w:pStyle w:val="Heading2"/>
       </w:pPr>
-      <w:bookmarkStart w:id="23" w:name="_Toc417175526"/>
+      <w:bookmarkStart w:id="24" w:name="_Toc417179806"/>
       <w:r>
         <w:t>Dropd</w:t>
       </w:r>
       <w:r>
         <w:t>own Chooser Design Pattern</w:t>
       </w:r>
-      <w:bookmarkEnd w:id="23"/>
+      <w:bookmarkEnd w:id="24"/>
     </w:p>
     <w:p/>
     <w:p>
@@ -4866,7 +4799,7 @@
         <w:rPr>
           <w:noProof/>
         </w:rPr>
-        <w:t>16</w:t>
+        <w:t>14</w:t>
       </w:r>
       <w:r>
         <w:fldChar w:fldCharType="end"/>
@@ -4890,7 +4823,7 @@
         <w:rPr>
           <w:noProof/>
         </w:rPr>
-        <w:t>17</w:t>
+        <w:t>15</w:t>
       </w:r>
       <w:r>
         <w:fldChar w:fldCharType="end"/>
@@ -4932,7 +4865,7 @@
                     <pic:cNvPicPr/>
                   </pic:nvPicPr>
                   <pic:blipFill>
-                    <a:blip r:embed="rId26" cstate="print"/>
+                    <a:blip r:embed="rId27" cstate="print"/>
                     <a:srcRect l="2955" t="3353" r="3184" b="3560"/>
                     <a:stretch>
                       <a:fillRect/>
@@ -4967,7 +4900,7 @@
       <w:pPr>
         <w:pStyle w:val="Caption"/>
       </w:pPr>
-      <w:bookmarkStart w:id="24" w:name="_Ref414760021"/>
+      <w:bookmarkStart w:id="25" w:name="_Ref414760021"/>
       <w:r>
         <w:t xml:space="preserve">Figure </w:t>
       </w:r>
@@ -4976,10 +4909,10 @@
           <w:rPr>
             <w:noProof/>
           </w:rPr>
-          <w:t>16</w:t>
+          <w:t>14</w:t>
         </w:r>
       </w:fldSimple>
-      <w:bookmarkEnd w:id="24"/>
+      <w:bookmarkEnd w:id="25"/>
       <w:r>
         <w:t xml:space="preserve"> – </w:t>
       </w:r>
@@ -5046,7 +4979,7 @@
                     <pic:cNvPicPr/>
                   </pic:nvPicPr>
                   <pic:blipFill>
-                    <a:blip r:embed="rId27" cstate="print"/>
+                    <a:blip r:embed="rId28" cstate="print"/>
                     <a:srcRect l="1021" t="2130" r="3083" b="2963"/>
                     <a:stretch>
                       <a:fillRect/>
@@ -5081,7 +5014,7 @@
       <w:pPr>
         <w:pStyle w:val="Caption"/>
       </w:pPr>
-      <w:bookmarkStart w:id="25" w:name="_Ref414760136"/>
+      <w:bookmarkStart w:id="26" w:name="_Ref414760136"/>
       <w:r>
         <w:t xml:space="preserve">Figure </w:t>
       </w:r>
@@ -5090,10 +5023,10 @@
           <w:rPr>
             <w:noProof/>
           </w:rPr>
-          <w:t>17</w:t>
+          <w:t>15</w:t>
         </w:r>
       </w:fldSimple>
-      <w:bookmarkEnd w:id="25"/>
+      <w:bookmarkEnd w:id="26"/>
       <w:r>
         <w:t xml:space="preserve"> – </w:t>
       </w:r>
@@ -5144,7 +5077,7 @@
         <w:fldChar w:fldCharType="separate"/>
       </w:r>
       <w:r>
-        <w:t>18</w:t>
+        <w:t>16</w:t>
       </w:r>
       <w:r>
         <w:fldChar w:fldCharType="end"/>
@@ -5162,7 +5095,7 @@
         <w:fldChar w:fldCharType="separate"/>
       </w:r>
       <w:r>
-        <w:t>19</w:t>
+        <w:t>17</w:t>
       </w:r>
       <w:r>
         <w:fldChar w:fldCharType="end"/>
@@ -5325,7 +5258,7 @@
                     <pic:cNvPicPr/>
                   </pic:nvPicPr>
                   <pic:blipFill>
-                    <a:blip r:embed="rId28" cstate="print"/>
+                    <a:blip r:embed="rId29" cstate="print"/>
                     <a:stretch>
                       <a:fillRect/>
                     </a:stretch>
@@ -5364,7 +5297,7 @@
       <w:pPr>
         <w:pStyle w:val="Caption"/>
       </w:pPr>
-      <w:bookmarkStart w:id="26" w:name="_Ref417170599"/>
+      <w:bookmarkStart w:id="27" w:name="_Ref417170599"/>
       <w:r>
         <w:t xml:space="preserve">Figure </w:t>
       </w:r>
@@ -5373,10 +5306,10 @@
           <w:rPr>
             <w:noProof/>
           </w:rPr>
-          <w:t>18</w:t>
+          <w:t>16</w:t>
         </w:r>
       </w:fldSimple>
-      <w:bookmarkEnd w:id="26"/>
+      <w:bookmarkEnd w:id="27"/>
       <w:r>
         <w:t xml:space="preserve"> – </w:t>
       </w:r>
@@ -5450,7 +5383,7 @@
                     <pic:cNvPicPr/>
                   </pic:nvPicPr>
                   <pic:blipFill>
-                    <a:blip r:embed="rId29" cstate="print"/>
+                    <a:blip r:embed="rId30" cstate="print"/>
                     <a:srcRect l="1209" t="403" r="852" b="775"/>
                     <a:stretch>
                       <a:fillRect/>
@@ -5490,7 +5423,7 @@
       <w:pPr>
         <w:pStyle w:val="Caption"/>
       </w:pPr>
-      <w:bookmarkStart w:id="27" w:name="_Ref417170601"/>
+      <w:bookmarkStart w:id="28" w:name="_Ref417170601"/>
       <w:r>
         <w:t xml:space="preserve">Figure </w:t>
       </w:r>
@@ -5499,10 +5432,10 @@
           <w:rPr>
             <w:noProof/>
           </w:rPr>
-          <w:t>19</w:t>
+          <w:t>17</w:t>
         </w:r>
       </w:fldSimple>
-      <w:bookmarkEnd w:id="27"/>
+      <w:bookmarkEnd w:id="28"/>
       <w:r>
         <w:t xml:space="preserve"> – </w:t>
       </w:r>
@@ -5687,27 +5620,14 @@
             <w:pStyle w:val="Footer"/>
             <w:jc w:val="center"/>
           </w:pPr>
-          <w:r>
-            <w:fldChar w:fldCharType="begin"/>
-          </w:r>
-          <w:r>
-            <w:instrText xml:space="preserve"> PAGE   \* MERGEFORMAT </w:instrText>
-          </w:r>
-          <w:r>
-            <w:fldChar w:fldCharType="separate"/>
-          </w:r>
-          <w:r>
-            <w:rPr>
-              <w:noProof/>
-            </w:rPr>
-            <w:t>8</w:t>
-          </w:r>
-          <w:r>
-            <w:rPr>
-              <w:noProof/>
-            </w:rPr>
-            <w:fldChar w:fldCharType="end"/>
-          </w:r>
+          <w:fldSimple w:instr=" PAGE   \* MERGEFORMAT ">
+            <w:r>
+              <w:rPr>
+                <w:noProof/>
+              </w:rPr>
+              <w:t>12</w:t>
+            </w:r>
+          </w:fldSimple>
         </w:p>
       </w:tc>
     </w:tr>
@@ -5764,13 +5684,7 @@
         <w:footnoteRef/>
       </w:r>
       <w:r>
-        <w:t xml:space="preserve"> The “Application Overview” section is the same as in our web application final report.  Since the two applications are intended to have been developed </w:t>
-      </w:r>
-      <w:r>
-        <w:t>theoretically</w:t>
-      </w:r>
-      <w:r>
-        <w:t xml:space="preserve"> by the same company going after a single market, we did not see it made logical sense to have two different descriptions.</w:t>
+        <w:t xml:space="preserve"> The “Application Overview” section is the same as in our web application final report.  Since the two applications are intended to have been developed theoretically by the same company going after a single market, we did not see it made logical sense to have two different descriptions.</w:t>
       </w:r>
     </w:p>
   </w:footnote>
@@ -8981,7 +8895,7 @@
 </file>
 
 <file path=customXml/itemProps1.xml><?xml version="1.0" encoding="utf-8"?>
-<ds:datastoreItem xmlns:ds="http://schemas.openxmlformats.org/officeDocument/2006/customXml" ds:itemID="{E40BDEE0-4CA8-4546-AC19-7B343365A373}">
+<ds:datastoreItem xmlns:ds="http://schemas.openxmlformats.org/officeDocument/2006/customXml" ds:itemID="{20235D14-5A08-4DA6-B6F3-FF3B02062F03}">
   <ds:schemaRefs>
     <ds:schemaRef ds:uri="http://schemas.openxmlformats.org/officeDocument/2006/bibliography"/>
   </ds:schemaRefs>

</xml_diff>

<commit_message>
Beginning read through of the mobile application report.
</commit_message>
<xml_diff>
--- a/Assignment #4 - iOS Prototype/Report/CS235 - Assignment #4 - Final Report.docx
+++ b/Assignment #4 - iOS Prototype/Report/CS235 - Assignment #4 - Final Report.docx
@@ -422,7 +422,7 @@
         </w:rPr>
         <w:fldChar w:fldCharType="separate"/>
       </w:r>
-      <w:hyperlink w:anchor="_Toc417179797" w:history="1">
+      <w:hyperlink w:anchor="_Toc417182080" w:history="1">
         <w:r>
           <w:rPr>
             <w:rStyle w:val="Hyperlink"/>
@@ -463,7 +463,7 @@
             <w:noProof/>
             <w:webHidden/>
           </w:rPr>
-          <w:instrText xml:space="preserve"> PAGEREF _Toc417179797 \h </w:instrText>
+          <w:instrText xml:space="preserve"> PAGEREF _Toc417182080 \h </w:instrText>
         </w:r>
         <w:r>
           <w:rPr>
@@ -506,7 +506,7 @@
           <w:noProof/>
         </w:rPr>
       </w:pPr>
-      <w:hyperlink w:anchor="_Toc417179798" w:history="1">
+      <w:hyperlink w:anchor="_Toc417182081" w:history="1">
         <w:r>
           <w:rPr>
             <w:rStyle w:val="Hyperlink"/>
@@ -547,7 +547,7 @@
             <w:noProof/>
             <w:webHidden/>
           </w:rPr>
-          <w:instrText xml:space="preserve"> PAGEREF _Toc417179798 \h </w:instrText>
+          <w:instrText xml:space="preserve"> PAGEREF _Toc417182081 \h </w:instrText>
         </w:r>
         <w:r>
           <w:rPr>
@@ -590,7 +590,7 @@
           <w:noProof/>
         </w:rPr>
       </w:pPr>
-      <w:hyperlink w:anchor="_Toc417179799" w:history="1">
+      <w:hyperlink w:anchor="_Toc417182082" w:history="1">
         <w:r>
           <w:rPr>
             <w:rStyle w:val="Hyperlink"/>
@@ -631,7 +631,7 @@
             <w:noProof/>
             <w:webHidden/>
           </w:rPr>
-          <w:instrText xml:space="preserve"> PAGEREF _Toc417179799 \h </w:instrText>
+          <w:instrText xml:space="preserve"> PAGEREF _Toc417182082 \h </w:instrText>
         </w:r>
         <w:r>
           <w:rPr>
@@ -674,7 +674,7 @@
           <w:noProof/>
         </w:rPr>
       </w:pPr>
-      <w:hyperlink w:anchor="_Toc417179800" w:history="1">
+      <w:hyperlink w:anchor="_Toc417182083" w:history="1">
         <w:r>
           <w:rPr>
             <w:rStyle w:val="Hyperlink"/>
@@ -715,7 +715,7 @@
             <w:noProof/>
             <w:webHidden/>
           </w:rPr>
-          <w:instrText xml:space="preserve"> PAGEREF _Toc417179800 \h </w:instrText>
+          <w:instrText xml:space="preserve"> PAGEREF _Toc417182083 \h </w:instrText>
         </w:r>
         <w:r>
           <w:rPr>
@@ -758,7 +758,7 @@
           <w:noProof/>
         </w:rPr>
       </w:pPr>
-      <w:hyperlink w:anchor="_Toc417179801" w:history="1">
+      <w:hyperlink w:anchor="_Toc417182084" w:history="1">
         <w:r>
           <w:rPr>
             <w:rStyle w:val="Hyperlink"/>
@@ -799,7 +799,7 @@
             <w:noProof/>
             <w:webHidden/>
           </w:rPr>
-          <w:instrText xml:space="preserve"> PAGEREF _Toc417179801 \h </w:instrText>
+          <w:instrText xml:space="preserve"> PAGEREF _Toc417182084 \h </w:instrText>
         </w:r>
         <w:r>
           <w:rPr>
@@ -842,7 +842,7 @@
           <w:noProof/>
         </w:rPr>
       </w:pPr>
-      <w:hyperlink w:anchor="_Toc417179802" w:history="1">
+      <w:hyperlink w:anchor="_Toc417182085" w:history="1">
         <w:r>
           <w:rPr>
             <w:rStyle w:val="Hyperlink"/>
@@ -883,7 +883,7 @@
             <w:noProof/>
             <w:webHidden/>
           </w:rPr>
-          <w:instrText xml:space="preserve"> PAGEREF _Toc417179802 \h </w:instrText>
+          <w:instrText xml:space="preserve"> PAGEREF _Toc417182085 \h </w:instrText>
         </w:r>
         <w:r>
           <w:rPr>
@@ -926,7 +926,7 @@
           <w:noProof/>
         </w:rPr>
       </w:pPr>
-      <w:hyperlink w:anchor="_Toc417179803" w:history="1">
+      <w:hyperlink w:anchor="_Toc417182086" w:history="1">
         <w:r>
           <w:rPr>
             <w:rStyle w:val="Hyperlink"/>
@@ -967,7 +967,7 @@
             <w:noProof/>
             <w:webHidden/>
           </w:rPr>
-          <w:instrText xml:space="preserve"> PAGEREF _Toc417179803 \h </w:instrText>
+          <w:instrText xml:space="preserve"> PAGEREF _Toc417182086 \h </w:instrText>
         </w:r>
         <w:r>
           <w:rPr>
@@ -1010,7 +1010,7 @@
           <w:noProof/>
         </w:rPr>
       </w:pPr>
-      <w:hyperlink w:anchor="_Toc417179804" w:history="1">
+      <w:hyperlink w:anchor="_Toc417182087" w:history="1">
         <w:r>
           <w:rPr>
             <w:rStyle w:val="Hyperlink"/>
@@ -1051,7 +1051,7 @@
             <w:noProof/>
             <w:webHidden/>
           </w:rPr>
-          <w:instrText xml:space="preserve"> PAGEREF _Toc417179804 \h </w:instrText>
+          <w:instrText xml:space="preserve"> PAGEREF _Toc417182087 \h </w:instrText>
         </w:r>
         <w:r>
           <w:rPr>
@@ -1071,7 +1071,7 @@
             <w:noProof/>
             <w:webHidden/>
           </w:rPr>
-          <w:t>7</w:t>
+          <w:t>9</w:t>
         </w:r>
         <w:r>
           <w:rPr>
@@ -1094,7 +1094,7 @@
           <w:noProof/>
         </w:rPr>
       </w:pPr>
-      <w:hyperlink w:anchor="_Toc417179805" w:history="1">
+      <w:hyperlink w:anchor="_Toc417182088" w:history="1">
         <w:r>
           <w:rPr>
             <w:rStyle w:val="Hyperlink"/>
@@ -1135,7 +1135,7 @@
             <w:noProof/>
             <w:webHidden/>
           </w:rPr>
-          <w:instrText xml:space="preserve"> PAGEREF _Toc417179805 \h </w:instrText>
+          <w:instrText xml:space="preserve"> PAGEREF _Toc417182088 \h </w:instrText>
         </w:r>
         <w:r>
           <w:rPr>
@@ -1155,7 +1155,7 @@
             <w:noProof/>
             <w:webHidden/>
           </w:rPr>
-          <w:t>8</w:t>
+          <w:t>10</w:t>
         </w:r>
         <w:r>
           <w:rPr>
@@ -1178,7 +1178,7 @@
           <w:noProof/>
         </w:rPr>
       </w:pPr>
-      <w:hyperlink w:anchor="_Toc417179806" w:history="1">
+      <w:hyperlink w:anchor="_Toc417182089" w:history="1">
         <w:r>
           <w:rPr>
             <w:rStyle w:val="Hyperlink"/>
@@ -1219,7 +1219,7 @@
             <w:noProof/>
             <w:webHidden/>
           </w:rPr>
-          <w:instrText xml:space="preserve"> PAGEREF _Toc417179806 \h </w:instrText>
+          <w:instrText xml:space="preserve"> PAGEREF _Toc417182089 \h </w:instrText>
         </w:r>
         <w:r>
           <w:rPr>
@@ -1239,7 +1239,7 @@
             <w:noProof/>
             <w:webHidden/>
           </w:rPr>
-          <w:t>10</w:t>
+          <w:t>12</w:t>
         </w:r>
         <w:r>
           <w:rPr>
@@ -1282,7 +1282,7 @@
       <w:pPr>
         <w:pStyle w:val="Heading1"/>
       </w:pPr>
-      <w:bookmarkStart w:id="2" w:name="_Toc417179797"/>
+      <w:bookmarkStart w:id="2" w:name="_Toc417182080"/>
       <w:r>
         <w:lastRenderedPageBreak/>
         <w:t>Summary</w:t>
@@ -1343,7 +1343,13 @@
         <w:t xml:space="preserve">worked through the process of translating </w:t>
       </w:r>
       <w:r>
-        <w:t xml:space="preserve">a web application to a mobile device while still ensuring a rich user experience.  </w:t>
+        <w:t xml:space="preserve">a web application to a mobile device while still ensuring a </w:t>
+      </w:r>
+      <w:r>
+        <w:t>good</w:t>
+      </w:r>
+      <w:r>
+        <w:t xml:space="preserve"> user experience.  </w:t>
       </w:r>
     </w:p>
     <w:p>
@@ -1368,19 +1374,22 @@
         <w:t>our</w:t>
       </w:r>
       <w:r>
-        <w:t xml:space="preserve"> application including its key features, a source code overview, </w:t>
+        <w:t xml:space="preserve"> application including its key fe</w:t>
+      </w:r>
+      <w:r>
+        <w:t xml:space="preserve">atures, a source code overview, </w:t>
       </w:r>
       <w:r>
         <w:t>our presentation methodology</w:t>
       </w:r>
       <w:r>
-        <w:t xml:space="preserve">, </w:t>
-      </w:r>
-      <w:r>
-        <w:t>and</w:t>
-      </w:r>
-      <w:r>
-        <w:t xml:space="preserve"> examples of five design patterns we used.</w:t>
+        <w:t xml:space="preserve"> as well as</w:t>
+      </w:r>
+      <w:r>
+        <w:t xml:space="preserve"> </w:t>
+      </w:r>
+      <w:r>
+        <w:t>a discussion and comparison of five design patterns that were shared between the mobile and web applications.</w:t>
       </w:r>
     </w:p>
     <w:p/>
@@ -1388,7 +1397,7 @@
       <w:pPr>
         <w:pStyle w:val="Heading1"/>
       </w:pPr>
-      <w:bookmarkStart w:id="3" w:name="_Toc417179798"/>
+      <w:bookmarkStart w:id="3" w:name="_Toc417182081"/>
       <w:r>
         <w:t>Application Overview</w:t>
       </w:r>
@@ -1468,7 +1477,25 @@
         <w:ind w:firstLine="360"/>
       </w:pPr>
       <w:r>
-        <w:t>By juxtaposing in a single interface an individual’s calendar with the tasks s/he must perform, a user is able to easily visualize and prioritize all of his/her daily activities.  Therefore, this application’s integrated approach helps prevent the inefficiencies and issues (e.g. belated completion of tasks) associated with what for most is an unstructured system to daily activity management.</w:t>
+        <w:t xml:space="preserve">By </w:t>
+      </w:r>
+      <w:r>
+        <w:t>incorporating into a single platform</w:t>
+      </w:r>
+      <w:r>
+        <w:t xml:space="preserve"> an individual’s calendar with the tasks s/he must perform, a user is able to easily visualize and prioritize all of his/her daily activities.  Therefore, </w:t>
+      </w:r>
+      <w:r>
+        <w:t>our application</w:t>
+      </w:r>
+      <w:r>
+        <w:t>s</w:t>
+      </w:r>
+      <w:r>
+        <w:t>’</w:t>
+      </w:r>
+      <w:r>
+        <w:t xml:space="preserve"> integrated approach helps prevent the inefficiencies and issues (e.g. belated completion of tasks) associated with what for most is an unstructured system to daily activity management.</w:t>
       </w:r>
     </w:p>
     <w:p/>
@@ -1476,7 +1503,7 @@
       <w:pPr>
         <w:pStyle w:val="Heading1"/>
       </w:pPr>
-      <w:bookmarkStart w:id="4" w:name="_Toc417179799"/>
+      <w:bookmarkStart w:id="4" w:name="_Toc417182082"/>
       <w:r>
         <w:t>Application Files and Source Code</w:t>
       </w:r>
@@ -1559,6 +1586,74 @@
             <w:rStyle w:val="Hyperlink"/>
           </w:rPr>
           <w:t>https://github.com/jonathantribouharet/JTCalendar</w:t>
+        </w:r>
+      </w:hyperlink>
+    </w:p>
+    <w:p/>
+    <w:p>
+      <w:pPr>
+        <w:pStyle w:val="ListParagraph"/>
+        <w:numPr>
+          <w:ilvl w:val="0"/>
+          <w:numId w:val="20"/>
+        </w:numPr>
+        <w:rPr>
+          <w:b/>
+          <w:color w:val="000099"/>
+        </w:rPr>
+      </w:pPr>
+      <w:r>
+        <w:rPr>
+          <w:b/>
+          <w:color w:val="000099"/>
+        </w:rPr>
+        <w:t>UIView+Toast</w:t>
+      </w:r>
+    </w:p>
+    <w:p>
+      <w:pPr>
+        <w:pStyle w:val="ListParagraph"/>
+        <w:numPr>
+          <w:ilvl w:val="1"/>
+          <w:numId w:val="20"/>
+        </w:numPr>
+      </w:pPr>
+      <w:r>
+        <w:rPr>
+          <w:b/>
+        </w:rPr>
+        <w:t xml:space="preserve">Description: </w:t>
+      </w:r>
+      <w:r>
+        <w:t>Tool for providing simple user messages</w:t>
+      </w:r>
+    </w:p>
+    <w:p>
+      <w:pPr>
+        <w:pStyle w:val="ListParagraph"/>
+        <w:numPr>
+          <w:ilvl w:val="1"/>
+          <w:numId w:val="20"/>
+        </w:numPr>
+      </w:pPr>
+      <w:r>
+        <w:rPr>
+          <w:b/>
+        </w:rPr>
+        <w:t>Location:</w:t>
+      </w:r>
+      <w:r>
+        <w:rPr>
+          <w:b/>
+        </w:rPr>
+        <w:t xml:space="preserve"> </w:t>
+      </w:r>
+      <w:hyperlink r:id="rId11" w:history="1">
+        <w:r>
+          <w:rPr>
+            <w:rStyle w:val="Hyperlink"/>
+          </w:rPr>
+          <w:t>https://github.com/taruntyagi697/RateView</w:t>
         </w:r>
       </w:hyperlink>
     </w:p>
@@ -1642,7 +1737,7 @@
         </w:rPr>
         <w:t xml:space="preserve"> </w:t>
       </w:r>
-      <w:hyperlink r:id="rId11" w:history="1">
+      <w:hyperlink r:id="rId12" w:history="1">
         <w:r>
           <w:rPr>
             <w:rStyle w:val="Hyperlink"/>
@@ -1701,7 +1796,16 @@
         <w:t xml:space="preserve">Description: </w:t>
       </w:r>
       <w:r>
-        <w:t>Interface for rating based on a scale of 0 to 5 stars.</w:t>
+        <w:t>Slider style interface</w:t>
+      </w:r>
+      <w:r>
+        <w:t xml:space="preserve"> for </w:t>
+      </w:r>
+      <w:r>
+        <w:t xml:space="preserve">selecting a star </w:t>
+      </w:r>
+      <w:r>
+        <w:t>rating based on a scale of 0 to 5.</w:t>
       </w:r>
     </w:p>
     <w:p>
@@ -1724,7 +1828,7 @@
         </w:rPr>
         <w:t xml:space="preserve"> </w:t>
       </w:r>
-      <w:hyperlink r:id="rId12" w:history="1">
+      <w:hyperlink r:id="rId13" w:history="1">
         <w:r>
           <w:rPr>
             <w:rStyle w:val="Hyperlink"/>
@@ -1732,6 +1836,16 @@
           <w:t>https://github.com/taruntyagi697/RateView</w:t>
         </w:r>
       </w:hyperlink>
+    </w:p>
+    <w:p/>
+    <w:p>
+      <w:pPr>
+        <w:ind w:firstLine="360"/>
+      </w:pPr>
+      <w:r>
+        <w:lastRenderedPageBreak/>
+        <w:t>When running this application, we recommend the following configuration:</w:t>
+      </w:r>
     </w:p>
     <w:p/>
     <w:p>
@@ -1741,89 +1855,11 @@
           <w:ilvl w:val="0"/>
           <w:numId w:val="20"/>
         </w:numPr>
+      </w:pPr>
+      <w:r>
         <w:rPr>
           <w:b/>
-          <w:color w:val="000099"/>
-        </w:rPr>
-      </w:pPr>
-      <w:r>
-        <w:rPr>
-          <w:b/>
-          <w:color w:val="000099"/>
-        </w:rPr>
-        <w:t>UIView+Toast</w:t>
-      </w:r>
-    </w:p>
-    <w:p>
-      <w:pPr>
-        <w:pStyle w:val="ListParagraph"/>
-        <w:numPr>
-          <w:ilvl w:val="1"/>
-          <w:numId w:val="20"/>
-        </w:numPr>
-      </w:pPr>
-      <w:r>
-        <w:rPr>
-          <w:b/>
-        </w:rPr>
-        <w:t xml:space="preserve">Description: </w:t>
-      </w:r>
-      <w:r>
-        <w:t>Interface for rating based on a scale of 0 to 5 stars.</w:t>
-      </w:r>
-    </w:p>
-    <w:p>
-      <w:pPr>
-        <w:pStyle w:val="ListParagraph"/>
-        <w:numPr>
-          <w:ilvl w:val="1"/>
-          <w:numId w:val="20"/>
-        </w:numPr>
-      </w:pPr>
-      <w:r>
-        <w:rPr>
-          <w:b/>
-        </w:rPr>
-        <w:t>Location:</w:t>
-      </w:r>
-      <w:r>
-        <w:rPr>
-          <w:b/>
-        </w:rPr>
-        <w:t xml:space="preserve"> </w:t>
-      </w:r>
-      <w:hyperlink r:id="rId13" w:history="1">
-        <w:r>
-          <w:rPr>
-            <w:rStyle w:val="Hyperlink"/>
-          </w:rPr>
-          <w:t>https://github.com/taruntyagi697/RateView</w:t>
-        </w:r>
-      </w:hyperlink>
-    </w:p>
-    <w:p/>
-    <w:p>
-      <w:pPr>
-        <w:ind w:firstLine="360"/>
-      </w:pPr>
-      <w:r>
-        <w:t>When running this application, we recommend the following configuration:</w:t>
-      </w:r>
-    </w:p>
-    <w:p/>
-    <w:p>
-      <w:pPr>
-        <w:pStyle w:val="ListParagraph"/>
-        <w:numPr>
-          <w:ilvl w:val="0"/>
-          <w:numId w:val="20"/>
-        </w:numPr>
-      </w:pPr>
-      <w:r>
-        <w:rPr>
-          <w:b/>
-        </w:rPr>
-        <w:lastRenderedPageBreak/>
+        </w:rPr>
         <w:t>Operating System:</w:t>
       </w:r>
       <w:r>
@@ -1875,25 +1911,67 @@
         <w:t xml:space="preserve">To run the application, </w:t>
       </w:r>
       <w:r>
-        <w:t>the source code included with our submission in the file “Assignment #4 – iOS Prototype.”</w:t>
-      </w:r>
-      <w:r>
-        <w:t xml:space="preserve"> should be unzipped; f</w:t>
-      </w:r>
-      <w:r>
-        <w:t>or this walkthrough, we will</w:t>
-      </w:r>
-      <w:r>
-        <w:t xml:space="preserve"> assume the folder name used the default naming of </w:t>
-      </w:r>
-      <w:r>
-        <w:t xml:space="preserve">“Assignment #4 – iOS Prototype.”  </w:t>
+        <w:t>the source code included with our submission in the file “Assignment #4 – iOS Prototype.</w:t>
+      </w:r>
+      <w:r>
+        <w:t>zip</w:t>
+      </w:r>
+      <w:r>
+        <w:t>”</w:t>
+      </w:r>
+      <w:r>
+        <w:t xml:space="preserve"> should be unzipped. (F</w:t>
+      </w:r>
+      <w:r>
+        <w:t xml:space="preserve">or this walkthrough, we </w:t>
+      </w:r>
+      <w:r>
+        <w:t>assume the</w:t>
+      </w:r>
+      <w:r>
+        <w:t xml:space="preserve"> </w:t>
+      </w:r>
+      <w:r>
+        <w:t xml:space="preserve">unzip </w:t>
+      </w:r>
+      <w:r>
+        <w:t>destination</w:t>
+      </w:r>
+      <w:r>
+        <w:t xml:space="preserve"> folder used the default naming of </w:t>
+      </w:r>
+      <w:r>
+        <w:t>“Assignment #4 –</w:t>
+      </w:r>
+      <w:r>
+        <w:t xml:space="preserve"> iOS Prototype</w:t>
+      </w:r>
+      <w:r>
+        <w:t>”</w:t>
+      </w:r>
+      <w:r>
+        <w:t>)</w:t>
+      </w:r>
+      <w:r>
+        <w:t xml:space="preserve">  </w:t>
       </w:r>
       <w:r>
         <w:t>Next, o</w:t>
       </w:r>
       <w:r>
-        <w:t xml:space="preserve">pen XCode and import the project by clicking on the “Open another project…” button in the bottom right corner as shown in </w:t>
+        <w:t>pen X</w:t>
+      </w:r>
+      <w:r>
+        <w:t>c</w:t>
+      </w:r>
+      <w:r>
+        <w:t>ode</w:t>
+      </w:r>
+      <w:r>
+        <w:t>,</w:t>
+      </w:r>
+      <w:r>
+        <w:t xml:space="preserve"> and import the project by clicking on the “Open another project…” button in the bottom right corner as shown in </w:t>
       </w:r>
       <w:r>
         <w:fldChar w:fldCharType="begin"/>
@@ -2019,13 +2097,49 @@
         <w:ind w:firstLine="270"/>
       </w:pPr>
       <w:r>
-        <w:t>A viewer will then open that allows you to browse to the Xcode</w:t>
-      </w:r>
-      <w:r>
-        <w:t xml:space="preserve"> project.  Navigate to the folder </w:t>
-      </w:r>
-      <w:r>
-        <w:t xml:space="preserve">containing the source code. Next select the folder name “iOSPrototype.”  In there, you will find an Xcode project name “iOSPrototype.xcodeproj.”  Select that and click “Open” as shown in </w:t>
+        <w:t xml:space="preserve">A </w:t>
+      </w:r>
+      <w:r>
+        <w:t>file browser</w:t>
+      </w:r>
+      <w:r>
+        <w:t xml:space="preserve"> will then open that allows you to browse to </w:t>
+      </w:r>
+      <w:r>
+        <w:t>our</w:t>
+      </w:r>
+      <w:r>
+        <w:t xml:space="preserve"> Xcode</w:t>
+      </w:r>
+      <w:r>
+        <w:t xml:space="preserve"> project.  </w:t>
+      </w:r>
+      <w:r>
+        <w:t>First, n</w:t>
+      </w:r>
+      <w:r>
+        <w:t xml:space="preserve">avigate to the folder </w:t>
+      </w:r>
+      <w:r>
+        <w:t>containing the source code</w:t>
+      </w:r>
+      <w:r>
+        <w:t xml:space="preserve"> and then</w:t>
+      </w:r>
+      <w:r>
+        <w:t xml:space="preserve"> select the </w:t>
+      </w:r>
+      <w:r>
+        <w:t>sub</w:t>
+      </w:r>
+      <w:r>
+        <w:t>folder name</w:t>
+      </w:r>
+      <w:r>
+        <w:t>d</w:t>
+      </w:r>
+      <w:r>
+        <w:t xml:space="preserve"> “iOSPrototype.”  In there, you will find an Xcode project name “iOSPrototype.xcodeproj.”  Select that and click “Open” as shown in </w:t>
       </w:r>
       <w:r>
         <w:fldChar w:fldCharType="begin"/>
@@ -2162,7 +2276,13 @@
         <w:ind w:firstLine="270"/>
       </w:pPr>
       <w:r>
-        <w:t xml:space="preserve">After clicking “Open”, the project will automatically open in Xcode.  Verify that the iPhone 6 runtime environment is selected and click the run button </w:t>
+        <w:t>After clicking “Open”, the project will automatically open in Xcode.  Verify that the iPhone 6 runtime environment is selected</w:t>
+      </w:r>
+      <w:r>
+        <w:t>,</w:t>
+      </w:r>
+      <w:r>
+        <w:t xml:space="preserve"> and click the run button </w:t>
       </w:r>
       <w:r>
         <w:t xml:space="preserve">as </w:t>
@@ -2195,7 +2315,13 @@
         <w:t>.</w:t>
       </w:r>
       <w:r>
-        <w:t xml:space="preserve"> A modal dialog box stating “Build Successful” should appear at which point the iOS Simulator will open showing our iOS application.</w:t>
+        <w:t xml:space="preserve"> A dialog box stating “Build Successful” should appear at which point the iOS Simulator will open </w:t>
+      </w:r>
+      <w:r>
+        <w:t>running</w:t>
+      </w:r>
+      <w:r>
+        <w:t xml:space="preserve"> our iOS application.</w:t>
       </w:r>
     </w:p>
     <w:p/>
@@ -2293,7 +2419,7 @@
       <w:pPr>
         <w:pStyle w:val="Heading1"/>
       </w:pPr>
-      <w:bookmarkStart w:id="8" w:name="_Toc417179800"/>
+      <w:bookmarkStart w:id="8" w:name="_Toc417182083"/>
       <w:r>
         <w:t>Prototype Presentation</w:t>
       </w:r>
@@ -2408,7 +2534,7 @@
       <w:pPr>
         <w:pStyle w:val="Heading1"/>
       </w:pPr>
-      <w:bookmarkStart w:id="9" w:name="_Toc417179801"/>
+      <w:bookmarkStart w:id="9" w:name="_Toc417182084"/>
       <w:r>
         <w:t>Design Patterns</w:t>
       </w:r>
@@ -2481,7 +2607,7 @@
           <w:numId w:val="24"/>
         </w:numPr>
       </w:pPr>
-      <w:bookmarkStart w:id="10" w:name="_Toc417179802"/>
+      <w:bookmarkStart w:id="10" w:name="_Toc417182085"/>
       <w:r>
         <w:t>Inlay List Design Pattern</w:t>
       </w:r>
@@ -3213,7 +3339,7 @@
       <w:pPr>
         <w:pStyle w:val="Heading2"/>
       </w:pPr>
-      <w:bookmarkStart w:id="15" w:name="_Toc417179803"/>
+      <w:bookmarkStart w:id="15" w:name="_Toc417182086"/>
       <w:r>
         <w:t xml:space="preserve">Alternate Views </w:t>
       </w:r>
@@ -3234,151 +3360,118 @@
         <w:t xml:space="preserve">When using a software program or tool, often a single, “one-size-fits-all” view is insufficient to allow a user to extract all of the requisite information from a set of data.  </w:t>
       </w:r>
       <w:r>
-        <w:t>For example in any</w:t>
-      </w:r>
-      <w:r>
-        <w:t xml:space="preserve"> calendar application</w:t>
-      </w:r>
-      <w:r>
-        <w:t xml:space="preserve"> including ours</w:t>
-      </w:r>
-      <w:r>
-        <w:t xml:space="preserve">, a user may want to </w:t>
+        <w:t>For example</w:t>
+      </w:r>
+      <w:r>
+        <w:t>,</w:t>
+      </w:r>
+      <w:r>
+        <w:t xml:space="preserve"> a user’s calendar may be</w:t>
+      </w:r>
+      <w:r>
+        <w:t xml:space="preserve"> particularly full </w:t>
+      </w:r>
+      <w:r>
+        <w:t xml:space="preserve">on </w:t>
+      </w:r>
+      <w:r>
+        <w:t>a</w:t>
+      </w:r>
+      <w:r>
+        <w:t xml:space="preserve"> given day, leading the user to want</w:t>
+      </w:r>
+      <w:r>
+        <w:t xml:space="preserve"> to view as many of that day’s scheduled events as possible.  </w:t>
+      </w:r>
+      <w:r>
+        <w:t xml:space="preserve">In contrast, if the same user wants to </w:t>
       </w:r>
       <w:r>
         <w:t>know</w:t>
       </w:r>
       <w:r>
-        <w:t xml:space="preserve"> the meetings s/he has </w:t>
-      </w:r>
-      <w:r>
-        <w:t xml:space="preserve">on </w:t>
-      </w:r>
-      <w:r>
-        <w:t>a</w:t>
-      </w:r>
-      <w:r>
-        <w:t xml:space="preserve"> specific day</w:t>
-      </w:r>
-      <w:r>
-        <w:t xml:space="preserve">; if </w:t>
-      </w:r>
-      <w:r>
-        <w:t>his/</w:t>
-      </w:r>
-      <w:r>
-        <w:t xml:space="preserve">her calendar is particularly full </w:t>
-      </w:r>
-      <w:r>
-        <w:t xml:space="preserve">on </w:t>
-      </w:r>
-      <w:r>
-        <w:t>that day, s</w:t>
+        <w:t xml:space="preserve"> what days in the next month s/he </w:t>
+      </w:r>
+      <w:r>
+        <w:t>can schedule</w:t>
+      </w:r>
+      <w:r>
+        <w:t xml:space="preserve"> an all day trip, s</w:t>
       </w:r>
       <w:r>
         <w:t>/</w:t>
       </w:r>
       <w:r>
-        <w:t xml:space="preserve">he may </w:t>
-      </w:r>
-      <w:r>
-        <w:t xml:space="preserve">want </w:t>
-      </w:r>
-      <w:r>
-        <w:t>the application to</w:t>
+        <w:t xml:space="preserve">he may want to </w:t>
+      </w:r>
+      <w:r>
+        <w:t>view</w:t>
+      </w:r>
+      <w:r>
+        <w:t xml:space="preserve"> the whole month’s calendar at once.  </w:t>
+      </w:r>
+      <w:r>
+        <w:t>We used the</w:t>
       </w:r>
       <w:r>
         <w:t xml:space="preserve"> </w:t>
       </w:r>
       <w:r>
-        <w:t xml:space="preserve">exclusively </w:t>
-      </w:r>
-      <w:r>
-        <w:t xml:space="preserve">display </w:t>
-      </w:r>
-      <w:r>
-        <w:t xml:space="preserve">that day’s </w:t>
-      </w:r>
-      <w:r>
-        <w:t>schedule</w:t>
-      </w:r>
-      <w:r>
-        <w:t>.</w:t>
-      </w:r>
-      <w:r>
-        <w:t xml:space="preserve">  In contrast, if the same user wants to </w:t>
-      </w:r>
-      <w:r>
-        <w:t>know</w:t>
-      </w:r>
-      <w:r>
-        <w:t xml:space="preserve"> what days in the next month s/he </w:t>
-      </w:r>
-      <w:r>
-        <w:t>can schedule</w:t>
-      </w:r>
-      <w:r>
-        <w:t xml:space="preserve"> an all day trip, s</w:t>
-      </w:r>
-      <w:r>
-        <w:t>/</w:t>
-      </w:r>
-      <w:r>
-        <w:t xml:space="preserve">he may want to </w:t>
-      </w:r>
-      <w:r>
-        <w:t>view</w:t>
-      </w:r>
-      <w:r>
-        <w:t xml:space="preserve"> the whole month’s calendar at once.  </w:t>
-      </w:r>
-      <w:r>
-        <w:t>We used the</w:t>
+        <w:t>Alternate Views P</w:t>
+      </w:r>
+      <w:r>
+        <w:t xml:space="preserve">attern </w:t>
+      </w:r>
+      <w:r>
+        <w:t xml:space="preserve">in both our mobile and web </w:t>
+      </w:r>
+      <w:r>
+        <w:t>application</w:t>
+      </w:r>
+      <w:r>
+        <w:t>s</w:t>
+      </w:r>
+      <w:r>
+        <w:t xml:space="preserve"> to </w:t>
+      </w:r>
+      <w:r>
+        <w:t xml:space="preserve">addresses these types of varying user </w:t>
+      </w:r>
+      <w:r>
+        <w:t>needs</w:t>
+      </w:r>
+      <w:r>
+        <w:t xml:space="preserve"> by allowing a user to </w:t>
+      </w:r>
+      <w:r>
+        <w:t>select</w:t>
+      </w:r>
+      <w:r>
+        <w:t xml:space="preserve"> the </w:t>
+      </w:r>
+      <w:r>
+        <w:t xml:space="preserve">calendar </w:t>
+      </w:r>
+      <w:r>
+        <w:t xml:space="preserve">view that best suits </w:t>
+      </w:r>
+      <w:r>
+        <w:t>his/her</w:t>
       </w:r>
       <w:r>
         <w:t xml:space="preserve"> </w:t>
       </w:r>
       <w:r>
-        <w:t>Alternate Views P</w:t>
-      </w:r>
-      <w:r>
-        <w:t xml:space="preserve">attern </w:t>
-      </w:r>
-      <w:r>
-        <w:t xml:space="preserve">in our application to </w:t>
-      </w:r>
-      <w:r>
-        <w:t xml:space="preserve">addresses these types of varying user </w:t>
-      </w:r>
-      <w:r>
-        <w:t>needs</w:t>
-      </w:r>
-      <w:r>
-        <w:t xml:space="preserve"> by allowing a user to </w:t>
-      </w:r>
-      <w:r>
-        <w:t>select</w:t>
-      </w:r>
-      <w:r>
-        <w:t xml:space="preserve"> the </w:t>
-      </w:r>
-      <w:r>
-        <w:t xml:space="preserve">calendar </w:t>
-      </w:r>
-      <w:r>
-        <w:t xml:space="preserve">view that best suits </w:t>
-      </w:r>
-      <w:r>
-        <w:t>his/her</w:t>
-      </w:r>
-      <w:r>
-        <w:t xml:space="preserve"> </w:t>
-      </w:r>
-      <w:r>
         <w:t xml:space="preserve">current </w:t>
       </w:r>
       <w:r>
-        <w:t>goals.  In our application, a user can select between three primary calendar views:</w:t>
+        <w:t xml:space="preserve">goals.  In our </w:t>
+      </w:r>
+      <w:r>
+        <w:t xml:space="preserve">web </w:t>
+      </w:r>
+      <w:r>
+        <w:t>application, a user can select between three primary calendar views:</w:t>
       </w:r>
     </w:p>
     <w:p>
@@ -3440,7 +3533,10 @@
         </w:numPr>
       </w:pPr>
       <w:r>
-        <w:t>Month View – A higher level view of a user’s appointments for an entire month.</w:t>
+        <w:t>Month View – A higher level view of a user’s a</w:t>
+      </w:r>
+      <w:r>
+        <w:t>ppointments for an entire month.  It would also display up to two events scheduled per day.</w:t>
       </w:r>
     </w:p>
     <w:p/>
@@ -3461,204 +3557,895 @@
         <w:fldChar w:fldCharType="separate"/>
       </w:r>
       <w:r>
+        <w:t>8</w:t>
+      </w:r>
+      <w:r>
+        <w:fldChar w:fldCharType="end"/>
+      </w:r>
+      <w:r>
+        <w:t xml:space="preserve">, </w:t>
+      </w:r>
+      <w:r>
+        <w:fldChar w:fldCharType="begin"/>
+      </w:r>
+      <w:r>
+        <w:instrText xml:space="preserve"> REF _Ref414729861 \h \# "0" </w:instrText>
+      </w:r>
+      <w:r>
+        <w:fldChar w:fldCharType="separate"/>
+      </w:r>
+      <w:r>
+        <w:t>9</w:t>
+      </w:r>
+      <w:r>
+        <w:fldChar w:fldCharType="end"/>
+      </w:r>
+      <w:r>
+        <w:t xml:space="preserve">, and </w:t>
+      </w:r>
+      <w:r>
+        <w:fldChar w:fldCharType="begin"/>
+      </w:r>
+      <w:r>
+        <w:instrText xml:space="preserve"> REF _Ref414729862 \h \# "0" </w:instrText>
+      </w:r>
+      <w:r>
+        <w:fldChar w:fldCharType="separate"/>
+      </w:r>
+      <w:r>
+        <w:t>10</w:t>
+      </w:r>
+      <w:r>
+        <w:fldChar w:fldCharType="end"/>
+      </w:r>
+      <w:r>
+        <w:t xml:space="preserve"> respectively.  </w:t>
+      </w:r>
+    </w:p>
+    <w:p>
+      <w:pPr>
+        <w:spacing w:after="200" w:line="276" w:lineRule="auto"/>
+      </w:pPr>
+      <w:r>
+        <w:br w:type="page"/>
+      </w:r>
+    </w:p>
+    <w:p>
+      <w:pPr>
+        <w:jc w:val="center"/>
+      </w:pPr>
+      <w:r>
+        <w:rPr>
+          <w:noProof/>
+        </w:rPr>
+        <w:lastRenderedPageBreak/>
+        <w:drawing>
+          <wp:inline distT="0" distB="0" distL="0" distR="0">
+            <wp:extent cx="2769628" cy="2216334"/>
+            <wp:effectExtent l="19050" t="0" r="0" b="0"/>
+            <wp:docPr id="38" name="Picture 20" descr="Calender Day View.png"/>
+            <wp:cNvGraphicFramePr>
+              <a:graphicFrameLocks xmlns:a="http://schemas.openxmlformats.org/drawingml/2006/main" noChangeAspect="1"/>
+            </wp:cNvGraphicFramePr>
+            <a:graphic xmlns:a="http://schemas.openxmlformats.org/drawingml/2006/main">
+              <a:graphicData uri="http://schemas.openxmlformats.org/drawingml/2006/picture">
+                <pic:pic xmlns:pic="http://schemas.openxmlformats.org/drawingml/2006/picture">
+                  <pic:nvPicPr>
+                    <pic:cNvPr id="0" name="Calender Day View.png"/>
+                    <pic:cNvPicPr/>
+                  </pic:nvPicPr>
+                  <pic:blipFill>
+                    <a:blip r:embed="rId21" cstate="print"/>
+                    <a:stretch>
+                      <a:fillRect/>
+                    </a:stretch>
+                  </pic:blipFill>
+                  <pic:spPr>
+                    <a:xfrm>
+                      <a:off x="0" y="0"/>
+                      <a:ext cx="2772537" cy="2218662"/>
+                    </a:xfrm>
+                    <a:prstGeom prst="rect">
+                      <a:avLst/>
+                    </a:prstGeom>
+                  </pic:spPr>
+                </pic:pic>
+              </a:graphicData>
+            </a:graphic>
+          </wp:inline>
+        </w:drawing>
+      </w:r>
+    </w:p>
+    <w:p>
+      <w:pPr>
+        <w:jc w:val="center"/>
+        <w:rPr>
+          <w:sz w:val="12"/>
+          <w:szCs w:val="12"/>
+        </w:rPr>
+      </w:pPr>
+    </w:p>
+    <w:p>
+      <w:pPr>
+        <w:pStyle w:val="Caption"/>
+      </w:pPr>
+      <w:bookmarkStart w:id="16" w:name="_Ref414729860"/>
+      <w:r>
+        <w:t xml:space="preserve">Figure </w:t>
+      </w:r>
+      <w:fldSimple w:instr=" SEQ Figure \* ARABIC ">
+        <w:r>
+          <w:rPr>
+            <w:noProof/>
+          </w:rPr>
+          <w:t>8</w:t>
+        </w:r>
+      </w:fldSimple>
+      <w:bookmarkEnd w:id="16"/>
+      <w:r>
+        <w:t xml:space="preserve"> –</w:t>
+      </w:r>
+      <w:r>
+        <w:t xml:space="preserve"> Web Application’s</w:t>
+      </w:r>
+      <w:r>
+        <w:t xml:space="preserve"> Calendar Appointments Day View</w:t>
+      </w:r>
+    </w:p>
+    <w:p>
+      <w:pPr>
+        <w:jc w:val="center"/>
+      </w:pPr>
+    </w:p>
+    <w:p/>
+    <w:p>
+      <w:pPr>
+        <w:jc w:val="center"/>
+      </w:pPr>
+      <w:r>
+        <w:rPr>
+          <w:noProof/>
+        </w:rPr>
+        <w:pict>
+          <v:rect id="_x0000_s1056" style="position:absolute;left:0;text-align:left;margin-left:339.1pt;margin-top:2.15pt;width:18.55pt;height:10.25pt;z-index:251692032" filled="f" strokecolor="red" strokeweight="2.25pt"/>
+        </w:pict>
+      </w:r>
+      <w:r>
+        <w:rPr>
+          <w:noProof/>
+        </w:rPr>
+        <w:drawing>
+          <wp:inline distT="0" distB="0" distL="0" distR="0">
+            <wp:extent cx="2809189" cy="2267501"/>
+            <wp:effectExtent l="19050" t="0" r="0" b="0"/>
+            <wp:docPr id="39" name="Picture 22" descr="Calender Week View.png"/>
+            <wp:cNvGraphicFramePr>
+              <a:graphicFrameLocks xmlns:a="http://schemas.openxmlformats.org/drawingml/2006/main" noChangeAspect="1"/>
+            </wp:cNvGraphicFramePr>
+            <a:graphic xmlns:a="http://schemas.openxmlformats.org/drawingml/2006/main">
+              <a:graphicData uri="http://schemas.openxmlformats.org/drawingml/2006/picture">
+                <pic:pic xmlns:pic="http://schemas.openxmlformats.org/drawingml/2006/picture">
+                  <pic:nvPicPr>
+                    <pic:cNvPr id="0" name="Calender Week View.png"/>
+                    <pic:cNvPicPr/>
+                  </pic:nvPicPr>
+                  <pic:blipFill>
+                    <a:blip r:embed="rId22" cstate="print"/>
+                    <a:stretch>
+                      <a:fillRect/>
+                    </a:stretch>
+                  </pic:blipFill>
+                  <pic:spPr>
+                    <a:xfrm>
+                      <a:off x="0" y="0"/>
+                      <a:ext cx="2811978" cy="2269752"/>
+                    </a:xfrm>
+                    <a:prstGeom prst="rect">
+                      <a:avLst/>
+                    </a:prstGeom>
+                  </pic:spPr>
+                </pic:pic>
+              </a:graphicData>
+            </a:graphic>
+          </wp:inline>
+        </w:drawing>
+      </w:r>
+    </w:p>
+    <w:p>
+      <w:pPr>
+        <w:jc w:val="center"/>
+        <w:rPr>
+          <w:sz w:val="12"/>
+          <w:szCs w:val="12"/>
+        </w:rPr>
+      </w:pPr>
+    </w:p>
+    <w:p>
+      <w:pPr>
+        <w:pStyle w:val="Caption"/>
+      </w:pPr>
+      <w:bookmarkStart w:id="17" w:name="_Ref414729861"/>
+      <w:r>
+        <w:t xml:space="preserve">Figure </w:t>
+      </w:r>
+      <w:fldSimple w:instr=" SEQ Figure \* ARABIC ">
+        <w:r>
+          <w:rPr>
+            <w:noProof/>
+          </w:rPr>
+          <w:t>9</w:t>
+        </w:r>
+      </w:fldSimple>
+      <w:bookmarkEnd w:id="17"/>
+      <w:r>
+        <w:t xml:space="preserve"> – </w:t>
+      </w:r>
+      <w:r>
+        <w:t xml:space="preserve">Web Application’s </w:t>
+      </w:r>
+      <w:r>
+        <w:t>Calendar Appointments Week View</w:t>
+      </w:r>
+    </w:p>
+    <w:p/>
+    <w:p/>
+    <w:p>
+      <w:pPr>
+        <w:jc w:val="center"/>
+      </w:pPr>
+      <w:r>
+        <w:rPr>
+          <w:noProof/>
+        </w:rPr>
+        <w:pict>
+          <v:rect id="_x0000_s1057" style="position:absolute;left:0;text-align:left;margin-left:318.6pt;margin-top:1.05pt;width:20.45pt;height:10.25pt;z-index:251693056" filled="f" strokecolor="red" strokeweight="2.25pt"/>
+        </w:pict>
+      </w:r>
+      <w:r>
+        <w:rPr>
+          <w:noProof/>
+        </w:rPr>
+        <w:drawing>
+          <wp:inline distT="0" distB="0" distL="0" distR="0">
+            <wp:extent cx="2758770" cy="2224705"/>
+            <wp:effectExtent l="19050" t="0" r="3480" b="0"/>
+            <wp:docPr id="40" name="Picture 24" descr="Calender Month View.png"/>
+            <wp:cNvGraphicFramePr>
+              <a:graphicFrameLocks xmlns:a="http://schemas.openxmlformats.org/drawingml/2006/main" noChangeAspect="1"/>
+            </wp:cNvGraphicFramePr>
+            <a:graphic xmlns:a="http://schemas.openxmlformats.org/drawingml/2006/main">
+              <a:graphicData uri="http://schemas.openxmlformats.org/drawingml/2006/picture">
+                <pic:pic xmlns:pic="http://schemas.openxmlformats.org/drawingml/2006/picture">
+                  <pic:nvPicPr>
+                    <pic:cNvPr id="0" name="Calender Month View.png"/>
+                    <pic:cNvPicPr/>
+                  </pic:nvPicPr>
+                  <pic:blipFill>
+                    <a:blip r:embed="rId23" cstate="print"/>
+                    <a:stretch>
+                      <a:fillRect/>
+                    </a:stretch>
+                  </pic:blipFill>
+                  <pic:spPr>
+                    <a:xfrm>
+                      <a:off x="0" y="0"/>
+                      <a:ext cx="2759421" cy="2225230"/>
+                    </a:xfrm>
+                    <a:prstGeom prst="rect">
+                      <a:avLst/>
+                    </a:prstGeom>
+                  </pic:spPr>
+                </pic:pic>
+              </a:graphicData>
+            </a:graphic>
+          </wp:inline>
+        </w:drawing>
+      </w:r>
+    </w:p>
+    <w:p>
+      <w:pPr>
+        <w:jc w:val="center"/>
+        <w:rPr>
+          <w:sz w:val="12"/>
+          <w:szCs w:val="12"/>
+        </w:rPr>
+      </w:pPr>
+    </w:p>
+    <w:p>
+      <w:pPr>
+        <w:pStyle w:val="Caption"/>
+      </w:pPr>
+      <w:bookmarkStart w:id="18" w:name="_Ref414729862"/>
+      <w:r>
+        <w:t xml:space="preserve">Figure </w:t>
+      </w:r>
+      <w:fldSimple w:instr=" SEQ Figure \* ARABIC ">
+        <w:r>
+          <w:rPr>
+            <w:noProof/>
+          </w:rPr>
+          <w:t>10</w:t>
+        </w:r>
+      </w:fldSimple>
+      <w:bookmarkEnd w:id="18"/>
+      <w:r>
+        <w:t xml:space="preserve"> – </w:t>
+      </w:r>
+      <w:r>
+        <w:t xml:space="preserve">Web Application’s </w:t>
+      </w:r>
+      <w:r>
+        <w:t>Calendar Appointments Month View</w:t>
+      </w:r>
+    </w:p>
+    <w:p>
+      <w:pPr>
+        <w:spacing w:after="200" w:line="276" w:lineRule="auto"/>
+      </w:pPr>
+      <w:r>
+        <w:br w:type="page"/>
+      </w:r>
+    </w:p>
+    <w:p>
+      <w:r>
+        <w:lastRenderedPageBreak/>
+        <w:tab/>
+      </w:r>
+      <w:r>
+        <w:t xml:space="preserve">For the web application, </w:t>
+      </w:r>
+      <w:r>
+        <w:t>w</w:t>
+      </w:r>
+      <w:r>
+        <w:t xml:space="preserve">e knew the Alternate Views </w:t>
+      </w:r>
+      <w:r>
+        <w:t>Design P</w:t>
+      </w:r>
+      <w:r>
+        <w:t xml:space="preserve">attern added tremendous value to the user.  What is more, given the smaller screen of a mobile device, it </w:t>
+      </w:r>
+      <w:r>
+        <w:t>is</w:t>
+      </w:r>
+      <w:r>
+        <w:t xml:space="preserve"> even more important as we must be even more judicious in what we can show the user at once.  </w:t>
+      </w:r>
+      <w:r>
+        <w:t xml:space="preserve">This led us to rethink how we originally implemented the pattern to make it more mobile friendly.  </w:t>
+      </w:r>
+    </w:p>
+    <w:p/>
+    <w:p>
+      <w:r>
         <w:rPr>
           <w:b/>
-          <w:bCs/>
-        </w:rPr>
-        <w:t>Error! Reference source not found.</w:t>
+        </w:rPr>
+        <w:t>Change #1:</w:t>
+      </w:r>
+      <w:r>
+        <w:t xml:space="preserve"> The calendar month view as changed because clearly on a smaller screen it was not possible to show the entire month </w:t>
+      </w:r>
+      <w:r>
+        <w:rPr>
+          <w:i/>
+        </w:rPr>
+        <w:t>and</w:t>
+      </w:r>
+      <w:r>
+        <w:t xml:space="preserve"> the events on each day.  In this revised </w:t>
+      </w:r>
+      <w:r>
+        <w:t xml:space="preserve">mobile </w:t>
+      </w:r>
+      <w:r>
+        <w:t>view, the user can select a single day in the month (shown as a red circle)</w:t>
+      </w:r>
+      <w:r>
+        <w:t>,</w:t>
+      </w:r>
+      <w:r>
+        <w:t xml:space="preserve"> and only that selected days task’s are </w:t>
+      </w:r>
+      <w:r>
+        <w:t>listed</w:t>
+      </w:r>
+      <w:r>
+        <w:t xml:space="preserve"> below it as shown in </w:t>
+      </w:r>
+      <w:r>
+        <w:fldChar w:fldCharType="begin"/>
+      </w:r>
+      <w:r>
+        <w:instrText xml:space="preserve"> REF  _Ref417181356 \* Lower \h </w:instrText>
+      </w:r>
+      <w:r>
+        <w:fldChar w:fldCharType="separate"/>
+      </w:r>
+      <w:r>
+        <w:t xml:space="preserve">figure </w:t>
+      </w:r>
+      <w:r>
+        <w:rPr>
+          <w:noProof/>
+        </w:rPr>
+        <w:t>11</w:t>
       </w:r>
       <w:r>
         <w:fldChar w:fldCharType="end"/>
       </w:r>
       <w:r>
-        <w:t xml:space="preserve">, </w:t>
+        <w:t xml:space="preserve">.  Note that in this view a maximum of three appointments can be displayed at once.  To view other </w:t>
+      </w:r>
+      <w:r>
+        <w:t>appointments</w:t>
+      </w:r>
+      <w:r>
+        <w:t xml:space="preserve">, the user </w:t>
+      </w:r>
+      <w:r>
+        <w:t>scroll</w:t>
+      </w:r>
+      <w:r>
+        <w:t>s</w:t>
+      </w:r>
+      <w:r>
+        <w:t xml:space="preserve"> through the list</w:t>
+      </w:r>
+      <w:r>
+        <w:t xml:space="preserve"> with a “drag” gesture</w:t>
+      </w:r>
+      <w:r>
+        <w:t>.</w:t>
+      </w:r>
+    </w:p>
+    <w:p/>
+    <w:p>
+      <w:r>
+        <w:t>A subtle feature we added in this revised view is a dot “</w:t>
+      </w:r>
+      <w:r>
+        <w:rPr>
+          <w:rFonts w:ascii="Calibri" w:hAnsi="Calibri"/>
+        </w:rPr>
+        <w:t>●</w:t>
+      </w:r>
+      <w:r>
+        <w:t xml:space="preserve">” below those days in the calendar where the user has </w:t>
+      </w:r>
+      <w:r>
+        <w:t>at least one appointment</w:t>
+      </w:r>
+      <w:r>
+        <w:t xml:space="preserve"> scheduled.  This will provide </w:t>
+      </w:r>
+      <w:r>
+        <w:t>allows the user to not rely on recall to determine which days in the calendar are fully open.</w:t>
+      </w:r>
+    </w:p>
+    <w:p>
+      <w:pPr>
+        <w:rPr>
+          <w:sz w:val="16"/>
+          <w:szCs w:val="16"/>
+        </w:rPr>
+      </w:pPr>
+    </w:p>
+    <w:p>
+      <w:pPr>
+        <w:jc w:val="center"/>
+      </w:pPr>
+      <w:r>
+        <w:rPr>
+          <w:noProof/>
+        </w:rPr>
+        <w:drawing>
+          <wp:inline distT="0" distB="0" distL="0" distR="0">
+            <wp:extent cx="1155700" cy="2122577"/>
+            <wp:effectExtent l="19050" t="19050" r="25400" b="11023"/>
+            <wp:docPr id="42" name="Picture 41" descr="Month Calendar View for Mobile Application.png"/>
+            <wp:cNvGraphicFramePr>
+              <a:graphicFrameLocks xmlns:a="http://schemas.openxmlformats.org/drawingml/2006/main" noChangeAspect="1"/>
+            </wp:cNvGraphicFramePr>
+            <a:graphic xmlns:a="http://schemas.openxmlformats.org/drawingml/2006/main">
+              <a:graphicData uri="http://schemas.openxmlformats.org/drawingml/2006/picture">
+                <pic:pic xmlns:pic="http://schemas.openxmlformats.org/drawingml/2006/picture">
+                  <pic:nvPicPr>
+                    <pic:cNvPr id="0" name="Month Calendar View for Mobile Application.png"/>
+                    <pic:cNvPicPr/>
+                  </pic:nvPicPr>
+                  <pic:blipFill>
+                    <a:blip r:embed="rId24" cstate="print"/>
+                    <a:stretch>
+                      <a:fillRect/>
+                    </a:stretch>
+                  </pic:blipFill>
+                  <pic:spPr>
+                    <a:xfrm>
+                      <a:off x="0" y="0"/>
+                      <a:ext cx="1155700" cy="2122577"/>
+                    </a:xfrm>
+                    <a:prstGeom prst="rect">
+                      <a:avLst/>
+                    </a:prstGeom>
+                    <a:ln w="25400">
+                      <a:solidFill>
+                        <a:schemeClr val="accent1"/>
+                      </a:solidFill>
+                    </a:ln>
+                  </pic:spPr>
+                </pic:pic>
+              </a:graphicData>
+            </a:graphic>
+          </wp:inline>
+        </w:drawing>
+      </w:r>
+      <w:r>
+        <w:t>`</w:t>
+      </w:r>
+    </w:p>
+    <w:p>
+      <w:pPr>
+        <w:jc w:val="center"/>
+        <w:rPr>
+          <w:sz w:val="12"/>
+          <w:szCs w:val="12"/>
+        </w:rPr>
+      </w:pPr>
+    </w:p>
+    <w:p>
+      <w:pPr>
+        <w:pStyle w:val="Caption"/>
+      </w:pPr>
+      <w:bookmarkStart w:id="19" w:name="_Ref417181356"/>
+      <w:r>
+        <w:t xml:space="preserve">Figure </w:t>
+      </w:r>
+      <w:fldSimple w:instr=" SEQ Figure \* ARABIC ">
+        <w:r>
+          <w:rPr>
+            <w:noProof/>
+          </w:rPr>
+          <w:t>11</w:t>
+        </w:r>
+      </w:fldSimple>
+      <w:bookmarkEnd w:id="19"/>
+      <w:r>
+        <w:t xml:space="preserve"> – Mobile Application’s Calendar Appointments Month View</w:t>
+      </w:r>
+    </w:p>
+    <w:p/>
+    <w:p>
+      <w:r>
+        <w:rPr>
+          <w:b/>
+        </w:rPr>
+        <w:t>Change #</w:t>
+      </w:r>
+      <w:r>
+        <w:rPr>
+          <w:b/>
+        </w:rPr>
+        <w:t>2</w:t>
+      </w:r>
+      <w:r>
+        <w:rPr>
+          <w:b/>
+        </w:rPr>
+        <w:t>:</w:t>
+      </w:r>
+      <w:r>
+        <w:t xml:space="preserve"> For the user to get an expanded view of the tasks on a given day, the user selects the day in the calendar and then clicks “Switch View.”  This will collapse the calendar to only show a week view and will show up seven calendar events at a time.  Note that unlike the web application which provided an hour by hour breakdown of the calendar, we decided to instead show the tasks in chronological order since that would reduce scrolling for the user on a smaller screen.   To make this view more readable, we also took advantage of the Striped Rows Design Pattern.  This is shown in </w:t>
       </w:r>
       <w:r>
         <w:fldChar w:fldCharType="begin"/>
       </w:r>
       <w:r>
-        <w:instrText xml:space="preserve"> REF _Ref414729861 \h \# "0" </w:instrText>
+        <w:instrText xml:space="preserve"> REF  _Ref417182033 \* Lower \h </w:instrText>
       </w:r>
       <w:r>
         <w:fldChar w:fldCharType="separate"/>
       </w:r>
       <w:r>
-        <w:rPr>
-          <w:b/>
-          <w:bCs/>
-        </w:rPr>
-        <w:t>Error! Reference source not found.</w:t>
+        <w:t xml:space="preserve">figure </w:t>
+      </w:r>
+      <w:r>
+        <w:rPr>
+          <w:noProof/>
+        </w:rPr>
+        <w:t>12</w:t>
       </w:r>
       <w:r>
         <w:fldChar w:fldCharType="end"/>
       </w:r>
       <w:r>
-        <w:t xml:space="preserve">, and </w:t>
+        <w:t>.</w:t>
+      </w:r>
+    </w:p>
+    <w:p>
+      <w:pPr>
+        <w:rPr>
+          <w:sz w:val="16"/>
+          <w:szCs w:val="16"/>
+        </w:rPr>
+      </w:pPr>
+    </w:p>
+    <w:p>
+      <w:pPr>
+        <w:jc w:val="center"/>
+      </w:pPr>
+      <w:r>
+        <w:rPr>
+          <w:noProof/>
+        </w:rPr>
+        <w:drawing>
+          <wp:inline distT="0" distB="0" distL="0" distR="0">
+            <wp:extent cx="1155700" cy="2110127"/>
+            <wp:effectExtent l="19050" t="19050" r="25400" b="23473"/>
+            <wp:docPr id="44" name="Picture 43" descr="Day Calendar View for Mobile Application.png"/>
+            <wp:cNvGraphicFramePr>
+              <a:graphicFrameLocks xmlns:a="http://schemas.openxmlformats.org/drawingml/2006/main" noChangeAspect="1"/>
+            </wp:cNvGraphicFramePr>
+            <a:graphic xmlns:a="http://schemas.openxmlformats.org/drawingml/2006/main">
+              <a:graphicData uri="http://schemas.openxmlformats.org/drawingml/2006/picture">
+                <pic:pic xmlns:pic="http://schemas.openxmlformats.org/drawingml/2006/picture">
+                  <pic:nvPicPr>
+                    <pic:cNvPr id="0" name="Day Calendar View for Mobile Application.png"/>
+                    <pic:cNvPicPr/>
+                  </pic:nvPicPr>
+                  <pic:blipFill>
+                    <a:blip r:embed="rId25" cstate="print"/>
+                    <a:stretch>
+                      <a:fillRect/>
+                    </a:stretch>
+                  </pic:blipFill>
+                  <pic:spPr>
+                    <a:xfrm>
+                      <a:off x="0" y="0"/>
+                      <a:ext cx="1157406" cy="2113242"/>
+                    </a:xfrm>
+                    <a:prstGeom prst="rect">
+                      <a:avLst/>
+                    </a:prstGeom>
+                    <a:ln w="25400">
+                      <a:solidFill>
+                        <a:schemeClr val="accent1"/>
+                      </a:solidFill>
+                    </a:ln>
+                  </pic:spPr>
+                </pic:pic>
+              </a:graphicData>
+            </a:graphic>
+          </wp:inline>
+        </w:drawing>
+      </w:r>
+    </w:p>
+    <w:p>
+      <w:pPr>
+        <w:jc w:val="center"/>
+        <w:rPr>
+          <w:sz w:val="12"/>
+          <w:szCs w:val="12"/>
+        </w:rPr>
+      </w:pPr>
+    </w:p>
+    <w:p>
+      <w:pPr>
+        <w:pStyle w:val="Caption"/>
+      </w:pPr>
+      <w:bookmarkStart w:id="20" w:name="_Ref417182033"/>
+      <w:r>
+        <w:lastRenderedPageBreak/>
+        <w:t xml:space="preserve">Figure </w:t>
+      </w:r>
+      <w:fldSimple w:instr=" SEQ Figure \* ARABIC ">
+        <w:r>
+          <w:rPr>
+            <w:noProof/>
+          </w:rPr>
+          <w:t>12</w:t>
+        </w:r>
+      </w:fldSimple>
+      <w:bookmarkEnd w:id="20"/>
+      <w:r>
+        <w:t xml:space="preserve"> – Mobile Application’s Calendar Appointments </w:t>
+      </w:r>
+      <w:r>
+        <w:t>Day</w:t>
+      </w:r>
+      <w:r>
+        <w:t xml:space="preserve"> View</w:t>
+      </w:r>
+    </w:p>
+    <w:p/>
+    <w:p/>
+    <w:p/>
+    <w:p>
+      <w:pPr>
+        <w:pStyle w:val="Heading2"/>
+      </w:pPr>
+      <w:bookmarkStart w:id="21" w:name="_Toc417182087"/>
+      <w:r>
+        <w:t>Prompting Text Field</w:t>
+      </w:r>
+      <w:r>
+        <w:t xml:space="preserve"> Design</w:t>
+      </w:r>
+      <w:r>
+        <w:t xml:space="preserve"> Pattern</w:t>
+      </w:r>
+      <w:bookmarkEnd w:id="21"/>
+    </w:p>
+    <w:p/>
+    <w:p>
+      <w:pPr>
+        <w:ind w:firstLine="360"/>
+      </w:pPr>
+      <w:r>
+        <w:t>A web page is more likely to make traction with users if it is intuitive and easy to use.</w:t>
+      </w:r>
+      <w:r>
+        <w:t xml:space="preserve"> </w:t>
+      </w:r>
+      <w:r>
+        <w:t>One of the way</w:t>
+      </w:r>
+      <w:r>
+        <w:t>s</w:t>
+      </w:r>
+      <w:r>
+        <w:t xml:space="preserve"> to increase the </w:t>
+      </w:r>
+      <w:r>
+        <w:t xml:space="preserve">intuitiveness </w:t>
+      </w:r>
+      <w:r>
+        <w:t>of a page is to reduce the amount users must think</w:t>
+      </w:r>
+      <w:r>
+        <w:t xml:space="preserve"> when using i</w:t>
+      </w:r>
+      <w:r>
+        <w:t>t</w:t>
+      </w:r>
+      <w:r>
+        <w:t>; i</w:t>
+      </w:r>
+      <w:r>
+        <w:t>.</w:t>
+      </w:r>
+      <w:r>
+        <w:t xml:space="preserve">  </w:t>
+      </w:r>
+      <w:r>
+        <w:t>The Prompting Text Field Pattern includes prefilled information inside a text field to inform the user regarding the nature of the input</w:t>
+      </w:r>
+      <w:r>
+        <w:t xml:space="preserve"> field</w:t>
+      </w:r>
+      <w:r>
+        <w:t xml:space="preserve">.  </w:t>
+      </w:r>
+    </w:p>
+    <w:p/>
+    <w:p>
+      <w:pPr>
+        <w:ind w:firstLine="360"/>
+      </w:pPr>
+      <w:r>
+        <w:t>The Prompting Text Field design pattern reduce</w:t>
+      </w:r>
+      <w:r>
+        <w:t>s</w:t>
+      </w:r>
+      <w:r>
+        <w:t xml:space="preserve"> the amount a user must think </w:t>
+      </w:r>
+      <w:r>
+        <w:t>while also reducing the likel</w:t>
+      </w:r>
+      <w:r>
+        <w:t xml:space="preserve">ihood of user error. </w:t>
+      </w:r>
+      <w:r>
+        <w:t>O</w:t>
+      </w:r>
+      <w:r>
+        <w:t>ur original web application</w:t>
+      </w:r>
+      <w:r>
+        <w:t xml:space="preserve"> </w:t>
+      </w:r>
+      <w:r>
+        <w:t xml:space="preserve">failed to take full advantage of the benefits provided by prompting text fields.  </w:t>
+      </w:r>
+      <w:r>
+        <w:t xml:space="preserve">Figures </w:t>
       </w:r>
       <w:r>
         <w:fldChar w:fldCharType="begin"/>
       </w:r>
       <w:r>
-        <w:instrText xml:space="preserve"> REF _Ref414729862 \h \# "0" </w:instrText>
+        <w:instrText xml:space="preserve"> REF _Ref414730990 \# "0" \h </w:instrText>
       </w:r>
       <w:r>
         <w:fldChar w:fldCharType="separate"/>
       </w:r>
       <w:r>
-        <w:rPr>
-          <w:b/>
-          <w:bCs/>
-        </w:rPr>
-        <w:t>Error! Reference source not found.</w:t>
+        <w:t>13</w:t>
       </w:r>
       <w:r>
         <w:fldChar w:fldCharType="end"/>
       </w:r>
       <w:r>
-        <w:t xml:space="preserve"> respectively.  Note that the view is selectable by clicking on the name of the view</w:t>
-      </w:r>
-      <w:r>
-        <w:t xml:space="preserve"> (e.g. </w:t>
-      </w:r>
-      <w:r>
-        <w:t>“d</w:t>
-      </w:r>
-      <w:r>
-        <w:t xml:space="preserve">ay”, “week”, </w:t>
-      </w:r>
-      <w:r>
-        <w:t>and “</w:t>
-      </w:r>
-      <w:r>
-        <w:t>month”)</w:t>
-      </w:r>
-      <w:r>
-        <w:t xml:space="preserve"> in the upper</w:t>
-      </w:r>
-      <w:r>
-        <w:t xml:space="preserve"> right corner of the calendar as shown in each of the</w:t>
-      </w:r>
-      <w:r>
-        <w:t>se</w:t>
-      </w:r>
-      <w:r>
-        <w:t xml:space="preserve"> figures.</w:t>
-      </w:r>
-    </w:p>
-    <w:p/>
-    <w:p>
-      <w:pPr>
-        <w:pStyle w:val="Heading2"/>
-      </w:pPr>
-      <w:bookmarkStart w:id="16" w:name="_Toc417179804"/>
-      <w:r>
-        <w:t>Prompting Text Field</w:t>
-      </w:r>
-      <w:r>
-        <w:t xml:space="preserve"> Design</w:t>
-      </w:r>
-      <w:r>
-        <w:t xml:space="preserve"> Pattern</w:t>
-      </w:r>
-      <w:bookmarkEnd w:id="16"/>
-    </w:p>
-    <w:p/>
-    <w:p>
-      <w:pPr>
-        <w:ind w:firstLine="360"/>
-      </w:pPr>
-      <w:r>
-        <w:t>A web page is more likely to make traction with users if it is intuitive and easy to use.</w:t>
+        <w:t xml:space="preserve"> and </w:t>
+      </w:r>
+      <w:r>
+        <w:fldChar w:fldCharType="begin"/>
+      </w:r>
+      <w:r>
+        <w:instrText xml:space="preserve"> REF _Ref414731617 \# "0" \h </w:instrText>
+      </w:r>
+      <w:r>
+        <w:fldChar w:fldCharType="separate"/>
+      </w:r>
+      <w:r>
+        <w:t>14</w:t>
+      </w:r>
+      <w:r>
+        <w:fldChar w:fldCharType="end"/>
+      </w:r>
+      <w:r>
+        <w:t xml:space="preserve"> show </w:t>
+      </w:r>
+      <w:r>
+        <w:t>our</w:t>
+      </w:r>
+      <w:r>
+        <w:t xml:space="preserve"> web application’s forms to create new calendar appointment</w:t>
+      </w:r>
+      <w:r>
+        <w:t>s</w:t>
+      </w:r>
+      <w:r>
+        <w:t xml:space="preserve"> and to-do list tasks respectively.  Note that for the “Name”, “Description”, </w:t>
+      </w:r>
+      <w:r>
+        <w:t xml:space="preserve">“Add Invitees,” </w:t>
+      </w:r>
+      <w:r>
+        <w:t>and “Due Date” fields, the text box</w:t>
+      </w:r>
+      <w:r>
+        <w:t>es</w:t>
       </w:r>
       <w:r>
         <w:t xml:space="preserve"> </w:t>
       </w:r>
       <w:r>
-        <w:t>One of the way</w:t>
-      </w:r>
-      <w:r>
-        <w:t>s</w:t>
-      </w:r>
-      <w:r>
-        <w:t xml:space="preserve"> to increase the </w:t>
-      </w:r>
-      <w:r>
-        <w:t xml:space="preserve">intuitiveness </w:t>
-      </w:r>
-      <w:r>
-        <w:t>of a page is to reduce the amount users must think</w:t>
-      </w:r>
-      <w:r>
-        <w:t xml:space="preserve"> when using i</w:t>
-      </w:r>
-      <w:r>
-        <w:t>t</w:t>
-      </w:r>
-      <w:r>
-        <w:t>; i</w:t>
-      </w:r>
-      <w:r>
-        <w:t>.</w:t>
-      </w:r>
-      <w:r>
-        <w:t xml:space="preserve">  </w:t>
-      </w:r>
-      <w:r>
-        <w:t>The Prompting Text Field Pattern includes prefilled information inside a text field to inform the user regarding the nature of the input</w:t>
-      </w:r>
-      <w:r>
-        <w:t xml:space="preserve"> field</w:t>
-      </w:r>
-      <w:r>
-        <w:t xml:space="preserve">.  </w:t>
-      </w:r>
-    </w:p>
-    <w:p/>
-    <w:p>
-      <w:pPr>
-        <w:ind w:firstLine="360"/>
-      </w:pPr>
-      <w:r>
-        <w:t>The Prompting Text Field design pattern reduce</w:t>
-      </w:r>
-      <w:r>
-        <w:t>s</w:t>
-      </w:r>
-      <w:r>
-        <w:t xml:space="preserve"> the amount a user must think </w:t>
-      </w:r>
-      <w:r>
-        <w:t>while also reducing the likel</w:t>
-      </w:r>
-      <w:r>
-        <w:t xml:space="preserve">ihood of user error. </w:t>
-      </w:r>
-      <w:r>
-        <w:t>O</w:t>
-      </w:r>
-      <w:r>
-        <w:t>ur original web application</w:t>
-      </w:r>
-      <w:r>
-        <w:t xml:space="preserve"> </w:t>
-      </w:r>
-      <w:r>
-        <w:t xml:space="preserve">failed to take full advantage of the benefits provided by prompting text fields.  </w:t>
-      </w:r>
-      <w:r>
-        <w:t xml:space="preserve">Figures </w:t>
+        <w:t>are</w:t>
+      </w:r>
+      <w:r>
+        <w:t xml:space="preserve"> blank with no guidance to the user.  </w:t>
+      </w:r>
+      <w:r>
+        <w:t>In contrast, f</w:t>
+      </w:r>
+      <w:r>
+        <w:t xml:space="preserve">igures </w:t>
       </w:r>
       <w:r>
         <w:fldChar w:fldCharType="begin"/>
       </w:r>
       <w:r>
-        <w:instrText xml:space="preserve"> REF _Ref414730990 \# "0" \h </w:instrText>
+        <w:instrText xml:space="preserve"> REF _Ref417177466 \# "0" \h </w:instrText>
       </w:r>
       <w:r>
         <w:fldChar w:fldCharType="separate"/>
       </w:r>
       <w:r>
-        <w:t>8</w:t>
+        <w:t>15</w:t>
       </w:r>
       <w:r>
         <w:fldChar w:fldCharType="end"/>
@@ -3670,85 +4457,13 @@
         <w:fldChar w:fldCharType="begin"/>
       </w:r>
       <w:r>
-        <w:instrText xml:space="preserve"> REF _Ref414731617 \# "0" \h </w:instrText>
+        <w:instrText xml:space="preserve"> REF _Ref417179807 \# "0" \h </w:instrText>
       </w:r>
       <w:r>
         <w:fldChar w:fldCharType="separate"/>
       </w:r>
       <w:r>
-        <w:t>9</w:t>
-      </w:r>
-      <w:r>
-        <w:fldChar w:fldCharType="end"/>
-      </w:r>
-      <w:r>
-        <w:t xml:space="preserve"> show </w:t>
-      </w:r>
-      <w:r>
-        <w:t>our</w:t>
-      </w:r>
-      <w:r>
-        <w:t xml:space="preserve"> web application’s forms to create new calendar appointment</w:t>
-      </w:r>
-      <w:r>
-        <w:t>s</w:t>
-      </w:r>
-      <w:r>
-        <w:t xml:space="preserve"> and to-do list tasks respectively.  Note that for the “Name”, “Description”, </w:t>
-      </w:r>
-      <w:r>
-        <w:t xml:space="preserve">“Add Invitees,” </w:t>
-      </w:r>
-      <w:r>
-        <w:t>and “Due Date” fields, the text box</w:t>
-      </w:r>
-      <w:r>
-        <w:t>es</w:t>
-      </w:r>
-      <w:r>
-        <w:t xml:space="preserve"> </w:t>
-      </w:r>
-      <w:r>
-        <w:t>are</w:t>
-      </w:r>
-      <w:r>
-        <w:t xml:space="preserve"> blank with no guidance to the user.  </w:t>
-      </w:r>
-      <w:r>
-        <w:t>In contrast, f</w:t>
-      </w:r>
-      <w:r>
-        <w:t xml:space="preserve">igures </w:t>
-      </w:r>
-      <w:r>
-        <w:fldChar w:fldCharType="begin"/>
-      </w:r>
-      <w:r>
-        <w:instrText xml:space="preserve"> REF _Ref417177466 \# "0" \h </w:instrText>
-      </w:r>
-      <w:r>
-        <w:fldChar w:fldCharType="separate"/>
-      </w:r>
-      <w:r>
-        <w:t>10</w:t>
-      </w:r>
-      <w:r>
-        <w:fldChar w:fldCharType="end"/>
-      </w:r>
-      <w:r>
-        <w:t xml:space="preserve"> and </w:t>
-      </w:r>
-      <w:r>
-        <w:fldChar w:fldCharType="begin"/>
-      </w:r>
-      <w:r>
-        <w:instrText xml:space="preserve"> REF _Ref417179807 \# "0" \h </w:instrText>
-      </w:r>
-      <w:r>
-        <w:fldChar w:fldCharType="separate"/>
-      </w:r>
-      <w:r>
-        <w:t>11</w:t>
+        <w:t>16</w:t>
       </w:r>
       <w:r>
         <w:fldChar w:fldCharType="end"/>
@@ -3807,7 +4522,7 @@
                     <pic:cNvPicPr/>
                   </pic:nvPicPr>
                   <pic:blipFill>
-                    <a:blip r:embed="rId21" cstate="print"/>
+                    <a:blip r:embed="rId26" cstate="print"/>
                     <a:stretch>
                       <a:fillRect/>
                     </a:stretch>
@@ -3841,7 +4556,7 @@
       <w:pPr>
         <w:pStyle w:val="Caption"/>
       </w:pPr>
-      <w:bookmarkStart w:id="17" w:name="_Ref414730990"/>
+      <w:bookmarkStart w:id="22" w:name="_Ref414730990"/>
       <w:r>
         <w:t xml:space="preserve">Figure </w:t>
       </w:r>
@@ -3850,10 +4565,10 @@
           <w:rPr>
             <w:noProof/>
           </w:rPr>
-          <w:t>8</w:t>
+          <w:t>13</w:t>
         </w:r>
       </w:fldSimple>
-      <w:bookmarkEnd w:id="17"/>
+      <w:bookmarkEnd w:id="22"/>
       <w:r>
         <w:t xml:space="preserve"> – </w:t>
       </w:r>
@@ -3897,7 +4612,7 @@
                     <pic:cNvPicPr/>
                   </pic:nvPicPr>
                   <pic:blipFill>
-                    <a:blip r:embed="rId22" cstate="print"/>
+                    <a:blip r:embed="rId27" cstate="print"/>
                     <a:stretch>
                       <a:fillRect/>
                     </a:stretch>
@@ -3931,7 +4646,7 @@
       <w:pPr>
         <w:pStyle w:val="Caption"/>
       </w:pPr>
-      <w:bookmarkStart w:id="18" w:name="_Ref414731617"/>
+      <w:bookmarkStart w:id="23" w:name="_Ref414731617"/>
       <w:r>
         <w:t xml:space="preserve">Figure </w:t>
       </w:r>
@@ -3940,10 +4655,10 @@
           <w:rPr>
             <w:noProof/>
           </w:rPr>
-          <w:t>9</w:t>
+          <w:t>14</w:t>
         </w:r>
       </w:fldSimple>
-      <w:bookmarkEnd w:id="18"/>
+      <w:bookmarkEnd w:id="23"/>
       <w:r>
         <w:t xml:space="preserve"> – </w:t>
       </w:r>
@@ -4000,7 +4715,7 @@
                     <pic:cNvPicPr/>
                   </pic:nvPicPr>
                   <pic:blipFill>
-                    <a:blip r:embed="rId23" cstate="print"/>
+                    <a:blip r:embed="rId28" cstate="print"/>
                     <a:srcRect l="963" t="418" r="1180" b="418"/>
                     <a:stretch>
                       <a:fillRect/>
@@ -4040,7 +4755,7 @@
       <w:pPr>
         <w:pStyle w:val="Caption"/>
       </w:pPr>
-      <w:bookmarkStart w:id="19" w:name="_Ref417177466"/>
+      <w:bookmarkStart w:id="24" w:name="_Ref417177466"/>
       <w:r>
         <w:t xml:space="preserve">Figure </w:t>
       </w:r>
@@ -4049,10 +4764,10 @@
           <w:rPr>
             <w:noProof/>
           </w:rPr>
-          <w:t>10</w:t>
+          <w:t>15</w:t>
         </w:r>
       </w:fldSimple>
-      <w:bookmarkEnd w:id="19"/>
+      <w:bookmarkEnd w:id="24"/>
       <w:r>
         <w:t xml:space="preserve"> – Mobile Application’s Create Calendar Appointment </w:t>
       </w:r>
@@ -4096,7 +4811,7 @@
                     <pic:cNvPicPr/>
                   </pic:nvPicPr>
                   <pic:blipFill>
-                    <a:blip r:embed="rId24" cstate="print"/>
+                    <a:blip r:embed="rId29" cstate="print"/>
                     <a:srcRect l="771" t="1269" r="887" b="803"/>
                     <a:stretch>
                       <a:fillRect/>
@@ -4136,7 +4851,7 @@
       <w:pPr>
         <w:pStyle w:val="Caption"/>
       </w:pPr>
-      <w:bookmarkStart w:id="20" w:name="_Ref417179807"/>
+      <w:bookmarkStart w:id="25" w:name="_Ref417179807"/>
       <w:r>
         <w:t xml:space="preserve">Figure </w:t>
       </w:r>
@@ -4145,10 +4860,10 @@
           <w:rPr>
             <w:noProof/>
           </w:rPr>
-          <w:t>11</w:t>
+          <w:t>16</w:t>
         </w:r>
       </w:fldSimple>
-      <w:bookmarkEnd w:id="20"/>
+      <w:bookmarkEnd w:id="25"/>
       <w:r>
         <w:t xml:space="preserve"> – Mobile Application’s Create To-Do Task </w:t>
       </w:r>
@@ -4164,7 +4879,7 @@
       <w:pPr>
         <w:pStyle w:val="Heading2"/>
       </w:pPr>
-      <w:bookmarkStart w:id="21" w:name="_Toc417179805"/>
+      <w:bookmarkStart w:id="26" w:name="_Toc417182088"/>
       <w:r>
         <w:t xml:space="preserve">“Toast” </w:t>
       </w:r>
@@ -4177,7 +4892,7 @@
       <w:r>
         <w:t xml:space="preserve"> Messages</w:t>
       </w:r>
-      <w:bookmarkEnd w:id="21"/>
+      <w:bookmarkEnd w:id="26"/>
     </w:p>
     <w:p/>
     <w:p>
@@ -4267,7 +4982,7 @@
         <w:fldChar w:fldCharType="separate"/>
       </w:r>
       <w:r>
-        <w:t>12</w:t>
+        <w:t>17</w:t>
       </w:r>
       <w:r>
         <w:fldChar w:fldCharType="end"/>
@@ -4288,7 +5003,7 @@
         <w:fldChar w:fldCharType="separate"/>
       </w:r>
       <w:r>
-        <w:t>13</w:t>
+        <w:t>18</w:t>
       </w:r>
       <w:r>
         <w:fldChar w:fldCharType="end"/>
@@ -4331,7 +5046,7 @@
                     <pic:cNvPicPr/>
                   </pic:nvPicPr>
                   <pic:blipFill>
-                    <a:blip r:embed="rId25" cstate="print"/>
+                    <a:blip r:embed="rId30" cstate="print"/>
                     <a:srcRect l="836" r="775" b="673"/>
                     <a:stretch>
                       <a:fillRect/>
@@ -4371,7 +5086,7 @@
       <w:pPr>
         <w:pStyle w:val="Caption"/>
       </w:pPr>
-      <w:bookmarkStart w:id="22" w:name="_Ref414756594"/>
+      <w:bookmarkStart w:id="27" w:name="_Ref414756594"/>
       <w:r>
         <w:t xml:space="preserve">Figure </w:t>
       </w:r>
@@ -4380,10 +5095,10 @@
           <w:rPr>
             <w:noProof/>
           </w:rPr>
-          <w:t>12</w:t>
+          <w:t>17</w:t>
         </w:r>
       </w:fldSimple>
-      <w:bookmarkEnd w:id="22"/>
+      <w:bookmarkEnd w:id="27"/>
       <w:r>
         <w:t xml:space="preserve"> – </w:t>
       </w:r>
@@ -4430,7 +5145,7 @@
                     <pic:cNvPicPr/>
                   </pic:nvPicPr>
                   <pic:blipFill>
-                    <a:blip r:embed="rId26" cstate="print"/>
+                    <a:blip r:embed="rId31" cstate="print"/>
                     <a:srcRect l="766" t="483" r="736" b="644"/>
                     <a:stretch>
                       <a:fillRect/>
@@ -4470,7 +5185,7 @@
       <w:pPr>
         <w:pStyle w:val="Caption"/>
       </w:pPr>
-      <w:bookmarkStart w:id="23" w:name="_Ref417168055"/>
+      <w:bookmarkStart w:id="28" w:name="_Ref417168055"/>
       <w:r>
         <w:t xml:space="preserve">Figure </w:t>
       </w:r>
@@ -4479,10 +5194,10 @@
           <w:rPr>
             <w:noProof/>
           </w:rPr>
-          <w:t>13</w:t>
+          <w:t>18</w:t>
         </w:r>
       </w:fldSimple>
-      <w:bookmarkEnd w:id="23"/>
+      <w:bookmarkEnd w:id="28"/>
       <w:r>
         <w:t xml:space="preserve"> – “Toast” Semi-Modal Dialog </w:t>
       </w:r>
@@ -4657,14 +5372,14 @@
       <w:pPr>
         <w:pStyle w:val="Heading2"/>
       </w:pPr>
-      <w:bookmarkStart w:id="24" w:name="_Toc417179806"/>
+      <w:bookmarkStart w:id="29" w:name="_Toc417182089"/>
       <w:r>
         <w:t>Dropd</w:t>
       </w:r>
       <w:r>
         <w:t>own Chooser Design Pattern</w:t>
       </w:r>
-      <w:bookmarkEnd w:id="24"/>
+      <w:bookmarkEnd w:id="29"/>
     </w:p>
     <w:p/>
     <w:p>
@@ -4799,7 +5514,7 @@
         <w:rPr>
           <w:noProof/>
         </w:rPr>
-        <w:t>14</w:t>
+        <w:t>19</w:t>
       </w:r>
       <w:r>
         <w:fldChar w:fldCharType="end"/>
@@ -4823,7 +5538,7 @@
         <w:rPr>
           <w:noProof/>
         </w:rPr>
-        <w:t>15</w:t>
+        <w:t>20</w:t>
       </w:r>
       <w:r>
         <w:fldChar w:fldCharType="end"/>
@@ -4865,7 +5580,7 @@
                     <pic:cNvPicPr/>
                   </pic:nvPicPr>
                   <pic:blipFill>
-                    <a:blip r:embed="rId27" cstate="print"/>
+                    <a:blip r:embed="rId32" cstate="print"/>
                     <a:srcRect l="2955" t="3353" r="3184" b="3560"/>
                     <a:stretch>
                       <a:fillRect/>
@@ -4900,7 +5615,7 @@
       <w:pPr>
         <w:pStyle w:val="Caption"/>
       </w:pPr>
-      <w:bookmarkStart w:id="25" w:name="_Ref414760021"/>
+      <w:bookmarkStart w:id="30" w:name="_Ref414760021"/>
       <w:r>
         <w:t xml:space="preserve">Figure </w:t>
       </w:r>
@@ -4909,10 +5624,10 @@
           <w:rPr>
             <w:noProof/>
           </w:rPr>
-          <w:t>14</w:t>
+          <w:t>19</w:t>
         </w:r>
       </w:fldSimple>
-      <w:bookmarkEnd w:id="25"/>
+      <w:bookmarkEnd w:id="30"/>
       <w:r>
         <w:t xml:space="preserve"> – </w:t>
       </w:r>
@@ -4979,7 +5694,7 @@
                     <pic:cNvPicPr/>
                   </pic:nvPicPr>
                   <pic:blipFill>
-                    <a:blip r:embed="rId28" cstate="print"/>
+                    <a:blip r:embed="rId33" cstate="print"/>
                     <a:srcRect l="1021" t="2130" r="3083" b="2963"/>
                     <a:stretch>
                       <a:fillRect/>
@@ -5014,7 +5729,7 @@
       <w:pPr>
         <w:pStyle w:val="Caption"/>
       </w:pPr>
-      <w:bookmarkStart w:id="26" w:name="_Ref414760136"/>
+      <w:bookmarkStart w:id="31" w:name="_Ref414760136"/>
       <w:r>
         <w:t xml:space="preserve">Figure </w:t>
       </w:r>
@@ -5023,10 +5738,10 @@
           <w:rPr>
             <w:noProof/>
           </w:rPr>
-          <w:t>15</w:t>
+          <w:t>20</w:t>
         </w:r>
       </w:fldSimple>
-      <w:bookmarkEnd w:id="26"/>
+      <w:bookmarkEnd w:id="31"/>
       <w:r>
         <w:t xml:space="preserve"> – </w:t>
       </w:r>
@@ -5077,7 +5792,7 @@
         <w:fldChar w:fldCharType="separate"/>
       </w:r>
       <w:r>
-        <w:t>16</w:t>
+        <w:t>21</w:t>
       </w:r>
       <w:r>
         <w:fldChar w:fldCharType="end"/>
@@ -5095,7 +5810,7 @@
         <w:fldChar w:fldCharType="separate"/>
       </w:r>
       <w:r>
-        <w:t>17</w:t>
+        <w:t>22</w:t>
       </w:r>
       <w:r>
         <w:fldChar w:fldCharType="end"/>
@@ -5258,7 +5973,7 @@
                     <pic:cNvPicPr/>
                   </pic:nvPicPr>
                   <pic:blipFill>
-                    <a:blip r:embed="rId29" cstate="print"/>
+                    <a:blip r:embed="rId34" cstate="print"/>
                     <a:stretch>
                       <a:fillRect/>
                     </a:stretch>
@@ -5297,7 +6012,7 @@
       <w:pPr>
         <w:pStyle w:val="Caption"/>
       </w:pPr>
-      <w:bookmarkStart w:id="27" w:name="_Ref417170599"/>
+      <w:bookmarkStart w:id="32" w:name="_Ref417170599"/>
       <w:r>
         <w:t xml:space="preserve">Figure </w:t>
       </w:r>
@@ -5306,10 +6021,10 @@
           <w:rPr>
             <w:noProof/>
           </w:rPr>
-          <w:t>16</w:t>
+          <w:t>21</w:t>
         </w:r>
       </w:fldSimple>
-      <w:bookmarkEnd w:id="27"/>
+      <w:bookmarkEnd w:id="32"/>
       <w:r>
         <w:t xml:space="preserve"> – </w:t>
       </w:r>
@@ -5383,7 +6098,7 @@
                     <pic:cNvPicPr/>
                   </pic:nvPicPr>
                   <pic:blipFill>
-                    <a:blip r:embed="rId30" cstate="print"/>
+                    <a:blip r:embed="rId35" cstate="print"/>
                     <a:srcRect l="1209" t="403" r="852" b="775"/>
                     <a:stretch>
                       <a:fillRect/>
@@ -5423,7 +6138,7 @@
       <w:pPr>
         <w:pStyle w:val="Caption"/>
       </w:pPr>
-      <w:bookmarkStart w:id="28" w:name="_Ref417170601"/>
+      <w:bookmarkStart w:id="33" w:name="_Ref417170601"/>
       <w:r>
         <w:t xml:space="preserve">Figure </w:t>
       </w:r>
@@ -5432,10 +6147,10 @@
           <w:rPr>
             <w:noProof/>
           </w:rPr>
-          <w:t>17</w:t>
+          <w:t>22</w:t>
         </w:r>
       </w:fldSimple>
-      <w:bookmarkEnd w:id="28"/>
+      <w:bookmarkEnd w:id="33"/>
       <w:r>
         <w:t xml:space="preserve"> – </w:t>
       </w:r>
@@ -5625,7 +6340,7 @@
               <w:rPr>
                 <w:noProof/>
               </w:rPr>
-              <w:t>12</w:t>
+              <w:t>3</w:t>
             </w:r>
           </w:fldSimple>
         </w:p>
@@ -5684,7 +6399,43 @@
         <w:footnoteRef/>
       </w:r>
       <w:r>
-        <w:t xml:space="preserve"> The “Application Overview” section is the same as in our web application final report.  Since the two applications are intended to have been developed theoretically by the same company going after a single market, we did not see it made logical sense to have two different descriptions.</w:t>
+        <w:t xml:space="preserve"> The “Application Overview” section is </w:t>
+      </w:r>
+      <w:r>
+        <w:t xml:space="preserve">very similar to the text </w:t>
+      </w:r>
+      <w:r>
+        <w:t xml:space="preserve">in our web application final report.  Since the two applications are intended to have been developed theoretically by the same company </w:t>
+      </w:r>
+      <w:r>
+        <w:t>targeting</w:t>
+      </w:r>
+      <w:r>
+        <w:t xml:space="preserve"> a single market</w:t>
+      </w:r>
+      <w:r>
+        <w:t xml:space="preserve"> and user base</w:t>
+      </w:r>
+      <w:r>
+        <w:t xml:space="preserve">, we did not see </w:t>
+      </w:r>
+      <w:r>
+        <w:t xml:space="preserve">that </w:t>
+      </w:r>
+      <w:r>
+        <w:t xml:space="preserve">it made logical sense to have </w:t>
+      </w:r>
+      <w:r>
+        <w:t>meaningful</w:t>
+      </w:r>
+      <w:r>
+        <w:t>ly</w:t>
+      </w:r>
+      <w:r>
+        <w:t xml:space="preserve"> </w:t>
+      </w:r>
+      <w:r>
+        <w:t>different descriptions.</w:t>
       </w:r>
     </w:p>
   </w:footnote>
@@ -8895,7 +9646,7 @@
 </file>
 
 <file path=customXml/itemProps1.xml><?xml version="1.0" encoding="utf-8"?>
-<ds:datastoreItem xmlns:ds="http://schemas.openxmlformats.org/officeDocument/2006/customXml" ds:itemID="{20235D14-5A08-4DA6-B6F3-FF3B02062F03}">
+<ds:datastoreItem xmlns:ds="http://schemas.openxmlformats.org/officeDocument/2006/customXml" ds:itemID="{3213F540-F185-4568-B99D-2CB26BD6941A}">
   <ds:schemaRefs>
     <ds:schemaRef ds:uri="http://schemas.openxmlformats.org/officeDocument/2006/bibliography"/>
   </ds:schemaRefs>

</xml_diff>

<commit_message>
First read through of the assignment #4 mobile application final report.
</commit_message>
<xml_diff>
--- a/Assignment #4 - iOS Prototype/Report/CS235 - Assignment #4 - Final Report.docx
+++ b/Assignment #4 - iOS Prototype/Report/CS235 - Assignment #4 - Final Report.docx
@@ -2139,7 +2139,23 @@
         <w:t>d</w:t>
       </w:r>
       <w:r>
-        <w:t xml:space="preserve"> “iOSPrototype.”  In there, you will find an Xcode project name “iOSPrototype.xcodeproj.”  Select that and click “Open” as shown in </w:t>
+        <w:t xml:space="preserve"> “</w:t>
+      </w:r>
+      <w:proofErr w:type="spellStart"/>
+      <w:r>
+        <w:t>iOSPrototype</w:t>
+      </w:r>
+      <w:proofErr w:type="spellEnd"/>
+      <w:r>
+        <w:t>.”  In there, you will find an Xcode project name “</w:t>
+      </w:r>
+      <w:proofErr w:type="spellStart"/>
+      <w:r>
+        <w:t>iOSPrototype.xcodeproj</w:t>
+      </w:r>
+      <w:proofErr w:type="spellEnd"/>
+      <w:r>
+        <w:t xml:space="preserve">.”  Select that and click “Open” as shown in </w:t>
       </w:r>
       <w:r>
         <w:fldChar w:fldCharType="begin"/>
@@ -2276,7 +2292,15 @@
         <w:ind w:firstLine="270"/>
       </w:pPr>
       <w:r>
-        <w:t>After clicking “Open”, the project will automatically open in Xcode.  Verify that the iPhone 6 runtime environment is selected</w:t>
+        <w:t xml:space="preserve">After clicking “Open”, the project will automatically open in Xcode.  Verify that the </w:t>
+      </w:r>
+      <w:proofErr w:type="spellStart"/>
+      <w:r>
+        <w:t>iPhone</w:t>
+      </w:r>
+      <w:proofErr w:type="spellEnd"/>
+      <w:r>
+        <w:t xml:space="preserve"> 6 runtime environment is selected</w:t>
       </w:r>
       <w:r>
         <w:t>,</w:t>
@@ -2490,7 +2514,21 @@
         <w:t xml:space="preserve">Given the </w:t>
       </w:r>
       <w:r>
-        <w:t>very positive feedback we received from both Professor Mak and the class after our web application presentation, we saw no need to change our application in this presentation.  Overall, we felt the presentation was a success and was engaging to the audience.</w:t>
+        <w:t xml:space="preserve">very positive feedback we received from both Professor </w:t>
+      </w:r>
+      <w:proofErr w:type="spellStart"/>
+      <w:r>
+        <w:t>Mak</w:t>
+      </w:r>
+      <w:proofErr w:type="spellEnd"/>
+      <w:r>
+        <w:t xml:space="preserve"> and the class after our web application presentation, we saw no need to change our </w:t>
+      </w:r>
+      <w:r>
+        <w:t xml:space="preserve">approach for </w:t>
+      </w:r>
+      <w:r>
+        <w:t>this presentation.  Overall, we felt the presentation was a success and was engaging to the audience.</w:t>
       </w:r>
       <w:r>
         <w:t xml:space="preserve"> </w:t>
@@ -2595,7 +2633,13 @@
         <w:t xml:space="preserve"> exhaustive; rather, </w:t>
       </w:r>
       <w:r>
-        <w:t>we selected the same five design patterns from the web application’s report.  While not specifically requested in the project description, we felt it made for a more insightful report if we compared and contrasted how we implemented the patterns in the web space versus the mobile space.</w:t>
+        <w:t xml:space="preserve">we selected the same five design patterns from the web application’s report.  While not specifically requested in the project description, we felt it made for a more insightful </w:t>
+      </w:r>
+      <w:r>
+        <w:t xml:space="preserve">and interesting </w:t>
+      </w:r>
+      <w:r>
+        <w:t>report if we compared and contrasted how we implemented the patterns in the web space versus the mobile space.</w:t>
       </w:r>
     </w:p>
     <w:p/>
@@ -2722,7 +2766,15 @@
         <w:t>date, etc.  To display all of this information at once for each to-do list item would be a large visual cognitive load</w:t>
       </w:r>
       <w:r>
-        <w:t xml:space="preserve"> and would greatly reduce the scanability of the list</w:t>
+        <w:t xml:space="preserve"> and would greatly reduce the </w:t>
+      </w:r>
+      <w:proofErr w:type="spellStart"/>
+      <w:r>
+        <w:t>scanability</w:t>
+      </w:r>
+      <w:proofErr w:type="spellEnd"/>
+      <w:r>
+        <w:t xml:space="preserve"> of the list</w:t>
       </w:r>
       <w:r>
         <w:t xml:space="preserve">.  </w:t>
@@ -2874,8 +2926,8 @@
         </w:rPr>
         <w:drawing>
           <wp:inline distT="0" distB="0" distL="0" distR="0">
-            <wp:extent cx="1209032" cy="2233113"/>
-            <wp:effectExtent l="19050" t="19050" r="10168" b="14787"/>
+            <wp:extent cx="1283962" cy="2371511"/>
+            <wp:effectExtent l="38100" t="19050" r="11438" b="9739"/>
             <wp:docPr id="29" name="Picture 28" descr="Inlay List Unexpanded.png"/>
             <wp:cNvGraphicFramePr>
               <a:graphicFrameLocks xmlns:a="http://schemas.openxmlformats.org/drawingml/2006/main" noChangeAspect="1"/>
@@ -2896,7 +2948,7 @@
                   <pic:spPr>
                     <a:xfrm>
                       <a:off x="0" y="0"/>
-                      <a:ext cx="1210074" cy="2235038"/>
+                      <a:ext cx="1285300" cy="2373983"/>
                     </a:xfrm>
                     <a:prstGeom prst="rect">
                       <a:avLst/>
@@ -3049,7 +3101,7 @@
     <w:p>
       <w:r>
         <w:tab/>
-        <w:t xml:space="preserve">During our in class presentation, we spoke multiple times about the importance of brand cohesion between the mobile and web applications.  When developing the mobile application, we strived to keep the interface as close as possible to the web application.  Figures </w:t>
+        <w:t xml:space="preserve">During our in class presentation, we spoke about the importance of brand cohesion between the mobile and web applications.  When developing the mobile application, we strived to keep the interface as close as possible to the web application.  Figures </w:t>
       </w:r>
       <w:r>
         <w:fldChar w:fldCharType="begin"/>
@@ -3085,7 +3137,40 @@
         <w:fldChar w:fldCharType="end"/>
       </w:r>
       <w:r>
-        <w:t xml:space="preserve"> show the inlay lists from our web application.  Similarity between the two application allows for a user to share their frequency of practice between the two applications.  Below are examples where we tried to ensure similarity between the two to-do list implementations:</w:t>
+        <w:t xml:space="preserve"> show the </w:t>
+      </w:r>
+      <w:r>
+        <w:t xml:space="preserve">unexpanded and expanded </w:t>
+      </w:r>
+      <w:r>
+        <w:t>inlay lists</w:t>
+      </w:r>
+      <w:r>
+        <w:t xml:space="preserve"> respectively</w:t>
+      </w:r>
+      <w:r>
+        <w:t xml:space="preserve"> from our web application.  Similarity between the two ap</w:t>
+      </w:r>
+      <w:r>
+        <w:t>plication</w:t>
+      </w:r>
+      <w:r>
+        <w:t>s</w:t>
+      </w:r>
+      <w:r>
+        <w:t xml:space="preserve"> allows user</w:t>
+      </w:r>
+      <w:r>
+        <w:t>s</w:t>
+      </w:r>
+      <w:r>
+        <w:t xml:space="preserve"> to build a single base of </w:t>
+      </w:r>
+      <w:r>
+        <w:t>practice frequency</w:t>
+      </w:r>
+      <w:r>
+        <w:t>.  Below are examples where we tried to ensure similarity between the two to-do list implementations:</w:t>
       </w:r>
     </w:p>
     <w:p/>
@@ -3129,7 +3214,25 @@
       </w:pPr>
       <w:r>
         <w:lastRenderedPageBreak/>
-        <w:t>Color scheme for the title board and text color as well as the unexpanded (white) and expanded (light blue) to-do list items.</w:t>
+        <w:t>C</w:t>
+      </w:r>
+      <w:r>
+        <w:t xml:space="preserve">olor scheme for the title </w:t>
+      </w:r>
+      <w:r>
+        <w:t>bar</w:t>
+      </w:r>
+      <w:r>
+        <w:t xml:space="preserve"> and </w:t>
+      </w:r>
+      <w:r>
+        <w:t>text</w:t>
+      </w:r>
+      <w:r>
+        <w:t>.  In addition, the background colors of expanded (light blue) and unexpanded (white) to-do list tasks were preserved</w:t>
+      </w:r>
+      <w:r>
+        <w:t>.</w:t>
       </w:r>
     </w:p>
     <w:p>
@@ -3378,7 +3481,7 @@
         <w:t>a</w:t>
       </w:r>
       <w:r>
-        <w:t xml:space="preserve"> given day, leading the user to want</w:t>
+        <w:t xml:space="preserve"> given day leading the user to want</w:t>
       </w:r>
       <w:r>
         <w:t xml:space="preserve"> to view as many of that day’s scheduled events as possible.  </w:t>
@@ -3536,7 +3639,13 @@
         <w:t>Month View – A higher level view of a user’s a</w:t>
       </w:r>
       <w:r>
-        <w:t>ppointments for an entire month.  It would also display up to two events scheduled per day.</w:t>
+        <w:t xml:space="preserve">ppointments for an entire month.  It </w:t>
+      </w:r>
+      <w:r>
+        <w:t>can also</w:t>
+      </w:r>
+      <w:r>
+        <w:t xml:space="preserve"> display up to two events scheduled per day.</w:t>
       </w:r>
     </w:p>
     <w:p/>
@@ -3892,7 +4001,13 @@
         <w:tab/>
       </w:r>
       <w:r>
-        <w:t xml:space="preserve">For the web application, </w:t>
+        <w:t xml:space="preserve">For the </w:t>
+      </w:r>
+      <w:r>
+        <w:t>mobile</w:t>
+      </w:r>
+      <w:r>
+        <w:t xml:space="preserve"> application, </w:t>
       </w:r>
       <w:r>
         <w:t>w</w:t>
@@ -3904,16 +4019,40 @@
         <w:t>Design P</w:t>
       </w:r>
       <w:r>
-        <w:t xml:space="preserve">attern added tremendous value to the user.  What is more, given the smaller screen of a mobile device, it </w:t>
-      </w:r>
-      <w:r>
-        <w:t>is</w:t>
-      </w:r>
-      <w:r>
-        <w:t xml:space="preserve"> even more important as we must be even more judicious in what we can show the user at once.  </w:t>
-      </w:r>
-      <w:r>
-        <w:t xml:space="preserve">This led us to rethink how we originally implemented the pattern to make it more mobile friendly.  </w:t>
+        <w:t xml:space="preserve">attern </w:t>
+      </w:r>
+      <w:r>
+        <w:t>would add</w:t>
+      </w:r>
+      <w:r>
+        <w:t xml:space="preserve"> tremendous value to the user.  </w:t>
+      </w:r>
+      <w:r>
+        <w:t>For example,</w:t>
+      </w:r>
+      <w:r>
+        <w:t xml:space="preserve"> given the smaller screen of a mobile device, </w:t>
+      </w:r>
+      <w:r>
+        <w:t xml:space="preserve">the Alternate Views Design Pattern allows us to </w:t>
+      </w:r>
+      <w:r>
+        <w:t xml:space="preserve">be even more judicious in what we can </w:t>
+      </w:r>
+      <w:r>
+        <w:t>display to</w:t>
+      </w:r>
+      <w:r>
+        <w:t xml:space="preserve"> the user at once.  </w:t>
+      </w:r>
+      <w:r>
+        <w:t xml:space="preserve">However, we had to </w:t>
+      </w:r>
+      <w:r>
+        <w:t xml:space="preserve">rethink how we implemented the pattern to make it more mobile friendly.  </w:t>
+      </w:r>
+      <w:r>
+        <w:t>The changes we made are described below.</w:t>
       </w:r>
     </w:p>
     <w:p/>
@@ -3925,7 +4064,13 @@
         <w:t>Change #1:</w:t>
       </w:r>
       <w:r>
-        <w:t xml:space="preserve"> The calendar month view as changed because clearly on a smaller screen it was not possible to show the entire month </w:t>
+        <w:t xml:space="preserve"> The calendar month view </w:t>
+      </w:r>
+      <w:r>
+        <w:t>c</w:t>
+      </w:r>
+      <w:r>
+        <w:t xml:space="preserve">hanged because on a smaller screen it was not possible to show the entire month </w:t>
       </w:r>
       <w:r>
         <w:rPr>
@@ -3934,7 +4079,16 @@
         <w:t>and</w:t>
       </w:r>
       <w:r>
-        <w:t xml:space="preserve"> the events on each day.  In this revised </w:t>
+        <w:t xml:space="preserve"> </w:t>
+      </w:r>
+      <w:r>
+        <w:t>some</w:t>
+      </w:r>
+      <w:r>
+        <w:t xml:space="preserve"> events on each day.  In </w:t>
+      </w:r>
+      <w:r>
+        <w:t xml:space="preserve">our </w:t>
       </w:r>
       <w:r>
         <w:t xml:space="preserve">mobile </w:t>
@@ -3949,10 +4103,10 @@
         <w:t xml:space="preserve"> and only that selected days task’s are </w:t>
       </w:r>
       <w:r>
-        <w:t>listed</w:t>
-      </w:r>
-      <w:r>
-        <w:t xml:space="preserve"> below it as shown in </w:t>
+        <w:t>displayed</w:t>
+      </w:r>
+      <w:r>
+        <w:t xml:space="preserve"> as shown in </w:t>
       </w:r>
       <w:r>
         <w:fldChar w:fldCharType="begin"/>
@@ -4018,7 +4172,7 @@
         <w:t>at least one appointment</w:t>
       </w:r>
       <w:r>
-        <w:t xml:space="preserve"> scheduled.  This will provide </w:t>
+        <w:t xml:space="preserve"> scheduled.  This </w:t>
       </w:r>
       <w:r>
         <w:t>allows the user to not rely on recall to determine which days in the calendar are fully open.</w:t>
@@ -4042,8 +4196,8 @@
         </w:rPr>
         <w:drawing>
           <wp:inline distT="0" distB="0" distL="0" distR="0">
-            <wp:extent cx="1155700" cy="2122577"/>
-            <wp:effectExtent l="19050" t="19050" r="25400" b="11023"/>
+            <wp:extent cx="1421737" cy="2611185"/>
+            <wp:effectExtent l="19050" t="19050" r="26063" b="17715"/>
             <wp:docPr id="42" name="Picture 41" descr="Month Calendar View for Mobile Application.png"/>
             <wp:cNvGraphicFramePr>
               <a:graphicFrameLocks xmlns:a="http://schemas.openxmlformats.org/drawingml/2006/main" noChangeAspect="1"/>
@@ -4064,7 +4218,7 @@
                   <pic:spPr>
                     <a:xfrm>
                       <a:off x="0" y="0"/>
-                      <a:ext cx="1155700" cy="2122577"/>
+                      <a:ext cx="1421126" cy="2610063"/>
                     </a:xfrm>
                     <a:prstGeom prst="rect">
                       <a:avLst/>
@@ -4117,53 +4271,6 @@
     </w:p>
     <w:p/>
     <w:p>
-      <w:r>
-        <w:rPr>
-          <w:b/>
-        </w:rPr>
-        <w:t>Change #</w:t>
-      </w:r>
-      <w:r>
-        <w:rPr>
-          <w:b/>
-        </w:rPr>
-        <w:t>2</w:t>
-      </w:r>
-      <w:r>
-        <w:rPr>
-          <w:b/>
-        </w:rPr>
-        <w:t>:</w:t>
-      </w:r>
-      <w:r>
-        <w:t xml:space="preserve"> For the user to get an expanded view of the tasks on a given day, the user selects the day in the calendar and then clicks “Switch View.”  This will collapse the calendar to only show a week view and will show up seven calendar events at a time.  Note that unlike the web application which provided an hour by hour breakdown of the calendar, we decided to instead show the tasks in chronological order since that would reduce scrolling for the user on a smaller screen.   To make this view more readable, we also took advantage of the Striped Rows Design Pattern.  This is shown in </w:t>
-      </w:r>
-      <w:r>
-        <w:fldChar w:fldCharType="begin"/>
-      </w:r>
-      <w:r>
-        <w:instrText xml:space="preserve"> REF  _Ref417182033 \* Lower \h </w:instrText>
-      </w:r>
-      <w:r>
-        <w:fldChar w:fldCharType="separate"/>
-      </w:r>
-      <w:r>
-        <w:t xml:space="preserve">figure </w:t>
-      </w:r>
-      <w:r>
-        <w:rPr>
-          <w:noProof/>
-        </w:rPr>
-        <w:t>12</w:t>
-      </w:r>
-      <w:r>
-        <w:fldChar w:fldCharType="end"/>
-      </w:r>
-      <w:r>
-        <w:t>.</w:t>
-      </w:r>
-    </w:p>
-    <w:p>
       <w:pPr>
         <w:rPr>
           <w:sz w:val="16"/>
@@ -4179,11 +4286,19 @@
         <w:rPr>
           <w:noProof/>
         </w:rPr>
+        <w:pict>
+          <v:rect id="_x0000_s1059" style="position:absolute;left:0;text-align:left;margin-left:277.45pt;margin-top:14.2pt;width:34.45pt;height:11.5pt;z-index:251694080" filled="f" strokecolor="red" strokeweight="2pt"/>
+        </w:pict>
+      </w:r>
+      <w:r>
+        <w:rPr>
+          <w:noProof/>
+        </w:rPr>
         <w:drawing>
           <wp:inline distT="0" distB="0" distL="0" distR="0">
-            <wp:extent cx="1155700" cy="2110127"/>
-            <wp:effectExtent l="19050" t="19050" r="25400" b="23473"/>
-            <wp:docPr id="44" name="Picture 43" descr="Day Calendar View for Mobile Application.png"/>
+            <wp:extent cx="1307272" cy="2386874"/>
+            <wp:effectExtent l="19050" t="19050" r="26228" b="13426"/>
+            <wp:docPr id="46" name="Picture 43" descr="Day Calendar View for Mobile Application.png"/>
             <wp:cNvGraphicFramePr>
               <a:graphicFrameLocks xmlns:a="http://schemas.openxmlformats.org/drawingml/2006/main" noChangeAspect="1"/>
             </wp:cNvGraphicFramePr>
@@ -4203,7 +4318,7 @@
                   <pic:spPr>
                     <a:xfrm>
                       <a:off x="0" y="0"/>
-                      <a:ext cx="1157406" cy="2113242"/>
+                      <a:ext cx="1308639" cy="2389370"/>
                     </a:xfrm>
                     <a:prstGeom prst="rect">
                       <a:avLst/>
@@ -4236,7 +4351,6 @@
       </w:pPr>
       <w:bookmarkStart w:id="20" w:name="_Ref417182033"/>
       <w:r>
-        <w:lastRenderedPageBreak/>
         <w:t xml:space="preserve">Figure </w:t>
       </w:r>
       <w:fldSimple w:instr=" SEQ Figure \* ARABIC ">
@@ -4249,33 +4363,152 @@
       </w:fldSimple>
       <w:bookmarkEnd w:id="20"/>
       <w:r>
-        <w:t xml:space="preserve"> – Mobile Application’s Calendar Appointments </w:t>
-      </w:r>
-      <w:r>
-        <w:t>Day</w:t>
-      </w:r>
-      <w:r>
-        <w:t xml:space="preserve"> View</w:t>
+        <w:t xml:space="preserve"> – Mobile Application’s Calendar Appointments Day View</w:t>
+      </w:r>
+    </w:p>
+    <w:p/>
+    <w:p>
+      <w:r>
+        <w:rPr>
+          <w:b/>
+        </w:rPr>
+        <w:t>Change #</w:t>
+      </w:r>
+      <w:r>
+        <w:rPr>
+          <w:b/>
+        </w:rPr>
+        <w:t>2</w:t>
+      </w:r>
+      <w:r>
+        <w:rPr>
+          <w:b/>
+        </w:rPr>
+        <w:t>:</w:t>
+      </w:r>
+      <w:r>
+        <w:t xml:space="preserve"> For the user to get an expanded view of the tasks on a given day, the user selects the day in the calendar and then clicks </w:t>
+      </w:r>
+      <w:r>
+        <w:t xml:space="preserve">the </w:t>
+      </w:r>
+      <w:r>
+        <w:t>“</w:t>
+      </w:r>
+      <w:r>
+        <w:t>Switch View</w:t>
+      </w:r>
+      <w:r>
+        <w:t>”</w:t>
+      </w:r>
+      <w:r>
+        <w:t xml:space="preserve"> button.</w:t>
+      </w:r>
+      <w:r>
+        <w:t xml:space="preserve">  This will collapse the calendar to only show a week view and </w:t>
+      </w:r>
+      <w:r>
+        <w:t>as well as up to</w:t>
+      </w:r>
+      <w:r>
+        <w:t xml:space="preserve"> seven calendar events at </w:t>
+      </w:r>
+      <w:r>
+        <w:t>once</w:t>
+      </w:r>
+      <w:r>
+        <w:t xml:space="preserve">.  Note that unlike the web application which provided an hour by hour breakdown of the calendar, we decided to instead show the tasks in chronological order since that would reduce scrolling for the user on a smaller screen.   To make this view more readable, we also took advantage of the Striped Rows Design Pattern.  This is shown in </w:t>
+      </w:r>
+      <w:r>
+        <w:fldChar w:fldCharType="begin"/>
+      </w:r>
+      <w:r>
+        <w:instrText xml:space="preserve"> REF  _Ref417182033 \* Lower \h </w:instrText>
+      </w:r>
+      <w:r>
+        <w:fldChar w:fldCharType="separate"/>
+      </w:r>
+      <w:r>
+        <w:t xml:space="preserve">figure </w:t>
+      </w:r>
+      <w:r>
+        <w:rPr>
+          <w:noProof/>
+        </w:rPr>
+        <w:t>12</w:t>
+      </w:r>
+      <w:r>
+        <w:fldChar w:fldCharType="end"/>
+      </w:r>
+      <w:r>
+        <w:t>.</w:t>
       </w:r>
     </w:p>
     <w:p/>
     <w:p/>
+    <w:p>
+      <w:pPr>
+        <w:pStyle w:val="Heading2"/>
+      </w:pPr>
+      <w:bookmarkStart w:id="21" w:name="_Toc417182087"/>
+      <w:r>
+        <w:t>Prompting Text Field</w:t>
+      </w:r>
+      <w:r>
+        <w:t xml:space="preserve"> Design</w:t>
+      </w:r>
+      <w:r>
+        <w:t xml:space="preserve"> Pattern</w:t>
+      </w:r>
+      <w:bookmarkEnd w:id="21"/>
+    </w:p>
     <w:p/>
     <w:p>
       <w:pPr>
-        <w:pStyle w:val="Heading2"/>
-      </w:pPr>
-      <w:bookmarkStart w:id="21" w:name="_Toc417182087"/>
-      <w:r>
-        <w:t>Prompting Text Field</w:t>
-      </w:r>
-      <w:r>
-        <w:t xml:space="preserve"> Design</w:t>
-      </w:r>
-      <w:r>
-        <w:t xml:space="preserve"> Pattern</w:t>
-      </w:r>
-      <w:bookmarkEnd w:id="21"/>
+        <w:ind w:firstLine="360"/>
+      </w:pPr>
+      <w:r>
+        <w:t>A web page is more likely to make traction with users if it is intuitive and easy to use.</w:t>
+      </w:r>
+      <w:r>
+        <w:t xml:space="preserve"> </w:t>
+      </w:r>
+      <w:r>
+        <w:t>One of the way</w:t>
+      </w:r>
+      <w:r>
+        <w:t>s</w:t>
+      </w:r>
+      <w:r>
+        <w:t xml:space="preserve"> to increase the </w:t>
+      </w:r>
+      <w:r>
+        <w:t xml:space="preserve">intuitiveness </w:t>
+      </w:r>
+      <w:r>
+        <w:t>of a page is to reduce the amount users must think</w:t>
+      </w:r>
+      <w:r>
+        <w:t xml:space="preserve"> when using i</w:t>
+      </w:r>
+      <w:r>
+        <w:t>t</w:t>
+      </w:r>
+      <w:r>
+        <w:t>.</w:t>
+      </w:r>
+      <w:r>
+        <w:t xml:space="preserve">  </w:t>
+      </w:r>
+      <w:r>
+        <w:t>The Prompting Text Field Pattern includes prefilled information inside a text field to inform the user regarding the nature of the input</w:t>
+      </w:r>
+      <w:r>
+        <w:t xml:space="preserve"> field</w:t>
+      </w:r>
+      <w:r>
+        <w:t xml:space="preserve">.  </w:t>
+      </w:r>
     </w:p>
     <w:p/>
     <w:p>
@@ -4283,207 +4516,179 @@
         <w:ind w:firstLine="360"/>
       </w:pPr>
       <w:r>
-        <w:t>A web page is more likely to make traction with users if it is intuitive and easy to use.</w:t>
+        <w:t>The Prompting Text Field design pattern reduce</w:t>
+      </w:r>
+      <w:r>
+        <w:t>s</w:t>
+      </w:r>
+      <w:r>
+        <w:t xml:space="preserve"> the amount a user must think </w:t>
+      </w:r>
+      <w:r>
+        <w:t>while also reducing the likel</w:t>
+      </w:r>
+      <w:r>
+        <w:t xml:space="preserve">ihood of user error. </w:t>
+      </w:r>
+      <w:r>
+        <w:t>O</w:t>
+      </w:r>
+      <w:r>
+        <w:t>ur original web application</w:t>
       </w:r>
       <w:r>
         <w:t xml:space="preserve"> </w:t>
       </w:r>
       <w:r>
-        <w:t>One of the way</w:t>
+        <w:t xml:space="preserve">failed to take full advantage of the benefits provided by prompting text fields.  </w:t>
+      </w:r>
+      <w:proofErr w:type="gramStart"/>
+      <w:r>
+        <w:t xml:space="preserve">Figures </w:t>
+      </w:r>
+      <w:r>
+        <w:fldChar w:fldCharType="begin"/>
+      </w:r>
+      <w:r>
+        <w:instrText xml:space="preserve"> REF _Ref414730990 \# "0" \h </w:instrText>
+      </w:r>
+      <w:r>
+        <w:fldChar w:fldCharType="separate"/>
+      </w:r>
+      <w:r>
+        <w:t>13</w:t>
+      </w:r>
+      <w:r>
+        <w:fldChar w:fldCharType="end"/>
+      </w:r>
+      <w:r>
+        <w:t xml:space="preserve"> and </w:t>
+      </w:r>
+      <w:r>
+        <w:fldChar w:fldCharType="begin"/>
+      </w:r>
+      <w:r>
+        <w:instrText xml:space="preserve"> REF _Ref414731617 \# "0" \h </w:instrText>
+      </w:r>
+      <w:r>
+        <w:fldChar w:fldCharType="separate"/>
+      </w:r>
+      <w:r>
+        <w:t>14</w:t>
+      </w:r>
+      <w:r>
+        <w:fldChar w:fldCharType="end"/>
+      </w:r>
+      <w:r>
+        <w:t xml:space="preserve"> show </w:t>
+      </w:r>
+      <w:r>
+        <w:t>our</w:t>
+      </w:r>
+      <w:r>
+        <w:t xml:space="preserve"> web application’s </w:t>
+      </w:r>
+      <w:r>
+        <w:t>modal dialogs</w:t>
+      </w:r>
+      <w:r>
+        <w:t xml:space="preserve"> to create new calendar appointment</w:t>
       </w:r>
       <w:r>
         <w:t>s</w:t>
       </w:r>
       <w:r>
-        <w:t xml:space="preserve"> to increase the </w:t>
-      </w:r>
-      <w:r>
-        <w:t xml:space="preserve">intuitiveness </w:t>
-      </w:r>
-      <w:r>
-        <w:t>of a page is to reduce the amount users must think</w:t>
-      </w:r>
-      <w:r>
-        <w:t xml:space="preserve"> when using i</w:t>
-      </w:r>
-      <w:r>
-        <w:t>t</w:t>
-      </w:r>
-      <w:r>
-        <w:t>; i</w:t>
-      </w:r>
-      <w:r>
-        <w:t>.</w:t>
-      </w:r>
-      <w:r>
-        <w:t xml:space="preserve">  </w:t>
-      </w:r>
-      <w:r>
-        <w:t>The Prompting Text Field Pattern includes prefilled information inside a text field to inform the user regarding the nature of the input</w:t>
-      </w:r>
-      <w:r>
-        <w:t xml:space="preserve"> field</w:t>
-      </w:r>
-      <w:r>
-        <w:t xml:space="preserve">.  </w:t>
+        <w:t xml:space="preserve"> and to-do list tasks respectively.</w:t>
+      </w:r>
+      <w:proofErr w:type="gramEnd"/>
+      <w:r>
+        <w:t xml:space="preserve">  Note that </w:t>
+      </w:r>
+      <w:r>
+        <w:t xml:space="preserve">the text boxes for </w:t>
+      </w:r>
+      <w:r>
+        <w:t xml:space="preserve">“Name”, </w:t>
+      </w:r>
+      <w:r>
+        <w:t xml:space="preserve">“Task Name”, </w:t>
+      </w:r>
+      <w:r>
+        <w:t xml:space="preserve">“Description”, </w:t>
+      </w:r>
+      <w:r>
+        <w:t xml:space="preserve">“Add Invitees,” </w:t>
+      </w:r>
+      <w:r>
+        <w:t xml:space="preserve">and “Due Date” </w:t>
+      </w:r>
+      <w:r>
+        <w:t>are</w:t>
+      </w:r>
+      <w:r>
+        <w:t xml:space="preserve"> blank</w:t>
+      </w:r>
+      <w:r>
+        <w:t>,</w:t>
+      </w:r>
+      <w:r>
+        <w:t xml:space="preserve"> with no guidance to the user.  </w:t>
+      </w:r>
+      <w:r>
+        <w:t>In contrast, f</w:t>
+      </w:r>
+      <w:r>
+        <w:t xml:space="preserve">igures </w:t>
+      </w:r>
+      <w:r>
+        <w:fldChar w:fldCharType="begin"/>
+      </w:r>
+      <w:r>
+        <w:instrText xml:space="preserve"> REF _Ref417177466 \# "0" \h </w:instrText>
+      </w:r>
+      <w:r>
+        <w:fldChar w:fldCharType="separate"/>
+      </w:r>
+      <w:r>
+        <w:t>15</w:t>
+      </w:r>
+      <w:r>
+        <w:fldChar w:fldCharType="end"/>
+      </w:r>
+      <w:r>
+        <w:t xml:space="preserve"> and </w:t>
+      </w:r>
+      <w:r>
+        <w:fldChar w:fldCharType="begin"/>
+      </w:r>
+      <w:r>
+        <w:instrText xml:space="preserve"> REF _Ref417179807 \# "0" \h </w:instrText>
+      </w:r>
+      <w:r>
+        <w:fldChar w:fldCharType="separate"/>
+      </w:r>
+      <w:r>
+        <w:t>16</w:t>
+      </w:r>
+      <w:r>
+        <w:fldChar w:fldCharType="end"/>
+      </w:r>
+      <w:r>
+        <w:t xml:space="preserve"> show how these fields are now all filled with prompting text in our mobile application.  </w:t>
+      </w:r>
+      <w:r>
+        <w:t xml:space="preserve">This revised approach allows us to subtly and </w:t>
+      </w:r>
+      <w:r>
+        <w:t>unobtrus</w:t>
+      </w:r>
+      <w:r>
+        <w:t>ively remind users which fields are optional and which are required.</w:t>
       </w:r>
     </w:p>
     <w:p/>
     <w:p>
       <w:pPr>
-        <w:ind w:firstLine="360"/>
-      </w:pPr>
-      <w:r>
-        <w:t>The Prompting Text Field design pattern reduce</w:t>
-      </w:r>
-      <w:r>
-        <w:t>s</w:t>
-      </w:r>
-      <w:r>
-        <w:t xml:space="preserve"> the amount a user must think </w:t>
-      </w:r>
-      <w:r>
-        <w:t>while also reducing the likel</w:t>
-      </w:r>
-      <w:r>
-        <w:t xml:space="preserve">ihood of user error. </w:t>
-      </w:r>
-      <w:r>
-        <w:t>O</w:t>
-      </w:r>
-      <w:r>
-        <w:t>ur original web application</w:t>
-      </w:r>
-      <w:r>
-        <w:t xml:space="preserve"> </w:t>
-      </w:r>
-      <w:r>
-        <w:t xml:space="preserve">failed to take full advantage of the benefits provided by prompting text fields.  </w:t>
-      </w:r>
-      <w:r>
-        <w:t xml:space="preserve">Figures </w:t>
-      </w:r>
-      <w:r>
-        <w:fldChar w:fldCharType="begin"/>
-      </w:r>
-      <w:r>
-        <w:instrText xml:space="preserve"> REF _Ref414730990 \# "0" \h </w:instrText>
-      </w:r>
-      <w:r>
-        <w:fldChar w:fldCharType="separate"/>
-      </w:r>
-      <w:r>
-        <w:t>13</w:t>
-      </w:r>
-      <w:r>
-        <w:fldChar w:fldCharType="end"/>
-      </w:r>
-      <w:r>
-        <w:t xml:space="preserve"> and </w:t>
-      </w:r>
-      <w:r>
-        <w:fldChar w:fldCharType="begin"/>
-      </w:r>
-      <w:r>
-        <w:instrText xml:space="preserve"> REF _Ref414731617 \# "0" \h </w:instrText>
-      </w:r>
-      <w:r>
-        <w:fldChar w:fldCharType="separate"/>
-      </w:r>
-      <w:r>
-        <w:t>14</w:t>
-      </w:r>
-      <w:r>
-        <w:fldChar w:fldCharType="end"/>
-      </w:r>
-      <w:r>
-        <w:t xml:space="preserve"> show </w:t>
-      </w:r>
-      <w:r>
-        <w:t>our</w:t>
-      </w:r>
-      <w:r>
-        <w:t xml:space="preserve"> web application’s forms to create new calendar appointment</w:t>
-      </w:r>
-      <w:r>
-        <w:t>s</w:t>
-      </w:r>
-      <w:r>
-        <w:t xml:space="preserve"> and to-do list tasks respectively.  Note that for the “Name”, “Description”, </w:t>
-      </w:r>
-      <w:r>
-        <w:t xml:space="preserve">“Add Invitees,” </w:t>
-      </w:r>
-      <w:r>
-        <w:t>and “Due Date” fields, the text box</w:t>
-      </w:r>
-      <w:r>
-        <w:t>es</w:t>
-      </w:r>
-      <w:r>
-        <w:t xml:space="preserve"> </w:t>
-      </w:r>
-      <w:r>
-        <w:t>are</w:t>
-      </w:r>
-      <w:r>
-        <w:t xml:space="preserve"> blank with no guidance to the user.  </w:t>
-      </w:r>
-      <w:r>
-        <w:t>In contrast, f</w:t>
-      </w:r>
-      <w:r>
-        <w:t xml:space="preserve">igures </w:t>
-      </w:r>
-      <w:r>
-        <w:fldChar w:fldCharType="begin"/>
-      </w:r>
-      <w:r>
-        <w:instrText xml:space="preserve"> REF _Ref417177466 \# "0" \h </w:instrText>
-      </w:r>
-      <w:r>
-        <w:fldChar w:fldCharType="separate"/>
-      </w:r>
-      <w:r>
-        <w:t>15</w:t>
-      </w:r>
-      <w:r>
-        <w:fldChar w:fldCharType="end"/>
-      </w:r>
-      <w:r>
-        <w:t xml:space="preserve"> and </w:t>
-      </w:r>
-      <w:r>
-        <w:fldChar w:fldCharType="begin"/>
-      </w:r>
-      <w:r>
-        <w:instrText xml:space="preserve"> REF _Ref417179807 \# "0" \h </w:instrText>
-      </w:r>
-      <w:r>
-        <w:fldChar w:fldCharType="separate"/>
-      </w:r>
-      <w:r>
-        <w:t>16</w:t>
-      </w:r>
-      <w:r>
-        <w:fldChar w:fldCharType="end"/>
-      </w:r>
-      <w:r>
-        <w:t xml:space="preserve"> show how these fields are now all filled with prompting text in our mobile application.  </w:t>
-      </w:r>
-      <w:r>
-        <w:t xml:space="preserve">This revised approach allows us to subtly and </w:t>
-      </w:r>
-      <w:r>
-        <w:t>unobtrus</w:t>
-      </w:r>
-      <w:r>
-        <w:t>ively remind users which fields are optional and which are required.</w:t>
-      </w:r>
-    </w:p>
-    <w:p/>
-    <w:p>
-      <w:pPr>
         <w:jc w:val="center"/>
       </w:pPr>
       <w:r>
@@ -4491,7 +4696,7 @@
           <w:noProof/>
         </w:rPr>
         <w:pict>
-          <v:rect id="_x0000_s1049" style="position:absolute;left:0;text-align:left;margin-left:245.7pt;margin-top:71.5pt;width:71.75pt;height:23.5pt;z-index:251684864" filled="f" strokecolor="red" strokeweight="1pt"/>
+          <v:rect id="_x0000_s1048" style="position:absolute;left:0;text-align:left;margin-left:244.2pt;margin-top:28.6pt;width:78.1pt;height:14.05pt;z-index:251683840" filled="f" strokecolor="red" strokeweight="1pt"/>
         </w:pict>
       </w:r>
       <w:r>
@@ -4499,7 +4704,7 @@
           <w:noProof/>
         </w:rPr>
         <w:pict>
-          <v:rect id="_x0000_s1048" style="position:absolute;left:0;text-align:left;margin-left:245.7pt;margin-top:27.15pt;width:71.75pt;height:11.5pt;z-index:251683840" filled="f" strokecolor="red" strokeweight="1pt"/>
+          <v:rect id="_x0000_s1049" style="position:absolute;left:0;text-align:left;margin-left:244.7pt;margin-top:77pt;width:77.6pt;height:26.6pt;z-index:251684864" filled="f" strokecolor="red" strokeweight="1pt"/>
         </w:pict>
       </w:r>
       <w:r>
@@ -4508,8 +4713,8 @@
         </w:rPr>
         <w:drawing>
           <wp:inline distT="0" distB="0" distL="0" distR="0">
-            <wp:extent cx="1754886" cy="1767885"/>
-            <wp:effectExtent l="19050" t="0" r="0" b="0"/>
+            <wp:extent cx="1904720" cy="1918829"/>
+            <wp:effectExtent l="19050" t="0" r="280" b="0"/>
             <wp:docPr id="33" name="Picture 32" descr="Modal Dialog to Create Calendar Appointment.png"/>
             <wp:cNvGraphicFramePr>
               <a:graphicFrameLocks xmlns:a="http://schemas.openxmlformats.org/drawingml/2006/main" noChangeAspect="1"/>
@@ -4530,7 +4735,7 @@
                   <pic:spPr>
                     <a:xfrm>
                       <a:off x="0" y="0"/>
-                      <a:ext cx="1755421" cy="1768424"/>
+                      <a:ext cx="1908091" cy="1922225"/>
                     </a:xfrm>
                     <a:prstGeom prst="rect">
                       <a:avLst/>
@@ -4580,6 +4785,7 @@
       </w:r>
     </w:p>
     <w:p/>
+    <w:p/>
     <w:p>
       <w:pPr>
         <w:jc w:val="center"/>
@@ -4589,7 +4795,7 @@
           <w:noProof/>
         </w:rPr>
         <w:pict>
-          <v:rect id="_x0000_s1051" style="position:absolute;left:0;text-align:left;margin-left:244.9pt;margin-top:24pt;width:65.05pt;height:33.6pt;z-index:251686912" filled="f" strokecolor="red" strokeweight="1pt"/>
+          <v:rect id="_x0000_s1051" style="position:absolute;left:0;text-align:left;margin-left:240.9pt;margin-top:26.5pt;width:76.4pt;height:39.75pt;z-index:251686912" filled="f" strokecolor="red" strokeweight="1pt"/>
         </w:pict>
       </w:r>
       <w:r>
@@ -4598,7 +4804,7 @@
         </w:rPr>
         <w:drawing>
           <wp:inline distT="0" distB="0" distL="0" distR="0">
-            <wp:extent cx="1531772" cy="1285538"/>
+            <wp:extent cx="1740247" cy="1460500"/>
             <wp:effectExtent l="19050" t="0" r="0" b="0"/>
             <wp:docPr id="32" name="Picture 31" descr="Modal Dialog to Create To-Do Task.png"/>
             <wp:cNvGraphicFramePr>
@@ -4620,7 +4826,7 @@
                   <pic:spPr>
                     <a:xfrm>
                       <a:off x="0" y="0"/>
-                      <a:ext cx="1531815" cy="1285574"/>
+                      <a:ext cx="1744146" cy="1463772"/>
                     </a:xfrm>
                     <a:prstGeom prst="rect">
                       <a:avLst/>
@@ -4900,7 +5106,13 @@
         <w:ind w:firstLine="360"/>
       </w:pPr>
       <w:r>
-        <w:t xml:space="preserve">For the web version of this application, we relied heavily on modal dialog boxes to streamline navigation and create a “hub and spoke” style navigation modal.  </w:t>
+        <w:t>For the web version of this application, we relied heavily on modal dialog boxes to streamline navigation and create a “hub and spoke” style navigation mod</w:t>
+      </w:r>
+      <w:r>
+        <w:t>e</w:t>
+      </w:r>
+      <w:r>
+        <w:t xml:space="preserve">l.  </w:t>
       </w:r>
       <w:r>
         <w:t>In contrast</w:t>
@@ -4943,7 +5155,10 @@
         <w:t>s</w:t>
       </w:r>
       <w:r>
-        <w:t xml:space="preserve"> scheme</w:t>
+        <w:t xml:space="preserve"> </w:t>
+      </w:r>
+      <w:r>
+        <w:t>messages</w:t>
       </w:r>
       <w:r>
         <w:rPr>
@@ -4952,13 +5167,31 @@
         <w:footnoteReference w:id="2"/>
       </w:r>
       <w:r>
-        <w:t>.</w:t>
-      </w:r>
-      <w:r>
-        <w:t xml:space="preserve">  They are intended as “simple feedback about an operation in a small pop-up”.  </w:t>
-      </w:r>
-      <w:r>
-        <w:t>The two locations we used semi-modal “Toast” messages were after calendar appointment and to-do task created (shown in</w:t>
+        <w:t xml:space="preserve">; these </w:t>
+      </w:r>
+      <w:r>
+        <w:t>prompts</w:t>
+      </w:r>
+      <w:r>
+        <w:t xml:space="preserve"> </w:t>
+      </w:r>
+      <w:r>
+        <w:t xml:space="preserve">are intended as “simple feedback about an operation in a small pop-up”.  </w:t>
+      </w:r>
+      <w:r>
+        <w:t>The two locations we used semi-modal “</w:t>
+      </w:r>
+      <w:r>
+        <w:t>t</w:t>
+      </w:r>
+      <w:r>
+        <w:t>oast” messages were after calendar appointment and to-do task creat</w:t>
+      </w:r>
+      <w:r>
+        <w:t>ion</w:t>
+      </w:r>
+      <w:r>
+        <w:t xml:space="preserve"> (shown in</w:t>
       </w:r>
       <w:r>
         <w:t xml:space="preserve"> figures</w:t>
@@ -5009,7 +5242,19 @@
         <w:fldChar w:fldCharType="end"/>
       </w:r>
       <w:r>
-        <w:t xml:space="preserve"> respectively).  Some may consider near blasphemous to use an Android feature in </w:t>
+        <w:t xml:space="preserve"> respectively).  Some may consider </w:t>
+      </w:r>
+      <w:r>
+        <w:t>wrong</w:t>
+      </w:r>
+      <w:r>
+        <w:t xml:space="preserve"> to use an</w:t>
+      </w:r>
+      <w:r>
+        <w:t xml:space="preserve"> exclusively</w:t>
+      </w:r>
+      <w:r>
+        <w:t xml:space="preserve"> Android feature in </w:t>
       </w:r>
       <w:r>
         <w:lastRenderedPageBreak/>
@@ -5357,8 +5602,16 @@
         <w:t xml:space="preserve">Ephemerality </w:t>
       </w:r>
       <w:r>
-        <w:t>– Modal dialogs, in a particular on a mobile device, can be annoying if dismissing them requires a user action.  Toast dialogs are minimally intrusive as they are only displayed for a preprogrammed length of time (ideally the display time would be determined based off user feedback in a usability test).</w:t>
-      </w:r>
+        <w:t>– Modal dialogs, in a particular on a mobile device, can be annoying if dismissing them requires a user action.  Toast dialogs are minimally intrusive as they are only displayed for a preprogrammed length of time (ideally the display time would be determined based off feedback in a usability test).</w:t>
+      </w:r>
+    </w:p>
+    <w:p>
+      <w:pPr>
+        <w:rPr>
+          <w:sz w:val="16"/>
+          <w:szCs w:val="16"/>
+        </w:rPr>
+      </w:pPr>
     </w:p>
     <w:p>
       <w:pPr>
@@ -5777,10 +6030,25 @@
     <w:p>
       <w:r>
         <w:tab/>
-        <w:t>While these dropdown choosers worked</w:t>
-      </w:r>
-      <w:r>
-        <w:t xml:space="preserve"> well for a web application, they were wholly insufficient for a mobile application as both required high precision when selecting the date/time.  Figures </w:t>
+        <w:t>Whi</w:t>
+      </w:r>
+      <w:r>
+        <w:t>le these dropdown choosers work</w:t>
+      </w:r>
+      <w:r>
+        <w:t xml:space="preserve"> well for a web application, they </w:t>
+      </w:r>
+      <w:r>
+        <w:t xml:space="preserve">are fundamentally flawed </w:t>
+      </w:r>
+      <w:r>
+        <w:t>for a mob</w:t>
+      </w:r>
+      <w:r>
+        <w:t>ile application as both require</w:t>
+      </w:r>
+      <w:r>
+        <w:t xml:space="preserve"> high precision when selecting the date/time.  Figures </w:t>
       </w:r>
       <w:r>
         <w:fldChar w:fldCharType="begin"/>
@@ -5819,7 +6087,11 @@
         <w:t xml:space="preserve"> show the dropdown choosers we used in our mobile application</w:t>
       </w:r>
       <w:r>
-        <w:t>; the date chooser was used in both the “Create New Calendar Appointment” and “Create New To-Do Task” forms while the time chooser was only used in the “Create New Calendar Appointment” form</w:t>
+        <w:t xml:space="preserve">; the date chooser was used in both the “Create New Calendar Appointment” and “Create New To-Do Task” forms while the time chooser was only used in the </w:t>
+      </w:r>
+      <w:r>
+        <w:lastRenderedPageBreak/>
+        <w:t>“Create New Calendar Appointment” form</w:t>
       </w:r>
       <w:r>
         <w:t xml:space="preserve">.  </w:t>
@@ -5837,7 +6109,6 @@
         <w:t xml:space="preserve"> “rolodex” </w:t>
       </w:r>
       <w:r>
-        <w:lastRenderedPageBreak/>
         <w:t xml:space="preserve">style in the mobile application </w:t>
       </w:r>
       <w:r>
@@ -5892,7 +6163,19 @@
         <w:t xml:space="preserve"> – </w:t>
       </w:r>
       <w:r>
-        <w:t xml:space="preserve">Precisely controlled selections on a mobile device are very difficult, especially for specific types of users (e.g. elderly).  </w:t>
+        <w:t xml:space="preserve">Precisely controlled selections on a mobile device are very difficult, especially for specific </w:t>
+      </w:r>
+      <w:r>
+        <w:t>categories</w:t>
+      </w:r>
+      <w:r>
+        <w:t xml:space="preserve"> of users (e.g.</w:t>
+      </w:r>
+      <w:r>
+        <w:t xml:space="preserve"> the</w:t>
+      </w:r>
+      <w:r>
+        <w:t xml:space="preserve"> elderly).  </w:t>
       </w:r>
       <w:r>
         <w:t xml:space="preserve">Requiring users to click on specific dates or times in a small window may be next to impossible for some users.  In contrast, the rolodex only requires users to move their finger up and down to move through the list of choices, which many users will find significantly </w:t>
@@ -5930,7 +6213,7 @@
         <w:t>Error Forgiveness</w:t>
       </w:r>
       <w:r>
-        <w:t xml:space="preserve"> – In a rolodex dropdown chooser, the user is able to do fine scrolling back and forth as they try to hone in on their target date and time.  This is contrasted with a web drop down chooser which usually closes as soon as the user selects an item.</w:t>
+        <w:t xml:space="preserve"> – In a rolodex dropdown chooser, the user is able to do fine scrolling back and forth as they try to hone in on their target date and time.  This is contrasted with a web dropdown chooser which usually closes as soon as the user selects an item.</w:t>
       </w:r>
     </w:p>
     <w:p/>
@@ -6340,7 +6623,7 @@
               <w:rPr>
                 <w:noProof/>
               </w:rPr>
-              <w:t>3</w:t>
+              <w:t>1</w:t>
             </w:r>
           </w:fldSimple>
         </w:p>
@@ -9646,7 +9929,7 @@
 </file>
 
 <file path=customXml/itemProps1.xml><?xml version="1.0" encoding="utf-8"?>
-<ds:datastoreItem xmlns:ds="http://schemas.openxmlformats.org/officeDocument/2006/customXml" ds:itemID="{3213F540-F185-4568-B99D-2CB26BD6941A}">
+<ds:datastoreItem xmlns:ds="http://schemas.openxmlformats.org/officeDocument/2006/customXml" ds:itemID="{40113256-0E0C-4275-8139-710F861BFED5}">
   <ds:schemaRefs>
     <ds:schemaRef ds:uri="http://schemas.openxmlformats.org/officeDocument/2006/bibliography"/>
   </ds:schemaRefs>

</xml_diff>

<commit_message>
Updating the report with more grammar checks.
</commit_message>
<xml_diff>
--- a/Assignment #4 - iOS Prototype/Report/CS235 - Assignment #4 - Final Report.docx
+++ b/Assignment #4 - iOS Prototype/Report/CS235 - Assignment #4 - Final Report.docx
@@ -1389,7 +1389,13 @@
         <w:t xml:space="preserve"> </w:t>
       </w:r>
       <w:r>
-        <w:t>a discussion and comparison of five design patterns that were shared between the mobile and web applications.</w:t>
+        <w:t xml:space="preserve">a discussion and comparison of five design patterns that were shared between </w:t>
+      </w:r>
+      <w:r>
+        <w:t>our</w:t>
+      </w:r>
+      <w:r>
+        <w:t xml:space="preserve"> mobile and web applications.</w:t>
       </w:r>
     </w:p>
     <w:p/>
@@ -1421,7 +1427,13 @@
         <w:t>O</w:t>
       </w:r>
       <w:r>
-        <w:t xml:space="preserve">ur application simplifies this otherwise burdensome task by integrating all of a user’s different calendars into a unified calendar where </w:t>
+        <w:t xml:space="preserve">ur application simplifies this otherwise burdensome task by integrating all of a user’s different calendars into a unified </w:t>
+      </w:r>
+      <w:r>
+        <w:t>platform</w:t>
+      </w:r>
+      <w:r>
+        <w:t xml:space="preserve"> where </w:t>
       </w:r>
       <w:r>
         <w:t>a</w:t>
@@ -1625,7 +1637,13 @@
         <w:t xml:space="preserve">Description: </w:t>
       </w:r>
       <w:r>
-        <w:t>Tool for providing simple user messages</w:t>
+        <w:t xml:space="preserve">Tool for providing simple user </w:t>
+      </w:r>
+      <w:r>
+        <w:t xml:space="preserve">semi-modal </w:t>
+      </w:r>
+      <w:r>
+        <w:t>messages</w:t>
       </w:r>
     </w:p>
     <w:p>
@@ -1863,7 +1881,13 @@
         <w:t>Operating System:</w:t>
       </w:r>
       <w:r>
-        <w:t xml:space="preserve"> Apple OSX Yosemite ver. 10.10.1</w:t>
+        <w:t xml:space="preserve"> Apple OS</w:t>
+      </w:r>
+      <w:r>
+        <w:t xml:space="preserve"> </w:t>
+      </w:r>
+      <w:r>
+        <w:t>X Yosemite ver. 10.10.1</w:t>
       </w:r>
     </w:p>
     <w:p>
@@ -1932,13 +1956,19 @@
         <w:t xml:space="preserve"> </w:t>
       </w:r>
       <w:r>
-        <w:t xml:space="preserve">unzip </w:t>
+        <w:t xml:space="preserve">unzip’s </w:t>
       </w:r>
       <w:r>
         <w:t>destination</w:t>
       </w:r>
       <w:r>
-        <w:t xml:space="preserve"> folder used the default naming of </w:t>
+        <w:t xml:space="preserve"> folder </w:t>
+      </w:r>
+      <w:r>
+        <w:t>had</w:t>
+      </w:r>
+      <w:r>
+        <w:t xml:space="preserve"> the default naming of </w:t>
       </w:r>
       <w:r>
         <w:t>“Assignment #4 –</w:t>
@@ -2045,7 +2075,7 @@
                     <a:prstGeom prst="rect">
                       <a:avLst/>
                     </a:prstGeom>
-                    <a:ln>
+                    <a:ln w="25400">
                       <a:solidFill>
                         <a:schemeClr val="accent1"/>
                       </a:solidFill>
@@ -2124,7 +2154,13 @@
         <w:t>containing the source code</w:t>
       </w:r>
       <w:r>
-        <w:t xml:space="preserve"> and then</w:t>
+        <w:t xml:space="preserve"> </w:t>
+      </w:r>
+      <w:r>
+        <w:t xml:space="preserve">(e.g. “Assignment #4 – iOS Prototype”) </w:t>
+      </w:r>
+      <w:r>
+        <w:t>and then</w:t>
       </w:r>
       <w:r>
         <w:t xml:space="preserve"> select the </w:t>
@@ -2139,23 +2175,19 @@
         <w:t>d</w:t>
       </w:r>
       <w:r>
-        <w:t xml:space="preserve"> “</w:t>
-      </w:r>
-      <w:proofErr w:type="spellStart"/>
-      <w:r>
-        <w:t>iOSPrototype</w:t>
-      </w:r>
-      <w:proofErr w:type="spellEnd"/>
-      <w:r>
-        <w:t>.”  In there, you will find an Xcode project name “</w:t>
-      </w:r>
-      <w:proofErr w:type="spellStart"/>
-      <w:r>
-        <w:t>iOSPrototype.xcodeproj</w:t>
-      </w:r>
-      <w:proofErr w:type="spellEnd"/>
-      <w:r>
-        <w:t xml:space="preserve">.”  Select that and click “Open” as shown in </w:t>
+        <w:t xml:space="preserve"> “iOSPrototype.”  In there, you will find an Xcode project </w:t>
+      </w:r>
+      <w:r>
+        <w:t>file</w:t>
+      </w:r>
+      <w:r>
+        <w:t xml:space="preserve"> “iOS</w:t>
+      </w:r>
+      <w:r>
+        <w:t>Prototype.xcodeproj.”  Select the project file</w:t>
+      </w:r>
+      <w:r>
+        <w:t xml:space="preserve"> and click “Open” as shown in </w:t>
       </w:r>
       <w:r>
         <w:fldChar w:fldCharType="begin"/>
@@ -2196,7 +2228,7 @@
           <w:noProof/>
         </w:rPr>
         <w:pict>
-          <v:rect id="_x0000_s1043" style="position:absolute;left:0;text-align:left;margin-left:393.6pt;margin-top:129.75pt;width:22.7pt;height:8.65pt;z-index:251675648" filled="f" strokecolor="red" strokeweight="1.5pt"/>
+          <v:rect id="_x0000_s1043" style="position:absolute;left:0;text-align:left;margin-left:393.1pt;margin-top:129.4pt;width:23.65pt;height:9.45pt;z-index:251675648" filled="f" strokecolor="red" strokeweight="1.5pt"/>
         </w:pict>
       </w:r>
       <w:r>
@@ -2241,7 +2273,7 @@
                     <a:prstGeom prst="rect">
                       <a:avLst/>
                     </a:prstGeom>
-                    <a:ln>
+                    <a:ln w="25400">
                       <a:solidFill>
                         <a:schemeClr val="accent1"/>
                       </a:solidFill>
@@ -2292,15 +2324,13 @@
         <w:ind w:firstLine="270"/>
       </w:pPr>
       <w:r>
-        <w:t xml:space="preserve">After clicking “Open”, the project will automatically open in Xcode.  Verify that the </w:t>
-      </w:r>
-      <w:proofErr w:type="spellStart"/>
-      <w:r>
-        <w:t>iPhone</w:t>
-      </w:r>
-      <w:proofErr w:type="spellEnd"/>
-      <w:r>
-        <w:t xml:space="preserve"> 6 runtime environment is selected</w:t>
+        <w:t xml:space="preserve">After clicking </w:t>
+      </w:r>
+      <w:r>
+        <w:t xml:space="preserve">the button </w:t>
+      </w:r>
+      <w:r>
+        <w:t>“Open”, the project will automatically open in Xcode.  Verify that the iPhone 6 runtime environment is selected</w:t>
       </w:r>
       <w:r>
         <w:t>,</w:t>
@@ -2396,7 +2426,7 @@
                     <a:prstGeom prst="rect">
                       <a:avLst/>
                     </a:prstGeom>
-                    <a:ln>
+                    <a:ln w="25400">
                       <a:solidFill>
                         <a:schemeClr val="accent1"/>
                       </a:solidFill>
@@ -2514,21 +2544,31 @@
         <w:t xml:space="preserve">Given the </w:t>
       </w:r>
       <w:r>
-        <w:t xml:space="preserve">very positive feedback we received from both Professor </w:t>
-      </w:r>
-      <w:proofErr w:type="spellStart"/>
-      <w:r>
-        <w:t>Mak</w:t>
-      </w:r>
-      <w:proofErr w:type="spellEnd"/>
-      <w:r>
-        <w:t xml:space="preserve"> and the class after our web application presentation, we saw no need to change our </w:t>
+        <w:t xml:space="preserve">very positive feedback we received from both Professor Mak and the class after our web application presentation, we saw no need to change our </w:t>
       </w:r>
       <w:r>
         <w:t xml:space="preserve">approach for </w:t>
       </w:r>
       <w:r>
-        <w:t>this presentation.  Overall, we felt the presentation was a success and was engaging to the audience.</w:t>
+        <w:t>this pre</w:t>
+      </w:r>
+      <w:r>
+        <w:t xml:space="preserve">sentation.  Overall, we felt the mobile application presentation was </w:t>
+      </w:r>
+      <w:r>
+        <w:t>success</w:t>
+      </w:r>
+      <w:r>
+        <w:t>ful</w:t>
+      </w:r>
+      <w:r>
+        <w:t xml:space="preserve"> and </w:t>
+      </w:r>
+      <w:r>
+        <w:t>engaged</w:t>
+      </w:r>
+      <w:r>
+        <w:t xml:space="preserve"> the audience.</w:t>
       </w:r>
       <w:r>
         <w:t xml:space="preserve"> </w:t>
@@ -2633,7 +2673,13 @@
         <w:t xml:space="preserve"> exhaustive; rather, </w:t>
       </w:r>
       <w:r>
-        <w:t xml:space="preserve">we selected the same five design patterns from the web application’s report.  While not specifically requested in the project description, we felt it made for a more insightful </w:t>
+        <w:t xml:space="preserve">we selected the same five design patterns from the web application’s report.  While not specifically requested in the </w:t>
+      </w:r>
+      <w:r>
+        <w:t>report requirements</w:t>
+      </w:r>
+      <w:r>
+        <w:t xml:space="preserve">, we felt it made for a more insightful </w:t>
       </w:r>
       <w:r>
         <w:t xml:space="preserve">and interesting </w:t>
@@ -2766,15 +2812,7 @@
         <w:t>date, etc.  To display all of this information at once for each to-do list item would be a large visual cognitive load</w:t>
       </w:r>
       <w:r>
-        <w:t xml:space="preserve"> and would greatly reduce the </w:t>
-      </w:r>
-      <w:proofErr w:type="spellStart"/>
-      <w:r>
-        <w:t>scanability</w:t>
-      </w:r>
-      <w:proofErr w:type="spellEnd"/>
-      <w:r>
-        <w:t xml:space="preserve"> of the list</w:t>
+        <w:t xml:space="preserve"> and would greatly reduce the scanability of the list</w:t>
       </w:r>
       <w:r>
         <w:t xml:space="preserve">.  </w:t>
@@ -2795,7 +2833,13 @@
         <w:t xml:space="preserve"> to display additional details as required by that user’s specific goals.</w:t>
       </w:r>
       <w:r>
-        <w:t xml:space="preserve">  When transitioning to a web application, all of the previously enumerated benefits applied; what is more, the smaller screen size of a smartphone made it even more necessary to be efficient when displaying the items in the to-do list.</w:t>
+        <w:t xml:space="preserve">  When transitioning to a web application, all of the previously enumerated benefits</w:t>
+      </w:r>
+      <w:r>
+        <w:t xml:space="preserve"> of inlay lists</w:t>
+      </w:r>
+      <w:r>
+        <w:t xml:space="preserve"> applied; what is more, the smaller screen size of a smartphone made it even more necessary to be efficient when displaying the items in the to-do list.</w:t>
       </w:r>
     </w:p>
     <w:p/>
@@ -2888,7 +2932,13 @@
         <w:fldChar w:fldCharType="end"/>
       </w:r>
       <w:r>
-        <w:t xml:space="preserve"> shows the expanded information associated with the “Mow the Lawn” to-do list item.  Note that the description, due date, priority, and completion check box </w:t>
+        <w:t xml:space="preserve"> shows the expanded information associated with the “Mow the Lawn” to-do list item.  Note that the description, due date, </w:t>
+      </w:r>
+      <w:r>
+        <w:t xml:space="preserve">and </w:t>
+      </w:r>
+      <w:r>
+        <w:t xml:space="preserve">priority </w:t>
       </w:r>
       <w:r>
         <w:t>a</w:t>
@@ -3012,7 +3062,7 @@
           <w:noProof/>
         </w:rPr>
         <w:pict>
-          <v:rect id="_x0000_s1029" style="position:absolute;left:0;text-align:left;margin-left:210.8pt;margin-top:39.6pt;width:106pt;height:51.1pt;z-index:251660288" filled="f" strokecolor="red" strokeweight="3pt"/>
+          <v:rect id="_x0000_s1029" style="position:absolute;left:0;text-align:left;margin-left:210.3pt;margin-top:36.6pt;width:106pt;height:51.1pt;z-index:251660288" filled="f" strokecolor="red" strokeweight="3pt"/>
         </w:pict>
       </w:r>
       <w:r>
@@ -3021,9 +3071,9 @@
         </w:rPr>
         <w:drawing>
           <wp:inline distT="0" distB="0" distL="0" distR="0">
-            <wp:extent cx="1316064" cy="2470150"/>
-            <wp:effectExtent l="38100" t="19050" r="17436" b="25400"/>
-            <wp:docPr id="31" name="Picture 30" descr="Inlay List Expanded.png"/>
+            <wp:extent cx="1320319" cy="2428646"/>
+            <wp:effectExtent l="38100" t="19050" r="13181" b="9754"/>
+            <wp:docPr id="47" name="Picture 46" descr="Inlay List Expanded.png"/>
             <wp:cNvGraphicFramePr>
               <a:graphicFrameLocks xmlns:a="http://schemas.openxmlformats.org/drawingml/2006/main" noChangeAspect="1"/>
             </wp:cNvGraphicFramePr>
@@ -3036,7 +3086,6 @@
                   </pic:nvPicPr>
                   <pic:blipFill>
                     <a:blip r:embed="rId18" cstate="print"/>
-                    <a:srcRect l="1311" r="1311" b="459"/>
                     <a:stretch>
                       <a:fillRect/>
                     </a:stretch>
@@ -3044,7 +3093,7 @@
                   <pic:spPr>
                     <a:xfrm>
                       <a:off x="0" y="0"/>
-                      <a:ext cx="1316064" cy="2470150"/>
+                      <a:ext cx="1320907" cy="2429728"/>
                     </a:xfrm>
                     <a:prstGeom prst="rect">
                       <a:avLst/>
@@ -3101,7 +3150,13 @@
     <w:p>
       <w:r>
         <w:tab/>
-        <w:t xml:space="preserve">During our in class presentation, we spoke about the importance of brand cohesion between the mobile and web applications.  When developing the mobile application, we strived to keep the interface as close as possible to the web application.  Figures </w:t>
+        <w:t xml:space="preserve">During our in class presentation, we </w:t>
+      </w:r>
+      <w:r>
+        <w:t>discussed</w:t>
+      </w:r>
+      <w:r>
+        <w:t xml:space="preserve"> the importance of brand cohesion between the mobile and web applications.  When developing the mobile application, we strived to keep the interface as close as possible to the web application.  Figures </w:t>
       </w:r>
       <w:r>
         <w:fldChar w:fldCharType="begin"/>
@@ -3170,7 +3225,13 @@
         <w:t>practice frequency</w:t>
       </w:r>
       <w:r>
-        <w:t>.  Below are examples where we tried to ensure similarity between the two to-do list implementations:</w:t>
+        <w:t xml:space="preserve">.  Below are examples </w:t>
+      </w:r>
+      <w:r>
+        <w:t>of deliberate</w:t>
+      </w:r>
+      <w:r>
+        <w:t xml:space="preserve"> similarity between the two to-do list implementations:</w:t>
       </w:r>
     </w:p>
     <w:p/>
@@ -3184,13 +3245,10 @@
         <w:ind w:hanging="630"/>
       </w:pPr>
       <w:r>
-        <w:t>T</w:t>
-      </w:r>
-      <w:r>
-        <w:t>itle b</w:t>
-      </w:r>
-      <w:r>
-        <w:t>ar with the text “To-Do List”</w:t>
+        <w:t>“To-Do List” title bar text</w:t>
+      </w:r>
+      <w:r>
+        <w:t>.</w:t>
       </w:r>
     </w:p>
     <w:p>
@@ -4542,7 +4600,6 @@
       <w:r>
         <w:t xml:space="preserve">failed to take full advantage of the benefits provided by prompting text fields.  </w:t>
       </w:r>
-      <w:proofErr w:type="gramStart"/>
       <w:r>
         <w:t xml:space="preserve">Figures </w:t>
       </w:r>
@@ -4598,11 +4655,7 @@
         <w:t>s</w:t>
       </w:r>
       <w:r>
-        <w:t xml:space="preserve"> and to-do list tasks respectively.</w:t>
-      </w:r>
-      <w:proofErr w:type="gramEnd"/>
-      <w:r>
-        <w:t xml:space="preserve">  Note that </w:t>
+        <w:t xml:space="preserve"> and to-do list tasks respectively.  Note that </w:t>
       </w:r>
       <w:r>
         <w:t xml:space="preserve">the text boxes for </w:t>
@@ -6623,7 +6676,7 @@
               <w:rPr>
                 <w:noProof/>
               </w:rPr>
-              <w:t>1</w:t>
+              <w:t>5</w:t>
             </w:r>
           </w:fldSimple>
         </w:p>
@@ -6718,7 +6771,13 @@
         <w:t xml:space="preserve"> </w:t>
       </w:r>
       <w:r>
-        <w:t>different descriptions.</w:t>
+        <w:t xml:space="preserve">different </w:t>
+      </w:r>
+      <w:r>
+        <w:t>overviews</w:t>
+      </w:r>
+      <w:r>
+        <w:t>.</w:t>
       </w:r>
     </w:p>
   </w:footnote>
@@ -9929,7 +9988,7 @@
 </file>
 
 <file path=customXml/itemProps1.xml><?xml version="1.0" encoding="utf-8"?>
-<ds:datastoreItem xmlns:ds="http://schemas.openxmlformats.org/officeDocument/2006/customXml" ds:itemID="{40113256-0E0C-4275-8139-710F861BFED5}">
+<ds:datastoreItem xmlns:ds="http://schemas.openxmlformats.org/officeDocument/2006/customXml" ds:itemID="{8B72EA81-545D-44C5-848A-BE91CFF18AC1}">
   <ds:schemaRefs>
     <ds:schemaRef ds:uri="http://schemas.openxmlformats.org/officeDocument/2006/bibliography"/>
   </ds:schemaRefs>

</xml_diff>

<commit_message>
Changing the Run Xcode project image to include the iPhone 6 option. Also updating the final report with more grammar edits.
</commit_message>
<xml_diff>
--- a/Assignment #4 - iOS Prototype/Report/CS235 - Assignment #4 - Final Report.docx
+++ b/Assignment #4 - iOS Prototype/Report/CS235 - Assignment #4 - Final Report.docx
@@ -1337,7 +1337,16 @@
         <w:t xml:space="preserve">.  </w:t>
       </w:r>
       <w:r>
-        <w:t xml:space="preserve">We had previously done a calendar and to-do list application for our web application, and we felt very valuable experience could be gained as we </w:t>
+        <w:t>While w</w:t>
+      </w:r>
+      <w:r>
+        <w:t xml:space="preserve">e had previously done a calendar and to-do list application for our web application, we felt very valuable experience </w:t>
+      </w:r>
+      <w:r>
+        <w:t>w</w:t>
+      </w:r>
+      <w:r>
+        <w:t xml:space="preserve">ould be gained as we </w:t>
       </w:r>
       <w:r>
         <w:t xml:space="preserve">worked through the process of translating </w:t>
@@ -1935,7 +1944,13 @@
         <w:t xml:space="preserve">To run the application, </w:t>
       </w:r>
       <w:r>
-        <w:t>the source code included with our submission in the file “Assignment #4 – iOS Prototype.</w:t>
+        <w:t xml:space="preserve">first </w:t>
+      </w:r>
+      <w:r>
+        <w:t xml:space="preserve">unzip </w:t>
+      </w:r>
+      <w:r>
+        <w:t>the source code in the file “Assignment #4 – iOS Prototype.</w:t>
       </w:r>
       <w:r>
         <w:t>zip</w:t>
@@ -1944,7 +1959,13 @@
         <w:t>”</w:t>
       </w:r>
       <w:r>
-        <w:t xml:space="preserve"> should be unzipped. (F</w:t>
+        <w:t xml:space="preserve"> </w:t>
+      </w:r>
+      <w:r>
+        <w:t>which was included with our submission</w:t>
+      </w:r>
+      <w:r>
+        <w:t>. (F</w:t>
       </w:r>
       <w:r>
         <w:t xml:space="preserve">or this walkthrough, we </w:t>
@@ -2327,10 +2348,34 @@
         <w:t xml:space="preserve">After clicking </w:t>
       </w:r>
       <w:r>
-        <w:t xml:space="preserve">the button </w:t>
-      </w:r>
-      <w:r>
-        <w:t>“Open”, the project will automatically open in Xcode.  Verify that the iPhone 6 runtime environment is selected</w:t>
+        <w:t xml:space="preserve">the </w:t>
+      </w:r>
+      <w:r>
+        <w:t>“Open”</w:t>
+      </w:r>
+      <w:r>
+        <w:t xml:space="preserve"> button</w:t>
+      </w:r>
+      <w:r>
+        <w:t xml:space="preserve">, the project will automatically </w:t>
+      </w:r>
+      <w:r>
+        <w:t>be displayed</w:t>
+      </w:r>
+      <w:r>
+        <w:t xml:space="preserve"> in Xcode.  Verify that the </w:t>
+      </w:r>
+      <w:r>
+        <w:t>“</w:t>
+      </w:r>
+      <w:r>
+        <w:t>iPhone 6</w:t>
+      </w:r>
+      <w:r>
+        <w:t>”</w:t>
+      </w:r>
+      <w:r>
+        <w:t xml:space="preserve"> runtime environment is selected</w:t>
       </w:r>
       <w:r>
         <w:t>,</w:t>
@@ -2389,7 +2434,15 @@
         </w:rPr>
         <w:lastRenderedPageBreak/>
         <w:pict>
-          <v:rect id="_x0000_s1044" style="position:absolute;left:0;text-align:left;margin-left:129.75pt;margin-top:2.7pt;width:15.3pt;height:9.55pt;z-index:251676672" filled="f" strokecolor="red" strokeweight="1.5pt"/>
+          <v:rect id="_x0000_s1044" style="position:absolute;left:0;text-align:left;margin-left:127.15pt;margin-top:3.3pt;width:30.95pt;height:9.55pt;z-index:251676672" filled="f" strokecolor="red" strokeweight="1.5pt"/>
+        </w:pict>
+      </w:r>
+      <w:r>
+        <w:rPr>
+          <w:noProof/>
+        </w:rPr>
+        <w:pict>
+          <v:rect id="_x0000_s1061" style="position:absolute;left:0;text-align:left;margin-left:63pt;margin-top:3.3pt;width:16.95pt;height:9.55pt;z-index:251696128" filled="f" strokecolor="red" strokeweight="1.5pt"/>
         </w:pict>
       </w:r>
       <w:r>
@@ -2398,9 +2451,9 @@
         </w:rPr>
         <w:drawing>
           <wp:inline distT="0" distB="0" distL="0" distR="0">
-            <wp:extent cx="3899977" cy="2209800"/>
-            <wp:effectExtent l="19050" t="19050" r="24323" b="19050"/>
-            <wp:docPr id="10" name="Picture 9" descr="Run Xcode Project.png"/>
+            <wp:extent cx="5810284" cy="2547133"/>
+            <wp:effectExtent l="19050" t="19050" r="19016" b="24617"/>
+            <wp:docPr id="48" name="Picture 47" descr="Run Xcode Project.png"/>
             <wp:cNvGraphicFramePr>
               <a:graphicFrameLocks xmlns:a="http://schemas.openxmlformats.org/drawingml/2006/main" noChangeAspect="1"/>
             </wp:cNvGraphicFramePr>
@@ -2413,7 +2466,7 @@
                   </pic:nvPicPr>
                   <pic:blipFill>
                     <a:blip r:embed="rId16" cstate="print"/>
-                    <a:srcRect l="428" b="753"/>
+                    <a:srcRect l="310" t="943" r="536" b="669"/>
                     <a:stretch>
                       <a:fillRect/>
                     </a:stretch>
@@ -2421,7 +2474,7 @@
                   <pic:spPr>
                     <a:xfrm>
                       <a:off x="0" y="0"/>
-                      <a:ext cx="3899902" cy="2209757"/>
+                      <a:ext cx="5816314" cy="2549776"/>
                     </a:xfrm>
                     <a:prstGeom prst="rect">
                       <a:avLst/>
@@ -2490,7 +2543,13 @@
         <w:tab/>
       </w:r>
       <w:r>
-        <w:t xml:space="preserve">Similar to the approach we used in our web application presentation, our mobile application presentation only had a </w:t>
+        <w:t xml:space="preserve">Similar to the approach we used </w:t>
+      </w:r>
+      <w:r>
+        <w:t>with</w:t>
+      </w:r>
+      <w:r>
+        <w:t xml:space="preserve"> our web application, our mobile application presentation only had a </w:t>
       </w:r>
       <w:r>
         <w:t>very small number</w:t>
@@ -2544,7 +2603,13 @@
         <w:t xml:space="preserve">Given the </w:t>
       </w:r>
       <w:r>
-        <w:t xml:space="preserve">very positive feedback we received from both Professor Mak and the class after our web application presentation, we saw no need to change our </w:t>
+        <w:t xml:space="preserve">very positive feedback we received from both Professor Mak and the class after our web application </w:t>
+      </w:r>
+      <w:r>
+        <w:t>demo</w:t>
+      </w:r>
+      <w:r>
+        <w:t xml:space="preserve">, we saw no need to change our </w:t>
       </w:r>
       <w:r>
         <w:t xml:space="preserve">approach for </w:t>
@@ -2833,7 +2898,11 @@
         <w:t xml:space="preserve"> to display additional details as required by that user’s specific goals.</w:t>
       </w:r>
       <w:r>
-        <w:t xml:space="preserve">  When transitioning to a web application, all of the previously enumerated benefits</w:t>
+        <w:t xml:space="preserve">  When transitioning to a web </w:t>
+      </w:r>
+      <w:r>
+        <w:lastRenderedPageBreak/>
+        <w:t>application, all of the previously enumerated benefits</w:t>
       </w:r>
       <w:r>
         <w:t xml:space="preserve"> of inlay lists</w:t>
@@ -3271,7 +3340,6 @@
         <w:ind w:hanging="630"/>
       </w:pPr>
       <w:r>
-        <w:lastRenderedPageBreak/>
         <w:t>C</w:t>
       </w:r>
       <w:r>
@@ -3703,7 +3771,13 @@
         <w:t>can also</w:t>
       </w:r>
       <w:r>
-        <w:t xml:space="preserve"> display up to two events scheduled per day.</w:t>
+        <w:t xml:space="preserve"> display up to </w:t>
+      </w:r>
+      <w:r>
+        <w:t>three</w:t>
+      </w:r>
+      <w:r>
+        <w:t xml:space="preserve"> events scheduled per day.</w:t>
       </w:r>
     </w:p>
     <w:p/>
@@ -4110,7 +4184,10 @@
         <w:t xml:space="preserve">rethink how we implemented the pattern to make it more mobile friendly.  </w:t>
       </w:r>
       <w:r>
-        <w:t>The changes we made are described below.</w:t>
+        <w:t xml:space="preserve">The changes we made migrating from a web interface to a mobile one </w:t>
+      </w:r>
+      <w:r>
+        <w:t>are described below.</w:t>
       </w:r>
     </w:p>
     <w:p/>
@@ -4158,7 +4235,13 @@
         <w:t>,</w:t>
       </w:r>
       <w:r>
-        <w:t xml:space="preserve"> and only that selected days task’s are </w:t>
+        <w:t xml:space="preserve"> and only that selected day</w:t>
+      </w:r>
+      <w:r>
+        <w:t>’</w:t>
+      </w:r>
+      <w:r>
+        <w:t xml:space="preserve">s tasks are </w:t>
       </w:r>
       <w:r>
         <w:t>displayed</w:t>
@@ -4206,7 +4289,13 @@
         <w:t xml:space="preserve"> through the list</w:t>
       </w:r>
       <w:r>
-        <w:t xml:space="preserve"> with a “drag” gesture</w:t>
+        <w:t xml:space="preserve"> </w:t>
+      </w:r>
+      <w:r>
+        <w:t>via</w:t>
+      </w:r>
+      <w:r>
+        <w:t xml:space="preserve"> a “drag” gesture</w:t>
       </w:r>
       <w:r>
         <w:t>.</w:t>
@@ -4215,7 +4304,19 @@
     <w:p/>
     <w:p>
       <w:r>
-        <w:t>A subtle feature we added in this revised view is a dot “</w:t>
+        <w:t>A</w:t>
+      </w:r>
+      <w:r>
+        <w:t xml:space="preserve">nother </w:t>
+      </w:r>
+      <w:r>
+        <w:t xml:space="preserve">subtle feature we added in this revised view is a dot </w:t>
+      </w:r>
+      <w:r>
+        <w:t>(</w:t>
+      </w:r>
+      <w:r>
+        <w:t>“</w:t>
       </w:r>
       <w:r>
         <w:rPr>
@@ -4224,7 +4325,13 @@
         <w:t>●</w:t>
       </w:r>
       <w:r>
-        <w:t xml:space="preserve">” below those days in the calendar where the user has </w:t>
+        <w:t>”</w:t>
+      </w:r>
+      <w:r>
+        <w:t>)</w:t>
+      </w:r>
+      <w:r>
+        <w:t xml:space="preserve"> below those days in the calendar where the user has </w:t>
       </w:r>
       <w:r>
         <w:t>at least one appointment</w:t>
@@ -4252,10 +4359,18 @@
         <w:rPr>
           <w:noProof/>
         </w:rPr>
+        <w:pict>
+          <v:rect id="_x0000_s1060" style="position:absolute;left:0;text-align:left;margin-left:207.25pt;margin-top:133pt;width:108.6pt;height:49.65pt;z-index:251695104" filled="f" strokecolor="red" strokeweight="3pt"/>
+        </w:pict>
+      </w:r>
+      <w:r>
+        <w:rPr>
+          <w:noProof/>
+        </w:rPr>
         <w:drawing>
           <wp:inline distT="0" distB="0" distL="0" distR="0">
-            <wp:extent cx="1421737" cy="2611185"/>
-            <wp:effectExtent l="19050" t="19050" r="26063" b="17715"/>
+            <wp:extent cx="1358775" cy="2495550"/>
+            <wp:effectExtent l="19050" t="19050" r="12825" b="19050"/>
             <wp:docPr id="42" name="Picture 41" descr="Month Calendar View for Mobile Application.png"/>
             <wp:cNvGraphicFramePr>
               <a:graphicFrameLocks xmlns:a="http://schemas.openxmlformats.org/drawingml/2006/main" noChangeAspect="1"/>
@@ -4276,7 +4391,7 @@
                   <pic:spPr>
                     <a:xfrm>
                       <a:off x="0" y="0"/>
-                      <a:ext cx="1421126" cy="2610063"/>
+                      <a:ext cx="1358164" cy="2494428"/>
                     </a:xfrm>
                     <a:prstGeom prst="rect">
                       <a:avLst/>
@@ -4463,7 +4578,10 @@
         <w:t xml:space="preserve"> button.</w:t>
       </w:r>
       <w:r>
-        <w:t xml:space="preserve">  This will collapse the calendar to only show a week view and </w:t>
+        <w:t xml:space="preserve">  This will collapse the calend</w:t>
+      </w:r>
+      <w:r>
+        <w:t xml:space="preserve">ar to only show a week view </w:t>
       </w:r>
       <w:r>
         <w:t>as well as up to</w:t>
@@ -4475,7 +4593,13 @@
         <w:t>once</w:t>
       </w:r>
       <w:r>
-        <w:t xml:space="preserve">.  Note that unlike the web application which provided an hour by hour breakdown of the calendar, we decided to instead show the tasks in chronological order since that would reduce scrolling for the user on a smaller screen.   To make this view more readable, we also took advantage of the Striped Rows Design Pattern.  This is shown in </w:t>
+        <w:t xml:space="preserve">.  Note that unlike the web application which provided an hour by hour breakdown of the calendar, we decided to instead show the tasks in chronological order since that would reduce scrolling for the user on </w:t>
+      </w:r>
+      <w:r>
+        <w:t>the</w:t>
+      </w:r>
+      <w:r>
+        <w:t xml:space="preserve"> smaller screen.   To make this view more readable, we also took advantage of the Striped Rows Design Pattern.  This is shown in </w:t>
       </w:r>
       <w:r>
         <w:fldChar w:fldCharType="begin"/>
@@ -4559,13 +4683,7 @@
         <w:t xml:space="preserve">  </w:t>
       </w:r>
       <w:r>
-        <w:t>The Prompting Text Field Pattern includes prefilled information inside a text field to inform the user regarding the nature of the input</w:t>
-      </w:r>
-      <w:r>
-        <w:t xml:space="preserve"> field</w:t>
-      </w:r>
-      <w:r>
-        <w:t xml:space="preserve">.  </w:t>
+        <w:t xml:space="preserve">The Prompting Text Field Pattern includes prefilled information inside a text field to inform the user regarding the nature of the input.  </w:t>
       </w:r>
     </w:p>
     <w:p/>
@@ -4649,7 +4767,13 @@
         <w:t>modal dialogs</w:t>
       </w:r>
       <w:r>
-        <w:t xml:space="preserve"> to create new calendar appointment</w:t>
+        <w:t xml:space="preserve"> </w:t>
+      </w:r>
+      <w:r>
+        <w:t xml:space="preserve">that are used </w:t>
+      </w:r>
+      <w:r>
+        <w:t>to create new calendar appointment</w:t>
       </w:r>
       <w:r>
         <w:t>s</w:t>
@@ -4679,10 +4803,10 @@
         <w:t>are</w:t>
       </w:r>
       <w:r>
-        <w:t xml:space="preserve"> blank</w:t>
-      </w:r>
-      <w:r>
-        <w:t>,</w:t>
+        <w:t xml:space="preserve"> </w:t>
+      </w:r>
+      <w:r>
+        <w:t>by default empty</w:t>
       </w:r>
       <w:r>
         <w:t xml:space="preserve"> with no guidance to the user.  </w:t>
@@ -4727,7 +4851,7 @@
         <w:fldChar w:fldCharType="end"/>
       </w:r>
       <w:r>
-        <w:t xml:space="preserve"> show how these fields are now all filled with prompting text in our mobile application.  </w:t>
+        <w:t xml:space="preserve"> show how these fields are all filled with prompting text in our mobile application.  </w:t>
       </w:r>
       <w:r>
         <w:t xml:space="preserve">This revised approach allows us to subtly and </w:t>
@@ -4941,7 +5065,6 @@
         <w:rPr>
           <w:noProof/>
         </w:rPr>
-        <w:lastRenderedPageBreak/>
         <w:pict>
           <v:rect id="_x0000_s1054" style="position:absolute;left:0;text-align:left;margin-left:252pt;margin-top:31.8pt;width:61.55pt;height:11.5pt;z-index:251688960" filled="f" strokecolor="red" strokeweight="1pt"/>
         </w:pict>
@@ -5159,7 +5282,10 @@
         <w:ind w:firstLine="360"/>
       </w:pPr>
       <w:r>
-        <w:t>For the web version of this application, we relied heavily on modal dialog boxes to streamline navigation and create a “hub and spoke” style navigation mod</w:t>
+        <w:t xml:space="preserve">For our web </w:t>
+      </w:r>
+      <w:r>
+        <w:t>application, we relied heavily on modal dialog boxes to streamline navigation and create a “hub and spoke” style navigation mod</w:t>
       </w:r>
       <w:r>
         <w:t>e</w:t>
@@ -5180,7 +5306,13 @@
         <w:t>Despite</w:t>
       </w:r>
       <w:r>
-        <w:t xml:space="preserve"> these limitations, modal dialogs can still have a place in a mobile environment when done correctly.</w:t>
+        <w:t xml:space="preserve"> these limitations, modal dialogs can still have a place in a mobile environment when done </w:t>
+      </w:r>
+      <w:r>
+        <w:t>strategically</w:t>
+      </w:r>
+      <w:r>
+        <w:t>.</w:t>
       </w:r>
     </w:p>
     <w:p>
@@ -5298,6 +5430,9 @@
         <w:t xml:space="preserve"> respectively).  Some may consider </w:t>
       </w:r>
       <w:r>
+        <w:t xml:space="preserve">it </w:t>
+      </w:r>
+      <w:r>
         <w:t>wrong</w:t>
       </w:r>
       <w:r>
@@ -5311,7 +5446,13 @@
       </w:r>
       <w:r>
         <w:lastRenderedPageBreak/>
-        <w:t>iOS.  However, we felt that since this scheme is used in other applications (e.g. the now defunct Windows messenger was the originator of the idea), it was not a case of forcing something where it did not belong.</w:t>
+        <w:t>iOS</w:t>
+      </w:r>
+      <w:r>
+        <w:t xml:space="preserve"> application</w:t>
+      </w:r>
+      <w:r>
+        <w:t>.  However, we felt that since this scheme is used in other applications (e.g. the now defunct Windows messenger was the originator of the idea), it was not a case of forcing something where it did not belong.</w:t>
       </w:r>
     </w:p>
     <w:p>
@@ -6216,7 +6357,13 @@
         <w:t xml:space="preserve"> – </w:t>
       </w:r>
       <w:r>
-        <w:t xml:space="preserve">Precisely controlled selections on a mobile device are very difficult, especially for specific </w:t>
+        <w:t>Precisely controlled selections on a mobile device are very difficult</w:t>
+      </w:r>
+      <w:r>
+        <w:t xml:space="preserve"> or even impossible</w:t>
+      </w:r>
+      <w:r>
+        <w:t xml:space="preserve">, especially for specific </w:t>
       </w:r>
       <w:r>
         <w:t>categories</w:t>
@@ -6231,7 +6378,13 @@
         <w:t xml:space="preserve"> elderly).  </w:t>
       </w:r>
       <w:r>
-        <w:t xml:space="preserve">Requiring users to click on specific dates or times in a small window may be next to impossible for some users.  In contrast, the rolodex only requires users to move their finger up and down to move through the list of choices, which many users will find significantly </w:t>
+        <w:t xml:space="preserve">In contrast, the rolodex only requires users to move their finger up and down to move through the list of choices, which </w:t>
+      </w:r>
+      <w:r>
+        <w:t>most</w:t>
+      </w:r>
+      <w:r>
+        <w:t xml:space="preserve"> users will find significantly </w:t>
       </w:r>
       <w:r>
         <w:t>more manageable</w:t>
@@ -6266,7 +6419,28 @@
         <w:t>Error Forgiveness</w:t>
       </w:r>
       <w:r>
-        <w:t xml:space="preserve"> – In a rolodex dropdown chooser, the user is able to do fine scrolling back and forth as they try to hone in on their target date and time.  This is contrasted with a web dropdown chooser which usually closes as soon as the user selects an item.</w:t>
+        <w:t xml:space="preserve"> – In a rolodex dropdown chooser, the user is able to do fine scrolling back and forth to hone in on their target date and time.  </w:t>
+      </w:r>
+      <w:r>
+        <w:t>In contrast,</w:t>
+      </w:r>
+      <w:r>
+        <w:t xml:space="preserve"> a web drop</w:t>
+      </w:r>
+      <w:r>
+        <w:t xml:space="preserve">down chooser </w:t>
+      </w:r>
+      <w:r>
+        <w:t>usually closes as s</w:t>
+      </w:r>
+      <w:r>
+        <w:t xml:space="preserve">oon as the user selects an item, even if </w:t>
+      </w:r>
+      <w:r>
+        <w:t>the selection</w:t>
+      </w:r>
+      <w:r>
+        <w:t xml:space="preserve"> was not what the user intended.</w:t>
       </w:r>
     </w:p>
     <w:p/>
@@ -6676,7 +6850,7 @@
               <w:rPr>
                 <w:noProof/>
               </w:rPr>
-              <w:t>5</w:t>
+              <w:t>4</w:t>
             </w:r>
           </w:fldSimple>
         </w:p>
@@ -6735,48 +6909,111 @@
         <w:footnoteRef/>
       </w:r>
       <w:r>
-        <w:t xml:space="preserve"> The “Application Overview” section is </w:t>
-      </w:r>
-      <w:r>
+        <w:t xml:space="preserve"> </w:t>
+      </w:r>
+      <w:r>
+        <w:rPr>
+          <w:sz w:val="18"/>
+          <w:szCs w:val="18"/>
+        </w:rPr>
+        <w:t xml:space="preserve">The “Application Overview” section is </w:t>
+      </w:r>
+      <w:r>
+        <w:rPr>
+          <w:sz w:val="18"/>
+          <w:szCs w:val="18"/>
+        </w:rPr>
         <w:t xml:space="preserve">very similar to the text </w:t>
       </w:r>
       <w:r>
+        <w:rPr>
+          <w:sz w:val="18"/>
+          <w:szCs w:val="18"/>
+        </w:rPr>
         <w:t xml:space="preserve">in our web application final report.  Since the two applications are intended to have been developed theoretically by the same company </w:t>
       </w:r>
       <w:r>
+        <w:rPr>
+          <w:sz w:val="18"/>
+          <w:szCs w:val="18"/>
+        </w:rPr>
         <w:t>targeting</w:t>
       </w:r>
       <w:r>
+        <w:rPr>
+          <w:sz w:val="18"/>
+          <w:szCs w:val="18"/>
+        </w:rPr>
         <w:t xml:space="preserve"> a single market</w:t>
       </w:r>
       <w:r>
+        <w:rPr>
+          <w:sz w:val="18"/>
+          <w:szCs w:val="18"/>
+        </w:rPr>
         <w:t xml:space="preserve"> and user base</w:t>
       </w:r>
       <w:r>
+        <w:rPr>
+          <w:sz w:val="18"/>
+          <w:szCs w:val="18"/>
+        </w:rPr>
         <w:t xml:space="preserve">, we did not see </w:t>
       </w:r>
       <w:r>
+        <w:rPr>
+          <w:sz w:val="18"/>
+          <w:szCs w:val="18"/>
+        </w:rPr>
         <w:t xml:space="preserve">that </w:t>
       </w:r>
       <w:r>
+        <w:rPr>
+          <w:sz w:val="18"/>
+          <w:szCs w:val="18"/>
+        </w:rPr>
         <w:t xml:space="preserve">it made logical sense to have </w:t>
       </w:r>
       <w:r>
+        <w:rPr>
+          <w:sz w:val="18"/>
+          <w:szCs w:val="18"/>
+        </w:rPr>
         <w:t>meaningful</w:t>
       </w:r>
       <w:r>
+        <w:rPr>
+          <w:sz w:val="18"/>
+          <w:szCs w:val="18"/>
+        </w:rPr>
         <w:t>ly</w:t>
       </w:r>
       <w:r>
+        <w:rPr>
+          <w:sz w:val="18"/>
+          <w:szCs w:val="18"/>
+        </w:rPr>
         <w:t xml:space="preserve"> </w:t>
       </w:r>
       <w:r>
+        <w:rPr>
+          <w:sz w:val="18"/>
+          <w:szCs w:val="18"/>
+        </w:rPr>
         <w:t xml:space="preserve">different </w:t>
       </w:r>
       <w:r>
+        <w:rPr>
+          <w:sz w:val="18"/>
+          <w:szCs w:val="18"/>
+        </w:rPr>
         <w:t>overviews</w:t>
       </w:r>
       <w:r>
+        <w:rPr>
+          <w:sz w:val="18"/>
+          <w:szCs w:val="18"/>
+        </w:rPr>
         <w:t>.</w:t>
       </w:r>
     </w:p>
@@ -9988,7 +10225,7 @@
 </file>
 
 <file path=customXml/itemProps1.xml><?xml version="1.0" encoding="utf-8"?>
-<ds:datastoreItem xmlns:ds="http://schemas.openxmlformats.org/officeDocument/2006/customXml" ds:itemID="{8B72EA81-545D-44C5-848A-BE91CFF18AC1}">
+<ds:datastoreItem xmlns:ds="http://schemas.openxmlformats.org/officeDocument/2006/customXml" ds:itemID="{93451B21-4A24-4B84-A7DD-9071FB74E829}">
   <ds:schemaRefs>
     <ds:schemaRef ds:uri="http://schemas.openxmlformats.org/officeDocument/2006/bibliography"/>
   </ds:schemaRefs>

</xml_diff>

<commit_message>
Uploading assignment #4 final report.
</commit_message>
<xml_diff>
--- a/Assignment #4 - iOS Prototype/Report/CS235 - Assignment #4 - Final Report.docx
+++ b/Assignment #4 - iOS Prototype/Report/CS235 - Assignment #4 - Final Report.docx
@@ -1976,8 +1976,13 @@
       <w:r>
         <w:t xml:space="preserve"> </w:t>
       </w:r>
-      <w:r>
-        <w:t xml:space="preserve">unzip’s </w:t>
+      <w:proofErr w:type="spellStart"/>
+      <w:r>
+        <w:t>unzip’s</w:t>
+      </w:r>
+      <w:proofErr w:type="spellEnd"/>
+      <w:r>
+        <w:t xml:space="preserve"> </w:t>
       </w:r>
       <w:r>
         <w:t>destination</w:t>
@@ -2196,16 +2201,32 @@
         <w:t>d</w:t>
       </w:r>
       <w:r>
-        <w:t xml:space="preserve"> “iOSPrototype.”  In there, you will find an Xcode project </w:t>
+        <w:t xml:space="preserve"> “</w:t>
+      </w:r>
+      <w:proofErr w:type="spellStart"/>
+      <w:r>
+        <w:t>iOSPrototype</w:t>
+      </w:r>
+      <w:proofErr w:type="spellEnd"/>
+      <w:r>
+        <w:t xml:space="preserve">.”  In there, you will find an Xcode project </w:t>
       </w:r>
       <w:r>
         <w:t>file</w:t>
       </w:r>
       <w:r>
-        <w:t xml:space="preserve"> “iOS</w:t>
-      </w:r>
-      <w:r>
-        <w:t>Prototype.xcodeproj.”  Select the project file</w:t>
+        <w:t xml:space="preserve"> “</w:t>
+      </w:r>
+      <w:proofErr w:type="spellStart"/>
+      <w:r>
+        <w:t>iOS</w:t>
+      </w:r>
+      <w:r>
+        <w:t>Prototype.xcodeproj</w:t>
+      </w:r>
+      <w:proofErr w:type="spellEnd"/>
+      <w:r>
+        <w:t>.”  Select the project file</w:t>
       </w:r>
       <w:r>
         <w:t xml:space="preserve"> and click “Open” as shown in </w:t>
@@ -2368,8 +2389,13 @@
       <w:r>
         <w:t>“</w:t>
       </w:r>
-      <w:r>
-        <w:t>iPhone 6</w:t>
+      <w:proofErr w:type="spellStart"/>
+      <w:r>
+        <w:t>iPhone</w:t>
+      </w:r>
+      <w:proofErr w:type="spellEnd"/>
+      <w:r>
+        <w:t xml:space="preserve"> 6</w:t>
       </w:r>
       <w:r>
         <w:t>”</w:t>
@@ -2603,7 +2629,15 @@
         <w:t xml:space="preserve">Given the </w:t>
       </w:r>
       <w:r>
-        <w:t xml:space="preserve">very positive feedback we received from both Professor Mak and the class after our web application </w:t>
+        <w:t xml:space="preserve">very positive feedback we received from both Professor </w:t>
+      </w:r>
+      <w:proofErr w:type="spellStart"/>
+      <w:r>
+        <w:t>Mak</w:t>
+      </w:r>
+      <w:proofErr w:type="spellEnd"/>
+      <w:r>
+        <w:t xml:space="preserve"> and the class after our web application </w:t>
       </w:r>
       <w:r>
         <w:t>demo</w:t>
@@ -2877,7 +2911,15 @@
         <w:t>date, etc.  To display all of this information at once for each to-do list item would be a large visual cognitive load</w:t>
       </w:r>
       <w:r>
-        <w:t xml:space="preserve"> and would greatly reduce the scanability of the list</w:t>
+        <w:t xml:space="preserve"> and would greatly reduce the </w:t>
+      </w:r>
+      <w:proofErr w:type="spellStart"/>
+      <w:r>
+        <w:t>scanability</w:t>
+      </w:r>
+      <w:proofErr w:type="spellEnd"/>
+      <w:r>
+        <w:t xml:space="preserve"> of the list</w:t>
       </w:r>
       <w:r>
         <w:t xml:space="preserve">.  </w:t>
@@ -3786,7 +3828,13 @@
         <w:ind w:firstLine="360"/>
       </w:pPr>
       <w:r>
-        <w:t xml:space="preserve">These three alternate views are shown in figures </w:t>
+        <w:t>The</w:t>
+      </w:r>
+      <w:r>
+        <w:t xml:space="preserve"> web application’s</w:t>
+      </w:r>
+      <w:r>
+        <w:t xml:space="preserve"> three alternate views are shown in figures </w:t>
       </w:r>
       <w:r>
         <w:fldChar w:fldCharType="begin"/>
@@ -4157,7 +4205,13 @@
         <w:t>would add</w:t>
       </w:r>
       <w:r>
-        <w:t xml:space="preserve"> tremendous value to the user.  </w:t>
+        <w:t xml:space="preserve"> trem</w:t>
+      </w:r>
+      <w:r>
+        <w:t>endous value</w:t>
+      </w:r>
+      <w:r>
+        <w:t xml:space="preserve">.  </w:t>
       </w:r>
       <w:r>
         <w:t>For example,</w:t>
@@ -4229,7 +4283,7 @@
         <w:t xml:space="preserve">mobile </w:t>
       </w:r>
       <w:r>
-        <w:t>view, the user can select a single day in the month (shown as a red circle)</w:t>
+        <w:t>view, the user can select a single day (shown as a red circle)</w:t>
       </w:r>
       <w:r>
         <w:t>,</w:t>
@@ -4247,7 +4301,13 @@
         <w:t>displayed</w:t>
       </w:r>
       <w:r>
-        <w:t xml:space="preserve"> as shown in </w:t>
+        <w:t xml:space="preserve"> </w:t>
+      </w:r>
+      <w:r>
+        <w:t xml:space="preserve">below the calendar </w:t>
+      </w:r>
+      <w:r>
+        <w:t xml:space="preserve">as shown in </w:t>
       </w:r>
       <w:r>
         <w:fldChar w:fldCharType="begin"/>
@@ -4650,7 +4710,13 @@
         <w:ind w:firstLine="360"/>
       </w:pPr>
       <w:r>
-        <w:t>A web page is more likely to make traction with users if it is intuitive and easy to use.</w:t>
+        <w:t>A</w:t>
+      </w:r>
+      <w:r>
+        <w:t>n application</w:t>
+      </w:r>
+      <w:r>
+        <w:t xml:space="preserve"> is more likely to make traction with users if it is intuitive and easy to use.</w:t>
       </w:r>
       <w:r>
         <w:t xml:space="preserve"> </w:t>
@@ -4668,7 +4734,10 @@
         <w:t xml:space="preserve">intuitiveness </w:t>
       </w:r>
       <w:r>
-        <w:t>of a page is to reduce the amount users must think</w:t>
+        <w:t xml:space="preserve">of an application </w:t>
+      </w:r>
+      <w:r>
+        <w:t>is to reduce the amount users must think</w:t>
       </w:r>
       <w:r>
         <w:t xml:space="preserve"> when using i</w:t>
@@ -4704,10 +4773,16 @@
         <w:t>while also reducing the likel</w:t>
       </w:r>
       <w:r>
-        <w:t xml:space="preserve">ihood of user error. </w:t>
-      </w:r>
-      <w:r>
-        <w:t>O</w:t>
+        <w:t>ihood of user error.</w:t>
+      </w:r>
+      <w:r>
+        <w:t xml:space="preserve"> </w:t>
+      </w:r>
+      <w:r>
+        <w:t xml:space="preserve"> </w:t>
+      </w:r>
+      <w:r>
+        <w:t>While o</w:t>
       </w:r>
       <w:r>
         <w:t>ur original web application</w:t>
@@ -4716,8 +4791,18 @@
         <w:t xml:space="preserve"> </w:t>
       </w:r>
       <w:r>
-        <w:t xml:space="preserve">failed to take full advantage of the benefits provided by prompting text fields.  </w:t>
-      </w:r>
+        <w:t xml:space="preserve">did use some prompting text fields, it </w:t>
+      </w:r>
+      <w:r>
+        <w:t xml:space="preserve">failed to take full advantage </w:t>
+      </w:r>
+      <w:r>
+        <w:t>of the pattern</w:t>
+      </w:r>
+      <w:r>
+        <w:t xml:space="preserve">.  </w:t>
+      </w:r>
+      <w:proofErr w:type="gramStart"/>
       <w:r>
         <w:t xml:space="preserve">Figures </w:t>
       </w:r>
@@ -4779,7 +4864,11 @@
         <w:t>s</w:t>
       </w:r>
       <w:r>
-        <w:t xml:space="preserve"> and to-do list tasks respectively.  Note that </w:t>
+        <w:t xml:space="preserve"> and to-do list tasks respectively.</w:t>
+      </w:r>
+      <w:proofErr w:type="gramEnd"/>
+      <w:r>
+        <w:t xml:space="preserve">  Note that </w:t>
       </w:r>
       <w:r>
         <w:t xml:space="preserve">the text boxes for </w:t>
@@ -4972,7 +5061,7 @@
           <w:noProof/>
         </w:rPr>
         <w:pict>
-          <v:rect id="_x0000_s1051" style="position:absolute;left:0;text-align:left;margin-left:240.9pt;margin-top:26.5pt;width:76.4pt;height:39.75pt;z-index:251686912" filled="f" strokecolor="red" strokeweight="1pt"/>
+          <v:rect id="_x0000_s1051" style="position:absolute;left:0;text-align:left;margin-left:241.25pt;margin-top:26.5pt;width:76.4pt;height:39.75pt;z-index:251686912" filled="f" strokecolor="red" strokeweight="1pt"/>
         </w:pict>
       </w:r>
       <w:r>
@@ -5306,7 +5395,13 @@
         <w:t>Despite</w:t>
       </w:r>
       <w:r>
-        <w:t xml:space="preserve"> these limitations, modal dialogs can still have a place in a mobile environment when done </w:t>
+        <w:t xml:space="preserve"> these limitations, modal dialogs can still have a place in a mobile environment when </w:t>
+      </w:r>
+      <w:r>
+        <w:t>used</w:t>
+      </w:r>
+      <w:r>
+        <w:t xml:space="preserve"> </w:t>
       </w:r>
       <w:r>
         <w:t>strategically</w:t>
@@ -5439,17 +5534,17 @@
         <w:t xml:space="preserve"> to use an</w:t>
       </w:r>
       <w:r>
-        <w:t xml:space="preserve"> exclusively</w:t>
-      </w:r>
-      <w:r>
-        <w:t xml:space="preserve"> Android feature in </w:t>
+        <w:t xml:space="preserve"> </w:t>
+      </w:r>
+      <w:r>
+        <w:t>Android feature in iOS</w:t>
+      </w:r>
+      <w:r>
+        <w:t xml:space="preserve"> </w:t>
       </w:r>
       <w:r>
         <w:lastRenderedPageBreak/>
-        <w:t>iOS</w:t>
-      </w:r>
-      <w:r>
-        <w:t xml:space="preserve"> application</w:t>
+        <w:t>application</w:t>
       </w:r>
       <w:r>
         <w:t>.  However, we felt that since this scheme is used in other applications (e.g. the now defunct Windows messenger was the originator of the idea), it was not a case of forcing something where it did not belong.</w:t>
@@ -5739,7 +5834,13 @@
         <w:t xml:space="preserve">– </w:t>
       </w:r>
       <w:r>
-        <w:t xml:space="preserve">For users to feel comfortable with an application, they should receive obvious feedback that a specific control’s action has taken place.  This </w:t>
+        <w:t>For users to feel comfortable with an application, they should receive</w:t>
+      </w:r>
+      <w:r>
+        <w:t xml:space="preserve"> instant,</w:t>
+      </w:r>
+      <w:r>
+        <w:t xml:space="preserve"> obvious feedback that a specific control’s action has taken place.  This </w:t>
       </w:r>
       <w:r>
         <w:t>interface provides that feedback.</w:t>
@@ -5768,7 +5869,6 @@
         <w:rPr>
           <w:b/>
         </w:rPr>
-        <w:lastRenderedPageBreak/>
         <w:t>Semi-modality</w:t>
       </w:r>
       <w:r>
@@ -6281,11 +6381,11 @@
         <w:t xml:space="preserve"> show the dropdown choosers we used in our mobile application</w:t>
       </w:r>
       <w:r>
-        <w:t xml:space="preserve">; the date chooser was used in both the “Create New Calendar Appointment” and “Create New To-Do Task” forms while the time chooser was only used in the </w:t>
+        <w:t xml:space="preserve">; the date chooser was used in both the “Create New </w:t>
       </w:r>
       <w:r>
         <w:lastRenderedPageBreak/>
-        <w:t>“Create New Calendar Appointment” form</w:t>
+        <w:t>Calendar Appointment” and “Create New To-Do Task” forms while the time chooser was only used in the “Create New Calendar Appointment” form</w:t>
       </w:r>
       <w:r>
         <w:t xml:space="preserve">.  </w:t>
@@ -6419,7 +6519,13 @@
         <w:t>Error Forgiveness</w:t>
       </w:r>
       <w:r>
-        <w:t xml:space="preserve"> – In a rolodex dropdown chooser, the user is able to do fine scrolling back and forth to hone in on their target date and time.  </w:t>
+        <w:t xml:space="preserve"> – In a rolodex dropdown chooser, the user is able to do fine scrolling back and forth to hone in on their target date </w:t>
+      </w:r>
+      <w:r>
+        <w:t>or</w:t>
+      </w:r>
+      <w:r>
+        <w:t xml:space="preserve"> time.  </w:t>
       </w:r>
       <w:r>
         <w:t>In contrast,</w:t>
@@ -6850,7 +6956,7 @@
               <w:rPr>
                 <w:noProof/>
               </w:rPr>
-              <w:t>4</w:t>
+              <w:t>14</w:t>
             </w:r>
           </w:fldSimple>
         </w:p>
@@ -10225,7 +10331,7 @@
 </file>
 
 <file path=customXml/itemProps1.xml><?xml version="1.0" encoding="utf-8"?>
-<ds:datastoreItem xmlns:ds="http://schemas.openxmlformats.org/officeDocument/2006/customXml" ds:itemID="{93451B21-4A24-4B84-A7DD-9071FB74E829}">
+<ds:datastoreItem xmlns:ds="http://schemas.openxmlformats.org/officeDocument/2006/customXml" ds:itemID="{8560AF00-3B6D-4C39-AE4B-459D5277498E}">
   <ds:schemaRefs>
     <ds:schemaRef ds:uri="http://schemas.openxmlformats.org/officeDocument/2006/bibliography"/>
   </ds:schemaRefs>

</xml_diff>

<commit_message>
Uploading CS235 mobile app report in PDF as well as word document after another read through.
</commit_message>
<xml_diff>
--- a/Assignment #4 - iOS Prototype/Report/CS235 - Assignment #4 - Final Report.docx
+++ b/Assignment #4 - iOS Prototype/Report/CS235 - Assignment #4 - Final Report.docx
@@ -1871,7 +1871,13 @@
       </w:pPr>
       <w:r>
         <w:lastRenderedPageBreak/>
-        <w:t>When running this application, we recommend the following configuration:</w:t>
+        <w:t xml:space="preserve">When running this application, we </w:t>
+      </w:r>
+      <w:r>
+        <w:t>used</w:t>
+      </w:r>
+      <w:r>
+        <w:t xml:space="preserve"> the following configuration:</w:t>
       </w:r>
     </w:p>
     <w:p/>
@@ -1950,7 +1956,15 @@
         <w:t xml:space="preserve">unzip </w:t>
       </w:r>
       <w:r>
-        <w:t>the source code in the file “Assignment #4 – iOS Prototype.</w:t>
+        <w:t xml:space="preserve">the source code in the file “Assignment #4 – </w:t>
+      </w:r>
+      <w:proofErr w:type="spellStart"/>
+      <w:r>
+        <w:t>iOS</w:t>
+      </w:r>
+      <w:proofErr w:type="spellEnd"/>
+      <w:r>
+        <w:t xml:space="preserve"> Prototype.</w:t>
       </w:r>
       <w:r>
         <w:t>zip</w:t>
@@ -1959,75 +1973,39 @@
         <w:t>”</w:t>
       </w:r>
       <w:r>
-        <w:t xml:space="preserve"> </w:t>
-      </w:r>
-      <w:r>
-        <w:t>which was included with our submission</w:t>
-      </w:r>
-      <w:r>
-        <w:t>. (F</w:t>
-      </w:r>
-      <w:r>
-        <w:t xml:space="preserve">or this walkthrough, we </w:t>
-      </w:r>
-      <w:r>
-        <w:t>assume the</w:t>
-      </w:r>
-      <w:r>
-        <w:t xml:space="preserve"> </w:t>
+        <w:t xml:space="preserve">. </w:t>
+      </w:r>
+      <w:r>
+        <w:t>Next, o</w:t>
+      </w:r>
+      <w:r>
+        <w:t>pen X</w:t>
+      </w:r>
+      <w:r>
+        <w:t>c</w:t>
+      </w:r>
+      <w:r>
+        <w:t>ode</w:t>
+      </w:r>
+      <w:r>
+        <w:t>,</w:t>
+      </w:r>
+      <w:r>
+        <w:t xml:space="preserve"> and import the project by clicking on the “Open another project…” button in the bottom right corner </w:t>
+      </w:r>
+      <w:r>
+        <w:t xml:space="preserve">of the </w:t>
       </w:r>
       <w:proofErr w:type="spellStart"/>
       <w:r>
-        <w:t>unzip’s</w:t>
+        <w:t>Xcode</w:t>
       </w:r>
       <w:proofErr w:type="spellEnd"/>
       <w:r>
-        <w:t xml:space="preserve"> </w:t>
-      </w:r>
-      <w:r>
-        <w:t>destination</w:t>
-      </w:r>
-      <w:r>
-        <w:t xml:space="preserve"> folder </w:t>
-      </w:r>
-      <w:r>
-        <w:t>had</w:t>
-      </w:r>
-      <w:r>
-        <w:t xml:space="preserve"> the default naming of </w:t>
-      </w:r>
-      <w:r>
-        <w:t>“Assignment #4 –</w:t>
-      </w:r>
-      <w:r>
-        <w:t xml:space="preserve"> iOS Prototype</w:t>
-      </w:r>
-      <w:r>
-        <w:t>”</w:t>
-      </w:r>
-      <w:r>
-        <w:t>)</w:t>
-      </w:r>
-      <w:r>
-        <w:t xml:space="preserve">  </w:t>
-      </w:r>
-      <w:r>
-        <w:t>Next, o</w:t>
-      </w:r>
-      <w:r>
-        <w:t>pen X</w:t>
-      </w:r>
-      <w:r>
-        <w:t>c</w:t>
-      </w:r>
-      <w:r>
-        <w:t>ode</w:t>
-      </w:r>
-      <w:r>
-        <w:t>,</w:t>
-      </w:r>
-      <w:r>
-        <w:t xml:space="preserve"> and import the project by clicking on the “Open another project…” button in the bottom right corner as shown in </w:t>
+        <w:t xml:space="preserve"> window </w:t>
+      </w:r>
+      <w:r>
+        <w:t xml:space="preserve">as shown in </w:t>
       </w:r>
       <w:r>
         <w:fldChar w:fldCharType="begin"/>
@@ -2180,13 +2158,7 @@
         <w:t>containing the source code</w:t>
       </w:r>
       <w:r>
-        <w:t xml:space="preserve"> </w:t>
-      </w:r>
-      <w:r>
-        <w:t xml:space="preserve">(e.g. “Assignment #4 – iOS Prototype”) </w:t>
-      </w:r>
-      <w:r>
-        <w:t>and then</w:t>
+        <w:t xml:space="preserve"> and then</w:t>
       </w:r>
       <w:r>
         <w:t xml:space="preserve"> select the </w:t>
@@ -2209,10 +2181,21 @@
       </w:r>
       <w:proofErr w:type="spellEnd"/>
       <w:r>
-        <w:t xml:space="preserve">.”  In there, you will find an Xcode project </w:t>
+        <w:t xml:space="preserve">.”  In there, you will find an </w:t>
+      </w:r>
+      <w:proofErr w:type="spellStart"/>
+      <w:r>
+        <w:t>Xcode</w:t>
+      </w:r>
+      <w:proofErr w:type="spellEnd"/>
+      <w:r>
+        <w:t xml:space="preserve"> project </w:t>
       </w:r>
       <w:r>
         <w:t>file</w:t>
+      </w:r>
+      <w:r>
+        <w:t xml:space="preserve"> named</w:t>
       </w:r>
       <w:r>
         <w:t xml:space="preserve"> “</w:t>
@@ -2940,11 +2923,20 @@
         <w:t xml:space="preserve"> to display additional details as required by that user’s specific goals.</w:t>
       </w:r>
       <w:r>
-        <w:t xml:space="preserve">  When transitioning to a web </w:t>
-      </w:r>
-      <w:r>
-        <w:lastRenderedPageBreak/>
-        <w:t>application, all of the previously enumerated benefits</w:t>
+        <w:t xml:space="preserve">  </w:t>
+      </w:r>
+    </w:p>
+    <w:p>
+      <w:pPr>
+        <w:ind w:firstLine="360"/>
+      </w:pPr>
+    </w:p>
+    <w:p>
+      <w:pPr>
+        <w:ind w:firstLine="360"/>
+      </w:pPr>
+      <w:r>
+        <w:t>When transitioning to a web application, all of the previously enumerated benefits</w:t>
       </w:r>
       <w:r>
         <w:t xml:space="preserve"> of inlay lists</w:t>
@@ -3087,8 +3079,8 @@
         </w:rPr>
         <w:drawing>
           <wp:inline distT="0" distB="0" distL="0" distR="0">
-            <wp:extent cx="1283962" cy="2371511"/>
-            <wp:effectExtent l="38100" t="19050" r="11438" b="9739"/>
+            <wp:extent cx="1259833" cy="2326945"/>
+            <wp:effectExtent l="19050" t="19050" r="16517" b="16205"/>
             <wp:docPr id="29" name="Picture 28" descr="Inlay List Unexpanded.png"/>
             <wp:cNvGraphicFramePr>
               <a:graphicFrameLocks xmlns:a="http://schemas.openxmlformats.org/drawingml/2006/main" noChangeAspect="1"/>
@@ -3109,7 +3101,7 @@
                   <pic:spPr>
                     <a:xfrm>
                       <a:off x="0" y="0"/>
-                      <a:ext cx="1285300" cy="2373983"/>
+                      <a:ext cx="1262325" cy="2331547"/>
                     </a:xfrm>
                     <a:prstGeom prst="rect">
                       <a:avLst/>
@@ -3267,7 +3259,13 @@
         <w:t>discussed</w:t>
       </w:r>
       <w:r>
-        <w:t xml:space="preserve"> the importance of brand cohesion between the mobile and web applications.  When developing the mobile application, we strived to keep the interface as close as possible to the web application.  Figures </w:t>
+        <w:t xml:space="preserve"> the importance of brand cohesion between the mobile and web applications.  When developing the mobile application, we strived to </w:t>
+      </w:r>
+      <w:r>
+        <w:t>keep the interface similar to the web application when possible</w:t>
+      </w:r>
+      <w:r>
+        <w:t xml:space="preserve">.  Figures </w:t>
       </w:r>
       <w:r>
         <w:fldChar w:fldCharType="begin"/>
@@ -3336,7 +3334,13 @@
         <w:t>practice frequency</w:t>
       </w:r>
       <w:r>
-        <w:t xml:space="preserve">.  Below are examples </w:t>
+        <w:t xml:space="preserve">.  </w:t>
+      </w:r>
+      <w:r>
+        <w:t>The following</w:t>
+      </w:r>
+      <w:r>
+        <w:t xml:space="preserve"> are examples </w:t>
       </w:r>
       <w:r>
         <w:t>of deliberate</w:t>
@@ -3356,6 +3360,7 @@
         <w:ind w:hanging="630"/>
       </w:pPr>
       <w:r>
+        <w:lastRenderedPageBreak/>
         <w:t>“To-Do List” title bar text</w:t>
       </w:r>
       <w:r>
@@ -3455,8 +3460,8 @@
         </w:rPr>
         <w:drawing>
           <wp:inline distT="0" distB="0" distL="0" distR="0">
-            <wp:extent cx="1515883" cy="971322"/>
-            <wp:effectExtent l="19050" t="0" r="8117" b="0"/>
+            <wp:extent cx="1448800" cy="928337"/>
+            <wp:effectExtent l="19050" t="0" r="0" b="0"/>
             <wp:docPr id="26" name="Picture 0" descr="Unexpanded Inlay To-Do List.png"/>
             <wp:cNvGraphicFramePr>
               <a:graphicFrameLocks xmlns:a="http://schemas.openxmlformats.org/drawingml/2006/main" noChangeAspect="1"/>
@@ -3478,7 +3483,7 @@
                   <pic:spPr>
                     <a:xfrm>
                       <a:off x="0" y="0"/>
-                      <a:ext cx="1515883" cy="971322"/>
+                      <a:ext cx="1448078" cy="927874"/>
                     </a:xfrm>
                     <a:prstGeom prst="rect">
                       <a:avLst/>
@@ -3531,7 +3536,7 @@
           <w:noProof/>
         </w:rPr>
         <w:pict>
-          <v:rect id="_x0000_s1047" style="position:absolute;left:0;text-align:left;margin-left:193.5pt;margin-top:51.35pt;width:141.7pt;height:74.8pt;z-index:251682816" filled="f" strokecolor="red" strokeweight="2pt"/>
+          <v:rect id="_x0000_s1047" style="position:absolute;left:0;text-align:left;margin-left:205.05pt;margin-top:43.15pt;width:117.6pt;height:62.75pt;z-index:251682816" filled="f" strokecolor="red" strokeweight="2pt"/>
         </w:pict>
       </w:r>
       <w:r>
@@ -3540,8 +3545,8 @@
         </w:rPr>
         <w:drawing>
           <wp:inline distT="0" distB="0" distL="0" distR="0">
-            <wp:extent cx="1814360" cy="1978926"/>
-            <wp:effectExtent l="19050" t="0" r="0" b="0"/>
+            <wp:extent cx="1521185" cy="1659160"/>
+            <wp:effectExtent l="19050" t="0" r="2815" b="0"/>
             <wp:docPr id="27" name="Picture 4" descr="Expanded Inlay To-Do List.png"/>
             <wp:cNvGraphicFramePr>
               <a:graphicFrameLocks xmlns:a="http://schemas.openxmlformats.org/drawingml/2006/main" noChangeAspect="1"/>
@@ -3562,7 +3567,7 @@
                   <pic:spPr>
                     <a:xfrm>
                       <a:off x="0" y="0"/>
-                      <a:ext cx="1820533" cy="1985659"/>
+                      <a:ext cx="1528108" cy="1666711"/>
                     </a:xfrm>
                     <a:prstGeom prst="rect">
                       <a:avLst/>
@@ -4229,7 +4234,13 @@
         <w:t>display to</w:t>
       </w:r>
       <w:r>
-        <w:t xml:space="preserve"> the user at once.  </w:t>
+        <w:t xml:space="preserve"> the </w:t>
+      </w:r>
+      <w:r>
+        <w:t>user</w:t>
+      </w:r>
+      <w:r>
+        <w:t xml:space="preserve">.  </w:t>
       </w:r>
       <w:r>
         <w:t xml:space="preserve">However, we had to </w:t>
@@ -4283,7 +4294,10 @@
         <w:t xml:space="preserve">mobile </w:t>
       </w:r>
       <w:r>
-        <w:t>view, the user can select a single day (shown as a red circle)</w:t>
+        <w:t>application</w:t>
+      </w:r>
+      <w:r>
+        <w:t>, the user can select a single day (shown as a red circle)</w:t>
       </w:r>
       <w:r>
         <w:t>,</w:t>
@@ -4304,7 +4318,13 @@
         <w:t xml:space="preserve"> </w:t>
       </w:r>
       <w:r>
-        <w:t xml:space="preserve">below the calendar </w:t>
+        <w:t>below the calendar</w:t>
+      </w:r>
+      <w:r>
+        <w:t xml:space="preserve"> month view</w:t>
+      </w:r>
+      <w:r>
+        <w:t xml:space="preserve"> </w:t>
       </w:r>
       <w:r>
         <w:t xml:space="preserve">as shown in </w:t>
@@ -4620,7 +4640,13 @@
         <w:t>:</w:t>
       </w:r>
       <w:r>
-        <w:t xml:space="preserve"> For the user to get an expanded view of the tasks on a given day, the user selects the day in the calendar and then clicks </w:t>
+        <w:t xml:space="preserve"> For the user to get an expanded view of the tasks on a giv</w:t>
+      </w:r>
+      <w:r>
+        <w:t>en day, the user selects that specific</w:t>
+      </w:r>
+      <w:r>
+        <w:t xml:space="preserve"> day in the calendar and then clicks </w:t>
       </w:r>
       <w:r>
         <w:t xml:space="preserve">the </w:t>
@@ -4647,19 +4673,78 @@
         <w:t>as well as up to</w:t>
       </w:r>
       <w:r>
-        <w:t xml:space="preserve"> seven calendar events at </w:t>
+        <w:t xml:space="preserve"> seven calendar </w:t>
+      </w:r>
+      <w:r>
+        <w:t>appointments</w:t>
+      </w:r>
+      <w:r>
+        <w:t xml:space="preserve"> at </w:t>
       </w:r>
       <w:r>
         <w:t>once</w:t>
       </w:r>
       <w:r>
-        <w:t xml:space="preserve">.  Note that unlike the web application which provided an hour by hour breakdown of the calendar, we decided to instead show the tasks in chronological order since that would reduce scrolling for the user on </w:t>
+        <w:t>.  Note that unlike the web application which provided an hour by hour breakdown of the calendar</w:t>
+      </w:r>
+      <w:r>
+        <w:t xml:space="preserve"> (see </w:t>
+      </w:r>
+      <w:r>
+        <w:fldChar w:fldCharType="begin"/>
+      </w:r>
+      <w:r>
+        <w:instrText xml:space="preserve"> REF  _Ref414729860 \* Lower \h </w:instrText>
+      </w:r>
+      <w:r>
+        <w:fldChar w:fldCharType="separate"/>
+      </w:r>
+      <w:r>
+        <w:t xml:space="preserve">figure </w:t>
+      </w:r>
+      <w:r>
+        <w:rPr>
+          <w:noProof/>
+        </w:rPr>
+        <w:t>8</w:t>
+      </w:r>
+      <w:r>
+        <w:fldChar w:fldCharType="end"/>
+      </w:r>
+      <w:r>
+        <w:t>)</w:t>
+      </w:r>
+      <w:proofErr w:type="gramStart"/>
+      <w:r>
+        <w:t>,</w:t>
+      </w:r>
+      <w:proofErr w:type="gramEnd"/>
+      <w:r>
+        <w:t xml:space="preserve"> we decided to </w:t>
+      </w:r>
+      <w:r>
+        <w:t>simply</w:t>
+      </w:r>
+      <w:r>
+        <w:t xml:space="preserve"> show t</w:t>
+      </w:r>
+      <w:r>
+        <w:t xml:space="preserve">he tasks in chronological order </w:t>
+      </w:r>
+      <w:r>
+        <w:t xml:space="preserve">since that would reduce scrolling for the user on </w:t>
       </w:r>
       <w:r>
         <w:t>the</w:t>
       </w:r>
       <w:r>
-        <w:t xml:space="preserve"> smaller screen.   To make this view more readable, we also took advantage of the Striped Rows Design Pattern.  This is shown in </w:t>
+        <w:t xml:space="preserve"> smaller screen.   To make this view more readable, we also took advantage of the Striped Rows Design Pattern</w:t>
+      </w:r>
+      <w:r>
+        <w:t xml:space="preserve"> as</w:t>
+      </w:r>
+      <w:r>
+        <w:t xml:space="preserve"> shown in </w:t>
       </w:r>
       <w:r>
         <w:fldChar w:fldCharType="begin"/>
@@ -4892,13 +4977,16 @@
         <w:t>are</w:t>
       </w:r>
       <w:r>
+        <w:t xml:space="preserve"> empty</w:t>
+      </w:r>
+      <w:r>
         <w:t xml:space="preserve"> </w:t>
       </w:r>
       <w:r>
-        <w:t>by default empty</w:t>
-      </w:r>
-      <w:r>
-        <w:t xml:space="preserve"> with no guidance to the user.  </w:t>
+        <w:t xml:space="preserve">by default </w:t>
+      </w:r>
+      <w:r>
+        <w:t xml:space="preserve">with no guidance to the user.  </w:t>
       </w:r>
       <w:r>
         <w:t>In contrast, f</w:t>
@@ -5537,8 +5625,16 @@
         <w:t xml:space="preserve"> </w:t>
       </w:r>
       <w:r>
-        <w:t>Android feature in iOS</w:t>
-      </w:r>
+        <w:t xml:space="preserve">Android feature in </w:t>
+      </w:r>
+      <w:r>
+        <w:t xml:space="preserve">an </w:t>
+      </w:r>
+      <w:proofErr w:type="spellStart"/>
+      <w:r>
+        <w:t>iOS</w:t>
+      </w:r>
+      <w:proofErr w:type="spellEnd"/>
       <w:r>
         <w:t xml:space="preserve"> </w:t>
       </w:r>
@@ -5843,7 +5939,10 @@
         <w:t xml:space="preserve"> obvious feedback that a specific control’s action has taken place.  This </w:t>
       </w:r>
       <w:r>
-        <w:t>interface provides that feedback.</w:t>
+        <w:t>paradigm</w:t>
+      </w:r>
+      <w:r>
+        <w:t xml:space="preserve"> provides that feedback.</w:t>
       </w:r>
     </w:p>
     <w:p>
@@ -5896,7 +5995,19 @@
         <w:t xml:space="preserve">Ephemerality </w:t>
       </w:r>
       <w:r>
-        <w:t>– Modal dialogs, in a particular on a mobile device, can be annoying if dismissing them requires a user action.  Toast dialogs are minimally intrusive as they are only displayed for a preprogrammed length of time (ideally the display time would be determined based off feedback in a usability test).</w:t>
+        <w:t>– Modal dialogs, in a particular on a mobile device, can be</w:t>
+      </w:r>
+      <w:r>
+        <w:t>come</w:t>
+      </w:r>
+      <w:r>
+        <w:t xml:space="preserve"> </w:t>
+      </w:r>
+      <w:r>
+        <w:t xml:space="preserve">very </w:t>
+      </w:r>
+      <w:r>
+        <w:t>annoying if dismissing them requires a user action.  Toast dialogs are minimally intrusive as they are only displayed for a preprogrammed length of time (ideally the display time would be determined based off feedback in a usability test).</w:t>
       </w:r>
     </w:p>
     <w:p>
@@ -6519,7 +6630,13 @@
         <w:t>Error Forgiveness</w:t>
       </w:r>
       <w:r>
-        <w:t xml:space="preserve"> – In a rolodex dropdown chooser, the user is able to do fine scrolling back and forth to hone in on their target date </w:t>
+        <w:t xml:space="preserve"> – In a rolodex dropdown chooser, the user is able to </w:t>
+      </w:r>
+      <w:r>
+        <w:t>perform</w:t>
+      </w:r>
+      <w:r>
+        <w:t xml:space="preserve"> fine scrolling back and forth to hone in on their target date </w:t>
       </w:r>
       <w:r>
         <w:t>or</w:t>
@@ -6551,8 +6668,17 @@
     </w:p>
     <w:p/>
     <w:p>
-      <w:r>
-        <w:t>While the change in dropdown chooser represents a difference between our two applications, we felt the previously enumerated benefits greatly outweighed the associated costs (e.g. requiring users to learn two data entry models).</w:t>
+      <w:pPr>
+        <w:ind w:firstLine="360"/>
+      </w:pPr>
+      <w:r>
+        <w:t xml:space="preserve">While the change in dropdown chooser represents a difference between our two applications, we felt the previously enumerated benefits greatly outweighed the associated costs (e.g. requiring users to learn </w:t>
+      </w:r>
+      <w:r>
+        <w:t>a</w:t>
+      </w:r>
+      <w:r>
+        <w:t xml:space="preserve"> data entry model).</w:t>
       </w:r>
     </w:p>
     <w:p/>
@@ -6956,7 +7082,7 @@
               <w:rPr>
                 <w:noProof/>
               </w:rPr>
-              <w:t>14</w:t>
+              <w:t>13</w:t>
             </w:r>
           </w:fldSimple>
         </w:p>
@@ -9583,6 +9709,7 @@
   <w:style w:type="character" w:default="1" w:styleId="DefaultParagraphFont">
     <w:name w:val="Default Paragraph Font"/>
     <w:uiPriority w:val="1"/>
+    <w:semiHidden/>
     <w:unhideWhenUsed/>
   </w:style>
   <w:style w:type="table" w:default="1" w:styleId="TableNormal">
@@ -10331,7 +10458,7 @@
 </file>
 
 <file path=customXml/itemProps1.xml><?xml version="1.0" encoding="utf-8"?>
-<ds:datastoreItem xmlns:ds="http://schemas.openxmlformats.org/officeDocument/2006/customXml" ds:itemID="{8560AF00-3B6D-4C39-AE4B-459D5277498E}">
+<ds:datastoreItem xmlns:ds="http://schemas.openxmlformats.org/officeDocument/2006/customXml" ds:itemID="{F71255C6-F9EA-46CE-B877-7A57D156774D}">
   <ds:schemaRefs>
     <ds:schemaRef ds:uri="http://schemas.openxmlformats.org/officeDocument/2006/bibliography"/>
   </ds:schemaRefs>

</xml_diff>

<commit_message>
Updating the report after including presentation feedback and a final read through.
</commit_message>
<xml_diff>
--- a/Assignment #4 - iOS Prototype/Report/CS235 - Assignment #4 - Final Report.docx
+++ b/Assignment #4 - iOS Prototype/Report/CS235 - Assignment #4 - Final Report.docx
@@ -422,7 +422,7 @@
         </w:rPr>
         <w:fldChar w:fldCharType="separate"/>
       </w:r>
-      <w:hyperlink w:anchor="_Toc417182080" w:history="1">
+      <w:hyperlink w:anchor="_Toc417768404" w:history="1">
         <w:r>
           <w:rPr>
             <w:rStyle w:val="Hyperlink"/>
@@ -463,7 +463,7 @@
             <w:noProof/>
             <w:webHidden/>
           </w:rPr>
-          <w:instrText xml:space="preserve"> PAGEREF _Toc417182080 \h </w:instrText>
+          <w:instrText xml:space="preserve"> PAGEREF _Toc417768404 \h </w:instrText>
         </w:r>
         <w:r>
           <w:rPr>
@@ -506,7 +506,7 @@
           <w:noProof/>
         </w:rPr>
       </w:pPr>
-      <w:hyperlink w:anchor="_Toc417182081" w:history="1">
+      <w:hyperlink w:anchor="_Toc417768405" w:history="1">
         <w:r>
           <w:rPr>
             <w:rStyle w:val="Hyperlink"/>
@@ -547,7 +547,7 @@
             <w:noProof/>
             <w:webHidden/>
           </w:rPr>
-          <w:instrText xml:space="preserve"> PAGEREF _Toc417182081 \h </w:instrText>
+          <w:instrText xml:space="preserve"> PAGEREF _Toc417768405 \h </w:instrText>
         </w:r>
         <w:r>
           <w:rPr>
@@ -590,7 +590,7 @@
           <w:noProof/>
         </w:rPr>
       </w:pPr>
-      <w:hyperlink w:anchor="_Toc417182082" w:history="1">
+      <w:hyperlink w:anchor="_Toc417768406" w:history="1">
         <w:r>
           <w:rPr>
             <w:rStyle w:val="Hyperlink"/>
@@ -631,7 +631,7 @@
             <w:noProof/>
             <w:webHidden/>
           </w:rPr>
-          <w:instrText xml:space="preserve"> PAGEREF _Toc417182082 \h </w:instrText>
+          <w:instrText xml:space="preserve"> PAGEREF _Toc417768406 \h </w:instrText>
         </w:r>
         <w:r>
           <w:rPr>
@@ -674,7 +674,7 @@
           <w:noProof/>
         </w:rPr>
       </w:pPr>
-      <w:hyperlink w:anchor="_Toc417182083" w:history="1">
+      <w:hyperlink w:anchor="_Toc417768407" w:history="1">
         <w:r>
           <w:rPr>
             <w:rStyle w:val="Hyperlink"/>
@@ -715,7 +715,7 @@
             <w:noProof/>
             <w:webHidden/>
           </w:rPr>
-          <w:instrText xml:space="preserve"> PAGEREF _Toc417182083 \h </w:instrText>
+          <w:instrText xml:space="preserve"> PAGEREF _Toc417768407 \h </w:instrText>
         </w:r>
         <w:r>
           <w:rPr>
@@ -758,7 +758,7 @@
           <w:noProof/>
         </w:rPr>
       </w:pPr>
-      <w:hyperlink w:anchor="_Toc417182084" w:history="1">
+      <w:hyperlink w:anchor="_Toc417768408" w:history="1">
         <w:r>
           <w:rPr>
             <w:rStyle w:val="Hyperlink"/>
@@ -799,7 +799,7 @@
             <w:noProof/>
             <w:webHidden/>
           </w:rPr>
-          <w:instrText xml:space="preserve"> PAGEREF _Toc417182084 \h </w:instrText>
+          <w:instrText xml:space="preserve"> PAGEREF _Toc417768408 \h </w:instrText>
         </w:r>
         <w:r>
           <w:rPr>
@@ -819,7 +819,7 @@
             <w:noProof/>
             <w:webHidden/>
           </w:rPr>
-          <w:t>4</w:t>
+          <w:t>5</w:t>
         </w:r>
         <w:r>
           <w:rPr>
@@ -842,7 +842,7 @@
           <w:noProof/>
         </w:rPr>
       </w:pPr>
-      <w:hyperlink w:anchor="_Toc417182085" w:history="1">
+      <w:hyperlink w:anchor="_Toc417768409" w:history="1">
         <w:r>
           <w:rPr>
             <w:rStyle w:val="Hyperlink"/>
@@ -883,7 +883,7 @@
             <w:noProof/>
             <w:webHidden/>
           </w:rPr>
-          <w:instrText xml:space="preserve"> PAGEREF _Toc417182085 \h </w:instrText>
+          <w:instrText xml:space="preserve"> PAGEREF _Toc417768409 \h </w:instrText>
         </w:r>
         <w:r>
           <w:rPr>
@@ -903,7 +903,7 @@
             <w:noProof/>
             <w:webHidden/>
           </w:rPr>
-          <w:t>4</w:t>
+          <w:t>5</w:t>
         </w:r>
         <w:r>
           <w:rPr>
@@ -926,7 +926,7 @@
           <w:noProof/>
         </w:rPr>
       </w:pPr>
-      <w:hyperlink w:anchor="_Toc417182086" w:history="1">
+      <w:hyperlink w:anchor="_Toc417768410" w:history="1">
         <w:r>
           <w:rPr>
             <w:rStyle w:val="Hyperlink"/>
@@ -967,7 +967,7 @@
             <w:noProof/>
             <w:webHidden/>
           </w:rPr>
-          <w:instrText xml:space="preserve"> PAGEREF _Toc417182086 \h </w:instrText>
+          <w:instrText xml:space="preserve"> PAGEREF _Toc417768410 \h </w:instrText>
         </w:r>
         <w:r>
           <w:rPr>
@@ -987,7 +987,7 @@
             <w:noProof/>
             <w:webHidden/>
           </w:rPr>
-          <w:t>6</w:t>
+          <w:t>7</w:t>
         </w:r>
         <w:r>
           <w:rPr>
@@ -1010,7 +1010,7 @@
           <w:noProof/>
         </w:rPr>
       </w:pPr>
-      <w:hyperlink w:anchor="_Toc417182087" w:history="1">
+      <w:hyperlink w:anchor="_Toc417768411" w:history="1">
         <w:r>
           <w:rPr>
             <w:rStyle w:val="Hyperlink"/>
@@ -1051,7 +1051,7 @@
             <w:noProof/>
             <w:webHidden/>
           </w:rPr>
-          <w:instrText xml:space="preserve"> PAGEREF _Toc417182087 \h </w:instrText>
+          <w:instrText xml:space="preserve"> PAGEREF _Toc417768411 \h </w:instrText>
         </w:r>
         <w:r>
           <w:rPr>
@@ -1094,7 +1094,7 @@
           <w:noProof/>
         </w:rPr>
       </w:pPr>
-      <w:hyperlink w:anchor="_Toc417182088" w:history="1">
+      <w:hyperlink w:anchor="_Toc417768412" w:history="1">
         <w:r>
           <w:rPr>
             <w:rStyle w:val="Hyperlink"/>
@@ -1135,7 +1135,7 @@
             <w:noProof/>
             <w:webHidden/>
           </w:rPr>
-          <w:instrText xml:space="preserve"> PAGEREF _Toc417182088 \h </w:instrText>
+          <w:instrText xml:space="preserve"> PAGEREF _Toc417768412 \h </w:instrText>
         </w:r>
         <w:r>
           <w:rPr>
@@ -1155,7 +1155,7 @@
             <w:noProof/>
             <w:webHidden/>
           </w:rPr>
-          <w:t>10</w:t>
+          <w:t>11</w:t>
         </w:r>
         <w:r>
           <w:rPr>
@@ -1178,7 +1178,7 @@
           <w:noProof/>
         </w:rPr>
       </w:pPr>
-      <w:hyperlink w:anchor="_Toc417182089" w:history="1">
+      <w:hyperlink w:anchor="_Toc417768413" w:history="1">
         <w:r>
           <w:rPr>
             <w:rStyle w:val="Hyperlink"/>
@@ -1219,7 +1219,7 @@
             <w:noProof/>
             <w:webHidden/>
           </w:rPr>
-          <w:instrText xml:space="preserve"> PAGEREF _Toc417182089 \h </w:instrText>
+          <w:instrText xml:space="preserve"> PAGEREF _Toc417768413 \h </w:instrText>
         </w:r>
         <w:r>
           <w:rPr>
@@ -1282,7 +1282,7 @@
       <w:pPr>
         <w:pStyle w:val="Heading1"/>
       </w:pPr>
-      <w:bookmarkStart w:id="2" w:name="_Toc417182080"/>
+      <w:bookmarkStart w:id="2" w:name="_Toc417768404"/>
       <w:r>
         <w:lastRenderedPageBreak/>
         <w:t>Summary</w:t>
@@ -1412,7 +1412,7 @@
       <w:pPr>
         <w:pStyle w:val="Heading1"/>
       </w:pPr>
-      <w:bookmarkStart w:id="3" w:name="_Toc417182081"/>
+      <w:bookmarkStart w:id="3" w:name="_Toc417768405"/>
       <w:r>
         <w:t>Application Overview</w:t>
       </w:r>
@@ -1524,7 +1524,7 @@
       <w:pPr>
         <w:pStyle w:val="Heading1"/>
       </w:pPr>
-      <w:bookmarkStart w:id="4" w:name="_Toc417182082"/>
+      <w:bookmarkStart w:id="4" w:name="_Toc417768406"/>
       <w:r>
         <w:t>Application Files and Source Code</w:t>
       </w:r>
@@ -1553,18 +1553,16 @@
           <w:ilvl w:val="0"/>
           <w:numId w:val="20"/>
         </w:numPr>
+      </w:pPr>
+      <w:proofErr w:type="spellStart"/>
+      <w:r>
         <w:rPr>
           <w:b/>
           <w:color w:val="000099"/>
         </w:rPr>
-      </w:pPr>
-      <w:r>
-        <w:rPr>
-          <w:b/>
-          <w:color w:val="000099"/>
-        </w:rPr>
         <w:t>JTCalendar</w:t>
       </w:r>
+      <w:proofErr w:type="spellEnd"/>
     </w:p>
     <w:p>
       <w:pPr>
@@ -1618,18 +1616,16 @@
           <w:ilvl w:val="0"/>
           <w:numId w:val="20"/>
         </w:numPr>
+      </w:pPr>
+      <w:proofErr w:type="spellStart"/>
+      <w:r>
         <w:rPr>
           <w:b/>
           <w:color w:val="000099"/>
         </w:rPr>
-      </w:pPr>
-      <w:r>
-        <w:rPr>
-          <w:b/>
-          <w:color w:val="000099"/>
-        </w:rPr>
         <w:t>UIView+Toast</w:t>
       </w:r>
+      <w:proofErr w:type="spellEnd"/>
     </w:p>
     <w:p>
       <w:pPr>
@@ -1646,7 +1642,13 @@
         <w:t xml:space="preserve">Description: </w:t>
       </w:r>
       <w:r>
-        <w:t xml:space="preserve">Tool for providing simple user </w:t>
+        <w:t>Tool for providing simple</w:t>
+      </w:r>
+      <w:r>
+        <w:t>,</w:t>
+      </w:r>
+      <w:r>
+        <w:t xml:space="preserve"> </w:t>
       </w:r>
       <w:r>
         <w:t xml:space="preserve">semi-modal </w:t>
@@ -1701,18 +1703,16 @@
           <w:ilvl w:val="0"/>
           <w:numId w:val="20"/>
         </w:numPr>
+      </w:pPr>
+      <w:proofErr w:type="spellStart"/>
+      <w:r>
         <w:rPr>
           <w:b/>
           <w:color w:val="000099"/>
         </w:rPr>
-      </w:pPr>
-      <w:r>
-        <w:rPr>
-          <w:b/>
-          <w:color w:val="000099"/>
-        </w:rPr>
         <w:t>UITextField+Shake</w:t>
       </w:r>
+      <w:proofErr w:type="spellEnd"/>
     </w:p>
     <w:p>
       <w:pPr>
@@ -1732,7 +1732,16 @@
         <w:t xml:space="preserve">Tool that can shake a text field </w:t>
       </w:r>
       <w:r>
-        <w:t xml:space="preserve">either horizontally or vertically </w:t>
+        <w:t>(</w:t>
+      </w:r>
+      <w:r>
+        <w:t>either horizontally or vertically</w:t>
+      </w:r>
+      <w:r>
+        <w:t>)</w:t>
+      </w:r>
+      <w:r>
+        <w:t xml:space="preserve"> </w:t>
       </w:r>
       <w:r>
         <w:t>on deman</w:t>
@@ -1781,32 +1790,30 @@
           <w:ilvl w:val="0"/>
           <w:numId w:val="20"/>
         </w:numPr>
+      </w:pPr>
+      <w:proofErr w:type="spellStart"/>
+      <w:r>
         <w:rPr>
           <w:b/>
           <w:color w:val="000099"/>
         </w:rPr>
-      </w:pPr>
+        <w:t>Rate</w:t>
+      </w:r>
       <w:r>
         <w:rPr>
           <w:b/>
           <w:color w:val="000099"/>
         </w:rPr>
-        <w:t>Rate</w:t>
+        <w:t>V</w:t>
       </w:r>
       <w:r>
         <w:rPr>
           <w:b/>
           <w:color w:val="000099"/>
         </w:rPr>
-        <w:t>V</w:t>
-      </w:r>
-      <w:r>
-        <w:rPr>
-          <w:b/>
-          <w:color w:val="000099"/>
-        </w:rPr>
         <w:t>iew</w:t>
       </w:r>
+      <w:proofErr w:type="spellEnd"/>
     </w:p>
     <w:p>
       <w:pPr>
@@ -1920,13 +1927,21 @@
         <w:t>Runtime Environment:</w:t>
       </w:r>
       <w:r>
-        <w:t xml:space="preserve"> Apple X</w:t>
+        <w:t xml:space="preserve"> Apple </w:t>
+      </w:r>
+      <w:proofErr w:type="spellStart"/>
+      <w:r>
+        <w:t>X</w:t>
       </w:r>
       <w:r>
         <w:t>c</w:t>
       </w:r>
       <w:r>
-        <w:t xml:space="preserve">ode ver. </w:t>
+        <w:t>ode</w:t>
+      </w:r>
+      <w:proofErr w:type="spellEnd"/>
+      <w:r>
+        <w:t xml:space="preserve"> ver. </w:t>
       </w:r>
       <w:r>
         <w:t>6.3</w:t>
@@ -1979,7 +1994,11 @@
         <w:t>Next, o</w:t>
       </w:r>
       <w:r>
-        <w:t>pen X</w:t>
+        <w:t xml:space="preserve">pen </w:t>
+      </w:r>
+      <w:proofErr w:type="spellStart"/>
+      <w:r>
+        <w:t>X</w:t>
       </w:r>
       <w:r>
         <w:t>c</w:t>
@@ -1987,6 +2006,7 @@
       <w:r>
         <w:t>ode</w:t>
       </w:r>
+      <w:proofErr w:type="spellEnd"/>
       <w:r>
         <w:t>,</w:t>
       </w:r>
@@ -2118,8 +2138,13 @@
       </w:fldSimple>
       <w:bookmarkEnd w:id="5"/>
       <w:r>
-        <w:t xml:space="preserve"> – Importing the Project into Xcode</w:t>
-      </w:r>
+        <w:t xml:space="preserve"> – Importing the Project into </w:t>
+      </w:r>
+      <w:proofErr w:type="spellStart"/>
+      <w:r>
+        <w:t>Xcode</w:t>
+      </w:r>
+      <w:proofErr w:type="spellEnd"/>
     </w:p>
     <w:p>
       <w:pPr>
@@ -2143,8 +2168,13 @@
         <w:t>our</w:t>
       </w:r>
       <w:r>
-        <w:t xml:space="preserve"> Xcode</w:t>
-      </w:r>
+        <w:t xml:space="preserve"> </w:t>
+      </w:r>
+      <w:proofErr w:type="spellStart"/>
+      <w:r>
+        <w:t>Xcode</w:t>
+      </w:r>
+      <w:proofErr w:type="spellEnd"/>
       <w:r>
         <w:t xml:space="preserve"> project.  </w:t>
       </w:r>
@@ -2340,7 +2370,15 @@
         <w:t xml:space="preserve"> – </w:t>
       </w:r>
       <w:r>
-        <w:t>Selecting the Project in the Xcode File Browser</w:t>
+        <w:t xml:space="preserve">Selecting the Project in the </w:t>
+      </w:r>
+      <w:proofErr w:type="spellStart"/>
+      <w:r>
+        <w:t>Xcode</w:t>
+      </w:r>
+      <w:proofErr w:type="spellEnd"/>
+      <w:r>
+        <w:t xml:space="preserve"> File Browser</w:t>
       </w:r>
     </w:p>
     <w:p/>
@@ -2367,7 +2405,15 @@
         <w:t>be displayed</w:t>
       </w:r>
       <w:r>
-        <w:t xml:space="preserve"> in Xcode.  Verify that the </w:t>
+        <w:t xml:space="preserve"> in </w:t>
+      </w:r>
+      <w:proofErr w:type="spellStart"/>
+      <w:r>
+        <w:t>Xcode</w:t>
+      </w:r>
+      <w:proofErr w:type="spellEnd"/>
+      <w:r>
+        <w:t xml:space="preserve">.  Verify that the </w:t>
       </w:r>
       <w:r>
         <w:t>“</w:t>
@@ -2423,13 +2469,29 @@
         <w:t>.</w:t>
       </w:r>
       <w:r>
-        <w:t xml:space="preserve"> A dialog box stating “Build Successful” should appear at which point the iOS Simulator will open </w:t>
+        <w:t xml:space="preserve"> A dialog box stating “Build Successful” should appear at which point the </w:t>
+      </w:r>
+      <w:proofErr w:type="spellStart"/>
+      <w:r>
+        <w:t>iOS</w:t>
+      </w:r>
+      <w:proofErr w:type="spellEnd"/>
+      <w:r>
+        <w:t xml:space="preserve"> Simulator will open </w:t>
       </w:r>
       <w:r>
         <w:t>running</w:t>
       </w:r>
       <w:r>
-        <w:t xml:space="preserve"> our iOS application.</w:t>
+        <w:t xml:space="preserve"> our </w:t>
+      </w:r>
+      <w:proofErr w:type="spellStart"/>
+      <w:r>
+        <w:t>iOS</w:t>
+      </w:r>
+      <w:proofErr w:type="spellEnd"/>
+      <w:r>
+        <w:t xml:space="preserve"> application.</w:t>
       </w:r>
     </w:p>
     <w:p/>
@@ -2443,7 +2505,7 @@
         </w:rPr>
         <w:lastRenderedPageBreak/>
         <w:pict>
-          <v:rect id="_x0000_s1044" style="position:absolute;left:0;text-align:left;margin-left:127.15pt;margin-top:3.3pt;width:30.95pt;height:9.55pt;z-index:251676672" filled="f" strokecolor="red" strokeweight="1.5pt"/>
+          <v:rect id="_x0000_s1044" style="position:absolute;left:0;text-align:left;margin-left:153.95pt;margin-top:2.6pt;width:24.8pt;height:7.5pt;z-index:251676672" filled="f" strokecolor="red" strokeweight="1.5pt"/>
         </w:pict>
       </w:r>
       <w:r>
@@ -2451,7 +2513,7 @@
           <w:noProof/>
         </w:rPr>
         <w:pict>
-          <v:rect id="_x0000_s1061" style="position:absolute;left:0;text-align:left;margin-left:63pt;margin-top:3.3pt;width:16.95pt;height:9.55pt;z-index:251696128" filled="f" strokecolor="red" strokeweight="1.5pt"/>
+          <v:rect id="_x0000_s1061" style="position:absolute;left:0;text-align:left;margin-left:103.1pt;margin-top:2.15pt;width:13.3pt;height:8.5pt;z-index:251696128" filled="f" strokecolor="red" strokeweight="1.5pt"/>
         </w:pict>
       </w:r>
       <w:r>
@@ -2460,8 +2522,8 @@
         </w:rPr>
         <w:drawing>
           <wp:inline distT="0" distB="0" distL="0" distR="0">
-            <wp:extent cx="5810284" cy="2547133"/>
-            <wp:effectExtent l="19050" t="19050" r="19016" b="24617"/>
+            <wp:extent cx="4645973" cy="2036719"/>
+            <wp:effectExtent l="19050" t="19050" r="21277" b="20681"/>
             <wp:docPr id="48" name="Picture 47" descr="Run Xcode Project.png"/>
             <wp:cNvGraphicFramePr>
               <a:graphicFrameLocks xmlns:a="http://schemas.openxmlformats.org/drawingml/2006/main" noChangeAspect="1"/>
@@ -2483,7 +2545,7 @@
                   <pic:spPr>
                     <a:xfrm>
                       <a:off x="0" y="0"/>
-                      <a:ext cx="5816314" cy="2549776"/>
+                      <a:ext cx="4651778" cy="2039264"/>
                     </a:xfrm>
                     <a:prstGeom prst="rect">
                       <a:avLst/>
@@ -2527,15 +2589,20 @@
       </w:fldSimple>
       <w:bookmarkEnd w:id="7"/>
       <w:r>
-        <w:t xml:space="preserve"> – Running the Project in Xcode</w:t>
-      </w:r>
+        <w:t xml:space="preserve"> – Running the Project in </w:t>
+      </w:r>
+      <w:proofErr w:type="spellStart"/>
+      <w:r>
+        <w:t>Xcode</w:t>
+      </w:r>
+      <w:proofErr w:type="spellEnd"/>
     </w:p>
     <w:p/>
     <w:p>
       <w:pPr>
         <w:pStyle w:val="Heading1"/>
       </w:pPr>
-      <w:bookmarkStart w:id="8" w:name="_Toc417182083"/>
+      <w:bookmarkStart w:id="8" w:name="_Toc417768407"/>
       <w:r>
         <w:t>Prototype Presentation</w:t>
       </w:r>
@@ -2650,7 +2717,10 @@
         <w:t>engaged</w:t>
       </w:r>
       <w:r>
-        <w:t xml:space="preserve"> the audience.</w:t>
+        <w:t xml:space="preserve"> the audience</w:t>
+      </w:r>
+      <w:r>
+        <w:t>.</w:t>
       </w:r>
       <w:r>
         <w:t xml:space="preserve"> </w:t>
@@ -2689,12 +2759,217 @@
         <w:t xml:space="preserve"> </w:t>
       </w:r>
     </w:p>
+    <w:p>
+      <w:pPr>
+        <w:tabs>
+          <w:tab w:val="left" w:pos="360"/>
+        </w:tabs>
+      </w:pPr>
+    </w:p>
+    <w:p>
+      <w:pPr>
+        <w:tabs>
+          <w:tab w:val="left" w:pos="360"/>
+        </w:tabs>
+      </w:pPr>
+      <w:r>
+        <w:tab/>
+        <w:t xml:space="preserve">We received three </w:t>
+      </w:r>
+      <w:r>
+        <w:t xml:space="preserve">specific </w:t>
+      </w:r>
+      <w:r>
+        <w:t xml:space="preserve">points of feedback during our presentation.  They </w:t>
+      </w:r>
+      <w:r>
+        <w:t>are summarized below with our comments</w:t>
+      </w:r>
+      <w:r>
+        <w:t>:</w:t>
+      </w:r>
+    </w:p>
     <w:p/>
     <w:p>
       <w:pPr>
+        <w:pStyle w:val="ListParagraph"/>
+        <w:numPr>
+          <w:ilvl w:val="0"/>
+          <w:numId w:val="20"/>
+        </w:numPr>
+      </w:pPr>
+      <w:r>
+        <w:rPr>
+          <w:b/>
+        </w:rPr>
+        <w:t>Displaying the Current Year</w:t>
+      </w:r>
+      <w:r>
+        <w:rPr>
+          <w:b/>
+        </w:rPr>
+        <w:t>:</w:t>
+      </w:r>
+      <w:r>
+        <w:t xml:space="preserve"> In our main calendar view, we do not display the year.  In one of our earlier versions, we had been displaying the year, but it made the calendar appear too cluttered so we removed it.  We understand the user’s desire to see the year, but in the absence of more data from usability testing, we </w:t>
+      </w:r>
+      <w:r>
+        <w:t xml:space="preserve">still </w:t>
+      </w:r>
+      <w:r>
+        <w:t xml:space="preserve">feel that our decision to leave it off is the right one.  However, we agree </w:t>
+      </w:r>
+      <w:r>
+        <w:t xml:space="preserve">that </w:t>
+      </w:r>
+      <w:r>
+        <w:t xml:space="preserve">the year number should be displayed </w:t>
+      </w:r>
+      <w:r>
+        <w:t xml:space="preserve">when the </w:t>
+      </w:r>
+      <w:r>
+        <w:t>calendar</w:t>
+      </w:r>
+      <w:r>
+        <w:t xml:space="preserve"> is displaying a month no</w:t>
+      </w:r>
+      <w:r>
+        <w:t>t from the current year</w:t>
+      </w:r>
+      <w:r>
+        <w:t>.  While not implemented in our prototype, we described in our presentation th</w:t>
+      </w:r>
+      <w:r>
+        <w:t>e</w:t>
+      </w:r>
+      <w:r>
+        <w:t xml:space="preserve"> methodology we would have used which would be to shorten the month’s name to an abbreviation and then display the year with it</w:t>
+      </w:r>
+      <w:r>
+        <w:t xml:space="preserve"> (e.g. “January 2016” would be shortened to “Jan 2016”)</w:t>
+      </w:r>
+      <w:r>
+        <w:t>.</w:t>
+      </w:r>
+    </w:p>
+    <w:p/>
+    <w:p>
+      <w:pPr>
+        <w:pStyle w:val="ListParagraph"/>
+        <w:numPr>
+          <w:ilvl w:val="0"/>
+          <w:numId w:val="20"/>
+        </w:numPr>
+      </w:pPr>
+      <w:r>
+        <w:rPr>
+          <w:b/>
+        </w:rPr>
+        <w:t>Pressing and Holding on a Date Bringing Up the Appointment Editor</w:t>
+      </w:r>
+      <w:r>
+        <w:rPr>
+          <w:b/>
+        </w:rPr>
+        <w:t>:</w:t>
+      </w:r>
+      <w:r>
+        <w:t xml:space="preserve"> One user mentioned that if he were to double click or “press and hold” on a date that our application should bring up the appointment creation panel.  Our web application demo</w:t>
+      </w:r>
+      <w:r>
+        <w:t xml:space="preserve"> had this feature, and it was an oversight </w:t>
+      </w:r>
+      <w:r>
+        <w:t xml:space="preserve">on our part not including a similar one in this design.  While we have a feature that can do a similar thing by clicking on the date then clicking on the appointment creation button, we should have simplified the process to improve </w:t>
+      </w:r>
+      <w:r>
+        <w:t>the user</w:t>
+      </w:r>
+      <w:r>
+        <w:t xml:space="preserve"> overall experience.</w:t>
+      </w:r>
+    </w:p>
+    <w:p/>
+    <w:p>
+      <w:pPr>
+        <w:pStyle w:val="ListParagraph"/>
+        <w:numPr>
+          <w:ilvl w:val="0"/>
+          <w:numId w:val="20"/>
+        </w:numPr>
+      </w:pPr>
+      <w:r>
+        <w:rPr>
+          <w:b/>
+        </w:rPr>
+        <w:t>Text Size</w:t>
+      </w:r>
+      <w:r>
+        <w:rPr>
+          <w:b/>
+        </w:rPr>
+        <w:t>:</w:t>
+      </w:r>
+      <w:r>
+        <w:t xml:space="preserve"> Professor </w:t>
+      </w:r>
+      <w:proofErr w:type="spellStart"/>
+      <w:r>
+        <w:t>Mak</w:t>
+      </w:r>
+      <w:proofErr w:type="spellEnd"/>
+      <w:r>
+        <w:t xml:space="preserve"> mentioned that when displayed on the projector, the text size appear</w:t>
+      </w:r>
+      <w:r>
+        <w:t>ed</w:t>
+      </w:r>
+      <w:r>
+        <w:t xml:space="preserve"> small.  </w:t>
+      </w:r>
+      <w:r>
+        <w:t xml:space="preserve">David explained </w:t>
+      </w:r>
+      <w:r>
+        <w:t xml:space="preserve">that </w:t>
+      </w:r>
+      <w:r>
+        <w:t>this is more an artifact of a deliberately reduce</w:t>
+      </w:r>
+      <w:r>
+        <w:t>d</w:t>
+      </w:r>
+      <w:r>
+        <w:t xml:space="preserve"> resolution to make the entire </w:t>
+      </w:r>
+      <w:r>
+        <w:t xml:space="preserve">simulator </w:t>
+      </w:r>
+      <w:r>
+        <w:t xml:space="preserve">window fit </w:t>
+      </w:r>
+      <w:r>
+        <w:t>on the display</w:t>
+      </w:r>
+      <w:r>
+        <w:t xml:space="preserve">.  Since none of us have paid the Apple annual subscription fee for developer mode, we are not able to load it on to a phone to verify or otherwise disprove the feedback.  Hence, while we acknowledge Professor </w:t>
+      </w:r>
+      <w:proofErr w:type="spellStart"/>
+      <w:r>
+        <w:t>Mak’s</w:t>
+      </w:r>
+      <w:proofErr w:type="spellEnd"/>
+      <w:r>
+        <w:t xml:space="preserve"> critical viewpoint, we are not able to speak more conclusively on it at this time.</w:t>
+      </w:r>
+    </w:p>
+    <w:p/>
+    <w:p>
+      <w:pPr>
         <w:pStyle w:val="Heading1"/>
       </w:pPr>
-      <w:bookmarkStart w:id="9" w:name="_Toc417182084"/>
+      <w:bookmarkStart w:id="9" w:name="_Toc417768408"/>
       <w:r>
         <w:t>Design Patterns</w:t>
       </w:r>
@@ -2779,7 +3054,7 @@
           <w:numId w:val="24"/>
         </w:numPr>
       </w:pPr>
-      <w:bookmarkStart w:id="10" w:name="_Toc417182085"/>
+      <w:bookmarkStart w:id="10" w:name="_Toc417768409"/>
       <w:r>
         <w:t>Inlay List Design Pattern</w:t>
       </w:r>
@@ -3079,8 +3354,8 @@
         </w:rPr>
         <w:drawing>
           <wp:inline distT="0" distB="0" distL="0" distR="0">
-            <wp:extent cx="1259833" cy="2326945"/>
-            <wp:effectExtent l="19050" t="19050" r="16517" b="16205"/>
+            <wp:extent cx="1113271" cy="2056240"/>
+            <wp:effectExtent l="38100" t="19050" r="10679" b="20210"/>
             <wp:docPr id="29" name="Picture 28" descr="Inlay List Unexpanded.png"/>
             <wp:cNvGraphicFramePr>
               <a:graphicFrameLocks xmlns:a="http://schemas.openxmlformats.org/drawingml/2006/main" noChangeAspect="1"/>
@@ -3101,7 +3376,7 @@
                   <pic:spPr>
                     <a:xfrm>
                       <a:off x="0" y="0"/>
-                      <a:ext cx="1262325" cy="2331547"/>
+                      <a:ext cx="1115632" cy="2060602"/>
                     </a:xfrm>
                     <a:prstGeom prst="rect">
                       <a:avLst/>
@@ -3164,8 +3439,9 @@
         <w:rPr>
           <w:noProof/>
         </w:rPr>
+        <w:lastRenderedPageBreak/>
         <w:pict>
-          <v:rect id="_x0000_s1029" style="position:absolute;left:0;text-align:left;margin-left:210.3pt;margin-top:36.6pt;width:106pt;height:51.1pt;z-index:251660288" filled="f" strokecolor="red" strokeweight="3pt"/>
+          <v:rect id="_x0000_s1029" style="position:absolute;left:0;text-align:left;margin-left:216.7pt;margin-top:33.8pt;width:93.75pt;height:43.8pt;z-index:251660288" filled="f" strokecolor="red" strokeweight="3pt"/>
         </w:pict>
       </w:r>
       <w:r>
@@ -3174,8 +3450,8 @@
         </w:rPr>
         <w:drawing>
           <wp:inline distT="0" distB="0" distL="0" distR="0">
-            <wp:extent cx="1320319" cy="2428646"/>
-            <wp:effectExtent l="38100" t="19050" r="13181" b="9754"/>
+            <wp:extent cx="1165412" cy="2143705"/>
+            <wp:effectExtent l="38100" t="19050" r="15688" b="27995"/>
             <wp:docPr id="47" name="Picture 46" descr="Inlay List Expanded.png"/>
             <wp:cNvGraphicFramePr>
               <a:graphicFrameLocks xmlns:a="http://schemas.openxmlformats.org/drawingml/2006/main" noChangeAspect="1"/>
@@ -3196,7 +3472,7 @@
                   <pic:spPr>
                     <a:xfrm>
                       <a:off x="0" y="0"/>
-                      <a:ext cx="1320907" cy="2429728"/>
+                      <a:ext cx="1167018" cy="2146659"/>
                     </a:xfrm>
                     <a:prstGeom prst="rect">
                       <a:avLst/>
@@ -3360,7 +3636,6 @@
         <w:ind w:hanging="630"/>
       </w:pPr>
       <w:r>
-        <w:lastRenderedPageBreak/>
         <w:t>“To-Do List” title bar text</w:t>
       </w:r>
       <w:r>
@@ -3449,7 +3724,6 @@
       </w:r>
     </w:p>
     <w:p/>
-    <w:p/>
     <w:p>
       <w:pPr>
         <w:jc w:val="center"/>
@@ -3460,8 +3734,8 @@
         </w:rPr>
         <w:drawing>
           <wp:inline distT="0" distB="0" distL="0" distR="0">
-            <wp:extent cx="1448800" cy="928337"/>
-            <wp:effectExtent l="19050" t="0" r="0" b="0"/>
+            <wp:extent cx="1256232" cy="804946"/>
+            <wp:effectExtent l="19050" t="0" r="1068" b="0"/>
             <wp:docPr id="26" name="Picture 0" descr="Unexpanded Inlay To-Do List.png"/>
             <wp:cNvGraphicFramePr>
               <a:graphicFrameLocks xmlns:a="http://schemas.openxmlformats.org/drawingml/2006/main" noChangeAspect="1"/>
@@ -3483,7 +3757,7 @@
                   <pic:spPr>
                     <a:xfrm>
                       <a:off x="0" y="0"/>
-                      <a:ext cx="1448078" cy="927874"/>
+                      <a:ext cx="1252953" cy="802845"/>
                     </a:xfrm>
                     <a:prstGeom prst="rect">
                       <a:avLst/>
@@ -3536,7 +3810,7 @@
           <w:noProof/>
         </w:rPr>
         <w:pict>
-          <v:rect id="_x0000_s1047" style="position:absolute;left:0;text-align:left;margin-left:205.05pt;margin-top:43.15pt;width:117.6pt;height:62.75pt;z-index:251682816" filled="f" strokecolor="red" strokeweight="2pt"/>
+          <v:rect id="_x0000_s1047" style="position:absolute;left:0;text-align:left;margin-left:210.3pt;margin-top:39.55pt;width:106pt;height:56.1pt;z-index:251682816" filled="f" strokecolor="red" strokeweight="2pt"/>
         </w:pict>
       </w:r>
       <w:r>
@@ -3545,8 +3819,8 @@
         </w:rPr>
         <w:drawing>
           <wp:inline distT="0" distB="0" distL="0" distR="0">
-            <wp:extent cx="1521185" cy="1659160"/>
-            <wp:effectExtent l="19050" t="0" r="2815" b="0"/>
+            <wp:extent cx="1385115" cy="1510748"/>
+            <wp:effectExtent l="19050" t="0" r="5535" b="0"/>
             <wp:docPr id="27" name="Picture 4" descr="Expanded Inlay To-Do List.png"/>
             <wp:cNvGraphicFramePr>
               <a:graphicFrameLocks xmlns:a="http://schemas.openxmlformats.org/drawingml/2006/main" noChangeAspect="1"/>
@@ -3567,7 +3841,7 @@
                   <pic:spPr>
                     <a:xfrm>
                       <a:off x="0" y="0"/>
-                      <a:ext cx="1528108" cy="1666711"/>
+                      <a:ext cx="1391622" cy="1517845"/>
                     </a:xfrm>
                     <a:prstGeom prst="rect">
                       <a:avLst/>
@@ -3615,8 +3889,9 @@
       <w:pPr>
         <w:pStyle w:val="Heading2"/>
       </w:pPr>
-      <w:bookmarkStart w:id="15" w:name="_Toc417182086"/>
-      <w:r>
+      <w:bookmarkStart w:id="15" w:name="_Toc417768410"/>
+      <w:r>
+        <w:lastRenderedPageBreak/>
         <w:t xml:space="preserve">Alternate Views </w:t>
       </w:r>
       <w:r>
@@ -3747,7 +4022,13 @@
         <w:t xml:space="preserve">web </w:t>
       </w:r>
       <w:r>
-        <w:t>application, a user can select between three primary calendar views:</w:t>
+        <w:t>application, a user can select between three primary calendar views</w:t>
+      </w:r>
+      <w:r>
+        <w:t>; they are</w:t>
+      </w:r>
+      <w:r>
+        <w:t>:</w:t>
       </w:r>
     </w:p>
     <w:p>
@@ -3898,11 +4179,13 @@
     </w:p>
     <w:p>
       <w:pPr>
-        <w:spacing w:after="200" w:line="276" w:lineRule="auto"/>
-      </w:pPr>
-      <w:r>
-        <w:br w:type="page"/>
-      </w:r>
+        <w:ind w:firstLine="360"/>
+      </w:pPr>
+    </w:p>
+    <w:p>
+      <w:pPr>
+        <w:ind w:firstLine="360"/>
+      </w:pPr>
     </w:p>
     <w:p>
       <w:pPr>
@@ -3912,12 +4195,19 @@
         <w:rPr>
           <w:noProof/>
         </w:rPr>
-        <w:lastRenderedPageBreak/>
+        <w:pict>
+          <v:rect id="_x0000_s1063" style="position:absolute;left:0;text-align:left;margin-left:349.9pt;margin-top:1.75pt;width:15.1pt;height:10.25pt;z-index:251699200" filled="f" strokecolor="red" strokeweight="2.25pt"/>
+        </w:pict>
+      </w:r>
+      <w:r>
+        <w:rPr>
+          <w:noProof/>
+        </w:rPr>
         <w:drawing>
           <wp:inline distT="0" distB="0" distL="0" distR="0">
-            <wp:extent cx="2769628" cy="2216334"/>
-            <wp:effectExtent l="19050" t="0" r="0" b="0"/>
-            <wp:docPr id="38" name="Picture 20" descr="Calender Day View.png"/>
+            <wp:extent cx="2660253" cy="2128812"/>
+            <wp:effectExtent l="19050" t="0" r="6747" b="0"/>
+            <wp:docPr id="3" name="Picture 20" descr="Calender Day View.png"/>
             <wp:cNvGraphicFramePr>
               <a:graphicFrameLocks xmlns:a="http://schemas.openxmlformats.org/drawingml/2006/main" noChangeAspect="1"/>
             </wp:cNvGraphicFramePr>
@@ -3937,7 +4227,7 @@
                   <pic:spPr>
                     <a:xfrm>
                       <a:off x="0" y="0"/>
-                      <a:ext cx="2772537" cy="2218662"/>
+                      <a:ext cx="2660905" cy="2129334"/>
                     </a:xfrm>
                     <a:prstGeom prst="rect">
                       <a:avLst/>
@@ -3977,31 +4267,21 @@
       </w:fldSimple>
       <w:bookmarkEnd w:id="16"/>
       <w:r>
-        <w:t xml:space="preserve"> –</w:t>
-      </w:r>
-      <w:r>
-        <w:t xml:space="preserve"> Web Application’s</w:t>
-      </w:r>
-      <w:r>
-        <w:t xml:space="preserve"> Calendar Appointments Day View</w:t>
-      </w:r>
-    </w:p>
+        <w:t xml:space="preserve"> – Web Application’s Calendar Appointments Day View</w:t>
+      </w:r>
+    </w:p>
+    <w:p/>
+    <w:p/>
     <w:p>
       <w:pPr>
         <w:jc w:val="center"/>
       </w:pPr>
-    </w:p>
-    <w:p/>
-    <w:p>
-      <w:pPr>
-        <w:jc w:val="center"/>
-      </w:pPr>
       <w:r>
         <w:rPr>
           <w:noProof/>
         </w:rPr>
         <w:pict>
-          <v:rect id="_x0000_s1056" style="position:absolute;left:0;text-align:left;margin-left:339.1pt;margin-top:2.15pt;width:18.55pt;height:10.25pt;z-index:251692032" filled="f" strokecolor="red" strokeweight="2.25pt"/>
+          <v:rect id="_x0000_s1062" style="position:absolute;left:0;text-align:left;margin-left:333.35pt;margin-top:1.5pt;width:18.55pt;height:10.25pt;z-index:251698176" filled="f" strokecolor="red" strokeweight="2.25pt"/>
         </w:pict>
       </w:r>
       <w:r>
@@ -4010,9 +4290,9 @@
         </w:rPr>
         <w:drawing>
           <wp:inline distT="0" distB="0" distL="0" distR="0">
-            <wp:extent cx="2809189" cy="2267501"/>
-            <wp:effectExtent l="19050" t="0" r="0" b="0"/>
-            <wp:docPr id="39" name="Picture 22" descr="Calender Week View.png"/>
+            <wp:extent cx="2608918" cy="2105848"/>
+            <wp:effectExtent l="19050" t="0" r="932" b="0"/>
+            <wp:docPr id="4" name="Picture 22" descr="Calender Week View.png"/>
             <wp:cNvGraphicFramePr>
               <a:graphicFrameLocks xmlns:a="http://schemas.openxmlformats.org/drawingml/2006/main" noChangeAspect="1"/>
             </wp:cNvGraphicFramePr>
@@ -4032,7 +4312,7 @@
                   <pic:spPr>
                     <a:xfrm>
                       <a:off x="0" y="0"/>
-                      <a:ext cx="2811978" cy="2269752"/>
+                      <a:ext cx="2615564" cy="2111212"/>
                     </a:xfrm>
                     <a:prstGeom prst="rect">
                       <a:avLst/>
@@ -4072,17 +4352,10 @@
       </w:fldSimple>
       <w:bookmarkEnd w:id="17"/>
       <w:r>
-        <w:t xml:space="preserve"> – </w:t>
-      </w:r>
-      <w:r>
-        <w:t xml:space="preserve">Web Application’s </w:t>
-      </w:r>
-      <w:r>
-        <w:t>Calendar Appointments Week View</w:t>
+        <w:t xml:space="preserve"> – Web Application’s Calendar Appointments Week View</w:t>
       </w:r>
     </w:p>
     <w:p/>
-    <w:p/>
     <w:p>
       <w:pPr>
         <w:jc w:val="center"/>
@@ -4091,8 +4364,9 @@
         <w:rPr>
           <w:noProof/>
         </w:rPr>
+        <w:lastRenderedPageBreak/>
         <w:pict>
-          <v:rect id="_x0000_s1057" style="position:absolute;left:0;text-align:left;margin-left:318.6pt;margin-top:1.05pt;width:20.45pt;height:10.25pt;z-index:251693056" filled="f" strokecolor="red" strokeweight="2.25pt"/>
+          <v:rect id="_x0000_s1057" style="position:absolute;left:0;text-align:left;margin-left:314.1pt;margin-top:.75pt;width:20.45pt;height:10.25pt;z-index:251693056" filled="f" strokecolor="red" strokeweight="2.25pt"/>
         </w:pict>
       </w:r>
       <w:r>
@@ -4101,8 +4375,8 @@
         </w:rPr>
         <w:drawing>
           <wp:inline distT="0" distB="0" distL="0" distR="0">
-            <wp:extent cx="2758770" cy="2224705"/>
-            <wp:effectExtent l="19050" t="0" r="3480" b="0"/>
+            <wp:extent cx="2540442" cy="2048642"/>
+            <wp:effectExtent l="19050" t="0" r="0" b="0"/>
             <wp:docPr id="40" name="Picture 24" descr="Calender Month View.png"/>
             <wp:cNvGraphicFramePr>
               <a:graphicFrameLocks xmlns:a="http://schemas.openxmlformats.org/drawingml/2006/main" noChangeAspect="1"/>
@@ -4123,7 +4397,7 @@
                   <pic:spPr>
                     <a:xfrm>
                       <a:off x="0" y="0"/>
-                      <a:ext cx="2759421" cy="2225230"/>
+                      <a:ext cx="2542592" cy="2050376"/>
                     </a:xfrm>
                     <a:prstGeom prst="rect">
                       <a:avLst/>
@@ -4176,13 +4450,12 @@
       <w:pPr>
         <w:spacing w:after="200" w:line="276" w:lineRule="auto"/>
       </w:pPr>
-      <w:r>
-        <w:br w:type="page"/>
-      </w:r>
-    </w:p>
-    <w:p>
-      <w:r>
-        <w:lastRenderedPageBreak/>
+    </w:p>
+    <w:p>
+      <w:pPr>
+        <w:spacing w:after="200" w:line="276" w:lineRule="auto"/>
+      </w:pPr>
+      <w:r>
         <w:tab/>
       </w:r>
       <w:r>
@@ -4255,7 +4528,6 @@
         <w:t>are described below.</w:t>
       </w:r>
     </w:p>
-    <w:p/>
     <w:p>
       <w:r>
         <w:rPr>
@@ -4488,9 +4760,6 @@
           </wp:inline>
         </w:drawing>
       </w:r>
-      <w:r>
-        <w:t>`</w:t>
-      </w:r>
     </w:p>
     <w:p>
       <w:pPr>
@@ -4539,8 +4808,9 @@
         <w:rPr>
           <w:noProof/>
         </w:rPr>
+        <w:lastRenderedPageBreak/>
         <w:pict>
-          <v:rect id="_x0000_s1059" style="position:absolute;left:0;text-align:left;margin-left:277.45pt;margin-top:14.2pt;width:34.45pt;height:11.5pt;z-index:251694080" filled="f" strokecolor="red" strokeweight="2pt"/>
+          <v:rect id="_x0000_s1059" style="position:absolute;left:0;text-align:left;margin-left:276.7pt;margin-top:12.75pt;width:28.2pt;height:9.8pt;z-index:251694080" filled="f" strokecolor="red" strokeweight="2pt"/>
         </w:pict>
       </w:r>
       <w:r>
@@ -4549,8 +4819,8 @@
         </w:rPr>
         <w:drawing>
           <wp:inline distT="0" distB="0" distL="0" distR="0">
-            <wp:extent cx="1307272" cy="2386874"/>
-            <wp:effectExtent l="19050" t="19050" r="26228" b="13426"/>
+            <wp:extent cx="1143607" cy="2088046"/>
+            <wp:effectExtent l="19050" t="19050" r="18443" b="26504"/>
             <wp:docPr id="46" name="Picture 43" descr="Day Calendar View for Mobile Application.png"/>
             <wp:cNvGraphicFramePr>
               <a:graphicFrameLocks xmlns:a="http://schemas.openxmlformats.org/drawingml/2006/main" noChangeAspect="1"/>
@@ -4571,7 +4841,7 @@
                   <pic:spPr>
                     <a:xfrm>
                       <a:off x="0" y="0"/>
-                      <a:ext cx="1308639" cy="2389370"/>
+                      <a:ext cx="1145793" cy="2092037"/>
                     </a:xfrm>
                     <a:prstGeom prst="rect">
                       <a:avLst/>
@@ -4777,7 +5047,7 @@
       <w:pPr>
         <w:pStyle w:val="Heading2"/>
       </w:pPr>
-      <w:bookmarkStart w:id="21" w:name="_Toc417182087"/>
+      <w:bookmarkStart w:id="21" w:name="_Toc417768411"/>
       <w:r>
         <w:t>Prompting Text Field</w:t>
       </w:r>
@@ -5050,7 +5320,7 @@
           <w:noProof/>
         </w:rPr>
         <w:pict>
-          <v:rect id="_x0000_s1048" style="position:absolute;left:0;text-align:left;margin-left:244.2pt;margin-top:28.6pt;width:78.1pt;height:14.05pt;z-index:251683840" filled="f" strokecolor="red" strokeweight="1pt"/>
+          <v:rect id="_x0000_s1064" style="position:absolute;left:0;text-align:left;margin-left:248.7pt;margin-top:22.3pt;width:60.75pt;height:10.7pt;z-index:251700224" filled="f" strokecolor="red" strokeweight="1pt"/>
         </w:pict>
       </w:r>
       <w:r>
@@ -5058,7 +5328,7 @@
           <w:noProof/>
         </w:rPr>
         <w:pict>
-          <v:rect id="_x0000_s1049" style="position:absolute;left:0;text-align:left;margin-left:244.7pt;margin-top:77pt;width:77.6pt;height:26.6pt;z-index:251684864" filled="f" strokecolor="red" strokeweight="1pt"/>
+          <v:rect id="_x0000_s1049" style="position:absolute;left:0;text-align:left;margin-left:248.7pt;margin-top:61.15pt;width:60.75pt;height:21pt;z-index:251684864" filled="f" strokecolor="red" strokeweight="1pt"/>
         </w:pict>
       </w:r>
       <w:r>
@@ -5067,8 +5337,8 @@
         </w:rPr>
         <w:drawing>
           <wp:inline distT="0" distB="0" distL="0" distR="0">
-            <wp:extent cx="1904720" cy="1918829"/>
-            <wp:effectExtent l="19050" t="0" r="280" b="0"/>
+            <wp:extent cx="1507532" cy="1518699"/>
+            <wp:effectExtent l="19050" t="0" r="0" b="0"/>
             <wp:docPr id="33" name="Picture 32" descr="Modal Dialog to Create Calendar Appointment.png"/>
             <wp:cNvGraphicFramePr>
               <a:graphicFrameLocks xmlns:a="http://schemas.openxmlformats.org/drawingml/2006/main" noChangeAspect="1"/>
@@ -5089,7 +5359,7 @@
                   <pic:spPr>
                     <a:xfrm>
                       <a:off x="0" y="0"/>
-                      <a:ext cx="1908091" cy="1922225"/>
+                      <a:ext cx="1512222" cy="1523423"/>
                     </a:xfrm>
                     <a:prstGeom prst="rect">
                       <a:avLst/>
@@ -5243,15 +5513,15 @@
           <w:noProof/>
         </w:rPr>
         <w:pict>
+          <v:rect id="_x0000_s1053" style="position:absolute;left:0;text-align:left;margin-left:251.4pt;margin-top:65.25pt;width:63.05pt;height:64.55pt;z-index:251687936" filled="f" strokecolor="red" strokeweight="1pt"/>
+        </w:pict>
+      </w:r>
+      <w:r>
+        <w:rPr>
+          <w:noProof/>
+        </w:rPr>
+        <w:pict>
           <v:rect id="_x0000_s1054" style="position:absolute;left:0;text-align:left;margin-left:252pt;margin-top:31.8pt;width:61.55pt;height:11.5pt;z-index:251688960" filled="f" strokecolor="red" strokeweight="1pt"/>
-        </w:pict>
-      </w:r>
-      <w:r>
-        <w:rPr>
-          <w:noProof/>
-        </w:rPr>
-        <w:pict>
-          <v:rect id="_x0000_s1053" style="position:absolute;left:0;text-align:left;margin-left:252pt;margin-top:66.45pt;width:61.55pt;height:62.6pt;z-index:251687936" filled="f" strokecolor="red" strokeweight="1pt"/>
         </w:pict>
       </w:r>
       <w:r>
@@ -5434,12 +5704,14 @@
       </w:r>
     </w:p>
     <w:p/>
+    <w:p/>
     <w:p>
       <w:pPr>
         <w:pStyle w:val="Heading2"/>
       </w:pPr>
-      <w:bookmarkStart w:id="26" w:name="_Toc417182088"/>
-      <w:r>
+      <w:bookmarkStart w:id="26" w:name="_Toc417768412"/>
+      <w:r>
+        <w:lastRenderedPageBreak/>
         <w:t xml:space="preserve">“Toast” </w:t>
       </w:r>
       <w:r>
@@ -5636,20 +5908,11 @@
       </w:r>
       <w:proofErr w:type="spellEnd"/>
       <w:r>
-        <w:t xml:space="preserve"> </w:t>
-      </w:r>
-      <w:r>
-        <w:lastRenderedPageBreak/>
-        <w:t>application</w:t>
+        <w:t xml:space="preserve"> application</w:t>
       </w:r>
       <w:r>
         <w:t>.  However, we felt that since this scheme is used in other applications (e.g. the now defunct Windows messenger was the originator of the idea), it was not a case of forcing something where it did not belong.</w:t>
       </w:r>
-    </w:p>
-    <w:p>
-      <w:pPr>
-        <w:ind w:firstLine="360"/>
-      </w:pPr>
     </w:p>
     <w:p/>
     <w:p>
@@ -5662,8 +5925,8 @@
         </w:rPr>
         <w:drawing>
           <wp:inline distT="0" distB="0" distL="0" distR="0">
-            <wp:extent cx="1444741" cy="2655139"/>
-            <wp:effectExtent l="19050" t="19050" r="22109" b="11861"/>
+            <wp:extent cx="1247502" cy="2292655"/>
+            <wp:effectExtent l="19050" t="19050" r="9798" b="12395"/>
             <wp:docPr id="15" name="Picture 14" descr="Appointment Create Toast Dialog.png"/>
             <wp:cNvGraphicFramePr>
               <a:graphicFrameLocks xmlns:a="http://schemas.openxmlformats.org/drawingml/2006/main" noChangeAspect="1"/>
@@ -5685,7 +5948,7 @@
                   <pic:spPr>
                     <a:xfrm>
                       <a:off x="0" y="0"/>
-                      <a:ext cx="1446104" cy="2657644"/>
+                      <a:ext cx="1249084" cy="2295563"/>
                     </a:xfrm>
                     <a:prstGeom prst="rect">
                       <a:avLst/>
@@ -5761,8 +6024,8 @@
         </w:rPr>
         <w:drawing>
           <wp:inline distT="0" distB="0" distL="0" distR="0">
-            <wp:extent cx="1386563" cy="2542995"/>
-            <wp:effectExtent l="19050" t="19050" r="23137" b="9705"/>
+            <wp:extent cx="1317107" cy="2415610"/>
+            <wp:effectExtent l="38100" t="19050" r="16393" b="22790"/>
             <wp:docPr id="16" name="Picture 15" descr="Task Created Toast Dialog.png"/>
             <wp:cNvGraphicFramePr>
               <a:graphicFrameLocks xmlns:a="http://schemas.openxmlformats.org/drawingml/2006/main" noChangeAspect="1"/>
@@ -5784,7 +6047,7 @@
                   <pic:spPr>
                     <a:xfrm>
                       <a:off x="0" y="0"/>
-                      <a:ext cx="1388360" cy="2546290"/>
+                      <a:ext cx="1319994" cy="2420905"/>
                     </a:xfrm>
                     <a:prstGeom prst="rect">
                       <a:avLst/>
@@ -5898,7 +6161,13 @@
         <w:t>miniaturized</w:t>
       </w:r>
       <w:r>
-        <w:t>.  This model is specifically designed for short (2-3 words) messages.</w:t>
+        <w:t>.  This model is specifically designed for short (</w:t>
+      </w:r>
+      <w:r>
+        <w:t xml:space="preserve">generally </w:t>
+      </w:r>
+      <w:r>
+        <w:t>2-3 words) messages.</w:t>
       </w:r>
     </w:p>
     <w:p>
@@ -6009,6 +6278,15 @@
       <w:r>
         <w:t>annoying if dismissing them requires a user action.  Toast dialogs are minimally intrusive as they are only displayed for a preprogrammed length of time (ideally the display time would be determined based off feedback in a usability test).</w:t>
       </w:r>
+      <w:r>
+        <w:t xml:space="preserve">  Note for this </w:t>
+      </w:r>
+      <w:r>
+        <w:t>prototype</w:t>
+      </w:r>
+      <w:r>
+        <w:t>, we made the toast dialogs longer than they normally would be to make it more obvious in the demo.</w:t>
+      </w:r>
     </w:p>
     <w:p>
       <w:pPr>
@@ -6030,7 +6308,7 @@
       <w:pPr>
         <w:pStyle w:val="Heading2"/>
       </w:pPr>
-      <w:bookmarkStart w:id="29" w:name="_Toc417182089"/>
+      <w:bookmarkStart w:id="29" w:name="_Toc417768413"/>
       <w:r>
         <w:t>Dropd</w:t>
       </w:r>
@@ -6328,6 +6606,7 @@
         <w:rPr>
           <w:noProof/>
         </w:rPr>
+        <w:lastRenderedPageBreak/>
         <w:pict>
           <v:rect id="_x0000_s1038" style="position:absolute;left:0;text-align:left;margin-left:252.25pt;margin-top:51.45pt;width:56.1pt;height:67.5pt;z-index:251669504" filled="f" strokecolor="red" strokeweight="2pt"/>
         </w:pict>
@@ -6492,11 +6771,7 @@
         <w:t xml:space="preserve"> show the dropdown choosers we used in our mobile application</w:t>
       </w:r>
       <w:r>
-        <w:t xml:space="preserve">; the date chooser was used in both the “Create New </w:t>
-      </w:r>
-      <w:r>
-        <w:lastRenderedPageBreak/>
-        <w:t>Calendar Appointment” and “Create New To-Do Task” forms while the time chooser was only used in the “Create New Calendar Appointment” form</w:t>
+        <w:t>; the date chooser was used in both the “Create New Calendar Appointment” and “Create New To-Do Task” forms while the time chooser was only used in the “Create New Calendar Appointment” form</w:t>
       </w:r>
       <w:r>
         <w:t xml:space="preserve">.  </w:t>
@@ -6682,7 +6957,6 @@
       </w:r>
     </w:p>
     <w:p/>
-    <w:p/>
     <w:p>
       <w:pPr>
         <w:jc w:val="center"/>
@@ -6692,7 +6966,7 @@
           <w:noProof/>
         </w:rPr>
         <w:pict>
-          <v:rect id="_x0000_s1045" style="position:absolute;left:0;text-align:left;margin-left:194.3pt;margin-top:174.8pt;width:138pt;height:79.5pt;z-index:251680768" filled="f" strokecolor="red" strokeweight="3pt"/>
+          <v:rect id="_x0000_s1045" style="position:absolute;left:0;text-align:left;margin-left:205.05pt;margin-top:145.55pt;width:115.5pt;height:66.15pt;z-index:251680768" filled="f" strokecolor="red" strokeweight="3pt"/>
         </w:pict>
       </w:r>
       <w:r>
@@ -6701,8 +6975,8 @@
         </w:rPr>
         <w:drawing>
           <wp:inline distT="0" distB="0" distL="0" distR="0">
-            <wp:extent cx="1736579" cy="3206750"/>
-            <wp:effectExtent l="19050" t="19050" r="16021" b="12700"/>
+            <wp:extent cx="1443108" cy="2664828"/>
+            <wp:effectExtent l="19050" t="19050" r="23742" b="21222"/>
             <wp:docPr id="20" name="Picture 19" descr="Calendar Rolodex View.png"/>
             <wp:cNvGraphicFramePr>
               <a:graphicFrameLocks xmlns:a="http://schemas.openxmlformats.org/drawingml/2006/main" noChangeAspect="1"/>
@@ -6723,7 +6997,7 @@
                   <pic:spPr>
                     <a:xfrm>
                       <a:off x="0" y="0"/>
-                      <a:ext cx="1736449" cy="3206510"/>
+                      <a:ext cx="1442804" cy="2664267"/>
                     </a:xfrm>
                     <a:prstGeom prst="rect">
                       <a:avLst/>
@@ -6805,19 +7079,13 @@
       <w:pPr>
         <w:jc w:val="center"/>
       </w:pPr>
-    </w:p>
-    <w:p/>
-    <w:p>
-      <w:pPr>
-        <w:jc w:val="center"/>
-      </w:pPr>
       <w:r>
         <w:rPr>
           <w:noProof/>
         </w:rPr>
         <w:lastRenderedPageBreak/>
         <w:pict>
-          <v:rect id="_x0000_s1046" style="position:absolute;left:0;text-align:left;margin-left:194.3pt;margin-top:175.25pt;width:138pt;height:79.05pt;z-index:251679744" filled="f" strokecolor="red" strokeweight="3pt"/>
+          <v:rect id="_x0000_s1046" style="position:absolute;left:0;text-align:left;margin-left:204.7pt;margin-top:149.95pt;width:117.75pt;height:66.75pt;z-index:251679744" filled="f" strokecolor="red" strokeweight="3pt"/>
         </w:pict>
       </w:r>
       <w:r>
@@ -6826,8 +7094,8 @@
         </w:rPr>
         <w:drawing>
           <wp:inline distT="0" distB="0" distL="0" distR="0">
-            <wp:extent cx="1735958" cy="3196819"/>
-            <wp:effectExtent l="19050" t="19050" r="16642" b="22631"/>
+            <wp:extent cx="1477962" cy="2721711"/>
+            <wp:effectExtent l="38100" t="19050" r="26988" b="21489"/>
             <wp:docPr id="24" name="Picture 23" descr="Time Rolodex Dropdown Chooser.png"/>
             <wp:cNvGraphicFramePr>
               <a:graphicFrameLocks xmlns:a="http://schemas.openxmlformats.org/drawingml/2006/main" noChangeAspect="1"/>
@@ -6849,7 +7117,7 @@
                   <pic:spPr>
                     <a:xfrm>
                       <a:off x="0" y="0"/>
-                      <a:ext cx="1739750" cy="3203802"/>
+                      <a:ext cx="1480880" cy="2727085"/>
                     </a:xfrm>
                     <a:prstGeom prst="rect">
                       <a:avLst/>
@@ -7082,7 +7350,7 @@
               <w:rPr>
                 <w:noProof/>
               </w:rPr>
-              <w:t>13</w:t>
+              <w:t>2</w:t>
             </w:r>
           </w:fldSimple>
         </w:p>
@@ -7148,105 +7416,7 @@
           <w:sz w:val="18"/>
           <w:szCs w:val="18"/>
         </w:rPr>
-        <w:t xml:space="preserve">The “Application Overview” section is </w:t>
-      </w:r>
-      <w:r>
-        <w:rPr>
-          <w:sz w:val="18"/>
-          <w:szCs w:val="18"/>
-        </w:rPr>
-        <w:t xml:space="preserve">very similar to the text </w:t>
-      </w:r>
-      <w:r>
-        <w:rPr>
-          <w:sz w:val="18"/>
-          <w:szCs w:val="18"/>
-        </w:rPr>
-        <w:t xml:space="preserve">in our web application final report.  Since the two applications are intended to have been developed theoretically by the same company </w:t>
-      </w:r>
-      <w:r>
-        <w:rPr>
-          <w:sz w:val="18"/>
-          <w:szCs w:val="18"/>
-        </w:rPr>
-        <w:t>targeting</w:t>
-      </w:r>
-      <w:r>
-        <w:rPr>
-          <w:sz w:val="18"/>
-          <w:szCs w:val="18"/>
-        </w:rPr>
-        <w:t xml:space="preserve"> a single market</w:t>
-      </w:r>
-      <w:r>
-        <w:rPr>
-          <w:sz w:val="18"/>
-          <w:szCs w:val="18"/>
-        </w:rPr>
-        <w:t xml:space="preserve"> and user base</w:t>
-      </w:r>
-      <w:r>
-        <w:rPr>
-          <w:sz w:val="18"/>
-          <w:szCs w:val="18"/>
-        </w:rPr>
-        <w:t xml:space="preserve">, we did not see </w:t>
-      </w:r>
-      <w:r>
-        <w:rPr>
-          <w:sz w:val="18"/>
-          <w:szCs w:val="18"/>
-        </w:rPr>
-        <w:t xml:space="preserve">that </w:t>
-      </w:r>
-      <w:r>
-        <w:rPr>
-          <w:sz w:val="18"/>
-          <w:szCs w:val="18"/>
-        </w:rPr>
-        <w:t xml:space="preserve">it made logical sense to have </w:t>
-      </w:r>
-      <w:r>
-        <w:rPr>
-          <w:sz w:val="18"/>
-          <w:szCs w:val="18"/>
-        </w:rPr>
-        <w:t>meaningful</w:t>
-      </w:r>
-      <w:r>
-        <w:rPr>
-          <w:sz w:val="18"/>
-          <w:szCs w:val="18"/>
-        </w:rPr>
-        <w:t>ly</w:t>
-      </w:r>
-      <w:r>
-        <w:rPr>
-          <w:sz w:val="18"/>
-          <w:szCs w:val="18"/>
-        </w:rPr>
-        <w:t xml:space="preserve"> </w:t>
-      </w:r>
-      <w:r>
-        <w:rPr>
-          <w:sz w:val="18"/>
-          <w:szCs w:val="18"/>
-        </w:rPr>
-        <w:t xml:space="preserve">different </w:t>
-      </w:r>
-      <w:r>
-        <w:rPr>
-          <w:sz w:val="18"/>
-          <w:szCs w:val="18"/>
-        </w:rPr>
-        <w:t>overviews</w:t>
-      </w:r>
-      <w:r>
-        <w:rPr>
-          <w:sz w:val="18"/>
-          <w:szCs w:val="18"/>
-        </w:rPr>
-        <w:t>.</w:t>
+        <w:t>The “Application Overview” section is very similar to the text in our web application final report.  Since the two applications are intended to have been developed theoretically by the same company targeting a single market and user base, we did not see that it made logical sense to have meaningfully different overviews.</w:t>
       </w:r>
     </w:p>
   </w:footnote>
@@ -10458,7 +10628,7 @@
 </file>
 
 <file path=customXml/itemProps1.xml><?xml version="1.0" encoding="utf-8"?>
-<ds:datastoreItem xmlns:ds="http://schemas.openxmlformats.org/officeDocument/2006/customXml" ds:itemID="{F71255C6-F9EA-46CE-B877-7A57D156774D}">
+<ds:datastoreItem xmlns:ds="http://schemas.openxmlformats.org/officeDocument/2006/customXml" ds:itemID="{DBE4AF6E-2669-434A-9959-E4C85B3841F6}">
   <ds:schemaRefs>
     <ds:schemaRef ds:uri="http://schemas.openxmlformats.org/officeDocument/2006/bibliography"/>
   </ds:schemaRefs>

</xml_diff>